<commit_message>
- modified literature planner
</commit_message>
<xml_diff>
--- a/Documents/Literature Planner 2017.docx
+++ b/Documents/Literature Planner 2017.docx
@@ -1,6 +1,6 @@
 
 <file path=word/document.xml><?xml version="1.0" encoding="utf-8"?>
-<w:document xmlns:wpc="http://schemas.microsoft.com/office/word/2010/wordprocessingCanvas" xmlns:mc="http://schemas.openxmlformats.org/markup-compatibility/2006" xmlns:o="urn:schemas-microsoft-com:office:office" xmlns:r="http://schemas.openxmlformats.org/officeDocument/2006/relationships" xmlns:m="http://schemas.openxmlformats.org/officeDocument/2006/math" xmlns:v="urn:schemas-microsoft-com:vml" xmlns:wp14="http://schemas.microsoft.com/office/word/2010/wordprocessingDrawing" xmlns:wp="http://schemas.openxmlformats.org/drawingml/2006/wordprocessingDrawing" xmlns:w10="urn:schemas-microsoft-com:office:word" xmlns:w="http://schemas.openxmlformats.org/wordprocessingml/2006/main" xmlns:w14="http://schemas.microsoft.com/office/word/2010/wordml" xmlns:wpg="http://schemas.microsoft.com/office/word/2010/wordprocessingGroup" xmlns:wpi="http://schemas.microsoft.com/office/word/2010/wordprocessingInk" xmlns:wne="http://schemas.microsoft.com/office/word/2006/wordml" xmlns:wps="http://schemas.microsoft.com/office/word/2010/wordprocessingShape" mc:Ignorable="w14 wp14">
+<w:document xmlns:wpc="http://schemas.microsoft.com/office/word/2010/wordprocessingCanvas" xmlns:cx="http://schemas.microsoft.com/office/drawing/2014/chartex" xmlns:cx1="http://schemas.microsoft.com/office/drawing/2015/9/8/chartex" xmlns:cx2="http://schemas.microsoft.com/office/drawing/2015/10/21/chartex" xmlns:cx3="http://schemas.microsoft.com/office/drawing/2016/5/9/chartex" xmlns:cx4="http://schemas.microsoft.com/office/drawing/2016/5/10/chartex" xmlns:cx5="http://schemas.microsoft.com/office/drawing/2016/5/11/chartex" xmlns:cx6="http://schemas.microsoft.com/office/drawing/2016/5/12/chartex" xmlns:cx7="http://schemas.microsoft.com/office/drawing/2016/5/13/chartex" xmlns:cx8="http://schemas.microsoft.com/office/drawing/2016/5/14/chartex" xmlns:mc="http://schemas.openxmlformats.org/markup-compatibility/2006" xmlns:aink="http://schemas.microsoft.com/office/drawing/2016/ink" xmlns:am3d="http://schemas.microsoft.com/office/drawing/2017/model3d" xmlns:o="urn:schemas-microsoft-com:office:office" xmlns:r="http://schemas.openxmlformats.org/officeDocument/2006/relationships" xmlns:m="http://schemas.openxmlformats.org/officeDocument/2006/math" xmlns:v="urn:schemas-microsoft-com:vml" xmlns:wp14="http://schemas.microsoft.com/office/word/2010/wordprocessingDrawing" xmlns:wp="http://schemas.openxmlformats.org/drawingml/2006/wordprocessingDrawing" xmlns:w10="urn:schemas-microsoft-com:office:word" xmlns:w="http://schemas.openxmlformats.org/wordprocessingml/2006/main" xmlns:w14="http://schemas.microsoft.com/office/word/2010/wordml" xmlns:w15="http://schemas.microsoft.com/office/word/2012/wordml" xmlns:w16cid="http://schemas.microsoft.com/office/word/2016/wordml/cid" xmlns:w16se="http://schemas.microsoft.com/office/word/2015/wordml/symex" xmlns:wpg="http://schemas.microsoft.com/office/word/2010/wordprocessingGroup" xmlns:wpi="http://schemas.microsoft.com/office/word/2010/wordprocessingInk" xmlns:wne="http://schemas.microsoft.com/office/word/2006/wordml" xmlns:wps="http://schemas.microsoft.com/office/word/2010/wordprocessingShape" mc:Ignorable="w14 w15 w16se w16cid wp14">
   <w:body>
     <w:p>
       <w:pPr>
@@ -148,1068 +148,1236 @@
       </w:r>
       <w:r>
         <w:t>teScore and citation counts’</w:t>
+      </w:r>
+    </w:p>
+    <w:p>
+      <w:r>
+        <w:rPr>
+          <w:b/>
+        </w:rPr>
+        <w:t>Primary or Secondary:</w:t>
+      </w:r>
+      <w:r>
+        <w:t xml:space="preserve"> State if the research conducted in the article is primary or secondary research (see lecture notes week 2)</w:t>
+      </w:r>
+    </w:p>
+    <w:p>
+      <w:r>
+        <w:rPr>
+          <w:b/>
+        </w:rPr>
+        <w:t>What themes were discussed in the Literature Review:</w:t>
+      </w:r>
+      <w:r>
+        <w:t xml:space="preserve"> Use keywords to discuss the major themes in the article</w:t>
+      </w:r>
+    </w:p>
+    <w:p>
+      <w:r>
+        <w:rPr>
+          <w:b/>
+        </w:rPr>
+        <w:t>What was the research question:</w:t>
+      </w:r>
+      <w:r>
+        <w:t xml:space="preserve"> What was the question the article was trying to find the answer to?</w:t>
+      </w:r>
+    </w:p>
+    <w:p>
+      <w:r>
+        <w:rPr>
+          <w:b/>
+        </w:rPr>
+        <w:t>Design:</w:t>
+      </w:r>
+      <w:r>
+        <w:t xml:space="preserve"> How did they try and answer the question: What did they do? E.g. simulation, experimental design, statistical analysis etc.</w:t>
+      </w:r>
+    </w:p>
+    <w:p>
+      <w:r>
+        <w:rPr>
+          <w:b/>
+        </w:rPr>
+        <w:t>What was the finding:</w:t>
+      </w:r>
+      <w:r>
+        <w:t xml:space="preserve"> What answers were found from undertaking the research in the article?</w:t>
+      </w:r>
+    </w:p>
+    <w:p>
+      <w:r>
+        <w:rPr>
+          <w:b/>
+        </w:rPr>
+        <w:t>What were the gaps:</w:t>
+      </w:r>
+      <w:r>
+        <w:t xml:space="preserve"> What limitations occurred in the research design or where outlined in the results or discussion?</w:t>
+      </w:r>
+    </w:p>
+    <w:p/>
+    <w:p>
+      <w:pPr>
+        <w:rPr>
+          <w:i/>
+        </w:rPr>
+      </w:pPr>
+      <w:r>
+        <w:rPr>
+          <w:i/>
+        </w:rPr>
+        <w:t>Note: When this work is submitted into Turnitin, it is ok if the similarity percentage is high due to the similarity in headings. What the markers will be concentrating on is the similarity in the text that you write</w:t>
+      </w:r>
+    </w:p>
+    <w:p/>
+    <w:p>
+      <w:r>
+        <w:br w:type="page"/>
+      </w:r>
+    </w:p>
+    <w:p>
+      <w:pPr>
+        <w:spacing w:after="0"/>
+        <w:ind w:left="-567" w:right="-23"/>
+        <w:jc w:val="center"/>
+        <w:rPr>
+          <w:b/>
+          <w:sz w:val="36"/>
+        </w:rPr>
+      </w:pPr>
+      <w:r>
+        <w:rPr>
+          <w:b/>
+          <w:sz w:val="36"/>
+        </w:rPr>
+        <w:lastRenderedPageBreak/>
+        <w:t>Literature Planner</w:t>
+      </w:r>
+    </w:p>
+    <w:p>
+      <w:pPr>
+        <w:spacing w:after="0"/>
+        <w:ind w:left="-567" w:right="-23"/>
+        <w:rPr>
+          <w:b/>
+        </w:rPr>
+      </w:pPr>
+      <w:r>
+        <w:rPr>
+          <w:b/>
+        </w:rPr>
+        <w:t>Student Name:</w:t>
+      </w:r>
+      <w:r>
+        <w:rPr>
+          <w:b/>
+        </w:rPr>
+        <w:tab/>
+      </w:r>
+      <w:r>
+        <w:rPr>
+          <w:b/>
+        </w:rPr>
+        <w:tab/>
+      </w:r>
+      <w:r>
+        <w:rPr>
+          <w:b/>
+        </w:rPr>
+        <w:tab/>
+      </w:r>
+      <w:r>
+        <w:rPr>
+          <w:b/>
+        </w:rPr>
+        <w:tab/>
+        <w:t>Student Number:</w:t>
+      </w:r>
+    </w:p>
+    <w:p>
+      <w:pPr>
+        <w:spacing w:after="0"/>
+        <w:ind w:left="-567" w:right="-23"/>
+        <w:rPr>
+          <w:b/>
+        </w:rPr>
+      </w:pPr>
+      <w:r>
+        <w:rPr>
+          <w:b/>
+        </w:rPr>
+        <w:t>Topic:</w:t>
+      </w:r>
+    </w:p>
+    <w:p>
+      <w:pPr>
+        <w:spacing w:after="0"/>
+        <w:ind w:left="-567" w:right="-23"/>
+        <w:rPr>
+          <w:b/>
+        </w:rPr>
+      </w:pPr>
+    </w:p>
+    <w:p>
+      <w:pPr>
+        <w:tabs>
+          <w:tab w:val="left" w:pos="993"/>
+        </w:tabs>
+        <w:spacing w:after="0"/>
+        <w:ind w:left="-567" w:right="-23"/>
+      </w:pPr>
+      <w:r>
+        <w:rPr>
+          <w:b/>
+          <w:color w:val="FF0000"/>
+        </w:rPr>
+        <w:t>Reference Number:</w:t>
+      </w:r>
+      <w:r>
+        <w:rPr>
+          <w:b/>
+        </w:rPr>
+        <w:tab/>
+      </w:r>
+      <w:r>
+        <w:rPr>
+          <w:b/>
+        </w:rPr>
+        <w:tab/>
+      </w:r>
+      <w:r>
+        <w:rPr>
+          <w:b/>
+        </w:rPr>
+        <w:tab/>
+      </w:r>
+      <w:r>
+        <w:rPr>
+          <w:b/>
+        </w:rPr>
+        <w:tab/>
+      </w:r>
+      <w:r>
+        <w:rPr>
+          <w:b/>
+        </w:rPr>
+        <w:t>Authors:</w:t>
+      </w:r>
+      <w:r>
+        <w:t xml:space="preserve"> </w:t>
+      </w:r>
+    </w:p>
+    <w:p>
+      <w:pPr>
+        <w:tabs>
+          <w:tab w:val="left" w:pos="993"/>
+        </w:tabs>
+        <w:spacing w:after="0"/>
+        <w:ind w:left="-567" w:right="-23"/>
+      </w:pPr>
+      <w:r>
+        <w:rPr>
+          <w:b/>
+        </w:rPr>
+        <w:t>Title of Article:</w:t>
+      </w:r>
+      <w:r>
+        <w:t xml:space="preserve"> </w:t>
+      </w:r>
+      <w:r>
+        <w:t>Investigation of the micro-step control position system performance affected by random input signals</w:t>
+      </w:r>
+    </w:p>
+    <w:p>
+      <w:pPr>
+        <w:tabs>
+          <w:tab w:val="left" w:pos="993"/>
+        </w:tabs>
+        <w:spacing w:after="0"/>
+        <w:ind w:left="-567" w:right="-23"/>
+      </w:pPr>
+      <w:r>
+        <w:rPr>
+          <w:b/>
+        </w:rPr>
+        <w:t>Type:</w:t>
+      </w:r>
+      <w:r>
+        <w:t xml:space="preserve"> </w:t>
+      </w:r>
+      <w:r>
+        <w:t>Journal</w:t>
+      </w:r>
+      <w:r>
+        <w:tab/>
+      </w:r>
+      <w:r>
+        <w:tab/>
+      </w:r>
+      <w:r>
+        <w:tab/>
+      </w:r>
+      <w:r>
+        <w:tab/>
+      </w:r>
+      <w:r>
+        <w:tab/>
+      </w:r>
+      <w:r>
+        <w:rPr>
+          <w:b/>
+        </w:rPr>
+        <w:t>Publication:</w:t>
+      </w:r>
+    </w:p>
+    <w:p>
+      <w:pPr>
+        <w:tabs>
+          <w:tab w:val="left" w:pos="993"/>
+        </w:tabs>
+        <w:spacing w:after="0"/>
+        <w:ind w:left="-567" w:right="-23"/>
+      </w:pPr>
+      <w:r>
+        <w:rPr>
+          <w:b/>
+        </w:rPr>
+        <w:t>Year Published:</w:t>
+      </w:r>
+      <w:r>
+        <w:t xml:space="preserve"> </w:t>
+      </w:r>
+      <w:r>
+        <w:t>2005</w:t>
+      </w:r>
+      <w:r>
+        <w:tab/>
+      </w:r>
+      <w:r>
+        <w:tab/>
+      </w:r>
+      <w:r>
+        <w:tab/>
+      </w:r>
+      <w:r>
+        <w:tab/>
+      </w:r>
+      <w:r>
+        <w:rPr>
+          <w:b/>
+        </w:rPr>
+        <w:t>Number of citations:</w:t>
+      </w:r>
+    </w:p>
+    <w:p>
+      <w:pPr>
+        <w:tabs>
+          <w:tab w:val="left" w:pos="993"/>
+        </w:tabs>
+        <w:spacing w:after="0"/>
+        <w:ind w:left="-567" w:right="-23"/>
+        <w:rPr>
+          <w:b/>
+        </w:rPr>
+      </w:pPr>
+      <w:r>
+        <w:rPr>
+          <w:b/>
+        </w:rPr>
+        <w:t>Primary or Secondary</w:t>
+      </w:r>
+      <w:r>
+        <w:rPr>
+          <w:b/>
+        </w:rPr>
+        <w:t>:</w:t>
+      </w:r>
+    </w:p>
+    <w:p>
+      <w:pPr>
+        <w:tabs>
+          <w:tab w:val="left" w:pos="993"/>
+        </w:tabs>
+        <w:spacing w:after="0"/>
+        <w:ind w:left="-567" w:right="-23"/>
+      </w:pPr>
+      <w:r>
+        <w:rPr>
+          <w:b/>
+        </w:rPr>
+        <w:t>Publication</w:t>
+      </w:r>
+      <w:r>
+        <w:rPr>
+          <w:b/>
+        </w:rPr>
+        <w:t xml:space="preserve"> Rating:</w:t>
+      </w:r>
+      <w:r>
+        <w:t xml:space="preserve"> </w:t>
+      </w:r>
+      <w:r>
+        <w:tab/>
+      </w:r>
+      <w:r>
+        <w:tab/>
+      </w:r>
+      <w:r>
+        <w:tab/>
+      </w:r>
+      <w:r>
+        <w:t xml:space="preserve"> </w:t>
+      </w:r>
+    </w:p>
+    <w:p>
+      <w:pPr>
+        <w:tabs>
+          <w:tab w:val="left" w:pos="993"/>
+        </w:tabs>
+        <w:spacing w:after="0"/>
+        <w:ind w:left="-567" w:right="-23"/>
+      </w:pPr>
+      <w:r>
+        <w:rPr>
+          <w:i/>
+        </w:rPr>
+        <w:t>CiteScore:</w:t>
+      </w:r>
+      <w:r>
+        <w:rPr>
+          <w:i/>
+        </w:rPr>
+        <w:tab/>
+      </w:r>
+      <w:r>
+        <w:rPr>
+          <w:i/>
+        </w:rPr>
+        <w:t xml:space="preserve">Rank: </w:t>
+      </w:r>
+      <w:r>
+        <w:rPr>
+          <w:i/>
+        </w:rPr>
+        <w:tab/>
+        <w:t xml:space="preserve">Percentile: </w:t>
+      </w:r>
+      <w:r>
+        <w:rPr>
+          <w:i/>
+        </w:rPr>
+        <w:tab/>
+        <w:t>In-Category:</w:t>
+      </w:r>
+      <w:r>
+        <w:rPr>
+          <w:i/>
+        </w:rPr>
+        <w:tab/>
+      </w:r>
+      <w:r>
+        <w:rPr>
+          <w:i/>
+        </w:rPr>
+        <w:tab/>
+      </w:r>
+      <w:r>
+        <w:rPr>
+          <w:i/>
+        </w:rPr>
+        <w:tab/>
+        <w:t>CiteScore Year:</w:t>
+      </w:r>
+    </w:p>
+    <w:p>
+      <w:pPr>
+        <w:tabs>
+          <w:tab w:val="left" w:pos="993"/>
+        </w:tabs>
+        <w:spacing w:after="0"/>
+        <w:ind w:left="-567" w:right="-23"/>
+      </w:pPr>
+      <w:r>
+        <w:rPr>
+          <w:b/>
+        </w:rPr>
+        <w:t>What themes were discussed in the Literature Review?</w:t>
+      </w:r>
+      <w:r>
+        <w:t xml:space="preserve"> </w:t>
+      </w:r>
+    </w:p>
+    <w:p>
+      <w:pPr>
+        <w:tabs>
+          <w:tab w:val="left" w:pos="993"/>
+        </w:tabs>
+        <w:spacing w:after="0"/>
+        <w:ind w:left="-567" w:right="-23"/>
+      </w:pPr>
+      <w:r>
+        <w:rPr>
+          <w:b/>
+        </w:rPr>
+        <w:t>What was the research question?</w:t>
+      </w:r>
+      <w:r>
+        <w:t xml:space="preserve"> </w:t>
+      </w:r>
+    </w:p>
+    <w:p>
+      <w:pPr>
+        <w:tabs>
+          <w:tab w:val="left" w:pos="993"/>
+        </w:tabs>
+        <w:spacing w:after="0"/>
+        <w:ind w:left="-567" w:right="-23"/>
+      </w:pPr>
+      <w:r>
+        <w:rPr>
+          <w:b/>
+        </w:rPr>
+        <w:t>Design:</w:t>
+      </w:r>
+      <w:r>
+        <w:t xml:space="preserve"> </w:t>
+      </w:r>
+      <w:r>
+        <w:t xml:space="preserve">Experimental design; they created a </w:t>
+      </w:r>
+      <w:proofErr w:type="spellStart"/>
+      <w:r>
+        <w:t>microstepping</w:t>
+      </w:r>
+      <w:proofErr w:type="spellEnd"/>
+      <w:r>
+        <w:t xml:space="preserve"> driver and control unit using </w:t>
+      </w:r>
+      <w:proofErr w:type="gramStart"/>
+      <w:r>
+        <w:t>a</w:t>
+      </w:r>
+      <w:proofErr w:type="gramEnd"/>
+      <w:r>
+        <w:t xml:space="preserve"> ID controller.</w:t>
+      </w:r>
+    </w:p>
+    <w:p>
+      <w:pPr>
+        <w:tabs>
+          <w:tab w:val="left" w:pos="993"/>
+        </w:tabs>
+        <w:spacing w:after="0"/>
+        <w:ind w:left="-567" w:right="-23"/>
+      </w:pPr>
+      <w:r>
+        <w:rPr>
+          <w:b/>
+        </w:rPr>
+        <w:t>What was the finding?</w:t>
+      </w:r>
+      <w:r>
+        <w:t xml:space="preserve"> </w:t>
+      </w:r>
+    </w:p>
+    <w:p>
+      <w:pPr>
+        <w:tabs>
+          <w:tab w:val="left" w:pos="993"/>
+        </w:tabs>
+        <w:spacing w:after="0"/>
+        <w:ind w:left="-567" w:right="-23"/>
+        <w:rPr>
+          <w:b/>
+        </w:rPr>
+      </w:pPr>
+      <w:r>
+        <w:rPr>
+          <w:b/>
+        </w:rPr>
+        <w:t>What were the gaps?</w:t>
+      </w:r>
+    </w:p>
+    <w:p>
+      <w:pPr>
+        <w:tabs>
+          <w:tab w:val="left" w:pos="993"/>
+        </w:tabs>
+        <w:spacing w:after="0"/>
+        <w:ind w:left="-567" w:right="-23"/>
+        <w:rPr>
+          <w:b/>
+        </w:rPr>
+      </w:pPr>
+    </w:p>
+    <w:p>
+      <w:pPr>
+        <w:tabs>
+          <w:tab w:val="left" w:pos="993"/>
+        </w:tabs>
+        <w:spacing w:after="0"/>
+        <w:ind w:left="-567" w:right="-23"/>
+      </w:pPr>
+      <w:r>
+        <w:rPr>
+          <w:b/>
+          <w:color w:val="FF0000"/>
+        </w:rPr>
+        <w:t>Reference Number:</w:t>
+      </w:r>
+      <w:r>
+        <w:rPr>
+          <w:b/>
+        </w:rPr>
+        <w:tab/>
+      </w:r>
+      <w:r>
+        <w:rPr>
+          <w:b/>
+        </w:rPr>
+        <w:tab/>
+      </w:r>
+      <w:r>
+        <w:rPr>
+          <w:b/>
+        </w:rPr>
+        <w:tab/>
+      </w:r>
+      <w:r>
+        <w:rPr>
+          <w:b/>
+        </w:rPr>
+        <w:tab/>
+      </w:r>
+      <w:r>
+        <w:rPr>
+          <w:b/>
+        </w:rPr>
+        <w:t>Authors:</w:t>
+      </w:r>
+      <w:r>
+        <w:t xml:space="preserve"> </w:t>
+      </w:r>
+    </w:p>
+    <w:p>
+      <w:pPr>
+        <w:tabs>
+          <w:tab w:val="left" w:pos="993"/>
+        </w:tabs>
+        <w:spacing w:after="0"/>
+        <w:ind w:left="-567" w:right="-23"/>
+      </w:pPr>
+      <w:r>
+        <w:rPr>
+          <w:b/>
+        </w:rPr>
+        <w:t>Title of Article:</w:t>
+      </w:r>
+      <w:r>
+        <w:t xml:space="preserve"> </w:t>
+      </w:r>
+      <w:r>
+        <w:t>H-infinity feedback control of a permanent magnet stepper motor</w:t>
+      </w:r>
+    </w:p>
+    <w:p>
+      <w:pPr>
+        <w:tabs>
+          <w:tab w:val="left" w:pos="993"/>
+        </w:tabs>
+        <w:spacing w:after="0"/>
+        <w:ind w:left="-567" w:right="-23"/>
+      </w:pPr>
+      <w:r>
+        <w:rPr>
+          <w:b/>
+        </w:rPr>
+        <w:t>Type:</w:t>
+      </w:r>
+      <w:r>
+        <w:t xml:space="preserve"> </w:t>
+      </w:r>
+      <w:r>
+        <w:t>Journal</w:t>
+      </w:r>
+      <w:r>
+        <w:tab/>
+      </w:r>
+      <w:r>
+        <w:tab/>
+      </w:r>
+      <w:r>
+        <w:tab/>
+      </w:r>
+      <w:r>
+        <w:tab/>
+      </w:r>
+      <w:r>
+        <w:tab/>
+      </w:r>
+      <w:r>
+        <w:rPr>
+          <w:b/>
+        </w:rPr>
+        <w:t>Publication:</w:t>
+      </w:r>
+    </w:p>
+    <w:p>
+      <w:pPr>
+        <w:tabs>
+          <w:tab w:val="left" w:pos="993"/>
+        </w:tabs>
+        <w:spacing w:after="0"/>
+        <w:ind w:left="-567" w:right="-23"/>
+      </w:pPr>
+      <w:r>
+        <w:rPr>
+          <w:b/>
+        </w:rPr>
+        <w:t>Year Published:</w:t>
+      </w:r>
+      <w:r>
+        <w:t xml:space="preserve"> </w:t>
+      </w:r>
+      <w:r>
+        <w:t>1997</w:t>
+      </w:r>
+      <w:r>
+        <w:tab/>
+      </w:r>
+      <w:r>
+        <w:tab/>
+      </w:r>
+      <w:r>
+        <w:tab/>
+      </w:r>
+      <w:r>
+        <w:tab/>
+      </w:r>
+      <w:r>
+        <w:rPr>
+          <w:b/>
+        </w:rPr>
+        <w:t>Number of citations:</w:t>
+      </w:r>
+    </w:p>
+    <w:p>
+      <w:pPr>
+        <w:tabs>
+          <w:tab w:val="left" w:pos="993"/>
+        </w:tabs>
+        <w:spacing w:after="0"/>
+        <w:ind w:left="-567" w:right="-23"/>
+        <w:rPr>
+          <w:b/>
+        </w:rPr>
+      </w:pPr>
+      <w:r>
+        <w:rPr>
+          <w:b/>
+        </w:rPr>
+        <w:t>Primary or Secondary</w:t>
+      </w:r>
+      <w:r>
+        <w:rPr>
+          <w:b/>
+        </w:rPr>
+        <w:t>:</w:t>
+      </w:r>
+    </w:p>
+    <w:p>
+      <w:pPr>
+        <w:tabs>
+          <w:tab w:val="left" w:pos="993"/>
+        </w:tabs>
+        <w:spacing w:after="0"/>
+        <w:ind w:left="-567" w:right="-23"/>
+      </w:pPr>
+      <w:r>
+        <w:rPr>
+          <w:b/>
+        </w:rPr>
+        <w:t>Publication</w:t>
+      </w:r>
+      <w:r>
+        <w:rPr>
+          <w:b/>
+        </w:rPr>
+        <w:t xml:space="preserve"> Rating:</w:t>
+      </w:r>
+      <w:r>
+        <w:t xml:space="preserve"> </w:t>
+      </w:r>
+      <w:r>
+        <w:tab/>
+      </w:r>
+      <w:r>
+        <w:tab/>
+      </w:r>
+      <w:r>
+        <w:tab/>
+        <w:t xml:space="preserve"> </w:t>
+      </w:r>
+    </w:p>
+    <w:p>
+      <w:pPr>
+        <w:tabs>
+          <w:tab w:val="left" w:pos="993"/>
+        </w:tabs>
+        <w:spacing w:after="0"/>
+        <w:ind w:left="-567" w:right="-23"/>
+      </w:pPr>
+      <w:r>
+        <w:rPr>
+          <w:i/>
+        </w:rPr>
+        <w:t>CiteScore:</w:t>
+      </w:r>
+      <w:r>
+        <w:rPr>
+          <w:i/>
+        </w:rPr>
+        <w:tab/>
+      </w:r>
+      <w:r>
+        <w:rPr>
+          <w:i/>
+        </w:rPr>
+        <w:t xml:space="preserve">Rank: </w:t>
+      </w:r>
+      <w:r>
+        <w:rPr>
+          <w:i/>
+        </w:rPr>
+        <w:tab/>
+        <w:t xml:space="preserve">Percentile: </w:t>
+      </w:r>
+      <w:r>
+        <w:rPr>
+          <w:i/>
+        </w:rPr>
+        <w:tab/>
+        <w:t>In-Category:</w:t>
+      </w:r>
+      <w:r>
+        <w:rPr>
+          <w:i/>
+        </w:rPr>
+        <w:tab/>
+      </w:r>
+      <w:r>
+        <w:rPr>
+          <w:i/>
+        </w:rPr>
+        <w:tab/>
+      </w:r>
+      <w:r>
+        <w:rPr>
+          <w:i/>
+        </w:rPr>
+        <w:tab/>
+        <w:t>CiteScore Year:</w:t>
+      </w:r>
+    </w:p>
+    <w:p>
+      <w:pPr>
+        <w:tabs>
+          <w:tab w:val="left" w:pos="993"/>
+        </w:tabs>
+        <w:spacing w:after="0"/>
+        <w:ind w:left="-567" w:right="-23"/>
+      </w:pPr>
+      <w:r>
+        <w:rPr>
+          <w:b/>
+        </w:rPr>
+        <w:t>What themes were discussed in the Literature Review?</w:t>
+      </w:r>
+      <w:r>
+        <w:t xml:space="preserve"> </w:t>
+      </w:r>
+    </w:p>
+    <w:p>
+      <w:pPr>
+        <w:pStyle w:val="ListParagraph"/>
+        <w:numPr>
+          <w:ilvl w:val="0"/>
+          <w:numId w:val="2"/>
+        </w:numPr>
+        <w:tabs>
+          <w:tab w:val="left" w:pos="993"/>
+        </w:tabs>
+        <w:spacing w:after="0"/>
+        <w:ind w:right="-23"/>
+      </w:pPr>
+      <w:r>
+        <w:t>Stepper motors originally designed to provide precise positioning without using sensors</w:t>
+      </w:r>
+    </w:p>
+    <w:p>
+      <w:pPr>
+        <w:pStyle w:val="ListParagraph"/>
+        <w:numPr>
+          <w:ilvl w:val="0"/>
+          <w:numId w:val="2"/>
+        </w:numPr>
+        <w:tabs>
+          <w:tab w:val="left" w:pos="993"/>
+        </w:tabs>
+        <w:spacing w:after="0"/>
+        <w:ind w:right="-23"/>
+      </w:pPr>
+      <w:r>
+        <w:t>Stepper motor in open loop configuration results in very low performance</w:t>
+      </w:r>
+    </w:p>
+    <w:p>
+      <w:pPr>
+        <w:pStyle w:val="ListParagraph"/>
+        <w:numPr>
+          <w:ilvl w:val="0"/>
+          <w:numId w:val="2"/>
+        </w:numPr>
+        <w:tabs>
+          <w:tab w:val="left" w:pos="993"/>
+        </w:tabs>
+        <w:spacing w:after="0"/>
+        <w:ind w:right="-23"/>
+      </w:pPr>
+      <w:r>
+        <w:t>Step response has significant overshoot and long settling time</w:t>
+      </w:r>
+    </w:p>
+    <w:p>
+      <w:pPr>
+        <w:pStyle w:val="ListParagraph"/>
+        <w:numPr>
+          <w:ilvl w:val="0"/>
+          <w:numId w:val="2"/>
+        </w:numPr>
+        <w:tabs>
+          <w:tab w:val="left" w:pos="993"/>
+        </w:tabs>
+        <w:spacing w:after="0"/>
+        <w:ind w:right="-23"/>
+      </w:pPr>
+    </w:p>
+    <w:p>
+      <w:pPr>
+        <w:tabs>
+          <w:tab w:val="left" w:pos="993"/>
+        </w:tabs>
+        <w:spacing w:after="0"/>
+        <w:ind w:left="-567" w:right="-23"/>
+      </w:pPr>
+      <w:r>
+        <w:rPr>
+          <w:b/>
+        </w:rPr>
+        <w:t>What was the research question?</w:t>
+      </w:r>
+      <w:r>
+        <w:t xml:space="preserve"> </w:t>
+      </w:r>
+      <w:r>
+        <w:t>Provide feedback control to PM stepper motor</w:t>
+      </w:r>
+    </w:p>
+    <w:p>
+      <w:pPr>
+        <w:tabs>
+          <w:tab w:val="left" w:pos="993"/>
+        </w:tabs>
+        <w:spacing w:after="0"/>
+        <w:ind w:left="-567" w:right="-23"/>
+      </w:pPr>
+      <w:r>
+        <w:rPr>
+          <w:b/>
+        </w:rPr>
+        <w:t>Design:</w:t>
+      </w:r>
+      <w:r>
+        <w:t xml:space="preserve"> </w:t>
+      </w:r>
+    </w:p>
+    <w:p>
+      <w:pPr>
+        <w:tabs>
+          <w:tab w:val="left" w:pos="993"/>
+        </w:tabs>
+        <w:spacing w:after="0"/>
+        <w:ind w:left="-567" w:right="-23"/>
+      </w:pPr>
+      <w:r>
+        <w:rPr>
+          <w:b/>
+        </w:rPr>
+        <w:t>What was the finding?</w:t>
+      </w:r>
+      <w:r>
+        <w:t xml:space="preserve"> </w:t>
+      </w:r>
+    </w:p>
+    <w:p>
+      <w:pPr>
+        <w:pStyle w:val="ListParagraph"/>
+        <w:numPr>
+          <w:ilvl w:val="0"/>
+          <w:numId w:val="3"/>
+        </w:numPr>
+        <w:tabs>
+          <w:tab w:val="left" w:pos="993"/>
+        </w:tabs>
+        <w:spacing w:after="0"/>
+        <w:ind w:right="-23"/>
+      </w:pPr>
+      <w:r>
+        <w:t>Linear model is derived</w:t>
+      </w:r>
+    </w:p>
+    <w:p>
+      <w:pPr>
+        <w:pStyle w:val="ListParagraph"/>
+        <w:numPr>
+          <w:ilvl w:val="0"/>
+          <w:numId w:val="3"/>
+        </w:numPr>
+        <w:tabs>
+          <w:tab w:val="left" w:pos="993"/>
+        </w:tabs>
+        <w:spacing w:after="0"/>
+        <w:ind w:right="-23"/>
+      </w:pPr>
+      <w:r>
+        <w:t>Model is used to design a controller</w:t>
+      </w:r>
+    </w:p>
+    <w:p>
+      <w:pPr>
+        <w:pStyle w:val="ListParagraph"/>
+        <w:numPr>
+          <w:ilvl w:val="0"/>
+          <w:numId w:val="3"/>
+        </w:numPr>
+        <w:tabs>
+          <w:tab w:val="left" w:pos="993"/>
+        </w:tabs>
+        <w:spacing w:after="0"/>
+        <w:ind w:right="-23"/>
+      </w:pPr>
+      <w:r>
+        <w:t>Control technique uses H-infinity control</w:t>
+      </w:r>
+    </w:p>
+    <w:p>
+      <w:pPr>
+        <w:pStyle w:val="ListParagraph"/>
+        <w:numPr>
+          <w:ilvl w:val="0"/>
+          <w:numId w:val="3"/>
+        </w:numPr>
+        <w:tabs>
+          <w:tab w:val="left" w:pos="993"/>
+        </w:tabs>
+        <w:spacing w:after="0"/>
+        <w:ind w:right="-23"/>
+      </w:pPr>
+      <w:r>
+        <w:t>This technique guarantees robustness to overcome effect of non-linearities, parameter variations and changes in load torque.</w:t>
       </w:r>
       <w:bookmarkStart w:id="0" w:name="_GoBack"/>
       <w:bookmarkEnd w:id="0"/>
     </w:p>
     <w:p>
-      <w:r>
-        <w:rPr>
-          <w:b/>
-        </w:rPr>
-        <w:t>Primary or Secondary:</w:t>
-      </w:r>
-      <w:r>
-        <w:t xml:space="preserve"> State if the research conducted in the article is primary or secondary research (see lecture notes week 2)</w:t>
-      </w:r>
-    </w:p>
-    <w:p>
-      <w:r>
-        <w:rPr>
-          <w:b/>
-        </w:rPr>
-        <w:t>What themes were discussed in the Literature Review:</w:t>
-      </w:r>
-      <w:r>
-        <w:t xml:space="preserve"> Use keywords to discuss the major themes in the article</w:t>
-      </w:r>
-    </w:p>
-    <w:p>
-      <w:r>
-        <w:rPr>
-          <w:b/>
-        </w:rPr>
-        <w:t>What was the research question:</w:t>
-      </w:r>
-      <w:r>
-        <w:t xml:space="preserve"> What was the question the article was trying to find the answer to?</w:t>
-      </w:r>
-    </w:p>
-    <w:p>
-      <w:r>
-        <w:rPr>
-          <w:b/>
-        </w:rPr>
-        <w:t>Design:</w:t>
-      </w:r>
-      <w:r>
-        <w:t xml:space="preserve"> How did they try and answer the question: What did they do? E.g. simulation, experimental design, statistical analysis etc.</w:t>
-      </w:r>
-    </w:p>
-    <w:p>
-      <w:r>
-        <w:rPr>
-          <w:b/>
-        </w:rPr>
-        <w:t>What was the finding:</w:t>
-      </w:r>
-      <w:r>
-        <w:t xml:space="preserve"> What answers were found from undertaking the research in the article?</w:t>
-      </w:r>
-    </w:p>
-    <w:p>
-      <w:r>
-        <w:rPr>
-          <w:b/>
-        </w:rPr>
-        <w:t>What were the gaps:</w:t>
-      </w:r>
-      <w:r>
-        <w:t xml:space="preserve"> What limitations occurred in the research design or where outlined in the results or discussion?</w:t>
-      </w:r>
-    </w:p>
-    <w:p/>
-    <w:p>
-      <w:pPr>
-        <w:rPr>
-          <w:i/>
-        </w:rPr>
-      </w:pPr>
-      <w:r>
-        <w:rPr>
-          <w:i/>
-        </w:rPr>
-        <w:t>Note: When this work is submitted into Turnitin, it is ok if the similarity percentage is high due to the similarity in headings. What the markers will be concentrating on is the similarity in the text that you write</w:t>
-      </w:r>
-    </w:p>
-    <w:p/>
-    <w:p>
-      <w:r>
-        <w:br w:type="page"/>
-      </w:r>
-    </w:p>
-    <w:p>
-      <w:pPr>
-        <w:spacing w:after="0"/>
-        <w:ind w:left="-567" w:right="-23"/>
-        <w:jc w:val="center"/>
-        <w:rPr>
-          <w:b/>
-          <w:sz w:val="36"/>
-        </w:rPr>
-      </w:pPr>
-      <w:r>
-        <w:rPr>
-          <w:b/>
-          <w:sz w:val="36"/>
+      <w:pPr>
+        <w:tabs>
+          <w:tab w:val="left" w:pos="993"/>
+        </w:tabs>
+        <w:spacing w:after="0"/>
+        <w:ind w:left="-567" w:right="-23"/>
+        <w:rPr>
+          <w:b/>
+        </w:rPr>
+      </w:pPr>
+      <w:r>
+        <w:rPr>
+          <w:b/>
+        </w:rPr>
+        <w:t>What were the gaps?</w:t>
+      </w:r>
+    </w:p>
+    <w:p>
+      <w:pPr>
+        <w:tabs>
+          <w:tab w:val="left" w:pos="993"/>
+        </w:tabs>
+        <w:spacing w:after="0"/>
+        <w:ind w:left="-567" w:right="-23"/>
+      </w:pPr>
+    </w:p>
+    <w:p>
+      <w:pPr>
+        <w:tabs>
+          <w:tab w:val="left" w:pos="993"/>
+        </w:tabs>
+        <w:spacing w:after="0"/>
+        <w:ind w:left="-567" w:right="-23"/>
+      </w:pPr>
+      <w:r>
+        <w:rPr>
+          <w:b/>
+          <w:color w:val="FF0000"/>
+        </w:rPr>
+        <w:t>Reference Number:</w:t>
+      </w:r>
+      <w:r>
+        <w:rPr>
+          <w:b/>
+        </w:rPr>
+        <w:tab/>
+      </w:r>
+      <w:r>
+        <w:rPr>
+          <w:b/>
+        </w:rPr>
+        <w:tab/>
+      </w:r>
+      <w:r>
+        <w:rPr>
+          <w:b/>
+        </w:rPr>
+        <w:tab/>
+      </w:r>
+      <w:r>
+        <w:rPr>
+          <w:b/>
+        </w:rPr>
+        <w:tab/>
+      </w:r>
+      <w:r>
+        <w:rPr>
+          <w:b/>
+        </w:rPr>
+        <w:t>Authors:</w:t>
+      </w:r>
+      <w:r>
+        <w:t xml:space="preserve"> </w:t>
+      </w:r>
+    </w:p>
+    <w:p>
+      <w:pPr>
+        <w:tabs>
+          <w:tab w:val="left" w:pos="993"/>
+        </w:tabs>
+        <w:spacing w:after="0"/>
+        <w:ind w:left="-567" w:right="-23"/>
+      </w:pPr>
+      <w:r>
+        <w:rPr>
+          <w:b/>
+        </w:rPr>
+        <w:t>Title of Article:</w:t>
+      </w:r>
+      <w:r>
+        <w:t xml:space="preserve"> </w:t>
+      </w:r>
+    </w:p>
+    <w:p>
+      <w:pPr>
+        <w:tabs>
+          <w:tab w:val="left" w:pos="993"/>
+        </w:tabs>
+        <w:spacing w:after="0"/>
+        <w:ind w:left="-567" w:right="-23"/>
+      </w:pPr>
+      <w:r>
+        <w:rPr>
+          <w:b/>
+        </w:rPr>
+        <w:t>Type:</w:t>
+      </w:r>
+      <w:r>
+        <w:t xml:space="preserve"> </w:t>
+      </w:r>
+      <w:r>
+        <w:tab/>
+      </w:r>
+      <w:r>
+        <w:tab/>
+      </w:r>
+      <w:r>
+        <w:tab/>
+      </w:r>
+      <w:r>
+        <w:tab/>
+      </w:r>
+      <w:r>
+        <w:tab/>
+      </w:r>
+      <w:r>
+        <w:rPr>
+          <w:b/>
+        </w:rPr>
+        <w:t>Publication:</w:t>
+      </w:r>
+    </w:p>
+    <w:p>
+      <w:pPr>
+        <w:tabs>
+          <w:tab w:val="left" w:pos="993"/>
+        </w:tabs>
+        <w:spacing w:after="0"/>
+        <w:ind w:left="-567" w:right="-23"/>
+      </w:pPr>
+      <w:r>
+        <w:rPr>
+          <w:b/>
+        </w:rPr>
+        <w:t>Year Published:</w:t>
+      </w:r>
+      <w:r>
+        <w:t xml:space="preserve"> </w:t>
+      </w:r>
+      <w:r>
+        <w:tab/>
+      </w:r>
+      <w:r>
+        <w:tab/>
+      </w:r>
+      <w:r>
+        <w:tab/>
+      </w:r>
+      <w:r>
+        <w:tab/>
+      </w:r>
+      <w:r>
+        <w:tab/>
+      </w:r>
+      <w:r>
+        <w:rPr>
+          <w:b/>
+        </w:rPr>
+        <w:t>Number of citations:</w:t>
+      </w:r>
+    </w:p>
+    <w:p>
+      <w:pPr>
+        <w:tabs>
+          <w:tab w:val="left" w:pos="993"/>
+        </w:tabs>
+        <w:spacing w:after="0"/>
+        <w:ind w:left="-567" w:right="-23"/>
+        <w:rPr>
+          <w:b/>
+        </w:rPr>
+      </w:pPr>
+      <w:r>
+        <w:rPr>
+          <w:b/>
         </w:rPr>
         <w:lastRenderedPageBreak/>
-        <w:t>Literature Planner</w:t>
-      </w:r>
-    </w:p>
-    <w:p>
-      <w:pPr>
-        <w:spacing w:after="0"/>
-        <w:ind w:left="-567" w:right="-23"/>
-        <w:rPr>
-          <w:b/>
-        </w:rPr>
-      </w:pPr>
-      <w:r>
-        <w:rPr>
-          <w:b/>
-        </w:rPr>
-        <w:t>Student Name:</w:t>
-      </w:r>
-      <w:r>
-        <w:rPr>
-          <w:b/>
-        </w:rPr>
-        <w:tab/>
-      </w:r>
-      <w:r>
-        <w:rPr>
-          <w:b/>
-        </w:rPr>
-        <w:tab/>
-      </w:r>
-      <w:r>
-        <w:rPr>
-          <w:b/>
-        </w:rPr>
-        <w:tab/>
-      </w:r>
-      <w:r>
-        <w:rPr>
-          <w:b/>
-        </w:rPr>
-        <w:tab/>
-        <w:t>Student Number:</w:t>
-      </w:r>
-    </w:p>
-    <w:p>
-      <w:pPr>
-        <w:spacing w:after="0"/>
-        <w:ind w:left="-567" w:right="-23"/>
-        <w:rPr>
-          <w:b/>
-        </w:rPr>
-      </w:pPr>
-      <w:r>
-        <w:rPr>
-          <w:b/>
-        </w:rPr>
-        <w:t>Topic:</w:t>
-      </w:r>
-    </w:p>
-    <w:p>
-      <w:pPr>
-        <w:spacing w:after="0"/>
-        <w:ind w:left="-567" w:right="-23"/>
-        <w:rPr>
-          <w:b/>
-        </w:rPr>
-      </w:pPr>
-    </w:p>
-    <w:p>
-      <w:pPr>
-        <w:tabs>
-          <w:tab w:val="left" w:pos="993"/>
-        </w:tabs>
-        <w:spacing w:after="0"/>
-        <w:ind w:left="-567" w:right="-23"/>
-      </w:pPr>
-      <w:r>
-        <w:rPr>
-          <w:b/>
-          <w:color w:val="FF0000"/>
-        </w:rPr>
-        <w:t>Reference Number:</w:t>
-      </w:r>
-      <w:r>
-        <w:rPr>
-          <w:b/>
-        </w:rPr>
-        <w:tab/>
-      </w:r>
-      <w:r>
-        <w:rPr>
-          <w:b/>
-        </w:rPr>
-        <w:tab/>
-      </w:r>
-      <w:r>
-        <w:rPr>
-          <w:b/>
-        </w:rPr>
-        <w:tab/>
-      </w:r>
-      <w:r>
-        <w:rPr>
-          <w:b/>
-        </w:rPr>
-        <w:tab/>
-      </w:r>
-      <w:r>
-        <w:rPr>
-          <w:b/>
-        </w:rPr>
-        <w:t>Authors:</w:t>
-      </w:r>
-      <w:r>
-        <w:t xml:space="preserve"> </w:t>
-      </w:r>
-    </w:p>
-    <w:p>
-      <w:pPr>
-        <w:tabs>
-          <w:tab w:val="left" w:pos="993"/>
-        </w:tabs>
-        <w:spacing w:after="0"/>
-        <w:ind w:left="-567" w:right="-23"/>
-      </w:pPr>
-      <w:r>
-        <w:rPr>
-          <w:b/>
-        </w:rPr>
-        <w:t>Title of Article:</w:t>
-      </w:r>
-      <w:r>
-        <w:t xml:space="preserve"> </w:t>
-      </w:r>
-    </w:p>
-    <w:p>
-      <w:pPr>
-        <w:tabs>
-          <w:tab w:val="left" w:pos="993"/>
-        </w:tabs>
-        <w:spacing w:after="0"/>
-        <w:ind w:left="-567" w:right="-23"/>
-      </w:pPr>
-      <w:r>
-        <w:rPr>
-          <w:b/>
-        </w:rPr>
-        <w:t>Type:</w:t>
-      </w:r>
-      <w:r>
-        <w:t xml:space="preserve"> </w:t>
-      </w:r>
-      <w:r>
-        <w:tab/>
-      </w:r>
-      <w:r>
-        <w:tab/>
-      </w:r>
-      <w:r>
-        <w:tab/>
-      </w:r>
-      <w:r>
-        <w:tab/>
-      </w:r>
-      <w:r>
-        <w:tab/>
-      </w:r>
-      <w:r>
-        <w:rPr>
-          <w:b/>
-        </w:rPr>
-        <w:t>Publication:</w:t>
-      </w:r>
-    </w:p>
-    <w:p>
-      <w:pPr>
-        <w:tabs>
-          <w:tab w:val="left" w:pos="993"/>
-        </w:tabs>
-        <w:spacing w:after="0"/>
-        <w:ind w:left="-567" w:right="-23"/>
-      </w:pPr>
-      <w:r>
-        <w:rPr>
-          <w:b/>
-        </w:rPr>
-        <w:t>Year Published:</w:t>
-      </w:r>
-      <w:r>
-        <w:t xml:space="preserve"> </w:t>
-      </w:r>
-      <w:r>
-        <w:tab/>
-      </w:r>
-      <w:r>
-        <w:tab/>
-      </w:r>
-      <w:r>
-        <w:tab/>
-      </w:r>
-      <w:r>
-        <w:tab/>
-      </w:r>
-      <w:r>
-        <w:tab/>
-      </w:r>
-      <w:r>
-        <w:rPr>
-          <w:b/>
-        </w:rPr>
-        <w:t>Number of citations:</w:t>
-      </w:r>
-    </w:p>
-    <w:p>
-      <w:pPr>
-        <w:tabs>
-          <w:tab w:val="left" w:pos="993"/>
-        </w:tabs>
-        <w:spacing w:after="0"/>
-        <w:ind w:left="-567" w:right="-23"/>
-        <w:rPr>
-          <w:b/>
-        </w:rPr>
-      </w:pPr>
-      <w:r>
-        <w:rPr>
-          <w:b/>
-        </w:rPr>
-        <w:t>Primary or Secondary</w:t>
-      </w:r>
-      <w:r>
-        <w:rPr>
-          <w:b/>
-        </w:rPr>
-        <w:t>:</w:t>
-      </w:r>
-    </w:p>
-    <w:p>
-      <w:pPr>
-        <w:tabs>
-          <w:tab w:val="left" w:pos="993"/>
-        </w:tabs>
-        <w:spacing w:after="0"/>
-        <w:ind w:left="-567" w:right="-23"/>
-      </w:pPr>
-      <w:r>
-        <w:rPr>
-          <w:b/>
-        </w:rPr>
-        <w:t>Publication</w:t>
-      </w:r>
-      <w:r>
-        <w:rPr>
-          <w:b/>
-        </w:rPr>
-        <w:t xml:space="preserve"> Rating:</w:t>
-      </w:r>
-      <w:r>
-        <w:t xml:space="preserve"> </w:t>
-      </w:r>
-      <w:r>
-        <w:tab/>
-      </w:r>
-      <w:r>
-        <w:tab/>
-      </w:r>
-      <w:r>
-        <w:tab/>
-      </w:r>
-      <w:r>
-        <w:t xml:space="preserve"> </w:t>
-      </w:r>
-    </w:p>
-    <w:p>
-      <w:pPr>
-        <w:tabs>
-          <w:tab w:val="left" w:pos="993"/>
-        </w:tabs>
-        <w:spacing w:after="0"/>
-        <w:ind w:left="-567" w:right="-23"/>
-      </w:pPr>
-      <w:r>
-        <w:rPr>
-          <w:i/>
-        </w:rPr>
-        <w:t>CiteScore:</w:t>
-      </w:r>
-      <w:r>
-        <w:rPr>
-          <w:i/>
-        </w:rPr>
-        <w:tab/>
-      </w:r>
-      <w:r>
-        <w:rPr>
-          <w:i/>
-        </w:rPr>
-        <w:t xml:space="preserve">Rank: </w:t>
-      </w:r>
-      <w:r>
-        <w:rPr>
-          <w:i/>
-        </w:rPr>
-        <w:tab/>
-        <w:t xml:space="preserve">Percentile: </w:t>
-      </w:r>
-      <w:r>
-        <w:rPr>
-          <w:i/>
-        </w:rPr>
-        <w:tab/>
-        <w:t>In-Category:</w:t>
-      </w:r>
-      <w:r>
-        <w:rPr>
-          <w:i/>
-        </w:rPr>
-        <w:tab/>
-      </w:r>
-      <w:r>
-        <w:rPr>
-          <w:i/>
-        </w:rPr>
-        <w:tab/>
-      </w:r>
-      <w:r>
-        <w:rPr>
-          <w:i/>
-        </w:rPr>
-        <w:tab/>
-        <w:t>CiteScore Year:</w:t>
-      </w:r>
-    </w:p>
-    <w:p>
-      <w:pPr>
-        <w:tabs>
-          <w:tab w:val="left" w:pos="993"/>
-        </w:tabs>
-        <w:spacing w:after="0"/>
-        <w:ind w:left="-567" w:right="-23"/>
-      </w:pPr>
-      <w:r>
-        <w:rPr>
-          <w:b/>
-        </w:rPr>
-        <w:t>What themes were discussed in the Literature Review?</w:t>
-      </w:r>
-      <w:r>
-        <w:t xml:space="preserve"> </w:t>
-      </w:r>
-    </w:p>
-    <w:p>
-      <w:pPr>
-        <w:tabs>
-          <w:tab w:val="left" w:pos="993"/>
-        </w:tabs>
-        <w:spacing w:after="0"/>
-        <w:ind w:left="-567" w:right="-23"/>
-      </w:pPr>
-      <w:r>
-        <w:rPr>
-          <w:b/>
-        </w:rPr>
-        <w:t>What was the research question?</w:t>
-      </w:r>
-      <w:r>
-        <w:t xml:space="preserve"> </w:t>
-      </w:r>
-    </w:p>
-    <w:p>
-      <w:pPr>
-        <w:tabs>
-          <w:tab w:val="left" w:pos="993"/>
-        </w:tabs>
-        <w:spacing w:after="0"/>
-        <w:ind w:left="-567" w:right="-23"/>
-      </w:pPr>
-      <w:r>
-        <w:rPr>
-          <w:b/>
-        </w:rPr>
-        <w:t>Design:</w:t>
-      </w:r>
-      <w:r>
-        <w:t xml:space="preserve"> </w:t>
-      </w:r>
-    </w:p>
-    <w:p>
-      <w:pPr>
-        <w:tabs>
-          <w:tab w:val="left" w:pos="993"/>
-        </w:tabs>
-        <w:spacing w:after="0"/>
-        <w:ind w:left="-567" w:right="-23"/>
-      </w:pPr>
-      <w:r>
-        <w:rPr>
-          <w:b/>
-        </w:rPr>
-        <w:t>What was the finding?</w:t>
-      </w:r>
-      <w:r>
-        <w:t xml:space="preserve"> </w:t>
-      </w:r>
-    </w:p>
-    <w:p>
-      <w:pPr>
-        <w:tabs>
-          <w:tab w:val="left" w:pos="993"/>
-        </w:tabs>
-        <w:spacing w:after="0"/>
-        <w:ind w:left="-567" w:right="-23"/>
-        <w:rPr>
-          <w:b/>
-        </w:rPr>
-      </w:pPr>
-      <w:r>
-        <w:rPr>
-          <w:b/>
-        </w:rPr>
-        <w:t>What were the gaps?</w:t>
-      </w:r>
-    </w:p>
-    <w:p>
-      <w:pPr>
-        <w:tabs>
-          <w:tab w:val="left" w:pos="993"/>
-        </w:tabs>
-        <w:spacing w:after="0"/>
-        <w:ind w:left="-567" w:right="-23"/>
-        <w:rPr>
-          <w:b/>
-        </w:rPr>
-      </w:pPr>
-    </w:p>
-    <w:p>
-      <w:pPr>
-        <w:tabs>
-          <w:tab w:val="left" w:pos="993"/>
-        </w:tabs>
-        <w:spacing w:after="0"/>
-        <w:ind w:left="-567" w:right="-23"/>
-      </w:pPr>
-      <w:r>
-        <w:rPr>
-          <w:b/>
-          <w:color w:val="FF0000"/>
-        </w:rPr>
-        <w:t>Reference Number:</w:t>
-      </w:r>
-      <w:r>
-        <w:rPr>
-          <w:b/>
-        </w:rPr>
-        <w:tab/>
-      </w:r>
-      <w:r>
-        <w:rPr>
-          <w:b/>
-        </w:rPr>
-        <w:tab/>
-      </w:r>
-      <w:r>
-        <w:rPr>
-          <w:b/>
-        </w:rPr>
-        <w:tab/>
-      </w:r>
-      <w:r>
-        <w:rPr>
-          <w:b/>
-        </w:rPr>
-        <w:tab/>
-      </w:r>
-      <w:r>
-        <w:rPr>
-          <w:b/>
-        </w:rPr>
-        <w:t>Authors:</w:t>
-      </w:r>
-      <w:r>
-        <w:t xml:space="preserve"> </w:t>
-      </w:r>
-    </w:p>
-    <w:p>
-      <w:pPr>
-        <w:tabs>
-          <w:tab w:val="left" w:pos="993"/>
-        </w:tabs>
-        <w:spacing w:after="0"/>
-        <w:ind w:left="-567" w:right="-23"/>
-      </w:pPr>
-      <w:r>
-        <w:rPr>
-          <w:b/>
-        </w:rPr>
-        <w:t>Title of Article:</w:t>
-      </w:r>
-      <w:r>
-        <w:t xml:space="preserve"> </w:t>
-      </w:r>
-    </w:p>
-    <w:p>
-      <w:pPr>
-        <w:tabs>
-          <w:tab w:val="left" w:pos="993"/>
-        </w:tabs>
-        <w:spacing w:after="0"/>
-        <w:ind w:left="-567" w:right="-23"/>
-      </w:pPr>
-      <w:r>
-        <w:rPr>
-          <w:b/>
-        </w:rPr>
-        <w:t>Type:</w:t>
-      </w:r>
-      <w:r>
-        <w:t xml:space="preserve"> </w:t>
-      </w:r>
-      <w:r>
-        <w:tab/>
-      </w:r>
-      <w:r>
-        <w:tab/>
-      </w:r>
-      <w:r>
-        <w:tab/>
-      </w:r>
-      <w:r>
-        <w:tab/>
-      </w:r>
-      <w:r>
-        <w:tab/>
-      </w:r>
-      <w:r>
-        <w:rPr>
-          <w:b/>
-        </w:rPr>
-        <w:t>Publication:</w:t>
-      </w:r>
-    </w:p>
-    <w:p>
-      <w:pPr>
-        <w:tabs>
-          <w:tab w:val="left" w:pos="993"/>
-        </w:tabs>
-        <w:spacing w:after="0"/>
-        <w:ind w:left="-567" w:right="-23"/>
-      </w:pPr>
-      <w:r>
-        <w:rPr>
-          <w:b/>
-        </w:rPr>
-        <w:t>Year Published:</w:t>
-      </w:r>
-      <w:r>
-        <w:t xml:space="preserve"> </w:t>
-      </w:r>
-      <w:r>
-        <w:tab/>
-      </w:r>
-      <w:r>
-        <w:tab/>
-      </w:r>
-      <w:r>
-        <w:tab/>
-      </w:r>
-      <w:r>
-        <w:tab/>
-      </w:r>
-      <w:r>
-        <w:tab/>
-      </w:r>
-      <w:r>
-        <w:rPr>
-          <w:b/>
-        </w:rPr>
-        <w:t>Number of citations:</w:t>
-      </w:r>
-    </w:p>
-    <w:p>
-      <w:pPr>
-        <w:tabs>
-          <w:tab w:val="left" w:pos="993"/>
-        </w:tabs>
-        <w:spacing w:after="0"/>
-        <w:ind w:left="-567" w:right="-23"/>
-        <w:rPr>
-          <w:b/>
-        </w:rPr>
-      </w:pPr>
-      <w:r>
-        <w:rPr>
-          <w:b/>
-        </w:rPr>
-        <w:t>Primary or Secondary</w:t>
-      </w:r>
-      <w:r>
-        <w:rPr>
-          <w:b/>
-        </w:rPr>
-        <w:t>:</w:t>
-      </w:r>
-    </w:p>
-    <w:p>
-      <w:pPr>
-        <w:tabs>
-          <w:tab w:val="left" w:pos="993"/>
-        </w:tabs>
-        <w:spacing w:after="0"/>
-        <w:ind w:left="-567" w:right="-23"/>
-      </w:pPr>
-      <w:r>
-        <w:rPr>
-          <w:b/>
-        </w:rPr>
-        <w:t>Publication</w:t>
-      </w:r>
-      <w:r>
-        <w:rPr>
-          <w:b/>
-        </w:rPr>
-        <w:t xml:space="preserve"> Rating:</w:t>
-      </w:r>
-      <w:r>
-        <w:t xml:space="preserve"> </w:t>
-      </w:r>
-      <w:r>
-        <w:tab/>
-      </w:r>
-      <w:r>
-        <w:tab/>
-      </w:r>
-      <w:r>
-        <w:tab/>
-        <w:t xml:space="preserve"> </w:t>
-      </w:r>
-    </w:p>
-    <w:p>
-      <w:pPr>
-        <w:tabs>
-          <w:tab w:val="left" w:pos="993"/>
-        </w:tabs>
-        <w:spacing w:after="0"/>
-        <w:ind w:left="-567" w:right="-23"/>
-      </w:pPr>
-      <w:r>
-        <w:rPr>
-          <w:i/>
-        </w:rPr>
-        <w:t>CiteScore:</w:t>
-      </w:r>
-      <w:r>
-        <w:rPr>
-          <w:i/>
-        </w:rPr>
-        <w:tab/>
-      </w:r>
-      <w:r>
-        <w:rPr>
-          <w:i/>
-        </w:rPr>
-        <w:t xml:space="preserve">Rank: </w:t>
-      </w:r>
-      <w:r>
-        <w:rPr>
-          <w:i/>
-        </w:rPr>
-        <w:tab/>
-        <w:t xml:space="preserve">Percentile: </w:t>
-      </w:r>
-      <w:r>
-        <w:rPr>
-          <w:i/>
-        </w:rPr>
-        <w:tab/>
-        <w:t>In-Category:</w:t>
-      </w:r>
-      <w:r>
-        <w:rPr>
-          <w:i/>
-        </w:rPr>
-        <w:tab/>
-      </w:r>
-      <w:r>
-        <w:rPr>
-          <w:i/>
-        </w:rPr>
-        <w:tab/>
-      </w:r>
-      <w:r>
-        <w:rPr>
-          <w:i/>
-        </w:rPr>
-        <w:tab/>
-        <w:t>CiteScore Year:</w:t>
-      </w:r>
-    </w:p>
-    <w:p>
-      <w:pPr>
-        <w:tabs>
-          <w:tab w:val="left" w:pos="993"/>
-        </w:tabs>
-        <w:spacing w:after="0"/>
-        <w:ind w:left="-567" w:right="-23"/>
-      </w:pPr>
-      <w:r>
-        <w:rPr>
-          <w:b/>
-        </w:rPr>
-        <w:t>What themes were discussed in the Literature Review?</w:t>
-      </w:r>
-      <w:r>
-        <w:t xml:space="preserve"> </w:t>
-      </w:r>
-    </w:p>
-    <w:p>
-      <w:pPr>
-        <w:tabs>
-          <w:tab w:val="left" w:pos="993"/>
-        </w:tabs>
-        <w:spacing w:after="0"/>
-        <w:ind w:left="-567" w:right="-23"/>
-      </w:pPr>
-      <w:r>
-        <w:rPr>
-          <w:b/>
-        </w:rPr>
-        <w:t>What was the research question?</w:t>
-      </w:r>
-      <w:r>
-        <w:t xml:space="preserve"> </w:t>
-      </w:r>
-    </w:p>
-    <w:p>
-      <w:pPr>
-        <w:tabs>
-          <w:tab w:val="left" w:pos="993"/>
-        </w:tabs>
-        <w:spacing w:after="0"/>
-        <w:ind w:left="-567" w:right="-23"/>
-      </w:pPr>
-      <w:r>
-        <w:rPr>
-          <w:b/>
-        </w:rPr>
-        <w:t>Design:</w:t>
-      </w:r>
-      <w:r>
-        <w:t xml:space="preserve"> </w:t>
-      </w:r>
-    </w:p>
-    <w:p>
-      <w:pPr>
-        <w:tabs>
-          <w:tab w:val="left" w:pos="993"/>
-        </w:tabs>
-        <w:spacing w:after="0"/>
-        <w:ind w:left="-567" w:right="-23"/>
-      </w:pPr>
-      <w:r>
-        <w:rPr>
-          <w:b/>
-        </w:rPr>
-        <w:t>What was the finding?</w:t>
-      </w:r>
-      <w:r>
-        <w:t xml:space="preserve"> </w:t>
-      </w:r>
-    </w:p>
-    <w:p>
-      <w:pPr>
-        <w:tabs>
-          <w:tab w:val="left" w:pos="993"/>
-        </w:tabs>
-        <w:spacing w:after="0"/>
-        <w:ind w:left="-567" w:right="-23"/>
-        <w:rPr>
-          <w:b/>
-        </w:rPr>
-      </w:pPr>
-      <w:r>
-        <w:rPr>
-          <w:b/>
-        </w:rPr>
-        <w:t>What were the gaps?</w:t>
-      </w:r>
-    </w:p>
-    <w:p>
-      <w:pPr>
-        <w:tabs>
-          <w:tab w:val="left" w:pos="993"/>
-        </w:tabs>
-        <w:spacing w:after="0"/>
-        <w:ind w:left="-567" w:right="-23"/>
-      </w:pPr>
-    </w:p>
-    <w:p>
-      <w:pPr>
-        <w:tabs>
-          <w:tab w:val="left" w:pos="993"/>
-        </w:tabs>
-        <w:spacing w:after="0"/>
-        <w:ind w:left="-567" w:right="-23"/>
-      </w:pPr>
-      <w:r>
-        <w:rPr>
-          <w:b/>
-          <w:color w:val="FF0000"/>
-        </w:rPr>
-        <w:t>Reference Number:</w:t>
-      </w:r>
-      <w:r>
-        <w:rPr>
-          <w:b/>
-        </w:rPr>
-        <w:tab/>
-      </w:r>
-      <w:r>
-        <w:rPr>
-          <w:b/>
-        </w:rPr>
-        <w:tab/>
-      </w:r>
-      <w:r>
-        <w:rPr>
-          <w:b/>
-        </w:rPr>
-        <w:tab/>
-      </w:r>
-      <w:r>
-        <w:rPr>
-          <w:b/>
-        </w:rPr>
-        <w:tab/>
-      </w:r>
-      <w:r>
-        <w:rPr>
-          <w:b/>
-        </w:rPr>
-        <w:t>Authors:</w:t>
-      </w:r>
-      <w:r>
-        <w:t xml:space="preserve"> </w:t>
-      </w:r>
-    </w:p>
-    <w:p>
-      <w:pPr>
-        <w:tabs>
-          <w:tab w:val="left" w:pos="993"/>
-        </w:tabs>
-        <w:spacing w:after="0"/>
-        <w:ind w:left="-567" w:right="-23"/>
-      </w:pPr>
-      <w:r>
-        <w:rPr>
-          <w:b/>
-        </w:rPr>
-        <w:t>Title of Article:</w:t>
-      </w:r>
-      <w:r>
-        <w:t xml:space="preserve"> </w:t>
-      </w:r>
-    </w:p>
-    <w:p>
-      <w:pPr>
-        <w:tabs>
-          <w:tab w:val="left" w:pos="993"/>
-        </w:tabs>
-        <w:spacing w:after="0"/>
-        <w:ind w:left="-567" w:right="-23"/>
-      </w:pPr>
-      <w:r>
-        <w:rPr>
-          <w:b/>
-        </w:rPr>
-        <w:t>Type:</w:t>
-      </w:r>
-      <w:r>
-        <w:t xml:space="preserve"> </w:t>
-      </w:r>
-      <w:r>
-        <w:tab/>
-      </w:r>
-      <w:r>
-        <w:tab/>
-      </w:r>
-      <w:r>
-        <w:tab/>
-      </w:r>
-      <w:r>
-        <w:tab/>
-      </w:r>
-      <w:r>
-        <w:tab/>
-      </w:r>
-      <w:r>
-        <w:rPr>
-          <w:b/>
-        </w:rPr>
-        <w:t>Publication:</w:t>
-      </w:r>
-    </w:p>
-    <w:p>
-      <w:pPr>
-        <w:tabs>
-          <w:tab w:val="left" w:pos="993"/>
-        </w:tabs>
-        <w:spacing w:after="0"/>
-        <w:ind w:left="-567" w:right="-23"/>
-      </w:pPr>
-      <w:r>
-        <w:rPr>
-          <w:b/>
-        </w:rPr>
-        <w:t>Year Published:</w:t>
-      </w:r>
-      <w:r>
-        <w:t xml:space="preserve"> </w:t>
-      </w:r>
-      <w:r>
-        <w:tab/>
-      </w:r>
-      <w:r>
-        <w:tab/>
-      </w:r>
-      <w:r>
-        <w:tab/>
-      </w:r>
-      <w:r>
-        <w:tab/>
-      </w:r>
-      <w:r>
-        <w:tab/>
-      </w:r>
-      <w:r>
-        <w:rPr>
-          <w:b/>
-        </w:rPr>
-        <w:t>Number of citations:</w:t>
-      </w:r>
-    </w:p>
-    <w:p>
-      <w:pPr>
-        <w:tabs>
-          <w:tab w:val="left" w:pos="993"/>
-        </w:tabs>
-        <w:spacing w:after="0"/>
-        <w:ind w:left="-567" w:right="-23"/>
-        <w:rPr>
-          <w:b/>
-        </w:rPr>
-      </w:pPr>
-      <w:r>
-        <w:rPr>
-          <w:b/>
-        </w:rPr>
         <w:t>Primary or Secondary</w:t>
       </w:r>
       <w:r>
@@ -7957,8 +8125,360 @@
 </w:document>
 </file>
 
+<file path=word/numbering.xml><?xml version="1.0" encoding="utf-8"?>
+<w:numbering xmlns:wpc="http://schemas.microsoft.com/office/word/2010/wordprocessingCanvas" xmlns:cx="http://schemas.microsoft.com/office/drawing/2014/chartex" xmlns:cx1="http://schemas.microsoft.com/office/drawing/2015/9/8/chartex" xmlns:cx2="http://schemas.microsoft.com/office/drawing/2015/10/21/chartex" xmlns:cx3="http://schemas.microsoft.com/office/drawing/2016/5/9/chartex" xmlns:cx4="http://schemas.microsoft.com/office/drawing/2016/5/10/chartex" xmlns:cx5="http://schemas.microsoft.com/office/drawing/2016/5/11/chartex" xmlns:cx6="http://schemas.microsoft.com/office/drawing/2016/5/12/chartex" xmlns:cx7="http://schemas.microsoft.com/office/drawing/2016/5/13/chartex" xmlns:cx8="http://schemas.microsoft.com/office/drawing/2016/5/14/chartex" xmlns:mc="http://schemas.openxmlformats.org/markup-compatibility/2006" xmlns:aink="http://schemas.microsoft.com/office/drawing/2016/ink" xmlns:am3d="http://schemas.microsoft.com/office/drawing/2017/model3d" xmlns:o="urn:schemas-microsoft-com:office:office" xmlns:r="http://schemas.openxmlformats.org/officeDocument/2006/relationships" xmlns:m="http://schemas.openxmlformats.org/officeDocument/2006/math" xmlns:v="urn:schemas-microsoft-com:vml" xmlns:wp14="http://schemas.microsoft.com/office/word/2010/wordprocessingDrawing" xmlns:wp="http://schemas.openxmlformats.org/drawingml/2006/wordprocessingDrawing" xmlns:w10="urn:schemas-microsoft-com:office:word" xmlns:w="http://schemas.openxmlformats.org/wordprocessingml/2006/main" xmlns:w14="http://schemas.microsoft.com/office/word/2010/wordml" xmlns:w15="http://schemas.microsoft.com/office/word/2012/wordml" xmlns:w16cid="http://schemas.microsoft.com/office/word/2016/wordml/cid" xmlns:w16se="http://schemas.microsoft.com/office/word/2015/wordml/symex" xmlns:wpg="http://schemas.microsoft.com/office/word/2010/wordprocessingGroup" xmlns:wpi="http://schemas.microsoft.com/office/word/2010/wordprocessingInk" xmlns:wne="http://schemas.microsoft.com/office/word/2006/wordml" xmlns:wps="http://schemas.microsoft.com/office/word/2010/wordprocessingShape" mc:Ignorable="w14 w15 w16se w16cid wp14">
+  <w:abstractNum w:abstractNumId="0" w15:restartNumberingAfterBreak="0">
+    <w:nsid w:val="189F32B8"/>
+    <w:multiLevelType w:val="hybridMultilevel"/>
+    <w:tmpl w:val="052A6446"/>
+    <w:lvl w:ilvl="0" w:tplc="0C090001">
+      <w:start w:val="1"/>
+      <w:numFmt w:val="bullet"/>
+      <w:lvlText w:val=""/>
+      <w:lvlJc w:val="left"/>
+      <w:pPr>
+        <w:ind w:left="360" w:hanging="360"/>
+      </w:pPr>
+      <w:rPr>
+        <w:rFonts w:ascii="Symbol" w:hAnsi="Symbol" w:hint="default"/>
+      </w:rPr>
+    </w:lvl>
+    <w:lvl w:ilvl="1" w:tplc="0C090003" w:tentative="1">
+      <w:start w:val="1"/>
+      <w:numFmt w:val="bullet"/>
+      <w:lvlText w:val="o"/>
+      <w:lvlJc w:val="left"/>
+      <w:pPr>
+        <w:ind w:left="1080" w:hanging="360"/>
+      </w:pPr>
+      <w:rPr>
+        <w:rFonts w:ascii="Courier New" w:hAnsi="Courier New" w:cs="Courier New" w:hint="default"/>
+      </w:rPr>
+    </w:lvl>
+    <w:lvl w:ilvl="2" w:tplc="0C090005" w:tentative="1">
+      <w:start w:val="1"/>
+      <w:numFmt w:val="bullet"/>
+      <w:lvlText w:val=""/>
+      <w:lvlJc w:val="left"/>
+      <w:pPr>
+        <w:ind w:left="1800" w:hanging="360"/>
+      </w:pPr>
+      <w:rPr>
+        <w:rFonts w:ascii="Wingdings" w:hAnsi="Wingdings" w:hint="default"/>
+      </w:rPr>
+    </w:lvl>
+    <w:lvl w:ilvl="3" w:tplc="0C090001" w:tentative="1">
+      <w:start w:val="1"/>
+      <w:numFmt w:val="bullet"/>
+      <w:lvlText w:val=""/>
+      <w:lvlJc w:val="left"/>
+      <w:pPr>
+        <w:ind w:left="2520" w:hanging="360"/>
+      </w:pPr>
+      <w:rPr>
+        <w:rFonts w:ascii="Symbol" w:hAnsi="Symbol" w:hint="default"/>
+      </w:rPr>
+    </w:lvl>
+    <w:lvl w:ilvl="4" w:tplc="0C090003" w:tentative="1">
+      <w:start w:val="1"/>
+      <w:numFmt w:val="bullet"/>
+      <w:lvlText w:val="o"/>
+      <w:lvlJc w:val="left"/>
+      <w:pPr>
+        <w:ind w:left="3240" w:hanging="360"/>
+      </w:pPr>
+      <w:rPr>
+        <w:rFonts w:ascii="Courier New" w:hAnsi="Courier New" w:cs="Courier New" w:hint="default"/>
+      </w:rPr>
+    </w:lvl>
+    <w:lvl w:ilvl="5" w:tplc="0C090005" w:tentative="1">
+      <w:start w:val="1"/>
+      <w:numFmt w:val="bullet"/>
+      <w:lvlText w:val=""/>
+      <w:lvlJc w:val="left"/>
+      <w:pPr>
+        <w:ind w:left="3960" w:hanging="360"/>
+      </w:pPr>
+      <w:rPr>
+        <w:rFonts w:ascii="Wingdings" w:hAnsi="Wingdings" w:hint="default"/>
+      </w:rPr>
+    </w:lvl>
+    <w:lvl w:ilvl="6" w:tplc="0C090001" w:tentative="1">
+      <w:start w:val="1"/>
+      <w:numFmt w:val="bullet"/>
+      <w:lvlText w:val=""/>
+      <w:lvlJc w:val="left"/>
+      <w:pPr>
+        <w:ind w:left="4680" w:hanging="360"/>
+      </w:pPr>
+      <w:rPr>
+        <w:rFonts w:ascii="Symbol" w:hAnsi="Symbol" w:hint="default"/>
+      </w:rPr>
+    </w:lvl>
+    <w:lvl w:ilvl="7" w:tplc="0C090003" w:tentative="1">
+      <w:start w:val="1"/>
+      <w:numFmt w:val="bullet"/>
+      <w:lvlText w:val="o"/>
+      <w:lvlJc w:val="left"/>
+      <w:pPr>
+        <w:ind w:left="5400" w:hanging="360"/>
+      </w:pPr>
+      <w:rPr>
+        <w:rFonts w:ascii="Courier New" w:hAnsi="Courier New" w:cs="Courier New" w:hint="default"/>
+      </w:rPr>
+    </w:lvl>
+    <w:lvl w:ilvl="8" w:tplc="0C090005" w:tentative="1">
+      <w:start w:val="1"/>
+      <w:numFmt w:val="bullet"/>
+      <w:lvlText w:val=""/>
+      <w:lvlJc w:val="left"/>
+      <w:pPr>
+        <w:ind w:left="6120" w:hanging="360"/>
+      </w:pPr>
+      <w:rPr>
+        <w:rFonts w:ascii="Wingdings" w:hAnsi="Wingdings" w:hint="default"/>
+      </w:rPr>
+    </w:lvl>
+  </w:abstractNum>
+  <w:abstractNum w:abstractNumId="1" w15:restartNumberingAfterBreak="0">
+    <w:nsid w:val="20EF3214"/>
+    <w:multiLevelType w:val="hybridMultilevel"/>
+    <w:tmpl w:val="31EE04E4"/>
+    <w:lvl w:ilvl="0" w:tplc="6C6E41E4">
+      <w:numFmt w:val="bullet"/>
+      <w:lvlText w:val="-"/>
+      <w:lvlJc w:val="left"/>
+      <w:pPr>
+        <w:ind w:left="-207" w:hanging="360"/>
+      </w:pPr>
+      <w:rPr>
+        <w:rFonts w:ascii="Calibri" w:eastAsiaTheme="minorHAnsi" w:hAnsi="Calibri" w:cs="Calibri" w:hint="default"/>
+      </w:rPr>
+    </w:lvl>
+    <w:lvl w:ilvl="1" w:tplc="0C090003" w:tentative="1">
+      <w:start w:val="1"/>
+      <w:numFmt w:val="bullet"/>
+      <w:lvlText w:val="o"/>
+      <w:lvlJc w:val="left"/>
+      <w:pPr>
+        <w:ind w:left="513" w:hanging="360"/>
+      </w:pPr>
+      <w:rPr>
+        <w:rFonts w:ascii="Courier New" w:hAnsi="Courier New" w:cs="Courier New" w:hint="default"/>
+      </w:rPr>
+    </w:lvl>
+    <w:lvl w:ilvl="2" w:tplc="0C090005" w:tentative="1">
+      <w:start w:val="1"/>
+      <w:numFmt w:val="bullet"/>
+      <w:lvlText w:val=""/>
+      <w:lvlJc w:val="left"/>
+      <w:pPr>
+        <w:ind w:left="1233" w:hanging="360"/>
+      </w:pPr>
+      <w:rPr>
+        <w:rFonts w:ascii="Wingdings" w:hAnsi="Wingdings" w:hint="default"/>
+      </w:rPr>
+    </w:lvl>
+    <w:lvl w:ilvl="3" w:tplc="0C090001" w:tentative="1">
+      <w:start w:val="1"/>
+      <w:numFmt w:val="bullet"/>
+      <w:lvlText w:val=""/>
+      <w:lvlJc w:val="left"/>
+      <w:pPr>
+        <w:ind w:left="1953" w:hanging="360"/>
+      </w:pPr>
+      <w:rPr>
+        <w:rFonts w:ascii="Symbol" w:hAnsi="Symbol" w:hint="default"/>
+      </w:rPr>
+    </w:lvl>
+    <w:lvl w:ilvl="4" w:tplc="0C090003" w:tentative="1">
+      <w:start w:val="1"/>
+      <w:numFmt w:val="bullet"/>
+      <w:lvlText w:val="o"/>
+      <w:lvlJc w:val="left"/>
+      <w:pPr>
+        <w:ind w:left="2673" w:hanging="360"/>
+      </w:pPr>
+      <w:rPr>
+        <w:rFonts w:ascii="Courier New" w:hAnsi="Courier New" w:cs="Courier New" w:hint="default"/>
+      </w:rPr>
+    </w:lvl>
+    <w:lvl w:ilvl="5" w:tplc="0C090005" w:tentative="1">
+      <w:start w:val="1"/>
+      <w:numFmt w:val="bullet"/>
+      <w:lvlText w:val=""/>
+      <w:lvlJc w:val="left"/>
+      <w:pPr>
+        <w:ind w:left="3393" w:hanging="360"/>
+      </w:pPr>
+      <w:rPr>
+        <w:rFonts w:ascii="Wingdings" w:hAnsi="Wingdings" w:hint="default"/>
+      </w:rPr>
+    </w:lvl>
+    <w:lvl w:ilvl="6" w:tplc="0C090001" w:tentative="1">
+      <w:start w:val="1"/>
+      <w:numFmt w:val="bullet"/>
+      <w:lvlText w:val=""/>
+      <w:lvlJc w:val="left"/>
+      <w:pPr>
+        <w:ind w:left="4113" w:hanging="360"/>
+      </w:pPr>
+      <w:rPr>
+        <w:rFonts w:ascii="Symbol" w:hAnsi="Symbol" w:hint="default"/>
+      </w:rPr>
+    </w:lvl>
+    <w:lvl w:ilvl="7" w:tplc="0C090003" w:tentative="1">
+      <w:start w:val="1"/>
+      <w:numFmt w:val="bullet"/>
+      <w:lvlText w:val="o"/>
+      <w:lvlJc w:val="left"/>
+      <w:pPr>
+        <w:ind w:left="4833" w:hanging="360"/>
+      </w:pPr>
+      <w:rPr>
+        <w:rFonts w:ascii="Courier New" w:hAnsi="Courier New" w:cs="Courier New" w:hint="default"/>
+      </w:rPr>
+    </w:lvl>
+    <w:lvl w:ilvl="8" w:tplc="0C090005" w:tentative="1">
+      <w:start w:val="1"/>
+      <w:numFmt w:val="bullet"/>
+      <w:lvlText w:val=""/>
+      <w:lvlJc w:val="left"/>
+      <w:pPr>
+        <w:ind w:left="5553" w:hanging="360"/>
+      </w:pPr>
+      <w:rPr>
+        <w:rFonts w:ascii="Wingdings" w:hAnsi="Wingdings" w:hint="default"/>
+      </w:rPr>
+    </w:lvl>
+  </w:abstractNum>
+  <w:abstractNum w:abstractNumId="2" w15:restartNumberingAfterBreak="0">
+    <w:nsid w:val="5FD376FA"/>
+    <w:multiLevelType w:val="hybridMultilevel"/>
+    <w:tmpl w:val="AE50C934"/>
+    <w:lvl w:ilvl="0" w:tplc="0C090001">
+      <w:start w:val="1"/>
+      <w:numFmt w:val="bullet"/>
+      <w:lvlText w:val=""/>
+      <w:lvlJc w:val="left"/>
+      <w:pPr>
+        <w:ind w:left="360" w:hanging="360"/>
+      </w:pPr>
+      <w:rPr>
+        <w:rFonts w:ascii="Symbol" w:hAnsi="Symbol" w:hint="default"/>
+      </w:rPr>
+    </w:lvl>
+    <w:lvl w:ilvl="1" w:tplc="0C090003" w:tentative="1">
+      <w:start w:val="1"/>
+      <w:numFmt w:val="bullet"/>
+      <w:lvlText w:val="o"/>
+      <w:lvlJc w:val="left"/>
+      <w:pPr>
+        <w:ind w:left="2007" w:hanging="360"/>
+      </w:pPr>
+      <w:rPr>
+        <w:rFonts w:ascii="Courier New" w:hAnsi="Courier New" w:cs="Courier New" w:hint="default"/>
+      </w:rPr>
+    </w:lvl>
+    <w:lvl w:ilvl="2" w:tplc="0C090005" w:tentative="1">
+      <w:start w:val="1"/>
+      <w:numFmt w:val="bullet"/>
+      <w:lvlText w:val=""/>
+      <w:lvlJc w:val="left"/>
+      <w:pPr>
+        <w:ind w:left="2727" w:hanging="360"/>
+      </w:pPr>
+      <w:rPr>
+        <w:rFonts w:ascii="Wingdings" w:hAnsi="Wingdings" w:hint="default"/>
+      </w:rPr>
+    </w:lvl>
+    <w:lvl w:ilvl="3" w:tplc="0C090001" w:tentative="1">
+      <w:start w:val="1"/>
+      <w:numFmt w:val="bullet"/>
+      <w:lvlText w:val=""/>
+      <w:lvlJc w:val="left"/>
+      <w:pPr>
+        <w:ind w:left="3447" w:hanging="360"/>
+      </w:pPr>
+      <w:rPr>
+        <w:rFonts w:ascii="Symbol" w:hAnsi="Symbol" w:hint="default"/>
+      </w:rPr>
+    </w:lvl>
+    <w:lvl w:ilvl="4" w:tplc="0C090003" w:tentative="1">
+      <w:start w:val="1"/>
+      <w:numFmt w:val="bullet"/>
+      <w:lvlText w:val="o"/>
+      <w:lvlJc w:val="left"/>
+      <w:pPr>
+        <w:ind w:left="4167" w:hanging="360"/>
+      </w:pPr>
+      <w:rPr>
+        <w:rFonts w:ascii="Courier New" w:hAnsi="Courier New" w:cs="Courier New" w:hint="default"/>
+      </w:rPr>
+    </w:lvl>
+    <w:lvl w:ilvl="5" w:tplc="0C090005" w:tentative="1">
+      <w:start w:val="1"/>
+      <w:numFmt w:val="bullet"/>
+      <w:lvlText w:val=""/>
+      <w:lvlJc w:val="left"/>
+      <w:pPr>
+        <w:ind w:left="4887" w:hanging="360"/>
+      </w:pPr>
+      <w:rPr>
+        <w:rFonts w:ascii="Wingdings" w:hAnsi="Wingdings" w:hint="default"/>
+      </w:rPr>
+    </w:lvl>
+    <w:lvl w:ilvl="6" w:tplc="0C090001" w:tentative="1">
+      <w:start w:val="1"/>
+      <w:numFmt w:val="bullet"/>
+      <w:lvlText w:val=""/>
+      <w:lvlJc w:val="left"/>
+      <w:pPr>
+        <w:ind w:left="5607" w:hanging="360"/>
+      </w:pPr>
+      <w:rPr>
+        <w:rFonts w:ascii="Symbol" w:hAnsi="Symbol" w:hint="default"/>
+      </w:rPr>
+    </w:lvl>
+    <w:lvl w:ilvl="7" w:tplc="0C090003" w:tentative="1">
+      <w:start w:val="1"/>
+      <w:numFmt w:val="bullet"/>
+      <w:lvlText w:val="o"/>
+      <w:lvlJc w:val="left"/>
+      <w:pPr>
+        <w:ind w:left="6327" w:hanging="360"/>
+      </w:pPr>
+      <w:rPr>
+        <w:rFonts w:ascii="Courier New" w:hAnsi="Courier New" w:cs="Courier New" w:hint="default"/>
+      </w:rPr>
+    </w:lvl>
+    <w:lvl w:ilvl="8" w:tplc="0C090005" w:tentative="1">
+      <w:start w:val="1"/>
+      <w:numFmt w:val="bullet"/>
+      <w:lvlText w:val=""/>
+      <w:lvlJc w:val="left"/>
+      <w:pPr>
+        <w:ind w:left="7047" w:hanging="360"/>
+      </w:pPr>
+      <w:rPr>
+        <w:rFonts w:ascii="Wingdings" w:hAnsi="Wingdings" w:hint="default"/>
+      </w:rPr>
+    </w:lvl>
+  </w:abstractNum>
+  <w:num w:numId="1">
+    <w:abstractNumId w:val="1"/>
+  </w:num>
+  <w:num w:numId="2">
+    <w:abstractNumId w:val="2"/>
+  </w:num>
+  <w:num w:numId="3">
+    <w:abstractNumId w:val="0"/>
+  </w:num>
+</w:numbering>
+</file>
+
 <file path=word/styles.xml><?xml version="1.0" encoding="utf-8"?>
-<w:styles xmlns:mc="http://schemas.openxmlformats.org/markup-compatibility/2006" xmlns:r="http://schemas.openxmlformats.org/officeDocument/2006/relationships" xmlns:w="http://schemas.openxmlformats.org/wordprocessingml/2006/main" xmlns:w14="http://schemas.microsoft.com/office/word/2010/wordml" mc:Ignorable="w14">
+<w:styles xmlns:mc="http://schemas.openxmlformats.org/markup-compatibility/2006" xmlns:r="http://schemas.openxmlformats.org/officeDocument/2006/relationships" xmlns:w="http://schemas.openxmlformats.org/wordprocessingml/2006/main" xmlns:w14="http://schemas.microsoft.com/office/word/2010/wordml" xmlns:w15="http://schemas.microsoft.com/office/word/2012/wordml" xmlns:w16cid="http://schemas.microsoft.com/office/word/2016/wordml/cid" xmlns:w16se="http://schemas.microsoft.com/office/word/2015/wordml/symex" mc:Ignorable="w14 w15 w16se w16cid">
   <w:docDefaults>
     <w:rPrDefault>
       <w:rPr>
@@ -7974,144 +8494,382 @@
       </w:pPr>
     </w:pPrDefault>
   </w:docDefaults>
-  <w:latentStyles w:defLockedState="0" w:defUIPriority="99" w:defSemiHidden="1" w:defUnhideWhenUsed="1" w:defQFormat="0" w:count="267">
-    <w:lsdException w:name="Normal" w:semiHidden="0" w:uiPriority="0" w:unhideWhenUsed="0" w:qFormat="1"/>
-    <w:lsdException w:name="heading 1" w:semiHidden="0" w:uiPriority="9" w:unhideWhenUsed="0" w:qFormat="1"/>
-    <w:lsdException w:name="heading 2" w:uiPriority="9" w:qFormat="1"/>
-    <w:lsdException w:name="heading 3" w:uiPriority="9" w:qFormat="1"/>
-    <w:lsdException w:name="heading 4" w:uiPriority="9" w:qFormat="1"/>
-    <w:lsdException w:name="heading 5" w:uiPriority="9" w:qFormat="1"/>
-    <w:lsdException w:name="heading 6" w:uiPriority="9" w:qFormat="1"/>
-    <w:lsdException w:name="heading 7" w:uiPriority="9" w:qFormat="1"/>
-    <w:lsdException w:name="heading 8" w:uiPriority="9" w:qFormat="1"/>
-    <w:lsdException w:name="heading 9" w:uiPriority="9" w:qFormat="1"/>
-    <w:lsdException w:name="toc 1" w:uiPriority="39"/>
-    <w:lsdException w:name="toc 2" w:uiPriority="39"/>
-    <w:lsdException w:name="toc 3" w:uiPriority="39"/>
-    <w:lsdException w:name="toc 4" w:uiPriority="39"/>
-    <w:lsdException w:name="toc 5" w:uiPriority="39"/>
-    <w:lsdException w:name="toc 6" w:uiPriority="39"/>
-    <w:lsdException w:name="toc 7" w:uiPriority="39"/>
-    <w:lsdException w:name="toc 8" w:uiPriority="39"/>
-    <w:lsdException w:name="toc 9" w:uiPriority="39"/>
-    <w:lsdException w:name="caption" w:uiPriority="35" w:qFormat="1"/>
-    <w:lsdException w:name="Title" w:semiHidden="0" w:uiPriority="10" w:unhideWhenUsed="0" w:qFormat="1"/>
-    <w:lsdException w:name="Default Paragraph Font" w:uiPriority="1"/>
-    <w:lsdException w:name="Subtitle" w:semiHidden="0" w:uiPriority="11" w:unhideWhenUsed="0" w:qFormat="1"/>
-    <w:lsdException w:name="Strong" w:semiHidden="0" w:uiPriority="22" w:unhideWhenUsed="0" w:qFormat="1"/>
-    <w:lsdException w:name="Emphasis" w:semiHidden="0" w:uiPriority="20" w:unhideWhenUsed="0" w:qFormat="1"/>
-    <w:lsdException w:name="Table Grid" w:semiHidden="0" w:uiPriority="59" w:unhideWhenUsed="0"/>
-    <w:lsdException w:name="Placeholder Text" w:unhideWhenUsed="0"/>
-    <w:lsdException w:name="No Spacing" w:semiHidden="0" w:uiPriority="1" w:unhideWhenUsed="0" w:qFormat="1"/>
-    <w:lsdException w:name="Light Shading" w:semiHidden="0" w:uiPriority="60" w:unhideWhenUsed="0"/>
-    <w:lsdException w:name="Light List" w:semiHidden="0" w:uiPriority="61" w:unhideWhenUsed="0"/>
-    <w:lsdException w:name="Light Grid" w:semiHidden="0" w:uiPriority="62" w:unhideWhenUsed="0"/>
-    <w:lsdException w:name="Medium Shading 1" w:semiHidden="0" w:uiPriority="63" w:unhideWhenUsed="0"/>
-    <w:lsdException w:name="Medium Shading 2" w:semiHidden="0" w:uiPriority="64" w:unhideWhenUsed="0"/>
-    <w:lsdException w:name="Medium List 1" w:semiHidden="0" w:uiPriority="65" w:unhideWhenUsed="0"/>
-    <w:lsdException w:name="Medium List 2" w:semiHidden="0" w:uiPriority="66" w:unhideWhenUsed="0"/>
-    <w:lsdException w:name="Medium Grid 1" w:semiHidden="0" w:uiPriority="67" w:unhideWhenUsed="0"/>
-    <w:lsdException w:name="Medium Grid 2" w:semiHidden="0" w:uiPriority="68" w:unhideWhenUsed="0"/>
-    <w:lsdException w:name="Medium Grid 3" w:semiHidden="0" w:uiPriority="69" w:unhideWhenUsed="0"/>
-    <w:lsdException w:name="Dark List" w:semiHidden="0" w:uiPriority="70" w:unhideWhenUsed="0"/>
-    <w:lsdException w:name="Colorful Shading" w:semiHidden="0" w:uiPriority="71" w:unhideWhenUsed="0"/>
-    <w:lsdException w:name="Colorful List" w:semiHidden="0" w:uiPriority="72" w:unhideWhenUsed="0"/>
-    <w:lsdException w:name="Colorful Grid" w:semiHidden="0" w:uiPriority="73" w:unhideWhenUsed="0"/>
-    <w:lsdException w:name="Light Shading Accent 1" w:semiHidden="0" w:uiPriority="60" w:unhideWhenUsed="0"/>
-    <w:lsdException w:name="Light List Accent 1" w:semiHidden="0" w:uiPriority="61" w:unhideWhenUsed="0"/>
-    <w:lsdException w:name="Light Grid Accent 1" w:semiHidden="0" w:uiPriority="62" w:unhideWhenUsed="0"/>
-    <w:lsdException w:name="Medium Shading 1 Accent 1" w:semiHidden="0" w:uiPriority="63" w:unhideWhenUsed="0"/>
-    <w:lsdException w:name="Medium Shading 2 Accent 1" w:semiHidden="0" w:uiPriority="64" w:unhideWhenUsed="0"/>
-    <w:lsdException w:name="Medium List 1 Accent 1" w:semiHidden="0" w:uiPriority="65" w:unhideWhenUsed="0"/>
-    <w:lsdException w:name="Revision" w:unhideWhenUsed="0"/>
-    <w:lsdException w:name="List Paragraph" w:semiHidden="0" w:uiPriority="34" w:unhideWhenUsed="0" w:qFormat="1"/>
-    <w:lsdException w:name="Quote" w:semiHidden="0" w:uiPriority="29" w:unhideWhenUsed="0" w:qFormat="1"/>
-    <w:lsdException w:name="Intense Quote" w:semiHidden="0" w:uiPriority="30" w:unhideWhenUsed="0" w:qFormat="1"/>
-    <w:lsdException w:name="Medium List 2 Accent 1" w:semiHidden="0" w:uiPriority="66" w:unhideWhenUsed="0"/>
-    <w:lsdException w:name="Medium Grid 1 Accent 1" w:semiHidden="0" w:uiPriority="67" w:unhideWhenUsed="0"/>
-    <w:lsdException w:name="Medium Grid 2 Accent 1" w:semiHidden="0" w:uiPriority="68" w:unhideWhenUsed="0"/>
-    <w:lsdException w:name="Medium Grid 3 Accent 1" w:semiHidden="0" w:uiPriority="69" w:unhideWhenUsed="0"/>
-    <w:lsdException w:name="Dark List Accent 1" w:semiHidden="0" w:uiPriority="70" w:unhideWhenUsed="0"/>
-    <w:lsdException w:name="Colorful Shading Accent 1" w:semiHidden="0" w:uiPriority="71" w:unhideWhenUsed="0"/>
-    <w:lsdException w:name="Colorful List Accent 1" w:semiHidden="0" w:uiPriority="72" w:unhideWhenUsed="0"/>
-    <w:lsdException w:name="Colorful Grid Accent 1" w:semiHidden="0" w:uiPriority="73" w:unhideWhenUsed="0"/>
-    <w:lsdException w:name="Light Shading Accent 2" w:semiHidden="0" w:uiPriority="60" w:unhideWhenUsed="0"/>
-    <w:lsdException w:name="Light List Accent 2" w:semiHidden="0" w:uiPriority="61" w:unhideWhenUsed="0"/>
-    <w:lsdException w:name="Light Grid Accent 2" w:semiHidden="0" w:uiPriority="62" w:unhideWhenUsed="0"/>
-    <w:lsdException w:name="Medium Shading 1 Accent 2" w:semiHidden="0" w:uiPriority="63" w:unhideWhenUsed="0"/>
-    <w:lsdException w:name="Medium Shading 2 Accent 2" w:semiHidden="0" w:uiPriority="64" w:unhideWhenUsed="0"/>
-    <w:lsdException w:name="Medium List 1 Accent 2" w:semiHidden="0" w:uiPriority="65" w:unhideWhenUsed="0"/>
-    <w:lsdException w:name="Medium List 2 Accent 2" w:semiHidden="0" w:uiPriority="66" w:unhideWhenUsed="0"/>
-    <w:lsdException w:name="Medium Grid 1 Accent 2" w:semiHidden="0" w:uiPriority="67" w:unhideWhenUsed="0"/>
-    <w:lsdException w:name="Medium Grid 2 Accent 2" w:semiHidden="0" w:uiPriority="68" w:unhideWhenUsed="0"/>
-    <w:lsdException w:name="Medium Grid 3 Accent 2" w:semiHidden="0" w:uiPriority="69" w:unhideWhenUsed="0"/>
-    <w:lsdException w:name="Dark List Accent 2" w:semiHidden="0" w:uiPriority="70" w:unhideWhenUsed="0"/>
-    <w:lsdException w:name="Colorful Shading Accent 2" w:semiHidden="0" w:uiPriority="71" w:unhideWhenUsed="0"/>
-    <w:lsdException w:name="Colorful List Accent 2" w:semiHidden="0" w:uiPriority="72" w:unhideWhenUsed="0"/>
-    <w:lsdException w:name="Colorful Grid Accent 2" w:semiHidden="0" w:uiPriority="73" w:unhideWhenUsed="0"/>
-    <w:lsdException w:name="Light Shading Accent 3" w:semiHidden="0" w:uiPriority="60" w:unhideWhenUsed="0"/>
-    <w:lsdException w:name="Light List Accent 3" w:semiHidden="0" w:uiPriority="61" w:unhideWhenUsed="0"/>
-    <w:lsdException w:name="Light Grid Accent 3" w:semiHidden="0" w:uiPriority="62" w:unhideWhenUsed="0"/>
-    <w:lsdException w:name="Medium Shading 1 Accent 3" w:semiHidden="0" w:uiPriority="63" w:unhideWhenUsed="0"/>
-    <w:lsdException w:name="Medium Shading 2 Accent 3" w:semiHidden="0" w:uiPriority="64" w:unhideWhenUsed="0"/>
-    <w:lsdException w:name="Medium List 1 Accent 3" w:semiHidden="0" w:uiPriority="65" w:unhideWhenUsed="0"/>
-    <w:lsdException w:name="Medium List 2 Accent 3" w:semiHidden="0" w:uiPriority="66" w:unhideWhenUsed="0"/>
-    <w:lsdException w:name="Medium Grid 1 Accent 3" w:semiHidden="0" w:uiPriority="67" w:unhideWhenUsed="0"/>
-    <w:lsdException w:name="Medium Grid 2 Accent 3" w:semiHidden="0" w:uiPriority="68" w:unhideWhenUsed="0"/>
-    <w:lsdException w:name="Medium Grid 3 Accent 3" w:semiHidden="0" w:uiPriority="69" w:unhideWhenUsed="0"/>
-    <w:lsdException w:name="Dark List Accent 3" w:semiHidden="0" w:uiPriority="70" w:unhideWhenUsed="0"/>
-    <w:lsdException w:name="Colorful Shading Accent 3" w:semiHidden="0" w:uiPriority="71" w:unhideWhenUsed="0"/>
-    <w:lsdException w:name="Colorful List Accent 3" w:semiHidden="0" w:uiPriority="72" w:unhideWhenUsed="0"/>
-    <w:lsdException w:name="Colorful Grid Accent 3" w:semiHidden="0" w:uiPriority="73" w:unhideWhenUsed="0"/>
-    <w:lsdException w:name="Light Shading Accent 4" w:semiHidden="0" w:uiPriority="60" w:unhideWhenUsed="0"/>
-    <w:lsdException w:name="Light List Accent 4" w:semiHidden="0" w:uiPriority="61" w:unhideWhenUsed="0"/>
-    <w:lsdException w:name="Light Grid Accent 4" w:semiHidden="0" w:uiPriority="62" w:unhideWhenUsed="0"/>
-    <w:lsdException w:name="Medium Shading 1 Accent 4" w:semiHidden="0" w:uiPriority="63" w:unhideWhenUsed="0"/>
-    <w:lsdException w:name="Medium Shading 2 Accent 4" w:semiHidden="0" w:uiPriority="64" w:unhideWhenUsed="0"/>
-    <w:lsdException w:name="Medium List 1 Accent 4" w:semiHidden="0" w:uiPriority="65" w:unhideWhenUsed="0"/>
-    <w:lsdException w:name="Medium List 2 Accent 4" w:semiHidden="0" w:uiPriority="66" w:unhideWhenUsed="0"/>
-    <w:lsdException w:name="Medium Grid 1 Accent 4" w:semiHidden="0" w:uiPriority="67" w:unhideWhenUsed="0"/>
-    <w:lsdException w:name="Medium Grid 2 Accent 4" w:semiHidden="0" w:uiPriority="68" w:unhideWhenUsed="0"/>
-    <w:lsdException w:name="Medium Grid 3 Accent 4" w:semiHidden="0" w:uiPriority="69" w:unhideWhenUsed="0"/>
-    <w:lsdException w:name="Dark List Accent 4" w:semiHidden="0" w:uiPriority="70" w:unhideWhenUsed="0"/>
-    <w:lsdException w:name="Colorful Shading Accent 4" w:semiHidden="0" w:uiPriority="71" w:unhideWhenUsed="0"/>
-    <w:lsdException w:name="Colorful List Accent 4" w:semiHidden="0" w:uiPriority="72" w:unhideWhenUsed="0"/>
-    <w:lsdException w:name="Colorful Grid Accent 4" w:semiHidden="0" w:uiPriority="73" w:unhideWhenUsed="0"/>
-    <w:lsdException w:name="Light Shading Accent 5" w:semiHidden="0" w:uiPriority="60" w:unhideWhenUsed="0"/>
-    <w:lsdException w:name="Light List Accent 5" w:semiHidden="0" w:uiPriority="61" w:unhideWhenUsed="0"/>
-    <w:lsdException w:name="Light Grid Accent 5" w:semiHidden="0" w:uiPriority="62" w:unhideWhenUsed="0"/>
-    <w:lsdException w:name="Medium Shading 1 Accent 5" w:semiHidden="0" w:uiPriority="63" w:unhideWhenUsed="0"/>
-    <w:lsdException w:name="Medium Shading 2 Accent 5" w:semiHidden="0" w:uiPriority="64" w:unhideWhenUsed="0"/>
-    <w:lsdException w:name="Medium List 1 Accent 5" w:semiHidden="0" w:uiPriority="65" w:unhideWhenUsed="0"/>
-    <w:lsdException w:name="Medium List 2 Accent 5" w:semiHidden="0" w:uiPriority="66" w:unhideWhenUsed="0"/>
-    <w:lsdException w:name="Medium Grid 1 Accent 5" w:semiHidden="0" w:uiPriority="67" w:unhideWhenUsed="0"/>
-    <w:lsdException w:name="Medium Grid 2 Accent 5" w:semiHidden="0" w:uiPriority="68" w:unhideWhenUsed="0"/>
-    <w:lsdException w:name="Medium Grid 3 Accent 5" w:semiHidden="0" w:uiPriority="69" w:unhideWhenUsed="0"/>
-    <w:lsdException w:name="Dark List Accent 5" w:semiHidden="0" w:uiPriority="70" w:unhideWhenUsed="0"/>
-    <w:lsdException w:name="Colorful Shading Accent 5" w:semiHidden="0" w:uiPriority="71" w:unhideWhenUsed="0"/>
-    <w:lsdException w:name="Colorful List Accent 5" w:semiHidden="0" w:uiPriority="72" w:unhideWhenUsed="0"/>
-    <w:lsdException w:name="Colorful Grid Accent 5" w:semiHidden="0" w:uiPriority="73" w:unhideWhenUsed="0"/>
-    <w:lsdException w:name="Light Shading Accent 6" w:semiHidden="0" w:uiPriority="60" w:unhideWhenUsed="0"/>
-    <w:lsdException w:name="Light List Accent 6" w:semiHidden="0" w:uiPriority="61" w:unhideWhenUsed="0"/>
-    <w:lsdException w:name="Light Grid Accent 6" w:semiHidden="0" w:uiPriority="62" w:unhideWhenUsed="0"/>
-    <w:lsdException w:name="Medium Shading 1 Accent 6" w:semiHidden="0" w:uiPriority="63" w:unhideWhenUsed="0"/>
-    <w:lsdException w:name="Medium Shading 2 Accent 6" w:semiHidden="0" w:uiPriority="64" w:unhideWhenUsed="0"/>
-    <w:lsdException w:name="Medium List 1 Accent 6" w:semiHidden="0" w:uiPriority="65" w:unhideWhenUsed="0"/>
-    <w:lsdException w:name="Medium List 2 Accent 6" w:semiHidden="0" w:uiPriority="66" w:unhideWhenUsed="0"/>
-    <w:lsdException w:name="Medium Grid 1 Accent 6" w:semiHidden="0" w:uiPriority="67" w:unhideWhenUsed="0"/>
-    <w:lsdException w:name="Medium Grid 2 Accent 6" w:semiHidden="0" w:uiPriority="68" w:unhideWhenUsed="0"/>
-    <w:lsdException w:name="Medium Grid 3 Accent 6" w:semiHidden="0" w:uiPriority="69" w:unhideWhenUsed="0"/>
-    <w:lsdException w:name="Dark List Accent 6" w:semiHidden="0" w:uiPriority="70" w:unhideWhenUsed="0"/>
-    <w:lsdException w:name="Colorful Shading Accent 6" w:semiHidden="0" w:uiPriority="71" w:unhideWhenUsed="0"/>
-    <w:lsdException w:name="Colorful List Accent 6" w:semiHidden="0" w:uiPriority="72" w:unhideWhenUsed="0"/>
-    <w:lsdException w:name="Colorful Grid Accent 6" w:semiHidden="0" w:uiPriority="73" w:unhideWhenUsed="0"/>
-    <w:lsdException w:name="Subtle Emphasis" w:semiHidden="0" w:uiPriority="19" w:unhideWhenUsed="0" w:qFormat="1"/>
-    <w:lsdException w:name="Intense Emphasis" w:semiHidden="0" w:uiPriority="21" w:unhideWhenUsed="0" w:qFormat="1"/>
-    <w:lsdException w:name="Subtle Reference" w:semiHidden="0" w:uiPriority="31" w:unhideWhenUsed="0" w:qFormat="1"/>
-    <w:lsdException w:name="Intense Reference" w:semiHidden="0" w:uiPriority="32" w:unhideWhenUsed="0" w:qFormat="1"/>
-    <w:lsdException w:name="Book Title" w:semiHidden="0" w:uiPriority="33" w:unhideWhenUsed="0" w:qFormat="1"/>
-    <w:lsdException w:name="Bibliography" w:uiPriority="37"/>
-    <w:lsdException w:name="TOC Heading" w:uiPriority="39" w:qFormat="1"/>
+  <w:latentStyles w:defLockedState="0" w:defUIPriority="99" w:defSemiHidden="0" w:defUnhideWhenUsed="0" w:defQFormat="0" w:count="375">
+    <w:lsdException w:name="Normal" w:uiPriority="0" w:qFormat="1"/>
+    <w:lsdException w:name="heading 1" w:uiPriority="9" w:qFormat="1"/>
+    <w:lsdException w:name="heading 2" w:semiHidden="1" w:uiPriority="9" w:unhideWhenUsed="1" w:qFormat="1"/>
+    <w:lsdException w:name="heading 3" w:semiHidden="1" w:uiPriority="9" w:unhideWhenUsed="1" w:qFormat="1"/>
+    <w:lsdException w:name="heading 4" w:semiHidden="1" w:uiPriority="9" w:unhideWhenUsed="1" w:qFormat="1"/>
+    <w:lsdException w:name="heading 5" w:semiHidden="1" w:uiPriority="9" w:unhideWhenUsed="1" w:qFormat="1"/>
+    <w:lsdException w:name="heading 6" w:semiHidden="1" w:uiPriority="9" w:unhideWhenUsed="1" w:qFormat="1"/>
+    <w:lsdException w:name="heading 7" w:semiHidden="1" w:uiPriority="9" w:unhideWhenUsed="1" w:qFormat="1"/>
+    <w:lsdException w:name="heading 8" w:semiHidden="1" w:uiPriority="9" w:unhideWhenUsed="1" w:qFormat="1"/>
+    <w:lsdException w:name="heading 9" w:semiHidden="1" w:uiPriority="9" w:unhideWhenUsed="1" w:qFormat="1"/>
+    <w:lsdException w:name="index 1" w:semiHidden="1" w:unhideWhenUsed="1"/>
+    <w:lsdException w:name="index 2" w:semiHidden="1" w:unhideWhenUsed="1"/>
+    <w:lsdException w:name="index 3" w:semiHidden="1" w:unhideWhenUsed="1"/>
+    <w:lsdException w:name="index 4" w:semiHidden="1" w:unhideWhenUsed="1"/>
+    <w:lsdException w:name="index 5" w:semiHidden="1" w:unhideWhenUsed="1"/>
+    <w:lsdException w:name="index 6" w:semiHidden="1" w:unhideWhenUsed="1"/>
+    <w:lsdException w:name="index 7" w:semiHidden="1" w:unhideWhenUsed="1"/>
+    <w:lsdException w:name="index 8" w:semiHidden="1" w:unhideWhenUsed="1"/>
+    <w:lsdException w:name="index 9" w:semiHidden="1" w:unhideWhenUsed="1"/>
+    <w:lsdException w:name="toc 1" w:semiHidden="1" w:uiPriority="39" w:unhideWhenUsed="1"/>
+    <w:lsdException w:name="toc 2" w:semiHidden="1" w:uiPriority="39" w:unhideWhenUsed="1"/>
+    <w:lsdException w:name="toc 3" w:semiHidden="1" w:uiPriority="39" w:unhideWhenUsed="1"/>
+    <w:lsdException w:name="toc 4" w:semiHidden="1" w:uiPriority="39" w:unhideWhenUsed="1"/>
+    <w:lsdException w:name="toc 5" w:semiHidden="1" w:uiPriority="39" w:unhideWhenUsed="1"/>
+    <w:lsdException w:name="toc 6" w:semiHidden="1" w:uiPriority="39" w:unhideWhenUsed="1"/>
+    <w:lsdException w:name="toc 7" w:semiHidden="1" w:uiPriority="39" w:unhideWhenUsed="1"/>
+    <w:lsdException w:name="toc 8" w:semiHidden="1" w:uiPriority="39" w:unhideWhenUsed="1"/>
+    <w:lsdException w:name="toc 9" w:semiHidden="1" w:uiPriority="39" w:unhideWhenUsed="1"/>
+    <w:lsdException w:name="Normal Indent" w:semiHidden="1" w:unhideWhenUsed="1"/>
+    <w:lsdException w:name="footnote text" w:semiHidden="1" w:unhideWhenUsed="1"/>
+    <w:lsdException w:name="annotation text" w:semiHidden="1" w:unhideWhenUsed="1"/>
+    <w:lsdException w:name="header" w:semiHidden="1" w:unhideWhenUsed="1"/>
+    <w:lsdException w:name="footer" w:semiHidden="1" w:unhideWhenUsed="1"/>
+    <w:lsdException w:name="index heading" w:semiHidden="1" w:unhideWhenUsed="1"/>
+    <w:lsdException w:name="caption" w:semiHidden="1" w:uiPriority="35" w:unhideWhenUsed="1" w:qFormat="1"/>
+    <w:lsdException w:name="table of figures" w:semiHidden="1" w:unhideWhenUsed="1"/>
+    <w:lsdException w:name="envelope address" w:semiHidden="1" w:unhideWhenUsed="1"/>
+    <w:lsdException w:name="envelope return" w:semiHidden="1" w:unhideWhenUsed="1"/>
+    <w:lsdException w:name="footnote reference" w:semiHidden="1" w:unhideWhenUsed="1"/>
+    <w:lsdException w:name="annotation reference" w:semiHidden="1" w:unhideWhenUsed="1"/>
+    <w:lsdException w:name="line number" w:semiHidden="1" w:unhideWhenUsed="1"/>
+    <w:lsdException w:name="page number" w:semiHidden="1" w:unhideWhenUsed="1"/>
+    <w:lsdException w:name="endnote reference" w:semiHidden="1" w:unhideWhenUsed="1"/>
+    <w:lsdException w:name="endnote text" w:semiHidden="1" w:unhideWhenUsed="1"/>
+    <w:lsdException w:name="table of authorities" w:semiHidden="1" w:unhideWhenUsed="1"/>
+    <w:lsdException w:name="macro" w:semiHidden="1" w:unhideWhenUsed="1"/>
+    <w:lsdException w:name="toa heading" w:semiHidden="1" w:unhideWhenUsed="1"/>
+    <w:lsdException w:name="List" w:semiHidden="1" w:unhideWhenUsed="1"/>
+    <w:lsdException w:name="List Bullet" w:semiHidden="1" w:unhideWhenUsed="1"/>
+    <w:lsdException w:name="List Number" w:semiHidden="1" w:unhideWhenUsed="1"/>
+    <w:lsdException w:name="List 2" w:semiHidden="1" w:unhideWhenUsed="1"/>
+    <w:lsdException w:name="List 3" w:semiHidden="1" w:unhideWhenUsed="1"/>
+    <w:lsdException w:name="List 4" w:semiHidden="1" w:unhideWhenUsed="1"/>
+    <w:lsdException w:name="List 5" w:semiHidden="1" w:unhideWhenUsed="1"/>
+    <w:lsdException w:name="List Bullet 2" w:semiHidden="1" w:unhideWhenUsed="1"/>
+    <w:lsdException w:name="List Bullet 3" w:semiHidden="1" w:unhideWhenUsed="1"/>
+    <w:lsdException w:name="List Bullet 4" w:semiHidden="1" w:unhideWhenUsed="1"/>
+    <w:lsdException w:name="List Bullet 5" w:semiHidden="1" w:unhideWhenUsed="1"/>
+    <w:lsdException w:name="List Number 2" w:semiHidden="1" w:unhideWhenUsed="1"/>
+    <w:lsdException w:name="List Number 3" w:semiHidden="1" w:unhideWhenUsed="1"/>
+    <w:lsdException w:name="List Number 4" w:semiHidden="1" w:unhideWhenUsed="1"/>
+    <w:lsdException w:name="List Number 5" w:semiHidden="1" w:unhideWhenUsed="1"/>
+    <w:lsdException w:name="Title" w:uiPriority="10" w:qFormat="1"/>
+    <w:lsdException w:name="Closing" w:semiHidden="1" w:unhideWhenUsed="1"/>
+    <w:lsdException w:name="Signature" w:semiHidden="1" w:unhideWhenUsed="1"/>
+    <w:lsdException w:name="Default Paragraph Font" w:semiHidden="1" w:uiPriority="1" w:unhideWhenUsed="1"/>
+    <w:lsdException w:name="Body Text" w:semiHidden="1" w:unhideWhenUsed="1"/>
+    <w:lsdException w:name="Body Text Indent" w:semiHidden="1" w:unhideWhenUsed="1"/>
+    <w:lsdException w:name="List Continue" w:semiHidden="1" w:unhideWhenUsed="1"/>
+    <w:lsdException w:name="List Continue 2" w:semiHidden="1" w:unhideWhenUsed="1"/>
+    <w:lsdException w:name="List Continue 3" w:semiHidden="1" w:unhideWhenUsed="1"/>
+    <w:lsdException w:name="List Continue 4" w:semiHidden="1" w:unhideWhenUsed="1"/>
+    <w:lsdException w:name="List Continue 5" w:semiHidden="1" w:unhideWhenUsed="1"/>
+    <w:lsdException w:name="Message Header" w:semiHidden="1" w:unhideWhenUsed="1"/>
+    <w:lsdException w:name="Subtitle" w:uiPriority="11" w:qFormat="1"/>
+    <w:lsdException w:name="Salutation" w:semiHidden="1" w:unhideWhenUsed="1"/>
+    <w:lsdException w:name="Date" w:semiHidden="1" w:unhideWhenUsed="1"/>
+    <w:lsdException w:name="Body Text First Indent" w:semiHidden="1" w:unhideWhenUsed="1"/>
+    <w:lsdException w:name="Body Text First Indent 2" w:semiHidden="1" w:unhideWhenUsed="1"/>
+    <w:lsdException w:name="Note Heading" w:semiHidden="1" w:unhideWhenUsed="1"/>
+    <w:lsdException w:name="Body Text 2" w:semiHidden="1" w:unhideWhenUsed="1"/>
+    <w:lsdException w:name="Body Text 3" w:semiHidden="1" w:unhideWhenUsed="1"/>
+    <w:lsdException w:name="Body Text Indent 2" w:semiHidden="1" w:unhideWhenUsed="1"/>
+    <w:lsdException w:name="Body Text Indent 3" w:semiHidden="1" w:unhideWhenUsed="1"/>
+    <w:lsdException w:name="Block Text" w:semiHidden="1" w:unhideWhenUsed="1"/>
+    <w:lsdException w:name="Hyperlink" w:semiHidden="1" w:unhideWhenUsed="1"/>
+    <w:lsdException w:name="FollowedHyperlink" w:semiHidden="1" w:unhideWhenUsed="1"/>
+    <w:lsdException w:name="Strong" w:uiPriority="22" w:qFormat="1"/>
+    <w:lsdException w:name="Emphasis" w:uiPriority="20" w:qFormat="1"/>
+    <w:lsdException w:name="Document Map" w:semiHidden="1" w:unhideWhenUsed="1"/>
+    <w:lsdException w:name="Plain Text" w:semiHidden="1" w:unhideWhenUsed="1"/>
+    <w:lsdException w:name="E-mail Signature" w:semiHidden="1" w:unhideWhenUsed="1"/>
+    <w:lsdException w:name="HTML Top of Form" w:semiHidden="1" w:unhideWhenUsed="1"/>
+    <w:lsdException w:name="HTML Bottom of Form" w:semiHidden="1" w:unhideWhenUsed="1"/>
+    <w:lsdException w:name="Normal (Web)" w:semiHidden="1" w:unhideWhenUsed="1"/>
+    <w:lsdException w:name="HTML Acronym" w:semiHidden="1" w:unhideWhenUsed="1"/>
+    <w:lsdException w:name="HTML Address" w:semiHidden="1" w:unhideWhenUsed="1"/>
+    <w:lsdException w:name="HTML Cite" w:semiHidden="1" w:unhideWhenUsed="1"/>
+    <w:lsdException w:name="HTML Code" w:semiHidden="1" w:unhideWhenUsed="1"/>
+    <w:lsdException w:name="HTML Definition" w:semiHidden="1" w:unhideWhenUsed="1"/>
+    <w:lsdException w:name="HTML Keyboard" w:semiHidden="1" w:unhideWhenUsed="1"/>
+    <w:lsdException w:name="HTML Preformatted" w:semiHidden="1" w:unhideWhenUsed="1"/>
+    <w:lsdException w:name="HTML Sample" w:semiHidden="1" w:unhideWhenUsed="1"/>
+    <w:lsdException w:name="HTML Typewriter" w:semiHidden="1" w:unhideWhenUsed="1"/>
+    <w:lsdException w:name="HTML Variable" w:semiHidden="1" w:unhideWhenUsed="1"/>
+    <w:lsdException w:name="Normal Table" w:semiHidden="1" w:unhideWhenUsed="1"/>
+    <w:lsdException w:name="annotation subject" w:semiHidden="1" w:unhideWhenUsed="1"/>
+    <w:lsdException w:name="No List" w:semiHidden="1" w:unhideWhenUsed="1"/>
+    <w:lsdException w:name="Outline List 1" w:semiHidden="1" w:unhideWhenUsed="1"/>
+    <w:lsdException w:name="Outline List 2" w:semiHidden="1" w:unhideWhenUsed="1"/>
+    <w:lsdException w:name="Outline List 3" w:semiHidden="1" w:unhideWhenUsed="1"/>
+    <w:lsdException w:name="Table Simple 1" w:semiHidden="1" w:unhideWhenUsed="1"/>
+    <w:lsdException w:name="Table Simple 2" w:semiHidden="1" w:unhideWhenUsed="1"/>
+    <w:lsdException w:name="Table Simple 3" w:semiHidden="1" w:unhideWhenUsed="1"/>
+    <w:lsdException w:name="Table Classic 1" w:semiHidden="1" w:unhideWhenUsed="1"/>
+    <w:lsdException w:name="Table Classic 2" w:semiHidden="1" w:unhideWhenUsed="1"/>
+    <w:lsdException w:name="Table Classic 3" w:semiHidden="1" w:unhideWhenUsed="1"/>
+    <w:lsdException w:name="Table Classic 4" w:semiHidden="1" w:unhideWhenUsed="1"/>
+    <w:lsdException w:name="Table Colorful 1" w:semiHidden="1" w:unhideWhenUsed="1"/>
+    <w:lsdException w:name="Table Colorful 2" w:semiHidden="1" w:unhideWhenUsed="1"/>
+    <w:lsdException w:name="Table Colorful 3" w:semiHidden="1" w:unhideWhenUsed="1"/>
+    <w:lsdException w:name="Table Columns 1" w:semiHidden="1" w:unhideWhenUsed="1"/>
+    <w:lsdException w:name="Table Columns 2" w:semiHidden="1" w:unhideWhenUsed="1"/>
+    <w:lsdException w:name="Table Columns 3" w:semiHidden="1" w:unhideWhenUsed="1"/>
+    <w:lsdException w:name="Table Columns 4" w:semiHidden="1" w:unhideWhenUsed="1"/>
+    <w:lsdException w:name="Table Columns 5" w:semiHidden="1" w:unhideWhenUsed="1"/>
+    <w:lsdException w:name="Table Grid 1" w:semiHidden="1" w:unhideWhenUsed="1"/>
+    <w:lsdException w:name="Table Grid 2" w:semiHidden="1" w:unhideWhenUsed="1"/>
+    <w:lsdException w:name="Table Grid 3" w:semiHidden="1" w:unhideWhenUsed="1"/>
+    <w:lsdException w:name="Table Grid 4" w:semiHidden="1" w:unhideWhenUsed="1"/>
+    <w:lsdException w:name="Table Grid 5" w:semiHidden="1" w:unhideWhenUsed="1"/>
+    <w:lsdException w:name="Table Grid 6" w:semiHidden="1" w:unhideWhenUsed="1"/>
+    <w:lsdException w:name="Table Grid 7" w:semiHidden="1" w:unhideWhenUsed="1"/>
+    <w:lsdException w:name="Table Grid 8" w:semiHidden="1" w:unhideWhenUsed="1"/>
+    <w:lsdException w:name="Table List 1" w:semiHidden="1" w:unhideWhenUsed="1"/>
+    <w:lsdException w:name="Table List 2" w:semiHidden="1" w:unhideWhenUsed="1"/>
+    <w:lsdException w:name="Table List 3" w:semiHidden="1" w:unhideWhenUsed="1"/>
+    <w:lsdException w:name="Table List 4" w:semiHidden="1" w:unhideWhenUsed="1"/>
+    <w:lsdException w:name="Table List 5" w:semiHidden="1" w:unhideWhenUsed="1"/>
+    <w:lsdException w:name="Table List 6" w:semiHidden="1" w:unhideWhenUsed="1"/>
+    <w:lsdException w:name="Table List 7" w:semiHidden="1" w:unhideWhenUsed="1"/>
+    <w:lsdException w:name="Table List 8" w:semiHidden="1" w:unhideWhenUsed="1"/>
+    <w:lsdException w:name="Table 3D effects 1" w:semiHidden="1" w:unhideWhenUsed="1"/>
+    <w:lsdException w:name="Table 3D effects 2" w:semiHidden="1" w:unhideWhenUsed="1"/>
+    <w:lsdException w:name="Table 3D effects 3" w:semiHidden="1" w:unhideWhenUsed="1"/>
+    <w:lsdException w:name="Table Contemporary" w:semiHidden="1" w:unhideWhenUsed="1"/>
+    <w:lsdException w:name="Table Elegant" w:semiHidden="1" w:unhideWhenUsed="1"/>
+    <w:lsdException w:name="Table Professional" w:semiHidden="1" w:unhideWhenUsed="1"/>
+    <w:lsdException w:name="Table Subtle 1" w:semiHidden="1" w:unhideWhenUsed="1"/>
+    <w:lsdException w:name="Table Subtle 2" w:semiHidden="1" w:unhideWhenUsed="1"/>
+    <w:lsdException w:name="Table Web 1" w:semiHidden="1" w:unhideWhenUsed="1"/>
+    <w:lsdException w:name="Table Web 2" w:semiHidden="1" w:unhideWhenUsed="1"/>
+    <w:lsdException w:name="Table Web 3" w:semiHidden="1" w:unhideWhenUsed="1"/>
+    <w:lsdException w:name="Balloon Text" w:semiHidden="1" w:unhideWhenUsed="1"/>
+    <w:lsdException w:name="Table Grid" w:semiHidden="1" w:uiPriority="59" w:unhideWhenUsed="1"/>
+    <w:lsdException w:name="Table Theme" w:semiHidden="1" w:unhideWhenUsed="1"/>
+    <w:lsdException w:name="Placeholder Text" w:semiHidden="1"/>
+    <w:lsdException w:name="No Spacing" w:uiPriority="1" w:qFormat="1"/>
+    <w:lsdException w:name="Light Shading" w:uiPriority="60"/>
+    <w:lsdException w:name="Light List" w:uiPriority="61"/>
+    <w:lsdException w:name="Light Grid" w:uiPriority="62"/>
+    <w:lsdException w:name="Medium Shading 1" w:uiPriority="63"/>
+    <w:lsdException w:name="Medium Shading 2" w:uiPriority="64"/>
+    <w:lsdException w:name="Medium List 1" w:uiPriority="65"/>
+    <w:lsdException w:name="Medium List 2" w:uiPriority="66"/>
+    <w:lsdException w:name="Medium Grid 1" w:uiPriority="67"/>
+    <w:lsdException w:name="Medium Grid 2" w:uiPriority="68"/>
+    <w:lsdException w:name="Medium Grid 3" w:uiPriority="69"/>
+    <w:lsdException w:name="Dark List" w:uiPriority="70"/>
+    <w:lsdException w:name="Colorful Shading" w:uiPriority="71"/>
+    <w:lsdException w:name="Colorful List" w:uiPriority="72"/>
+    <w:lsdException w:name="Colorful Grid" w:uiPriority="73"/>
+    <w:lsdException w:name="Light Shading Accent 1" w:uiPriority="60"/>
+    <w:lsdException w:name="Light List Accent 1" w:uiPriority="61"/>
+    <w:lsdException w:name="Light Grid Accent 1" w:uiPriority="62"/>
+    <w:lsdException w:name="Medium Shading 1 Accent 1" w:uiPriority="63"/>
+    <w:lsdException w:name="Medium Shading 2 Accent 1" w:uiPriority="64"/>
+    <w:lsdException w:name="Medium List 1 Accent 1" w:uiPriority="65"/>
+    <w:lsdException w:name="Revision" w:semiHidden="1"/>
+    <w:lsdException w:name="List Paragraph" w:uiPriority="34" w:qFormat="1"/>
+    <w:lsdException w:name="Quote" w:uiPriority="29" w:qFormat="1"/>
+    <w:lsdException w:name="Intense Quote" w:uiPriority="30" w:qFormat="1"/>
+    <w:lsdException w:name="Medium List 2 Accent 1" w:uiPriority="66"/>
+    <w:lsdException w:name="Medium Grid 1 Accent 1" w:uiPriority="67"/>
+    <w:lsdException w:name="Medium Grid 2 Accent 1" w:uiPriority="68"/>
+    <w:lsdException w:name="Medium Grid 3 Accent 1" w:uiPriority="69"/>
+    <w:lsdException w:name="Dark List Accent 1" w:uiPriority="70"/>
+    <w:lsdException w:name="Colorful Shading Accent 1" w:uiPriority="71"/>
+    <w:lsdException w:name="Colorful List Accent 1" w:uiPriority="72"/>
+    <w:lsdException w:name="Colorful Grid Accent 1" w:uiPriority="73"/>
+    <w:lsdException w:name="Light Shading Accent 2" w:uiPriority="60"/>
+    <w:lsdException w:name="Light List Accent 2" w:uiPriority="61"/>
+    <w:lsdException w:name="Light Grid Accent 2" w:uiPriority="62"/>
+    <w:lsdException w:name="Medium Shading 1 Accent 2" w:uiPriority="63"/>
+    <w:lsdException w:name="Medium Shading 2 Accent 2" w:uiPriority="64"/>
+    <w:lsdException w:name="Medium List 1 Accent 2" w:uiPriority="65"/>
+    <w:lsdException w:name="Medium List 2 Accent 2" w:uiPriority="66"/>
+    <w:lsdException w:name="Medium Grid 1 Accent 2" w:uiPriority="67"/>
+    <w:lsdException w:name="Medium Grid 2 Accent 2" w:uiPriority="68"/>
+    <w:lsdException w:name="Medium Grid 3 Accent 2" w:uiPriority="69"/>
+    <w:lsdException w:name="Dark List Accent 2" w:uiPriority="70"/>
+    <w:lsdException w:name="Colorful Shading Accent 2" w:uiPriority="71"/>
+    <w:lsdException w:name="Colorful List Accent 2" w:uiPriority="72"/>
+    <w:lsdException w:name="Colorful Grid Accent 2" w:uiPriority="73"/>
+    <w:lsdException w:name="Light Shading Accent 3" w:uiPriority="60"/>
+    <w:lsdException w:name="Light List Accent 3" w:uiPriority="61"/>
+    <w:lsdException w:name="Light Grid Accent 3" w:uiPriority="62"/>
+    <w:lsdException w:name="Medium Shading 1 Accent 3" w:uiPriority="63"/>
+    <w:lsdException w:name="Medium Shading 2 Accent 3" w:uiPriority="64"/>
+    <w:lsdException w:name="Medium List 1 Accent 3" w:uiPriority="65"/>
+    <w:lsdException w:name="Medium List 2 Accent 3" w:uiPriority="66"/>
+    <w:lsdException w:name="Medium Grid 1 Accent 3" w:uiPriority="67"/>
+    <w:lsdException w:name="Medium Grid 2 Accent 3" w:uiPriority="68"/>
+    <w:lsdException w:name="Medium Grid 3 Accent 3" w:uiPriority="69"/>
+    <w:lsdException w:name="Dark List Accent 3" w:uiPriority="70"/>
+    <w:lsdException w:name="Colorful Shading Accent 3" w:uiPriority="71"/>
+    <w:lsdException w:name="Colorful List Accent 3" w:uiPriority="72"/>
+    <w:lsdException w:name="Colorful Grid Accent 3" w:uiPriority="73"/>
+    <w:lsdException w:name="Light Shading Accent 4" w:uiPriority="60"/>
+    <w:lsdException w:name="Light List Accent 4" w:uiPriority="61"/>
+    <w:lsdException w:name="Light Grid Accent 4" w:uiPriority="62"/>
+    <w:lsdException w:name="Medium Shading 1 Accent 4" w:uiPriority="63"/>
+    <w:lsdException w:name="Medium Shading 2 Accent 4" w:uiPriority="64"/>
+    <w:lsdException w:name="Medium List 1 Accent 4" w:uiPriority="65"/>
+    <w:lsdException w:name="Medium List 2 Accent 4" w:uiPriority="66"/>
+    <w:lsdException w:name="Medium Grid 1 Accent 4" w:uiPriority="67"/>
+    <w:lsdException w:name="Medium Grid 2 Accent 4" w:uiPriority="68"/>
+    <w:lsdException w:name="Medium Grid 3 Accent 4" w:uiPriority="69"/>
+    <w:lsdException w:name="Dark List Accent 4" w:uiPriority="70"/>
+    <w:lsdException w:name="Colorful Shading Accent 4" w:uiPriority="71"/>
+    <w:lsdException w:name="Colorful List Accent 4" w:uiPriority="72"/>
+    <w:lsdException w:name="Colorful Grid Accent 4" w:uiPriority="73"/>
+    <w:lsdException w:name="Light Shading Accent 5" w:uiPriority="60"/>
+    <w:lsdException w:name="Light List Accent 5" w:uiPriority="61"/>
+    <w:lsdException w:name="Light Grid Accent 5" w:uiPriority="62"/>
+    <w:lsdException w:name="Medium Shading 1 Accent 5" w:uiPriority="63"/>
+    <w:lsdException w:name="Medium Shading 2 Accent 5" w:uiPriority="64"/>
+    <w:lsdException w:name="Medium List 1 Accent 5" w:uiPriority="65"/>
+    <w:lsdException w:name="Medium List 2 Accent 5" w:uiPriority="66"/>
+    <w:lsdException w:name="Medium Grid 1 Accent 5" w:uiPriority="67"/>
+    <w:lsdException w:name="Medium Grid 2 Accent 5" w:uiPriority="68"/>
+    <w:lsdException w:name="Medium Grid 3 Accent 5" w:uiPriority="69"/>
+    <w:lsdException w:name="Dark List Accent 5" w:uiPriority="70"/>
+    <w:lsdException w:name="Colorful Shading Accent 5" w:uiPriority="71"/>
+    <w:lsdException w:name="Colorful List Accent 5" w:uiPriority="72"/>
+    <w:lsdException w:name="Colorful Grid Accent 5" w:uiPriority="73"/>
+    <w:lsdException w:name="Light Shading Accent 6" w:uiPriority="60"/>
+    <w:lsdException w:name="Light List Accent 6" w:uiPriority="61"/>
+    <w:lsdException w:name="Light Grid Accent 6" w:uiPriority="62"/>
+    <w:lsdException w:name="Medium Shading 1 Accent 6" w:uiPriority="63"/>
+    <w:lsdException w:name="Medium Shading 2 Accent 6" w:uiPriority="64"/>
+    <w:lsdException w:name="Medium List 1 Accent 6" w:uiPriority="65"/>
+    <w:lsdException w:name="Medium List 2 Accent 6" w:uiPriority="66"/>
+    <w:lsdException w:name="Medium Grid 1 Accent 6" w:uiPriority="67"/>
+    <w:lsdException w:name="Medium Grid 2 Accent 6" w:uiPriority="68"/>
+    <w:lsdException w:name="Medium Grid 3 Accent 6" w:uiPriority="69"/>
+    <w:lsdException w:name="Dark List Accent 6" w:uiPriority="70"/>
+    <w:lsdException w:name="Colorful Shading Accent 6" w:uiPriority="71"/>
+    <w:lsdException w:name="Colorful List Accent 6" w:uiPriority="72"/>
+    <w:lsdException w:name="Colorful Grid Accent 6" w:uiPriority="73"/>
+    <w:lsdException w:name="Subtle Emphasis" w:uiPriority="19" w:qFormat="1"/>
+    <w:lsdException w:name="Intense Emphasis" w:uiPriority="21" w:qFormat="1"/>
+    <w:lsdException w:name="Subtle Reference" w:uiPriority="31" w:qFormat="1"/>
+    <w:lsdException w:name="Intense Reference" w:uiPriority="32" w:qFormat="1"/>
+    <w:lsdException w:name="Book Title" w:uiPriority="33" w:qFormat="1"/>
+    <w:lsdException w:name="Bibliography" w:semiHidden="1" w:uiPriority="37" w:unhideWhenUsed="1"/>
+    <w:lsdException w:name="TOC Heading" w:semiHidden="1" w:uiPriority="39" w:unhideWhenUsed="1" w:qFormat="1"/>
+    <w:lsdException w:name="Plain Table 1" w:uiPriority="41"/>
+    <w:lsdException w:name="Plain Table 2" w:uiPriority="42"/>
+    <w:lsdException w:name="Plain Table 3" w:uiPriority="43"/>
+    <w:lsdException w:name="Plain Table 4" w:uiPriority="44"/>
+    <w:lsdException w:name="Plain Table 5" w:uiPriority="45"/>
+    <w:lsdException w:name="Grid Table Light" w:uiPriority="40"/>
+    <w:lsdException w:name="Grid Table 1 Light" w:uiPriority="46"/>
+    <w:lsdException w:name="Grid Table 2" w:uiPriority="47"/>
+    <w:lsdException w:name="Grid Table 3" w:uiPriority="48"/>
+    <w:lsdException w:name="Grid Table 4" w:uiPriority="49"/>
+    <w:lsdException w:name="Grid Table 5 Dark" w:uiPriority="50"/>
+    <w:lsdException w:name="Grid Table 6 Colorful" w:uiPriority="51"/>
+    <w:lsdException w:name="Grid Table 7 Colorful" w:uiPriority="52"/>
+    <w:lsdException w:name="Grid Table 1 Light Accent 1" w:uiPriority="46"/>
+    <w:lsdException w:name="Grid Table 2 Accent 1" w:uiPriority="47"/>
+    <w:lsdException w:name="Grid Table 3 Accent 1" w:uiPriority="48"/>
+    <w:lsdException w:name="Grid Table 4 Accent 1" w:uiPriority="49"/>
+    <w:lsdException w:name="Grid Table 5 Dark Accent 1" w:uiPriority="50"/>
+    <w:lsdException w:name="Grid Table 6 Colorful Accent 1" w:uiPriority="51"/>
+    <w:lsdException w:name="Grid Table 7 Colorful Accent 1" w:uiPriority="52"/>
+    <w:lsdException w:name="Grid Table 1 Light Accent 2" w:uiPriority="46"/>
+    <w:lsdException w:name="Grid Table 2 Accent 2" w:uiPriority="47"/>
+    <w:lsdException w:name="Grid Table 3 Accent 2" w:uiPriority="48"/>
+    <w:lsdException w:name="Grid Table 4 Accent 2" w:uiPriority="49"/>
+    <w:lsdException w:name="Grid Table 5 Dark Accent 2" w:uiPriority="50"/>
+    <w:lsdException w:name="Grid Table 6 Colorful Accent 2" w:uiPriority="51"/>
+    <w:lsdException w:name="Grid Table 7 Colorful Accent 2" w:uiPriority="52"/>
+    <w:lsdException w:name="Grid Table 1 Light Accent 3" w:uiPriority="46"/>
+    <w:lsdException w:name="Grid Table 2 Accent 3" w:uiPriority="47"/>
+    <w:lsdException w:name="Grid Table 3 Accent 3" w:uiPriority="48"/>
+    <w:lsdException w:name="Grid Table 4 Accent 3" w:uiPriority="49"/>
+    <w:lsdException w:name="Grid Table 5 Dark Accent 3" w:uiPriority="50"/>
+    <w:lsdException w:name="Grid Table 6 Colorful Accent 3" w:uiPriority="51"/>
+    <w:lsdException w:name="Grid Table 7 Colorful Accent 3" w:uiPriority="52"/>
+    <w:lsdException w:name="Grid Table 1 Light Accent 4" w:uiPriority="46"/>
+    <w:lsdException w:name="Grid Table 2 Accent 4" w:uiPriority="47"/>
+    <w:lsdException w:name="Grid Table 3 Accent 4" w:uiPriority="48"/>
+    <w:lsdException w:name="Grid Table 4 Accent 4" w:uiPriority="49"/>
+    <w:lsdException w:name="Grid Table 5 Dark Accent 4" w:uiPriority="50"/>
+    <w:lsdException w:name="Grid Table 6 Colorful Accent 4" w:uiPriority="51"/>
+    <w:lsdException w:name="Grid Table 7 Colorful Accent 4" w:uiPriority="52"/>
+    <w:lsdException w:name="Grid Table 1 Light Accent 5" w:uiPriority="46"/>
+    <w:lsdException w:name="Grid Table 2 Accent 5" w:uiPriority="47"/>
+    <w:lsdException w:name="Grid Table 3 Accent 5" w:uiPriority="48"/>
+    <w:lsdException w:name="Grid Table 4 Accent 5" w:uiPriority="49"/>
+    <w:lsdException w:name="Grid Table 5 Dark Accent 5" w:uiPriority="50"/>
+    <w:lsdException w:name="Grid Table 6 Colorful Accent 5" w:uiPriority="51"/>
+    <w:lsdException w:name="Grid Table 7 Colorful Accent 5" w:uiPriority="52"/>
+    <w:lsdException w:name="Grid Table 1 Light Accent 6" w:uiPriority="46"/>
+    <w:lsdException w:name="Grid Table 2 Accent 6" w:uiPriority="47"/>
+    <w:lsdException w:name="Grid Table 3 Accent 6" w:uiPriority="48"/>
+    <w:lsdException w:name="Grid Table 4 Accent 6" w:uiPriority="49"/>
+    <w:lsdException w:name="Grid Table 5 Dark Accent 6" w:uiPriority="50"/>
+    <w:lsdException w:name="Grid Table 6 Colorful Accent 6" w:uiPriority="51"/>
+    <w:lsdException w:name="Grid Table 7 Colorful Accent 6" w:uiPriority="52"/>
+    <w:lsdException w:name="List Table 1 Light" w:uiPriority="46"/>
+    <w:lsdException w:name="List Table 2" w:uiPriority="47"/>
+    <w:lsdException w:name="List Table 3" w:uiPriority="48"/>
+    <w:lsdException w:name="List Table 4" w:uiPriority="49"/>
+    <w:lsdException w:name="List Table 5 Dark" w:uiPriority="50"/>
+    <w:lsdException w:name="List Table 6 Colorful" w:uiPriority="51"/>
+    <w:lsdException w:name="List Table 7 Colorful" w:uiPriority="52"/>
+    <w:lsdException w:name="List Table 1 Light Accent 1" w:uiPriority="46"/>
+    <w:lsdException w:name="List Table 2 Accent 1" w:uiPriority="47"/>
+    <w:lsdException w:name="List Table 3 Accent 1" w:uiPriority="48"/>
+    <w:lsdException w:name="List Table 4 Accent 1" w:uiPriority="49"/>
+    <w:lsdException w:name="List Table 5 Dark Accent 1" w:uiPriority="50"/>
+    <w:lsdException w:name="List Table 6 Colorful Accent 1" w:uiPriority="51"/>
+    <w:lsdException w:name="List Table 7 Colorful Accent 1" w:uiPriority="52"/>
+    <w:lsdException w:name="List Table 1 Light Accent 2" w:uiPriority="46"/>
+    <w:lsdException w:name="List Table 2 Accent 2" w:uiPriority="47"/>
+    <w:lsdException w:name="List Table 3 Accent 2" w:uiPriority="48"/>
+    <w:lsdException w:name="List Table 4 Accent 2" w:uiPriority="49"/>
+    <w:lsdException w:name="List Table 5 Dark Accent 2" w:uiPriority="50"/>
+    <w:lsdException w:name="List Table 6 Colorful Accent 2" w:uiPriority="51"/>
+    <w:lsdException w:name="List Table 7 Colorful Accent 2" w:uiPriority="52"/>
+    <w:lsdException w:name="List Table 1 Light Accent 3" w:uiPriority="46"/>
+    <w:lsdException w:name="List Table 2 Accent 3" w:uiPriority="47"/>
+    <w:lsdException w:name="List Table 3 Accent 3" w:uiPriority="48"/>
+    <w:lsdException w:name="List Table 4 Accent 3" w:uiPriority="49"/>
+    <w:lsdException w:name="List Table 5 Dark Accent 3" w:uiPriority="50"/>
+    <w:lsdException w:name="List Table 6 Colorful Accent 3" w:uiPriority="51"/>
+    <w:lsdException w:name="List Table 7 Colorful Accent 3" w:uiPriority="52"/>
+    <w:lsdException w:name="List Table 1 Light Accent 4" w:uiPriority="46"/>
+    <w:lsdException w:name="List Table 2 Accent 4" w:uiPriority="47"/>
+    <w:lsdException w:name="List Table 3 Accent 4" w:uiPriority="48"/>
+    <w:lsdException w:name="List Table 4 Accent 4" w:uiPriority="49"/>
+    <w:lsdException w:name="List Table 5 Dark Accent 4" w:uiPriority="50"/>
+    <w:lsdException w:name="List Table 6 Colorful Accent 4" w:uiPriority="51"/>
+    <w:lsdException w:name="List Table 7 Colorful Accent 4" w:uiPriority="52"/>
+    <w:lsdException w:name="List Table 1 Light Accent 5" w:uiPriority="46"/>
+    <w:lsdException w:name="List Table 2 Accent 5" w:uiPriority="47"/>
+    <w:lsdException w:name="List Table 3 Accent 5" w:uiPriority="48"/>
+    <w:lsdException w:name="List Table 4 Accent 5" w:uiPriority="49"/>
+    <w:lsdException w:name="List Table 5 Dark Accent 5" w:uiPriority="50"/>
+    <w:lsdException w:name="List Table 6 Colorful Accent 5" w:uiPriority="51"/>
+    <w:lsdException w:name="List Table 7 Colorful Accent 5" w:uiPriority="52"/>
+    <w:lsdException w:name="List Table 1 Light Accent 6" w:uiPriority="46"/>
+    <w:lsdException w:name="List Table 2 Accent 6" w:uiPriority="47"/>
+    <w:lsdException w:name="List Table 3 Accent 6" w:uiPriority="48"/>
+    <w:lsdException w:name="List Table 4 Accent 6" w:uiPriority="49"/>
+    <w:lsdException w:name="List Table 5 Dark Accent 6" w:uiPriority="50"/>
+    <w:lsdException w:name="List Table 6 Colorful Accent 6" w:uiPriority="51"/>
+    <w:lsdException w:name="List Table 7 Colorful Accent 6" w:uiPriority="52"/>
+    <w:lsdException w:name="Mention" w:semiHidden="1" w:unhideWhenUsed="1"/>
+    <w:lsdException w:name="Smart Hyperlink" w:semiHidden="1" w:unhideWhenUsed="1"/>
+    <w:lsdException w:name="Hashtag" w:semiHidden="1" w:unhideWhenUsed="1"/>
+    <w:lsdException w:name="Unresolved Mention" w:semiHidden="1" w:unhideWhenUsed="1"/>
   </w:latentStyles>
   <w:style w:type="paragraph" w:default="1" w:styleId="Normal">
     <w:name w:val="Normal"/>
@@ -8144,195 +8902,16 @@
     <w:semiHidden/>
     <w:unhideWhenUsed/>
   </w:style>
-</w:styles>
-</file>
-
-<file path=word/stylesWithEffects.xml><?xml version="1.0" encoding="utf-8"?>
-<w:styles xmlns:wpc="http://schemas.microsoft.com/office/word/2010/wordprocessingCanvas" xmlns:mc="http://schemas.openxmlformats.org/markup-compatibility/2006" xmlns:o="urn:schemas-microsoft-com:office:office" xmlns:r="http://schemas.openxmlformats.org/officeDocument/2006/relationships" xmlns:m="http://schemas.openxmlformats.org/officeDocument/2006/math" xmlns:v="urn:schemas-microsoft-com:vml" xmlns:wp14="http://schemas.microsoft.com/office/word/2010/wordprocessingDrawing" xmlns:wp="http://schemas.openxmlformats.org/drawingml/2006/wordprocessingDrawing" xmlns:w10="urn:schemas-microsoft-com:office:word" xmlns:w="http://schemas.openxmlformats.org/wordprocessingml/2006/main" xmlns:w14="http://schemas.microsoft.com/office/word/2010/wordml" xmlns:wpg="http://schemas.microsoft.com/office/word/2010/wordprocessingGroup" xmlns:wpi="http://schemas.microsoft.com/office/word/2010/wordprocessingInk" xmlns:wne="http://schemas.microsoft.com/office/word/2006/wordml" xmlns:wps="http://schemas.microsoft.com/office/word/2010/wordprocessingShape" mc:Ignorable="w14 wp14">
-  <w:docDefaults>
-    <w:rPrDefault>
-      <w:rPr>
-        <w:rFonts w:asciiTheme="minorHAnsi" w:eastAsiaTheme="minorHAnsi" w:hAnsiTheme="minorHAnsi" w:cstheme="minorBidi"/>
-        <w:sz w:val="22"/>
-        <w:szCs w:val="22"/>
-        <w:lang w:val="en-AU" w:eastAsia="en-US" w:bidi="ar-SA"/>
-      </w:rPr>
-    </w:rPrDefault>
-    <w:pPrDefault>
-      <w:pPr>
-        <w:spacing w:after="200" w:line="276" w:lineRule="auto"/>
-      </w:pPr>
-    </w:pPrDefault>
-  </w:docDefaults>
-  <w:latentStyles w:defLockedState="0" w:defUIPriority="99" w:defSemiHidden="1" w:defUnhideWhenUsed="1" w:defQFormat="0" w:count="267">
-    <w:lsdException w:name="Normal" w:semiHidden="0" w:uiPriority="0" w:unhideWhenUsed="0" w:qFormat="1"/>
-    <w:lsdException w:name="heading 1" w:semiHidden="0" w:uiPriority="9" w:unhideWhenUsed="0" w:qFormat="1"/>
-    <w:lsdException w:name="heading 2" w:uiPriority="9" w:qFormat="1"/>
-    <w:lsdException w:name="heading 3" w:uiPriority="9" w:qFormat="1"/>
-    <w:lsdException w:name="heading 4" w:uiPriority="9" w:qFormat="1"/>
-    <w:lsdException w:name="heading 5" w:uiPriority="9" w:qFormat="1"/>
-    <w:lsdException w:name="heading 6" w:uiPriority="9" w:qFormat="1"/>
-    <w:lsdException w:name="heading 7" w:uiPriority="9" w:qFormat="1"/>
-    <w:lsdException w:name="heading 8" w:uiPriority="9" w:qFormat="1"/>
-    <w:lsdException w:name="heading 9" w:uiPriority="9" w:qFormat="1"/>
-    <w:lsdException w:name="toc 1" w:uiPriority="39"/>
-    <w:lsdException w:name="toc 2" w:uiPriority="39"/>
-    <w:lsdException w:name="toc 3" w:uiPriority="39"/>
-    <w:lsdException w:name="toc 4" w:uiPriority="39"/>
-    <w:lsdException w:name="toc 5" w:uiPriority="39"/>
-    <w:lsdException w:name="toc 6" w:uiPriority="39"/>
-    <w:lsdException w:name="toc 7" w:uiPriority="39"/>
-    <w:lsdException w:name="toc 8" w:uiPriority="39"/>
-    <w:lsdException w:name="toc 9" w:uiPriority="39"/>
-    <w:lsdException w:name="caption" w:uiPriority="35" w:qFormat="1"/>
-    <w:lsdException w:name="Title" w:semiHidden="0" w:uiPriority="10" w:unhideWhenUsed="0" w:qFormat="1"/>
-    <w:lsdException w:name="Default Paragraph Font" w:uiPriority="1"/>
-    <w:lsdException w:name="Subtitle" w:semiHidden="0" w:uiPriority="11" w:unhideWhenUsed="0" w:qFormat="1"/>
-    <w:lsdException w:name="Strong" w:semiHidden="0" w:uiPriority="22" w:unhideWhenUsed="0" w:qFormat="1"/>
-    <w:lsdException w:name="Emphasis" w:semiHidden="0" w:uiPriority="20" w:unhideWhenUsed="0" w:qFormat="1"/>
-    <w:lsdException w:name="Table Grid" w:semiHidden="0" w:uiPriority="59" w:unhideWhenUsed="0"/>
-    <w:lsdException w:name="Placeholder Text" w:unhideWhenUsed="0"/>
-    <w:lsdException w:name="No Spacing" w:semiHidden="0" w:uiPriority="1" w:unhideWhenUsed="0" w:qFormat="1"/>
-    <w:lsdException w:name="Light Shading" w:semiHidden="0" w:uiPriority="60" w:unhideWhenUsed="0"/>
-    <w:lsdException w:name="Light List" w:semiHidden="0" w:uiPriority="61" w:unhideWhenUsed="0"/>
-    <w:lsdException w:name="Light Grid" w:semiHidden="0" w:uiPriority="62" w:unhideWhenUsed="0"/>
-    <w:lsdException w:name="Medium Shading 1" w:semiHidden="0" w:uiPriority="63" w:unhideWhenUsed="0"/>
-    <w:lsdException w:name="Medium Shading 2" w:semiHidden="0" w:uiPriority="64" w:unhideWhenUsed="0"/>
-    <w:lsdException w:name="Medium List 1" w:semiHidden="0" w:uiPriority="65" w:unhideWhenUsed="0"/>
-    <w:lsdException w:name="Medium List 2" w:semiHidden="0" w:uiPriority="66" w:unhideWhenUsed="0"/>
-    <w:lsdException w:name="Medium Grid 1" w:semiHidden="0" w:uiPriority="67" w:unhideWhenUsed="0"/>
-    <w:lsdException w:name="Medium Grid 2" w:semiHidden="0" w:uiPriority="68" w:unhideWhenUsed="0"/>
-    <w:lsdException w:name="Medium Grid 3" w:semiHidden="0" w:uiPriority="69" w:unhideWhenUsed="0"/>
-    <w:lsdException w:name="Dark List" w:semiHidden="0" w:uiPriority="70" w:unhideWhenUsed="0"/>
-    <w:lsdException w:name="Colorful Shading" w:semiHidden="0" w:uiPriority="71" w:unhideWhenUsed="0"/>
-    <w:lsdException w:name="Colorful List" w:semiHidden="0" w:uiPriority="72" w:unhideWhenUsed="0"/>
-    <w:lsdException w:name="Colorful Grid" w:semiHidden="0" w:uiPriority="73" w:unhideWhenUsed="0"/>
-    <w:lsdException w:name="Light Shading Accent 1" w:semiHidden="0" w:uiPriority="60" w:unhideWhenUsed="0"/>
-    <w:lsdException w:name="Light List Accent 1" w:semiHidden="0" w:uiPriority="61" w:unhideWhenUsed="0"/>
-    <w:lsdException w:name="Light Grid Accent 1" w:semiHidden="0" w:uiPriority="62" w:unhideWhenUsed="0"/>
-    <w:lsdException w:name="Medium Shading 1 Accent 1" w:semiHidden="0" w:uiPriority="63" w:unhideWhenUsed="0"/>
-    <w:lsdException w:name="Medium Shading 2 Accent 1" w:semiHidden="0" w:uiPriority="64" w:unhideWhenUsed="0"/>
-    <w:lsdException w:name="Medium List 1 Accent 1" w:semiHidden="0" w:uiPriority="65" w:unhideWhenUsed="0"/>
-    <w:lsdException w:name="Revision" w:unhideWhenUsed="0"/>
-    <w:lsdException w:name="List Paragraph" w:semiHidden="0" w:uiPriority="34" w:unhideWhenUsed="0" w:qFormat="1"/>
-    <w:lsdException w:name="Quote" w:semiHidden="0" w:uiPriority="29" w:unhideWhenUsed="0" w:qFormat="1"/>
-    <w:lsdException w:name="Intense Quote" w:semiHidden="0" w:uiPriority="30" w:unhideWhenUsed="0" w:qFormat="1"/>
-    <w:lsdException w:name="Medium List 2 Accent 1" w:semiHidden="0" w:uiPriority="66" w:unhideWhenUsed="0"/>
-    <w:lsdException w:name="Medium Grid 1 Accent 1" w:semiHidden="0" w:uiPriority="67" w:unhideWhenUsed="0"/>
-    <w:lsdException w:name="Medium Grid 2 Accent 1" w:semiHidden="0" w:uiPriority="68" w:unhideWhenUsed="0"/>
-    <w:lsdException w:name="Medium Grid 3 Accent 1" w:semiHidden="0" w:uiPriority="69" w:unhideWhenUsed="0"/>
-    <w:lsdException w:name="Dark List Accent 1" w:semiHidden="0" w:uiPriority="70" w:unhideWhenUsed="0"/>
-    <w:lsdException w:name="Colorful Shading Accent 1" w:semiHidden="0" w:uiPriority="71" w:unhideWhenUsed="0"/>
-    <w:lsdException w:name="Colorful List Accent 1" w:semiHidden="0" w:uiPriority="72" w:unhideWhenUsed="0"/>
-    <w:lsdException w:name="Colorful Grid Accent 1" w:semiHidden="0" w:uiPriority="73" w:unhideWhenUsed="0"/>
-    <w:lsdException w:name="Light Shading Accent 2" w:semiHidden="0" w:uiPriority="60" w:unhideWhenUsed="0"/>
-    <w:lsdException w:name="Light List Accent 2" w:semiHidden="0" w:uiPriority="61" w:unhideWhenUsed="0"/>
-    <w:lsdException w:name="Light Grid Accent 2" w:semiHidden="0" w:uiPriority="62" w:unhideWhenUsed="0"/>
-    <w:lsdException w:name="Medium Shading 1 Accent 2" w:semiHidden="0" w:uiPriority="63" w:unhideWhenUsed="0"/>
-    <w:lsdException w:name="Medium Shading 2 Accent 2" w:semiHidden="0" w:uiPriority="64" w:unhideWhenUsed="0"/>
-    <w:lsdException w:name="Medium List 1 Accent 2" w:semiHidden="0" w:uiPriority="65" w:unhideWhenUsed="0"/>
-    <w:lsdException w:name="Medium List 2 Accent 2" w:semiHidden="0" w:uiPriority="66" w:unhideWhenUsed="0"/>
-    <w:lsdException w:name="Medium Grid 1 Accent 2" w:semiHidden="0" w:uiPriority="67" w:unhideWhenUsed="0"/>
-    <w:lsdException w:name="Medium Grid 2 Accent 2" w:semiHidden="0" w:uiPriority="68" w:unhideWhenUsed="0"/>
-    <w:lsdException w:name="Medium Grid 3 Accent 2" w:semiHidden="0" w:uiPriority="69" w:unhideWhenUsed="0"/>
-    <w:lsdException w:name="Dark List Accent 2" w:semiHidden="0" w:uiPriority="70" w:unhideWhenUsed="0"/>
-    <w:lsdException w:name="Colorful Shading Accent 2" w:semiHidden="0" w:uiPriority="71" w:unhideWhenUsed="0"/>
-    <w:lsdException w:name="Colorful List Accent 2" w:semiHidden="0" w:uiPriority="72" w:unhideWhenUsed="0"/>
-    <w:lsdException w:name="Colorful Grid Accent 2" w:semiHidden="0" w:uiPriority="73" w:unhideWhenUsed="0"/>
-    <w:lsdException w:name="Light Shading Accent 3" w:semiHidden="0" w:uiPriority="60" w:unhideWhenUsed="0"/>
-    <w:lsdException w:name="Light List Accent 3" w:semiHidden="0" w:uiPriority="61" w:unhideWhenUsed="0"/>
-    <w:lsdException w:name="Light Grid Accent 3" w:semiHidden="0" w:uiPriority="62" w:unhideWhenUsed="0"/>
-    <w:lsdException w:name="Medium Shading 1 Accent 3" w:semiHidden="0" w:uiPriority="63" w:unhideWhenUsed="0"/>
-    <w:lsdException w:name="Medium Shading 2 Accent 3" w:semiHidden="0" w:uiPriority="64" w:unhideWhenUsed="0"/>
-    <w:lsdException w:name="Medium List 1 Accent 3" w:semiHidden="0" w:uiPriority="65" w:unhideWhenUsed="0"/>
-    <w:lsdException w:name="Medium List 2 Accent 3" w:semiHidden="0" w:uiPriority="66" w:unhideWhenUsed="0"/>
-    <w:lsdException w:name="Medium Grid 1 Accent 3" w:semiHidden="0" w:uiPriority="67" w:unhideWhenUsed="0"/>
-    <w:lsdException w:name="Medium Grid 2 Accent 3" w:semiHidden="0" w:uiPriority="68" w:unhideWhenUsed="0"/>
-    <w:lsdException w:name="Medium Grid 3 Accent 3" w:semiHidden="0" w:uiPriority="69" w:unhideWhenUsed="0"/>
-    <w:lsdException w:name="Dark List Accent 3" w:semiHidden="0" w:uiPriority="70" w:unhideWhenUsed="0"/>
-    <w:lsdException w:name="Colorful Shading Accent 3" w:semiHidden="0" w:uiPriority="71" w:unhideWhenUsed="0"/>
-    <w:lsdException w:name="Colorful List Accent 3" w:semiHidden="0" w:uiPriority="72" w:unhideWhenUsed="0"/>
-    <w:lsdException w:name="Colorful Grid Accent 3" w:semiHidden="0" w:uiPriority="73" w:unhideWhenUsed="0"/>
-    <w:lsdException w:name="Light Shading Accent 4" w:semiHidden="0" w:uiPriority="60" w:unhideWhenUsed="0"/>
-    <w:lsdException w:name="Light List Accent 4" w:semiHidden="0" w:uiPriority="61" w:unhideWhenUsed="0"/>
-    <w:lsdException w:name="Light Grid Accent 4" w:semiHidden="0" w:uiPriority="62" w:unhideWhenUsed="0"/>
-    <w:lsdException w:name="Medium Shading 1 Accent 4" w:semiHidden="0" w:uiPriority="63" w:unhideWhenUsed="0"/>
-    <w:lsdException w:name="Medium Shading 2 Accent 4" w:semiHidden="0" w:uiPriority="64" w:unhideWhenUsed="0"/>
-    <w:lsdException w:name="Medium List 1 Accent 4" w:semiHidden="0" w:uiPriority="65" w:unhideWhenUsed="0"/>
-    <w:lsdException w:name="Medium List 2 Accent 4" w:semiHidden="0" w:uiPriority="66" w:unhideWhenUsed="0"/>
-    <w:lsdException w:name="Medium Grid 1 Accent 4" w:semiHidden="0" w:uiPriority="67" w:unhideWhenUsed="0"/>
-    <w:lsdException w:name="Medium Grid 2 Accent 4" w:semiHidden="0" w:uiPriority="68" w:unhideWhenUsed="0"/>
-    <w:lsdException w:name="Medium Grid 3 Accent 4" w:semiHidden="0" w:uiPriority="69" w:unhideWhenUsed="0"/>
-    <w:lsdException w:name="Dark List Accent 4" w:semiHidden="0" w:uiPriority="70" w:unhideWhenUsed="0"/>
-    <w:lsdException w:name="Colorful Shading Accent 4" w:semiHidden="0" w:uiPriority="71" w:unhideWhenUsed="0"/>
-    <w:lsdException w:name="Colorful List Accent 4" w:semiHidden="0" w:uiPriority="72" w:unhideWhenUsed="0"/>
-    <w:lsdException w:name="Colorful Grid Accent 4" w:semiHidden="0" w:uiPriority="73" w:unhideWhenUsed="0"/>
-    <w:lsdException w:name="Light Shading Accent 5" w:semiHidden="0" w:uiPriority="60" w:unhideWhenUsed="0"/>
-    <w:lsdException w:name="Light List Accent 5" w:semiHidden="0" w:uiPriority="61" w:unhideWhenUsed="0"/>
-    <w:lsdException w:name="Light Grid Accent 5" w:semiHidden="0" w:uiPriority="62" w:unhideWhenUsed="0"/>
-    <w:lsdException w:name="Medium Shading 1 Accent 5" w:semiHidden="0" w:uiPriority="63" w:unhideWhenUsed="0"/>
-    <w:lsdException w:name="Medium Shading 2 Accent 5" w:semiHidden="0" w:uiPriority="64" w:unhideWhenUsed="0"/>
-    <w:lsdException w:name="Medium List 1 Accent 5" w:semiHidden="0" w:uiPriority="65" w:unhideWhenUsed="0"/>
-    <w:lsdException w:name="Medium List 2 Accent 5" w:semiHidden="0" w:uiPriority="66" w:unhideWhenUsed="0"/>
-    <w:lsdException w:name="Medium Grid 1 Accent 5" w:semiHidden="0" w:uiPriority="67" w:unhideWhenUsed="0"/>
-    <w:lsdException w:name="Medium Grid 2 Accent 5" w:semiHidden="0" w:uiPriority="68" w:unhideWhenUsed="0"/>
-    <w:lsdException w:name="Medium Grid 3 Accent 5" w:semiHidden="0" w:uiPriority="69" w:unhideWhenUsed="0"/>
-    <w:lsdException w:name="Dark List Accent 5" w:semiHidden="0" w:uiPriority="70" w:unhideWhenUsed="0"/>
-    <w:lsdException w:name="Colorful Shading Accent 5" w:semiHidden="0" w:uiPriority="71" w:unhideWhenUsed="0"/>
-    <w:lsdException w:name="Colorful List Accent 5" w:semiHidden="0" w:uiPriority="72" w:unhideWhenUsed="0"/>
-    <w:lsdException w:name="Colorful Grid Accent 5" w:semiHidden="0" w:uiPriority="73" w:unhideWhenUsed="0"/>
-    <w:lsdException w:name="Light Shading Accent 6" w:semiHidden="0" w:uiPriority="60" w:unhideWhenUsed="0"/>
-    <w:lsdException w:name="Light List Accent 6" w:semiHidden="0" w:uiPriority="61" w:unhideWhenUsed="0"/>
-    <w:lsdException w:name="Light Grid Accent 6" w:semiHidden="0" w:uiPriority="62" w:unhideWhenUsed="0"/>
-    <w:lsdException w:name="Medium Shading 1 Accent 6" w:semiHidden="0" w:uiPriority="63" w:unhideWhenUsed="0"/>
-    <w:lsdException w:name="Medium Shading 2 Accent 6" w:semiHidden="0" w:uiPriority="64" w:unhideWhenUsed="0"/>
-    <w:lsdException w:name="Medium List 1 Accent 6" w:semiHidden="0" w:uiPriority="65" w:unhideWhenUsed="0"/>
-    <w:lsdException w:name="Medium List 2 Accent 6" w:semiHidden="0" w:uiPriority="66" w:unhideWhenUsed="0"/>
-    <w:lsdException w:name="Medium Grid 1 Accent 6" w:semiHidden="0" w:uiPriority="67" w:unhideWhenUsed="0"/>
-    <w:lsdException w:name="Medium Grid 2 Accent 6" w:semiHidden="0" w:uiPriority="68" w:unhideWhenUsed="0"/>
-    <w:lsdException w:name="Medium Grid 3 Accent 6" w:semiHidden="0" w:uiPriority="69" w:unhideWhenUsed="0"/>
-    <w:lsdException w:name="Dark List Accent 6" w:semiHidden="0" w:uiPriority="70" w:unhideWhenUsed="0"/>
-    <w:lsdException w:name="Colorful Shading Accent 6" w:semiHidden="0" w:uiPriority="71" w:unhideWhenUsed="0"/>
-    <w:lsdException w:name="Colorful List Accent 6" w:semiHidden="0" w:uiPriority="72" w:unhideWhenUsed="0"/>
-    <w:lsdException w:name="Colorful Grid Accent 6" w:semiHidden="0" w:uiPriority="73" w:unhideWhenUsed="0"/>
-    <w:lsdException w:name="Subtle Emphasis" w:semiHidden="0" w:uiPriority="19" w:unhideWhenUsed="0" w:qFormat="1"/>
-    <w:lsdException w:name="Intense Emphasis" w:semiHidden="0" w:uiPriority="21" w:unhideWhenUsed="0" w:qFormat="1"/>
-    <w:lsdException w:name="Subtle Reference" w:semiHidden="0" w:uiPriority="31" w:unhideWhenUsed="0" w:qFormat="1"/>
-    <w:lsdException w:name="Intense Reference" w:semiHidden="0" w:uiPriority="32" w:unhideWhenUsed="0" w:qFormat="1"/>
-    <w:lsdException w:name="Book Title" w:semiHidden="0" w:uiPriority="33" w:unhideWhenUsed="0" w:qFormat="1"/>
-    <w:lsdException w:name="Bibliography" w:uiPriority="37"/>
-    <w:lsdException w:name="TOC Heading" w:uiPriority="39" w:qFormat="1"/>
-  </w:latentStyles>
-  <w:style w:type="paragraph" w:default="1" w:styleId="Normal">
-    <w:name w:val="Normal"/>
+  <w:style w:type="paragraph" w:styleId="ListParagraph">
+    <w:name w:val="List Paragraph"/>
+    <w:basedOn w:val="Normal"/>
+    <w:uiPriority w:val="34"/>
     <w:qFormat/>
-  </w:style>
-  <w:style w:type="character" w:default="1" w:styleId="DefaultParagraphFont">
-    <w:name w:val="Default Paragraph Font"/>
-    <w:uiPriority w:val="1"/>
-    <w:semiHidden/>
-    <w:unhideWhenUsed/>
-  </w:style>
-  <w:style w:type="table" w:default="1" w:styleId="TableNormal">
-    <w:name w:val="Normal Table"/>
-    <w:uiPriority w:val="99"/>
-    <w:semiHidden/>
-    <w:unhideWhenUsed/>
-    <w:tblPr>
-      <w:tblInd w:w="0" w:type="dxa"/>
-      <w:tblCellMar>
-        <w:top w:w="0" w:type="dxa"/>
-        <w:left w:w="108" w:type="dxa"/>
-        <w:bottom w:w="0" w:type="dxa"/>
-        <w:right w:w="108" w:type="dxa"/>
-      </w:tblCellMar>
-    </w:tblPr>
-  </w:style>
-  <w:style w:type="numbering" w:default="1" w:styleId="NoList">
-    <w:name w:val="No List"/>
-    <w:uiPriority w:val="99"/>
-    <w:semiHidden/>
-    <w:unhideWhenUsed/>
+    <w:rsid w:val="000166F3"/>
+    <w:pPr>
+      <w:ind w:left="720"/>
+      <w:contextualSpacing/>
+    </w:pPr>
   </w:style>
 </w:styles>
 </file>
@@ -8627,7 +9206,7 @@
 </file>
 
 <file path=customXml/itemProps1.xml><?xml version="1.0" encoding="utf-8"?>
-<ds:datastoreItem xmlns:ds="http://schemas.openxmlformats.org/officeDocument/2006/customXml" ds:itemID="{0EF5BFA2-BC9E-425D-8595-5C610DCA7B54}">
+<ds:datastoreItem xmlns:ds="http://schemas.openxmlformats.org/officeDocument/2006/customXml" ds:itemID="{E89A102A-B289-461E-97A0-8C95F5F2C9E8}">
   <ds:schemaRefs>
     <ds:schemaRef ds:uri="http://schemas.openxmlformats.org/officeDocument/2006/bibliography"/>
   </ds:schemaRefs>

</xml_diff>

<commit_message>
- added more documents
</commit_message>
<xml_diff>
--- a/Documents/Literature Planner 2017.docx
+++ b/Documents/Literature Planner 2017.docx
@@ -1187,6 +1187,1963 @@
       <w:r>
         <w:t>This technique guarantees robustness to overcome effect of non-linearities, parameter variations and changes in load torque.</w:t>
       </w:r>
+    </w:p>
+    <w:p>
+      <w:pPr>
+        <w:tabs>
+          <w:tab w:val="left" w:pos="993"/>
+        </w:tabs>
+        <w:spacing w:after="0"/>
+        <w:ind w:left="-567" w:right="-23"/>
+        <w:rPr>
+          <w:b/>
+        </w:rPr>
+      </w:pPr>
+      <w:r>
+        <w:rPr>
+          <w:b/>
+        </w:rPr>
+        <w:t>What were the gaps?</w:t>
+      </w:r>
+    </w:p>
+    <w:p>
+      <w:pPr>
+        <w:tabs>
+          <w:tab w:val="left" w:pos="993"/>
+        </w:tabs>
+        <w:spacing w:after="0"/>
+        <w:ind w:left="-567" w:right="-23"/>
+      </w:pPr>
+    </w:p>
+    <w:p>
+      <w:pPr>
+        <w:tabs>
+          <w:tab w:val="left" w:pos="993"/>
+        </w:tabs>
+        <w:spacing w:after="0"/>
+        <w:ind w:left="-567" w:right="-23"/>
+      </w:pPr>
+      <w:r>
+        <w:rPr>
+          <w:b/>
+          <w:color w:val="FF0000"/>
+        </w:rPr>
+        <w:t>Reference Number:</w:t>
+      </w:r>
+      <w:r>
+        <w:rPr>
+          <w:b/>
+        </w:rPr>
+        <w:tab/>
+      </w:r>
+      <w:r>
+        <w:rPr>
+          <w:b/>
+        </w:rPr>
+        <w:tab/>
+      </w:r>
+      <w:r>
+        <w:rPr>
+          <w:b/>
+        </w:rPr>
+        <w:tab/>
+      </w:r>
+      <w:r>
+        <w:rPr>
+          <w:b/>
+        </w:rPr>
+        <w:tab/>
+      </w:r>
+      <w:r>
+        <w:rPr>
+          <w:b/>
+        </w:rPr>
+        <w:t>Authors:</w:t>
+      </w:r>
+      <w:r>
+        <w:t xml:space="preserve"> </w:t>
+      </w:r>
+    </w:p>
+    <w:p>
+      <w:pPr>
+        <w:tabs>
+          <w:tab w:val="left" w:pos="993"/>
+        </w:tabs>
+        <w:spacing w:after="0"/>
+        <w:ind w:left="-567" w:right="-23"/>
+      </w:pPr>
+      <w:r>
+        <w:rPr>
+          <w:b/>
+        </w:rPr>
+        <w:t>Title of Article:</w:t>
+      </w:r>
+      <w:r>
+        <w:t xml:space="preserve"> </w:t>
+      </w:r>
+      <w:r>
+        <w:t>compensation of load-dependent position error for a hybrid stepper motor</w:t>
+      </w:r>
+    </w:p>
+    <w:p>
+      <w:pPr>
+        <w:tabs>
+          <w:tab w:val="left" w:pos="993"/>
+        </w:tabs>
+        <w:spacing w:after="0"/>
+        <w:ind w:left="-567" w:right="-23"/>
+      </w:pPr>
+      <w:r>
+        <w:rPr>
+          <w:b/>
+        </w:rPr>
+        <w:t>Type:</w:t>
+      </w:r>
+      <w:r>
+        <w:t xml:space="preserve"> </w:t>
+      </w:r>
+      <w:r>
+        <w:t>conference</w:t>
+      </w:r>
+      <w:r>
+        <w:tab/>
+      </w:r>
+      <w:r>
+        <w:tab/>
+      </w:r>
+      <w:r>
+        <w:tab/>
+      </w:r>
+      <w:r>
+        <w:tab/>
+      </w:r>
+      <w:r>
+        <w:tab/>
+      </w:r>
+      <w:r>
+        <w:rPr>
+          <w:b/>
+        </w:rPr>
+        <w:t>Publication:</w:t>
+      </w:r>
+    </w:p>
+    <w:p>
+      <w:pPr>
+        <w:tabs>
+          <w:tab w:val="left" w:pos="993"/>
+        </w:tabs>
+        <w:spacing w:after="0"/>
+        <w:ind w:left="-567" w:right="-23"/>
+      </w:pPr>
+      <w:r>
+        <w:rPr>
+          <w:b/>
+        </w:rPr>
+        <w:t>Year Published:</w:t>
+      </w:r>
+      <w:r>
+        <w:t xml:space="preserve"> </w:t>
+      </w:r>
+      <w:r>
+        <w:t>2017</w:t>
+      </w:r>
+      <w:r>
+        <w:tab/>
+      </w:r>
+      <w:r>
+        <w:tab/>
+      </w:r>
+      <w:r>
+        <w:tab/>
+      </w:r>
+      <w:r>
+        <w:tab/>
+      </w:r>
+      <w:r>
+        <w:rPr>
+          <w:b/>
+        </w:rPr>
+        <w:t>Number of citations:</w:t>
+      </w:r>
+    </w:p>
+    <w:p>
+      <w:pPr>
+        <w:tabs>
+          <w:tab w:val="left" w:pos="993"/>
+        </w:tabs>
+        <w:spacing w:after="0"/>
+        <w:ind w:left="-567" w:right="-23"/>
+        <w:rPr>
+          <w:b/>
+        </w:rPr>
+      </w:pPr>
+      <w:r>
+        <w:rPr>
+          <w:b/>
+        </w:rPr>
+        <w:lastRenderedPageBreak/>
+        <w:t>Primary or Secondary</w:t>
+      </w:r>
+      <w:r>
+        <w:rPr>
+          <w:b/>
+        </w:rPr>
+        <w:t>:</w:t>
+      </w:r>
+      <w:r>
+        <w:rPr>
+          <w:b/>
+        </w:rPr>
+        <w:t xml:space="preserve"> primary</w:t>
+      </w:r>
+    </w:p>
+    <w:p>
+      <w:pPr>
+        <w:tabs>
+          <w:tab w:val="left" w:pos="993"/>
+        </w:tabs>
+        <w:spacing w:after="0"/>
+        <w:ind w:left="-567" w:right="-23"/>
+      </w:pPr>
+      <w:r>
+        <w:rPr>
+          <w:b/>
+        </w:rPr>
+        <w:t>Publication</w:t>
+      </w:r>
+      <w:r>
+        <w:rPr>
+          <w:b/>
+        </w:rPr>
+        <w:t xml:space="preserve"> Rating:</w:t>
+      </w:r>
+      <w:r>
+        <w:t xml:space="preserve"> </w:t>
+      </w:r>
+      <w:r>
+        <w:tab/>
+      </w:r>
+      <w:r>
+        <w:tab/>
+      </w:r>
+      <w:r>
+        <w:tab/>
+        <w:t xml:space="preserve"> </w:t>
+      </w:r>
+    </w:p>
+    <w:p>
+      <w:pPr>
+        <w:tabs>
+          <w:tab w:val="left" w:pos="993"/>
+        </w:tabs>
+        <w:spacing w:after="0"/>
+        <w:ind w:left="-567" w:right="-23"/>
+      </w:pPr>
+      <w:r>
+        <w:rPr>
+          <w:i/>
+        </w:rPr>
+        <w:t>CiteScore:</w:t>
+      </w:r>
+      <w:r>
+        <w:rPr>
+          <w:i/>
+        </w:rPr>
+        <w:tab/>
+      </w:r>
+      <w:r>
+        <w:rPr>
+          <w:i/>
+        </w:rPr>
+        <w:t xml:space="preserve">Rank: </w:t>
+      </w:r>
+      <w:r>
+        <w:rPr>
+          <w:i/>
+        </w:rPr>
+        <w:tab/>
+        <w:t xml:space="preserve">Percentile: </w:t>
+      </w:r>
+      <w:r>
+        <w:rPr>
+          <w:i/>
+        </w:rPr>
+        <w:tab/>
+        <w:t>In-Category:</w:t>
+      </w:r>
+      <w:r>
+        <w:rPr>
+          <w:i/>
+        </w:rPr>
+        <w:tab/>
+      </w:r>
+      <w:r>
+        <w:rPr>
+          <w:i/>
+        </w:rPr>
+        <w:tab/>
+      </w:r>
+      <w:r>
+        <w:rPr>
+          <w:i/>
+        </w:rPr>
+        <w:tab/>
+        <w:t>CiteScore Year:</w:t>
+      </w:r>
+    </w:p>
+    <w:p>
+      <w:pPr>
+        <w:tabs>
+          <w:tab w:val="left" w:pos="993"/>
+        </w:tabs>
+        <w:spacing w:after="0"/>
+        <w:ind w:left="-567" w:right="-23"/>
+      </w:pPr>
+      <w:r>
+        <w:rPr>
+          <w:b/>
+        </w:rPr>
+        <w:t>What themes were discussed in the Literature Review?</w:t>
+      </w:r>
+      <w:r>
+        <w:t xml:space="preserve"> </w:t>
+      </w:r>
+    </w:p>
+    <w:p>
+      <w:pPr>
+        <w:tabs>
+          <w:tab w:val="left" w:pos="993"/>
+        </w:tabs>
+        <w:spacing w:after="0"/>
+        <w:ind w:left="-567" w:right="-23"/>
+      </w:pPr>
+      <w:r>
+        <w:rPr>
+          <w:b/>
+        </w:rPr>
+        <w:t>What was the research question?</w:t>
+      </w:r>
+      <w:r>
+        <w:t xml:space="preserve"> </w:t>
+      </w:r>
+    </w:p>
+    <w:p>
+      <w:pPr>
+        <w:tabs>
+          <w:tab w:val="left" w:pos="993"/>
+        </w:tabs>
+        <w:spacing w:after="0"/>
+        <w:ind w:left="-567" w:right="-23"/>
+      </w:pPr>
+      <w:r>
+        <w:rPr>
+          <w:b/>
+        </w:rPr>
+        <w:t>Design:</w:t>
+      </w:r>
+      <w:r>
+        <w:t xml:space="preserve"> </w:t>
+      </w:r>
+    </w:p>
+    <w:p>
+      <w:pPr>
+        <w:tabs>
+          <w:tab w:val="left" w:pos="993"/>
+        </w:tabs>
+        <w:spacing w:after="0"/>
+        <w:ind w:left="-567" w:right="-23"/>
+      </w:pPr>
+      <w:r>
+        <w:rPr>
+          <w:b/>
+        </w:rPr>
+        <w:t>What was the finding?</w:t>
+      </w:r>
+      <w:r>
+        <w:t xml:space="preserve"> </w:t>
+      </w:r>
+    </w:p>
+    <w:p>
+      <w:pPr>
+        <w:pStyle w:val="ListParagraph"/>
+        <w:numPr>
+          <w:ilvl w:val="0"/>
+          <w:numId w:val="4"/>
+        </w:numPr>
+        <w:tabs>
+          <w:tab w:val="left" w:pos="993"/>
+        </w:tabs>
+        <w:spacing w:after="0"/>
+        <w:ind w:right="-23"/>
+      </w:pPr>
+      <w:r>
+        <w:t>Low efficiency of motor due to maximum currents through winding to ensure that a step command is not missed</w:t>
+      </w:r>
+    </w:p>
+    <w:p>
+      <w:pPr>
+        <w:pStyle w:val="ListParagraph"/>
+        <w:numPr>
+          <w:ilvl w:val="0"/>
+          <w:numId w:val="4"/>
+        </w:numPr>
+        <w:tabs>
+          <w:tab w:val="left" w:pos="993"/>
+        </w:tabs>
+        <w:spacing w:after="0"/>
+        <w:ind w:right="-23"/>
+      </w:pPr>
+      <w:r>
+        <w:t>As torque increases the error increases in the motor positioning</w:t>
+      </w:r>
+    </w:p>
+    <w:p>
+      <w:pPr>
+        <w:pStyle w:val="ListParagraph"/>
+        <w:numPr>
+          <w:ilvl w:val="0"/>
+          <w:numId w:val="4"/>
+        </w:numPr>
+        <w:tabs>
+          <w:tab w:val="left" w:pos="993"/>
+        </w:tabs>
+        <w:spacing w:after="0"/>
+        <w:ind w:right="-23"/>
+      </w:pPr>
+      <w:r>
+        <w:t xml:space="preserve">Stepper motor torque is a function of </w:t>
+      </w:r>
+      <w:r>
+        <w:t>t</w:t>
+      </w:r>
+      <w:r>
+        <w:t>he winding currents</w:t>
+      </w:r>
+    </w:p>
+    <w:p>
+      <w:pPr>
+        <w:pStyle w:val="ListParagraph"/>
+        <w:numPr>
+          <w:ilvl w:val="0"/>
+          <w:numId w:val="4"/>
+        </w:numPr>
+        <w:tabs>
+          <w:tab w:val="left" w:pos="993"/>
+        </w:tabs>
+        <w:spacing w:after="0"/>
+        <w:ind w:right="-23"/>
+      </w:pPr>
+      <w:r>
+        <w:t>Coil currents can be adjusted according to the torque applied to the motor to improve efficiency</w:t>
+      </w:r>
+    </w:p>
+    <w:p>
+      <w:pPr>
+        <w:pStyle w:val="ListParagraph"/>
+        <w:numPr>
+          <w:ilvl w:val="0"/>
+          <w:numId w:val="4"/>
+        </w:numPr>
+        <w:tabs>
+          <w:tab w:val="left" w:pos="993"/>
+        </w:tabs>
+        <w:spacing w:after="0"/>
+        <w:ind w:right="-23"/>
+      </w:pPr>
+      <w:r>
+        <w:t>Error decreased 2.5 degrees per Nm to 0.2 degrees per Nm with rotary encoder</w:t>
+      </w:r>
+    </w:p>
+    <w:p>
+      <w:pPr>
+        <w:pStyle w:val="ListParagraph"/>
+        <w:numPr>
+          <w:ilvl w:val="0"/>
+          <w:numId w:val="4"/>
+        </w:numPr>
+        <w:tabs>
+          <w:tab w:val="left" w:pos="993"/>
+        </w:tabs>
+        <w:spacing w:after="0"/>
+        <w:ind w:right="-23"/>
+      </w:pPr>
+      <w:r>
+        <w:t>Field oriented control</w:t>
+      </w:r>
+    </w:p>
+    <w:p>
+      <w:pPr>
+        <w:tabs>
+          <w:tab w:val="left" w:pos="993"/>
+        </w:tabs>
+        <w:spacing w:after="0"/>
+        <w:ind w:left="-567" w:right="-23"/>
+        <w:rPr>
+          <w:b/>
+        </w:rPr>
+      </w:pPr>
+      <w:r>
+        <w:rPr>
+          <w:b/>
+        </w:rPr>
+        <w:t>What were the gaps?</w:t>
+      </w:r>
+    </w:p>
+    <w:p>
+      <w:pPr>
+        <w:pStyle w:val="ListParagraph"/>
+        <w:numPr>
+          <w:ilvl w:val="0"/>
+          <w:numId w:val="4"/>
+        </w:numPr>
+        <w:tabs>
+          <w:tab w:val="left" w:pos="993"/>
+        </w:tabs>
+        <w:spacing w:after="0"/>
+        <w:ind w:right="-23"/>
+        <w:rPr>
+          <w:b/>
+        </w:rPr>
+      </w:pPr>
+      <w:r>
+        <w:t>Large position sensor used</w:t>
+      </w:r>
+    </w:p>
+    <w:p>
+      <w:pPr>
+        <w:pStyle w:val="ListParagraph"/>
+        <w:numPr>
+          <w:ilvl w:val="0"/>
+          <w:numId w:val="4"/>
+        </w:numPr>
+        <w:tabs>
+          <w:tab w:val="left" w:pos="993"/>
+        </w:tabs>
+        <w:spacing w:after="0"/>
+        <w:ind w:right="-23"/>
+        <w:rPr>
+          <w:b/>
+        </w:rPr>
+      </w:pPr>
+      <w:r>
+        <w:br w:type="page"/>
+      </w:r>
+    </w:p>
+    <w:p>
+      <w:pPr>
+        <w:tabs>
+          <w:tab w:val="left" w:pos="993"/>
+        </w:tabs>
+        <w:spacing w:after="0"/>
+        <w:ind w:left="-567" w:right="-23"/>
+      </w:pPr>
+      <w:r>
+        <w:rPr>
+          <w:b/>
+          <w:color w:val="FF0000"/>
+        </w:rPr>
+        <w:lastRenderedPageBreak/>
+        <w:t>Reference Number:</w:t>
+      </w:r>
+      <w:r>
+        <w:rPr>
+          <w:b/>
+        </w:rPr>
+        <w:tab/>
+      </w:r>
+      <w:r>
+        <w:rPr>
+          <w:b/>
+        </w:rPr>
+        <w:tab/>
+      </w:r>
+      <w:r>
+        <w:rPr>
+          <w:b/>
+        </w:rPr>
+        <w:tab/>
+      </w:r>
+      <w:r>
+        <w:rPr>
+          <w:b/>
+        </w:rPr>
+        <w:tab/>
+      </w:r>
+      <w:r>
+        <w:rPr>
+          <w:b/>
+        </w:rPr>
+        <w:t>Authors:</w:t>
+      </w:r>
+      <w:r>
+        <w:t xml:space="preserve"> </w:t>
+      </w:r>
+    </w:p>
+    <w:p>
+      <w:pPr>
+        <w:tabs>
+          <w:tab w:val="left" w:pos="993"/>
+        </w:tabs>
+        <w:spacing w:after="0"/>
+        <w:ind w:left="-567" w:right="-23"/>
+      </w:pPr>
+      <w:r>
+        <w:rPr>
+          <w:b/>
+        </w:rPr>
+        <w:t>Title of Article:</w:t>
+      </w:r>
+      <w:r>
+        <w:t xml:space="preserve"> </w:t>
+      </w:r>
+      <w:r>
+        <w:t>The efficiency of hybrid stepping motors: analysing the impact of control algorithms</w:t>
+      </w:r>
+    </w:p>
+    <w:p>
+      <w:pPr>
+        <w:tabs>
+          <w:tab w:val="left" w:pos="993"/>
+        </w:tabs>
+        <w:spacing w:after="0"/>
+        <w:ind w:left="-567" w:right="-23"/>
+      </w:pPr>
+      <w:r>
+        <w:rPr>
+          <w:b/>
+        </w:rPr>
+        <w:t>Type:</w:t>
+      </w:r>
+      <w:r>
+        <w:t xml:space="preserve"> </w:t>
+      </w:r>
+      <w:r>
+        <w:t>Journal</w:t>
+      </w:r>
+      <w:r>
+        <w:tab/>
+      </w:r>
+      <w:r>
+        <w:tab/>
+      </w:r>
+      <w:r>
+        <w:tab/>
+      </w:r>
+      <w:r>
+        <w:tab/>
+      </w:r>
+      <w:r>
+        <w:tab/>
+      </w:r>
+      <w:r>
+        <w:rPr>
+          <w:b/>
+        </w:rPr>
+        <w:t>Publication:</w:t>
+      </w:r>
+    </w:p>
+    <w:p>
+      <w:pPr>
+        <w:tabs>
+          <w:tab w:val="left" w:pos="993"/>
+        </w:tabs>
+        <w:spacing w:after="0"/>
+        <w:ind w:left="-567" w:right="-23"/>
+      </w:pPr>
+      <w:r>
+        <w:rPr>
+          <w:b/>
+        </w:rPr>
+        <w:t>Year Published:</w:t>
+      </w:r>
+      <w:r>
+        <w:rPr>
+          <w:b/>
+        </w:rPr>
+        <w:t xml:space="preserve"> 2014</w:t>
+      </w:r>
+      <w:r>
+        <w:t xml:space="preserve"> </w:t>
+      </w:r>
+      <w:r>
+        <w:tab/>
+      </w:r>
+      <w:r>
+        <w:tab/>
+      </w:r>
+      <w:r>
+        <w:tab/>
+      </w:r>
+      <w:r>
+        <w:tab/>
+      </w:r>
+      <w:r>
+        <w:tab/>
+      </w:r>
+      <w:r>
+        <w:rPr>
+          <w:b/>
+        </w:rPr>
+        <w:t>Number of citations:</w:t>
+      </w:r>
+    </w:p>
+    <w:p>
+      <w:pPr>
+        <w:tabs>
+          <w:tab w:val="left" w:pos="993"/>
+        </w:tabs>
+        <w:spacing w:after="0"/>
+        <w:ind w:left="-567" w:right="-23"/>
+        <w:rPr>
+          <w:b/>
+        </w:rPr>
+      </w:pPr>
+      <w:r>
+        <w:rPr>
+          <w:b/>
+        </w:rPr>
+        <w:t>Primary or Secondary</w:t>
+      </w:r>
+      <w:r>
+        <w:rPr>
+          <w:b/>
+        </w:rPr>
+        <w:t>:</w:t>
+      </w:r>
+    </w:p>
+    <w:p>
+      <w:pPr>
+        <w:tabs>
+          <w:tab w:val="left" w:pos="993"/>
+        </w:tabs>
+        <w:spacing w:after="0"/>
+        <w:ind w:left="-567" w:right="-23"/>
+      </w:pPr>
+      <w:r>
+        <w:rPr>
+          <w:b/>
+        </w:rPr>
+        <w:t>Publication</w:t>
+      </w:r>
+      <w:r>
+        <w:rPr>
+          <w:b/>
+        </w:rPr>
+        <w:t xml:space="preserve"> Rating:</w:t>
+      </w:r>
+      <w:r>
+        <w:t xml:space="preserve"> </w:t>
+      </w:r>
+      <w:r>
+        <w:tab/>
+      </w:r>
+      <w:r>
+        <w:tab/>
+      </w:r>
+      <w:r>
+        <w:tab/>
+        <w:t xml:space="preserve"> </w:t>
+      </w:r>
+    </w:p>
+    <w:p>
+      <w:pPr>
+        <w:tabs>
+          <w:tab w:val="left" w:pos="993"/>
+        </w:tabs>
+        <w:spacing w:after="0"/>
+        <w:ind w:left="-567" w:right="-23"/>
+      </w:pPr>
+      <w:r>
+        <w:rPr>
+          <w:i/>
+        </w:rPr>
+        <w:t>CiteScore:</w:t>
+      </w:r>
+      <w:r>
+        <w:rPr>
+          <w:i/>
+        </w:rPr>
+        <w:tab/>
+      </w:r>
+      <w:r>
+        <w:rPr>
+          <w:i/>
+        </w:rPr>
+        <w:t xml:space="preserve">Rank: </w:t>
+      </w:r>
+      <w:r>
+        <w:rPr>
+          <w:i/>
+        </w:rPr>
+        <w:tab/>
+        <w:t xml:space="preserve">Percentile: </w:t>
+      </w:r>
+      <w:r>
+        <w:rPr>
+          <w:i/>
+        </w:rPr>
+        <w:tab/>
+        <w:t>In-Category:</w:t>
+      </w:r>
+      <w:r>
+        <w:rPr>
+          <w:i/>
+        </w:rPr>
+        <w:tab/>
+      </w:r>
+      <w:r>
+        <w:rPr>
+          <w:i/>
+        </w:rPr>
+        <w:tab/>
+      </w:r>
+      <w:r>
+        <w:rPr>
+          <w:i/>
+        </w:rPr>
+        <w:tab/>
+        <w:t>CiteScore Year:</w:t>
+      </w:r>
+    </w:p>
+    <w:p>
+      <w:pPr>
+        <w:tabs>
+          <w:tab w:val="left" w:pos="993"/>
+        </w:tabs>
+        <w:spacing w:after="0"/>
+        <w:ind w:left="-567" w:right="-23"/>
+      </w:pPr>
+      <w:r>
+        <w:rPr>
+          <w:b/>
+        </w:rPr>
+        <w:t>What themes were discussed in the Literature Review?</w:t>
+      </w:r>
+      <w:r>
+        <w:t xml:space="preserve"> </w:t>
+      </w:r>
+    </w:p>
+    <w:p>
+      <w:pPr>
+        <w:tabs>
+          <w:tab w:val="left" w:pos="993"/>
+        </w:tabs>
+        <w:spacing w:after="0"/>
+        <w:ind w:left="-567" w:right="-23"/>
+      </w:pPr>
+      <w:r>
+        <w:rPr>
+          <w:b/>
+        </w:rPr>
+        <w:t>What was the research question?</w:t>
+      </w:r>
+      <w:r>
+        <w:t xml:space="preserve"> </w:t>
+      </w:r>
+      <w:r>
+        <w:t>Impact of control algorithm on the motor efficiency is analysed</w:t>
+      </w:r>
+    </w:p>
+    <w:p>
+      <w:pPr>
+        <w:tabs>
+          <w:tab w:val="left" w:pos="993"/>
+        </w:tabs>
+        <w:spacing w:after="0"/>
+        <w:ind w:left="-567" w:right="-23"/>
+      </w:pPr>
+      <w:r>
+        <w:rPr>
+          <w:b/>
+        </w:rPr>
+        <w:t>Design:</w:t>
+      </w:r>
+      <w:r>
+        <w:t xml:space="preserve"> </w:t>
+      </w:r>
+    </w:p>
+    <w:p>
+      <w:pPr>
+        <w:tabs>
+          <w:tab w:val="left" w:pos="993"/>
+        </w:tabs>
+        <w:spacing w:after="0"/>
+        <w:ind w:left="-567" w:right="-23"/>
+      </w:pPr>
+      <w:r>
+        <w:rPr>
+          <w:b/>
+        </w:rPr>
+        <w:t>What was the finding?</w:t>
+      </w:r>
+      <w:r>
+        <w:t xml:space="preserve"> </w:t>
+      </w:r>
+    </w:p>
+    <w:p>
+      <w:pPr>
+        <w:pStyle w:val="ListParagraph"/>
+        <w:numPr>
+          <w:ilvl w:val="0"/>
+          <w:numId w:val="5"/>
+        </w:numPr>
+        <w:tabs>
+          <w:tab w:val="left" w:pos="993"/>
+        </w:tabs>
+        <w:spacing w:after="0"/>
+        <w:ind w:right="-23"/>
+      </w:pPr>
+      <w:r>
+        <w:t>Well known that energy efficiency is low</w:t>
+      </w:r>
+    </w:p>
+    <w:p>
+      <w:pPr>
+        <w:pStyle w:val="ListParagraph"/>
+        <w:numPr>
+          <w:ilvl w:val="0"/>
+          <w:numId w:val="5"/>
+        </w:numPr>
+        <w:tabs>
+          <w:tab w:val="left" w:pos="993"/>
+        </w:tabs>
+        <w:spacing w:after="0"/>
+        <w:ind w:right="-23"/>
+      </w:pPr>
+      <w:r>
+        <w:t>Most stepper motors are driven inefficiently with maximum current to avoid step loss</w:t>
+      </w:r>
+    </w:p>
+    <w:p>
+      <w:pPr>
+        <w:pStyle w:val="ListParagraph"/>
+        <w:numPr>
+          <w:ilvl w:val="0"/>
+          <w:numId w:val="5"/>
+        </w:numPr>
+        <w:tabs>
+          <w:tab w:val="left" w:pos="993"/>
+        </w:tabs>
+        <w:spacing w:after="0"/>
+        <w:ind w:right="-23"/>
+      </w:pPr>
+      <w:r>
+        <w:t>Full step/half step result in poor torque/current ratio</w:t>
+      </w:r>
+    </w:p>
+    <w:p>
+      <w:pPr>
+        <w:pStyle w:val="ListParagraph"/>
+        <w:numPr>
+          <w:ilvl w:val="0"/>
+          <w:numId w:val="5"/>
+        </w:numPr>
+        <w:tabs>
+          <w:tab w:val="left" w:pos="993"/>
+        </w:tabs>
+        <w:spacing w:after="0"/>
+        <w:ind w:right="-23"/>
+      </w:pPr>
+      <w:r>
+        <w:t>Efficiency of fractional horsepower drives (stepper motors) is unaddressed in literature</w:t>
+      </w:r>
+    </w:p>
+    <w:p>
+      <w:pPr>
+        <w:pStyle w:val="ListParagraph"/>
+        <w:numPr>
+          <w:ilvl w:val="0"/>
+          <w:numId w:val="5"/>
+        </w:numPr>
+        <w:tabs>
+          <w:tab w:val="left" w:pos="993"/>
+        </w:tabs>
+        <w:spacing w:after="0"/>
+        <w:ind w:right="-23"/>
+      </w:pPr>
+      <w:r>
+        <w:t>Worldwide market for stepper motors is 17%</w:t>
+      </w:r>
+    </w:p>
+    <w:p>
+      <w:pPr>
+        <w:pStyle w:val="ListParagraph"/>
+        <w:numPr>
+          <w:ilvl w:val="0"/>
+          <w:numId w:val="5"/>
+        </w:numPr>
+        <w:tabs>
+          <w:tab w:val="left" w:pos="993"/>
+        </w:tabs>
+        <w:spacing w:after="0"/>
+        <w:ind w:right="-23"/>
+      </w:pPr>
+      <w:r>
+        <w:t>Energy savings is rather low, but motors emit lots of heat</w:t>
+      </w:r>
+    </w:p>
+    <w:p>
+      <w:pPr>
+        <w:pStyle w:val="ListParagraph"/>
+        <w:numPr>
+          <w:ilvl w:val="0"/>
+          <w:numId w:val="5"/>
+        </w:numPr>
+        <w:tabs>
+          <w:tab w:val="left" w:pos="993"/>
+        </w:tabs>
+        <w:spacing w:after="0"/>
+        <w:ind w:right="-23"/>
+      </w:pPr>
+      <w:r>
+        <w:t>Open loop drives torque and speed ripples</w:t>
+      </w:r>
+    </w:p>
+    <w:p>
+      <w:pPr>
+        <w:pStyle w:val="ListParagraph"/>
+        <w:numPr>
+          <w:ilvl w:val="0"/>
+          <w:numId w:val="5"/>
+        </w:numPr>
+        <w:tabs>
+          <w:tab w:val="left" w:pos="993"/>
+        </w:tabs>
+        <w:spacing w:after="0"/>
+        <w:ind w:right="-23"/>
+      </w:pPr>
+      <w:r>
+        <w:t xml:space="preserve">Using </w:t>
+      </w:r>
+      <w:proofErr w:type="spellStart"/>
+      <w:r>
+        <w:t>sensorless</w:t>
+      </w:r>
+      <w:proofErr w:type="spellEnd"/>
+      <w:r>
+        <w:t xml:space="preserve"> control for steppers is not common</w:t>
+      </w:r>
+    </w:p>
+    <w:p>
+      <w:pPr>
+        <w:pStyle w:val="ListParagraph"/>
+        <w:numPr>
+          <w:ilvl w:val="0"/>
+          <w:numId w:val="5"/>
+        </w:numPr>
+        <w:tabs>
+          <w:tab w:val="left" w:pos="993"/>
+        </w:tabs>
+        <w:spacing w:after="0"/>
+        <w:ind w:right="-23"/>
+      </w:pPr>
+      <w:r>
+        <w:t>Contains torque-position curves</w:t>
+      </w:r>
+    </w:p>
+    <w:p>
+      <w:pPr>
+        <w:pStyle w:val="ListParagraph"/>
+        <w:numPr>
+          <w:ilvl w:val="0"/>
+          <w:numId w:val="5"/>
+        </w:numPr>
+        <w:tabs>
+          <w:tab w:val="left" w:pos="993"/>
+        </w:tabs>
+        <w:spacing w:after="0"/>
+        <w:ind w:right="-23"/>
+      </w:pPr>
+      <w:r>
+        <w:t>Optimum current/ torque curves</w:t>
+      </w:r>
+    </w:p>
+    <w:p>
+      <w:pPr>
+        <w:pStyle w:val="ListParagraph"/>
+        <w:numPr>
+          <w:ilvl w:val="0"/>
+          <w:numId w:val="5"/>
+        </w:numPr>
+        <w:tabs>
+          <w:tab w:val="left" w:pos="993"/>
+        </w:tabs>
+        <w:spacing w:after="0"/>
+        <w:ind w:right="-23"/>
+      </w:pPr>
+      <w:r>
+        <w:t xml:space="preserve">Full step and </w:t>
+      </w:r>
+      <w:proofErr w:type="spellStart"/>
+      <w:r>
+        <w:t>microstepping</w:t>
+      </w:r>
+      <w:proofErr w:type="spellEnd"/>
+      <w:r>
+        <w:t xml:space="preserve"> reduces current required due to higher average torque available</w:t>
+      </w:r>
+    </w:p>
+    <w:p>
+      <w:pPr>
+        <w:pStyle w:val="ListParagraph"/>
+        <w:numPr>
+          <w:ilvl w:val="0"/>
+          <w:numId w:val="5"/>
+        </w:numPr>
+        <w:tabs>
+          <w:tab w:val="left" w:pos="993"/>
+        </w:tabs>
+        <w:spacing w:after="0"/>
+        <w:ind w:right="-23"/>
+      </w:pPr>
+      <w:r>
+        <w:t>Theoretical efficiency can be predicted but only considers copper losses</w:t>
+      </w:r>
+    </w:p>
+    <w:p>
+      <w:pPr>
+        <w:pStyle w:val="ListParagraph"/>
+        <w:numPr>
+          <w:ilvl w:val="0"/>
+          <w:numId w:val="5"/>
+        </w:numPr>
+        <w:tabs>
+          <w:tab w:val="left" w:pos="993"/>
+        </w:tabs>
+        <w:spacing w:after="0"/>
+        <w:ind w:right="-23"/>
+      </w:pPr>
+      <w:r>
+        <w:t>Efficiency can be improved up to 900% by controlling the current better</w:t>
+      </w:r>
+    </w:p>
+    <w:p>
+      <w:pPr>
+        <w:pStyle w:val="ListParagraph"/>
+        <w:numPr>
+          <w:ilvl w:val="0"/>
+          <w:numId w:val="5"/>
+        </w:numPr>
+        <w:tabs>
+          <w:tab w:val="left" w:pos="993"/>
+        </w:tabs>
+        <w:spacing w:after="0"/>
+        <w:ind w:right="-23"/>
+      </w:pPr>
+      <w:r>
+        <w:t>Proposed simple formula to estimate optimum current</w:t>
+      </w:r>
+      <w:r>
+        <w:t xml:space="preserve"> (add 20% safety margin)</w:t>
+      </w:r>
+    </w:p>
+    <w:p>
+      <w:pPr>
+        <w:pStyle w:val="ListParagraph"/>
+        <w:numPr>
+          <w:ilvl w:val="0"/>
+          <w:numId w:val="5"/>
+        </w:numPr>
+        <w:tabs>
+          <w:tab w:val="left" w:pos="993"/>
+        </w:tabs>
+        <w:spacing w:after="0"/>
+        <w:ind w:right="-23"/>
+      </w:pPr>
+      <w:r>
+        <w:t>Vector control algorithm increases efficiency up to 62%</w:t>
+      </w:r>
+    </w:p>
+    <w:p>
+      <w:pPr>
+        <w:pStyle w:val="ListParagraph"/>
+        <w:numPr>
+          <w:ilvl w:val="0"/>
+          <w:numId w:val="5"/>
+        </w:numPr>
+        <w:tabs>
+          <w:tab w:val="left" w:pos="993"/>
+        </w:tabs>
+        <w:spacing w:after="0"/>
+        <w:ind w:right="-23"/>
+      </w:pPr>
+    </w:p>
+    <w:p>
+      <w:pPr>
+        <w:tabs>
+          <w:tab w:val="left" w:pos="993"/>
+        </w:tabs>
+        <w:spacing w:after="0"/>
+        <w:ind w:left="-567" w:right="-23"/>
+        <w:rPr>
+          <w:b/>
+        </w:rPr>
+      </w:pPr>
+      <w:r>
+        <w:rPr>
+          <w:b/>
+        </w:rPr>
+        <w:t>What were the gaps?</w:t>
+      </w:r>
+    </w:p>
+    <w:p>
+      <w:pPr>
+        <w:pStyle w:val="ListParagraph"/>
+        <w:numPr>
+          <w:ilvl w:val="0"/>
+          <w:numId w:val="7"/>
+        </w:numPr>
+        <w:tabs>
+          <w:tab w:val="left" w:pos="993"/>
+        </w:tabs>
+        <w:spacing w:after="0"/>
+        <w:ind w:right="-23"/>
+        <w:rPr>
+          <w:b/>
+        </w:rPr>
+      </w:pPr>
+      <w:r>
+        <w:t>Actual efficiency is unknown</w:t>
+      </w:r>
+    </w:p>
+    <w:p>
+      <w:pPr>
+        <w:pStyle w:val="ListParagraph"/>
+        <w:numPr>
+          <w:ilvl w:val="0"/>
+          <w:numId w:val="7"/>
+        </w:numPr>
+      </w:pPr>
+      <w:r>
+        <w:t>Algorithm accuracy not addressed</w:t>
+      </w:r>
+    </w:p>
+    <w:p>
+      <w:pPr>
+        <w:tabs>
+          <w:tab w:val="left" w:pos="993"/>
+        </w:tabs>
+        <w:spacing w:after="0"/>
+        <w:ind w:left="-567" w:right="-23"/>
+        <w:rPr>
+          <w:b/>
+        </w:rPr>
+      </w:pPr>
+    </w:p>
+    <w:p>
+      <w:pPr>
+        <w:tabs>
+          <w:tab w:val="left" w:pos="993"/>
+        </w:tabs>
+        <w:spacing w:after="0"/>
+        <w:ind w:left="-567" w:right="-23"/>
+      </w:pPr>
+      <w:r>
+        <w:rPr>
+          <w:b/>
+          <w:color w:val="FF0000"/>
+        </w:rPr>
+        <w:t>Reference Number:</w:t>
+      </w:r>
+      <w:r>
+        <w:rPr>
+          <w:b/>
+        </w:rPr>
+        <w:tab/>
+      </w:r>
+      <w:r>
+        <w:rPr>
+          <w:b/>
+        </w:rPr>
+        <w:tab/>
+      </w:r>
+      <w:r>
+        <w:rPr>
+          <w:b/>
+        </w:rPr>
+        <w:tab/>
+      </w:r>
+      <w:r>
+        <w:rPr>
+          <w:b/>
+        </w:rPr>
+        <w:tab/>
+      </w:r>
+      <w:r>
+        <w:rPr>
+          <w:b/>
+        </w:rPr>
+        <w:t>Authors:</w:t>
+      </w:r>
+      <w:r>
+        <w:t xml:space="preserve"> </w:t>
+      </w:r>
+    </w:p>
+    <w:p>
+      <w:pPr>
+        <w:tabs>
+          <w:tab w:val="left" w:pos="993"/>
+        </w:tabs>
+        <w:spacing w:after="0"/>
+        <w:ind w:left="-567" w:right="-23"/>
+      </w:pPr>
+      <w:r>
+        <w:rPr>
+          <w:b/>
+        </w:rPr>
+        <w:t>Title of Article:</w:t>
+      </w:r>
+      <w:r>
+        <w:t xml:space="preserve"> </w:t>
+      </w:r>
+      <w:r>
+        <w:t>Aperiodic and chaotic dynamics in hybrid step motor – new experimental results</w:t>
+      </w:r>
+    </w:p>
+    <w:p>
+      <w:pPr>
+        <w:tabs>
+          <w:tab w:val="left" w:pos="993"/>
+        </w:tabs>
+        <w:spacing w:after="0"/>
+        <w:ind w:left="-567" w:right="-23"/>
+      </w:pPr>
+      <w:r>
+        <w:rPr>
+          <w:b/>
+        </w:rPr>
+        <w:t>Type:</w:t>
+      </w:r>
+      <w:r>
+        <w:t xml:space="preserve"> </w:t>
+      </w:r>
+      <w:r>
+        <w:tab/>
+      </w:r>
+      <w:r>
+        <w:tab/>
+      </w:r>
+      <w:r>
+        <w:tab/>
+      </w:r>
+      <w:r>
+        <w:tab/>
+      </w:r>
+      <w:r>
+        <w:tab/>
+      </w:r>
+      <w:r>
+        <w:rPr>
+          <w:b/>
+        </w:rPr>
+        <w:t>Publication:</w:t>
+      </w:r>
+    </w:p>
+    <w:p>
+      <w:pPr>
+        <w:tabs>
+          <w:tab w:val="left" w:pos="993"/>
+        </w:tabs>
+        <w:spacing w:after="0"/>
+        <w:ind w:left="-567" w:right="-23"/>
+      </w:pPr>
+      <w:r>
+        <w:rPr>
+          <w:b/>
+        </w:rPr>
+        <w:t>Year Published:</w:t>
+      </w:r>
+      <w:r>
+        <w:t xml:space="preserve"> </w:t>
+      </w:r>
+      <w:r>
+        <w:t>201</w:t>
+      </w:r>
+      <w:r>
+        <w:tab/>
+      </w:r>
+      <w:r>
+        <w:tab/>
+      </w:r>
+      <w:r>
+        <w:tab/>
+      </w:r>
+      <w:r>
+        <w:tab/>
+      </w:r>
+      <w:r>
+        <w:rPr>
+          <w:b/>
+        </w:rPr>
+        <w:t>Number of citations:</w:t>
+      </w:r>
+    </w:p>
+    <w:p>
+      <w:pPr>
+        <w:tabs>
+          <w:tab w:val="left" w:pos="993"/>
+        </w:tabs>
+        <w:spacing w:after="0"/>
+        <w:ind w:left="-567" w:right="-23"/>
+        <w:rPr>
+          <w:b/>
+        </w:rPr>
+      </w:pPr>
+      <w:r>
+        <w:rPr>
+          <w:b/>
+        </w:rPr>
+        <w:t>Primary or Secondary</w:t>
+      </w:r>
+      <w:r>
+        <w:rPr>
+          <w:b/>
+        </w:rPr>
+        <w:t>:</w:t>
+      </w:r>
+    </w:p>
+    <w:p>
+      <w:pPr>
+        <w:tabs>
+          <w:tab w:val="left" w:pos="993"/>
+        </w:tabs>
+        <w:spacing w:after="0"/>
+        <w:ind w:left="-567" w:right="-23"/>
+      </w:pPr>
+      <w:r>
+        <w:rPr>
+          <w:b/>
+        </w:rPr>
+        <w:t>Publication</w:t>
+      </w:r>
+      <w:r>
+        <w:rPr>
+          <w:b/>
+        </w:rPr>
+        <w:t xml:space="preserve"> Rating:</w:t>
+      </w:r>
+      <w:r>
+        <w:t xml:space="preserve"> </w:t>
+      </w:r>
+      <w:r>
+        <w:tab/>
+      </w:r>
+      <w:r>
+        <w:tab/>
+      </w:r>
+      <w:r>
+        <w:tab/>
+        <w:t xml:space="preserve"> </w:t>
+      </w:r>
+    </w:p>
+    <w:p>
+      <w:pPr>
+        <w:tabs>
+          <w:tab w:val="left" w:pos="993"/>
+        </w:tabs>
+        <w:spacing w:after="0"/>
+        <w:ind w:left="-567" w:right="-23"/>
+      </w:pPr>
+      <w:r>
+        <w:rPr>
+          <w:i/>
+        </w:rPr>
+        <w:t>CiteScore:</w:t>
+      </w:r>
+      <w:r>
+        <w:rPr>
+          <w:i/>
+        </w:rPr>
+        <w:tab/>
+      </w:r>
+      <w:r>
+        <w:rPr>
+          <w:i/>
+        </w:rPr>
+        <w:t xml:space="preserve">Rank: </w:t>
+      </w:r>
+      <w:r>
+        <w:rPr>
+          <w:i/>
+        </w:rPr>
+        <w:tab/>
+        <w:t xml:space="preserve">Percentile: </w:t>
+      </w:r>
+      <w:r>
+        <w:rPr>
+          <w:i/>
+        </w:rPr>
+        <w:tab/>
+        <w:t>In-Category:</w:t>
+      </w:r>
+      <w:r>
+        <w:rPr>
+          <w:i/>
+        </w:rPr>
+        <w:tab/>
+      </w:r>
+      <w:r>
+        <w:rPr>
+          <w:i/>
+        </w:rPr>
+        <w:tab/>
+      </w:r>
+      <w:r>
+        <w:rPr>
+          <w:i/>
+        </w:rPr>
+        <w:tab/>
+        <w:t>CiteScore Year:</w:t>
+      </w:r>
+    </w:p>
+    <w:p>
+      <w:pPr>
+        <w:tabs>
+          <w:tab w:val="left" w:pos="993"/>
+        </w:tabs>
+        <w:spacing w:after="0"/>
+        <w:ind w:left="-567" w:right="-23"/>
+      </w:pPr>
+      <w:r>
+        <w:rPr>
+          <w:b/>
+        </w:rPr>
+        <w:t>What themes were discussed in the Literature Review?</w:t>
+      </w:r>
+      <w:r>
+        <w:t xml:space="preserve"> </w:t>
+      </w:r>
+    </w:p>
+    <w:p>
+      <w:pPr>
+        <w:tabs>
+          <w:tab w:val="left" w:pos="993"/>
+        </w:tabs>
+        <w:spacing w:after="0"/>
+        <w:ind w:left="-567" w:right="-23"/>
+      </w:pPr>
+      <w:r>
+        <w:rPr>
+          <w:b/>
+        </w:rPr>
+        <w:t>What was the research question?</w:t>
+      </w:r>
+      <w:r>
+        <w:t xml:space="preserve"> </w:t>
+      </w:r>
+      <w:r>
+        <w:t>Deals with non-</w:t>
+      </w:r>
+      <w:proofErr w:type="spellStart"/>
+      <w:r>
+        <w:t>linearaties</w:t>
+      </w:r>
+      <w:proofErr w:type="spellEnd"/>
+      <w:r>
+        <w:t xml:space="preserve"> that lead to chaotic behaviour</w:t>
+      </w:r>
+    </w:p>
+    <w:p>
+      <w:pPr>
+        <w:tabs>
+          <w:tab w:val="left" w:pos="993"/>
+        </w:tabs>
+        <w:spacing w:after="0"/>
+        <w:ind w:left="-567" w:right="-23"/>
+      </w:pPr>
+      <w:r>
+        <w:rPr>
+          <w:b/>
+        </w:rPr>
+        <w:t>Design:</w:t>
+      </w:r>
+      <w:r>
+        <w:t xml:space="preserve"> </w:t>
+      </w:r>
+    </w:p>
+    <w:p>
+      <w:pPr>
+        <w:tabs>
+          <w:tab w:val="left" w:pos="993"/>
+        </w:tabs>
+        <w:spacing w:after="0"/>
+        <w:ind w:left="-567" w:right="-23"/>
+      </w:pPr>
+      <w:r>
+        <w:rPr>
+          <w:b/>
+        </w:rPr>
+        <w:t>What was the finding?</w:t>
+      </w:r>
+      <w:r>
+        <w:t xml:space="preserve"> </w:t>
+      </w:r>
+    </w:p>
+    <w:p>
+      <w:pPr>
+        <w:pStyle w:val="ListParagraph"/>
+        <w:numPr>
+          <w:ilvl w:val="0"/>
+          <w:numId w:val="8"/>
+        </w:numPr>
+        <w:tabs>
+          <w:tab w:val="left" w:pos="993"/>
+        </w:tabs>
+        <w:spacing w:after="0"/>
+        <w:ind w:right="-23"/>
+      </w:pPr>
+      <w:r>
+        <w:t>Stepper motors are non-linear (as frequency increases motor will come to a stall)</w:t>
+      </w:r>
+    </w:p>
+    <w:p>
+      <w:pPr>
+        <w:pStyle w:val="ListParagraph"/>
+        <w:numPr>
+          <w:ilvl w:val="0"/>
+          <w:numId w:val="8"/>
+        </w:numPr>
+        <w:tabs>
+          <w:tab w:val="left" w:pos="993"/>
+        </w:tabs>
+        <w:spacing w:after="0"/>
+        <w:ind w:right="-23"/>
+      </w:pPr>
+      <w:r>
+        <w:lastRenderedPageBreak/>
+        <w:t>Chase current formulas</w:t>
+      </w:r>
+    </w:p>
+    <w:p>
+      <w:pPr>
+        <w:pStyle w:val="ListParagraph"/>
+        <w:numPr>
+          <w:ilvl w:val="0"/>
+          <w:numId w:val="8"/>
+        </w:numPr>
+        <w:tabs>
+          <w:tab w:val="left" w:pos="993"/>
+        </w:tabs>
+        <w:spacing w:after="0"/>
+        <w:ind w:right="-23"/>
+      </w:pPr>
+    </w:p>
+    <w:p>
+      <w:pPr>
+        <w:tabs>
+          <w:tab w:val="left" w:pos="993"/>
+        </w:tabs>
+        <w:spacing w:after="0"/>
+        <w:ind w:left="-567" w:right="-23"/>
+        <w:rPr>
+          <w:b/>
+        </w:rPr>
+      </w:pPr>
+      <w:r>
+        <w:rPr>
+          <w:b/>
+        </w:rPr>
+        <w:t>What were the gaps?</w:t>
+      </w:r>
+    </w:p>
+    <w:p>
+      <w:pPr>
+        <w:tabs>
+          <w:tab w:val="left" w:pos="993"/>
+        </w:tabs>
+        <w:spacing w:after="0"/>
+        <w:ind w:left="-567" w:right="-23"/>
+      </w:pPr>
+    </w:p>
+    <w:p>
+      <w:pPr>
+        <w:tabs>
+          <w:tab w:val="left" w:pos="993"/>
+        </w:tabs>
+        <w:spacing w:after="0"/>
+        <w:ind w:left="-567" w:right="-23"/>
+      </w:pPr>
+      <w:r>
+        <w:rPr>
+          <w:b/>
+          <w:color w:val="FF0000"/>
+        </w:rPr>
+        <w:t>Reference Number:</w:t>
+      </w:r>
+      <w:r>
+        <w:rPr>
+          <w:b/>
+        </w:rPr>
+        <w:tab/>
+      </w:r>
+      <w:r>
+        <w:rPr>
+          <w:b/>
+        </w:rPr>
+        <w:tab/>
+      </w:r>
+      <w:r>
+        <w:rPr>
+          <w:b/>
+        </w:rPr>
+        <w:tab/>
+      </w:r>
+      <w:r>
+        <w:rPr>
+          <w:b/>
+        </w:rPr>
+        <w:tab/>
+      </w:r>
+      <w:r>
+        <w:rPr>
+          <w:b/>
+        </w:rPr>
+        <w:t>Authors:</w:t>
+      </w:r>
+      <w:r>
+        <w:t xml:space="preserve"> </w:t>
+      </w:r>
+    </w:p>
+    <w:p>
+      <w:pPr>
+        <w:tabs>
+          <w:tab w:val="left" w:pos="993"/>
+        </w:tabs>
+        <w:spacing w:after="0"/>
+        <w:ind w:left="-567" w:right="-23"/>
+      </w:pPr>
+      <w:r>
+        <w:rPr>
+          <w:b/>
+        </w:rPr>
+        <w:t>Title of Article:</w:t>
+      </w:r>
+      <w:r>
+        <w:t xml:space="preserve"> </w:t>
+      </w:r>
+      <w:r>
+        <w:t>Spontaneous speed reversals in stepper motors</w:t>
+      </w:r>
+    </w:p>
+    <w:p>
+      <w:pPr>
+        <w:tabs>
+          <w:tab w:val="left" w:pos="993"/>
+        </w:tabs>
+        <w:spacing w:after="0"/>
+        <w:ind w:left="-567" w:right="-23"/>
+      </w:pPr>
+      <w:r>
+        <w:rPr>
+          <w:b/>
+        </w:rPr>
+        <w:t>Type:</w:t>
+      </w:r>
+      <w:r>
+        <w:t xml:space="preserve"> </w:t>
+      </w:r>
+      <w:r>
+        <w:t>Journal</w:t>
+      </w:r>
+      <w:r>
+        <w:tab/>
+      </w:r>
+      <w:r>
+        <w:tab/>
+      </w:r>
+      <w:r>
+        <w:tab/>
+      </w:r>
+      <w:r>
+        <w:tab/>
+      </w:r>
+      <w:r>
+        <w:tab/>
+      </w:r>
+      <w:r>
+        <w:rPr>
+          <w:b/>
+        </w:rPr>
+        <w:t>Publication:</w:t>
+      </w:r>
+    </w:p>
+    <w:p>
+      <w:pPr>
+        <w:tabs>
+          <w:tab w:val="left" w:pos="993"/>
+        </w:tabs>
+        <w:spacing w:after="0"/>
+        <w:ind w:left="-567" w:right="-23"/>
+      </w:pPr>
+      <w:r>
+        <w:rPr>
+          <w:b/>
+        </w:rPr>
+        <w:t>Year Published:</w:t>
+      </w:r>
+      <w:r>
+        <w:t xml:space="preserve"> </w:t>
+      </w:r>
+      <w:r>
+        <w:t>2006</w:t>
+      </w:r>
+      <w:r>
+        <w:tab/>
+      </w:r>
+      <w:r>
+        <w:tab/>
+      </w:r>
+      <w:r>
+        <w:tab/>
+      </w:r>
+      <w:r>
+        <w:tab/>
+      </w:r>
+      <w:r>
+        <w:tab/>
+      </w:r>
+      <w:r>
+        <w:rPr>
+          <w:b/>
+        </w:rPr>
+        <w:t>Number of citations:</w:t>
+      </w:r>
+    </w:p>
+    <w:p>
+      <w:pPr>
+        <w:tabs>
+          <w:tab w:val="left" w:pos="993"/>
+        </w:tabs>
+        <w:spacing w:after="0"/>
+        <w:ind w:left="-567" w:right="-23"/>
+        <w:rPr>
+          <w:b/>
+        </w:rPr>
+      </w:pPr>
+      <w:r>
+        <w:rPr>
+          <w:b/>
+        </w:rPr>
+        <w:t>Primary or Secondary</w:t>
+      </w:r>
+      <w:r>
+        <w:rPr>
+          <w:b/>
+        </w:rPr>
+        <w:t>:</w:t>
+      </w:r>
+    </w:p>
+    <w:p>
+      <w:pPr>
+        <w:tabs>
+          <w:tab w:val="left" w:pos="993"/>
+        </w:tabs>
+        <w:spacing w:after="0"/>
+        <w:ind w:left="-567" w:right="-23"/>
+      </w:pPr>
+      <w:r>
+        <w:rPr>
+          <w:b/>
+        </w:rPr>
+        <w:t>Publication</w:t>
+      </w:r>
+      <w:r>
+        <w:rPr>
+          <w:b/>
+        </w:rPr>
+        <w:t xml:space="preserve"> Rating:</w:t>
+      </w:r>
+      <w:r>
+        <w:t xml:space="preserve"> </w:t>
+      </w:r>
+      <w:r>
+        <w:tab/>
+      </w:r>
+      <w:r>
+        <w:tab/>
+      </w:r>
+      <w:r>
+        <w:tab/>
+        <w:t xml:space="preserve"> </w:t>
+      </w:r>
+    </w:p>
+    <w:p>
+      <w:pPr>
+        <w:tabs>
+          <w:tab w:val="left" w:pos="993"/>
+        </w:tabs>
+        <w:spacing w:after="0"/>
+        <w:ind w:left="-567" w:right="-23"/>
+      </w:pPr>
+      <w:r>
+        <w:rPr>
+          <w:i/>
+        </w:rPr>
+        <w:t>CiteScore:</w:t>
+      </w:r>
+      <w:r>
+        <w:rPr>
+          <w:i/>
+        </w:rPr>
+        <w:tab/>
+      </w:r>
+      <w:r>
+        <w:rPr>
+          <w:i/>
+        </w:rPr>
+        <w:t xml:space="preserve">Rank: </w:t>
+      </w:r>
+      <w:r>
+        <w:rPr>
+          <w:i/>
+        </w:rPr>
+        <w:tab/>
+        <w:t xml:space="preserve">Percentile: </w:t>
+      </w:r>
+      <w:r>
+        <w:rPr>
+          <w:i/>
+        </w:rPr>
+        <w:tab/>
+        <w:t>In-Category:</w:t>
+      </w:r>
+      <w:r>
+        <w:rPr>
+          <w:i/>
+        </w:rPr>
+        <w:tab/>
+      </w:r>
+      <w:r>
+        <w:rPr>
+          <w:i/>
+        </w:rPr>
+        <w:tab/>
+      </w:r>
+      <w:r>
+        <w:rPr>
+          <w:i/>
+        </w:rPr>
+        <w:tab/>
+        <w:t>CiteScore Year:</w:t>
+      </w:r>
+    </w:p>
+    <w:p>
+      <w:pPr>
+        <w:tabs>
+          <w:tab w:val="left" w:pos="993"/>
+        </w:tabs>
+        <w:spacing w:after="0"/>
+        <w:ind w:left="-567" w:right="-23"/>
+      </w:pPr>
+      <w:r>
+        <w:rPr>
+          <w:b/>
+        </w:rPr>
+        <w:t>What themes were discussed in the Literature Review?</w:t>
+      </w:r>
+      <w:r>
+        <w:t xml:space="preserve"> </w:t>
+      </w:r>
       <w:bookmarkStart w:id="0" w:name="_GoBack"/>
       <w:bookmarkEnd w:id="0"/>
     </w:p>
@@ -1197,315 +3154,6 @@
         </w:tabs>
         <w:spacing w:after="0"/>
         <w:ind w:left="-567" w:right="-23"/>
-        <w:rPr>
-          <w:b/>
-        </w:rPr>
-      </w:pPr>
-      <w:r>
-        <w:rPr>
-          <w:b/>
-        </w:rPr>
-        <w:t>What were the gaps?</w:t>
-      </w:r>
-    </w:p>
-    <w:p>
-      <w:pPr>
-        <w:tabs>
-          <w:tab w:val="left" w:pos="993"/>
-        </w:tabs>
-        <w:spacing w:after="0"/>
-        <w:ind w:left="-567" w:right="-23"/>
-      </w:pPr>
-    </w:p>
-    <w:p>
-      <w:pPr>
-        <w:tabs>
-          <w:tab w:val="left" w:pos="993"/>
-        </w:tabs>
-        <w:spacing w:after="0"/>
-        <w:ind w:left="-567" w:right="-23"/>
-      </w:pPr>
-      <w:r>
-        <w:rPr>
-          <w:b/>
-          <w:color w:val="FF0000"/>
-        </w:rPr>
-        <w:t>Reference Number:</w:t>
-      </w:r>
-      <w:r>
-        <w:rPr>
-          <w:b/>
-        </w:rPr>
-        <w:tab/>
-      </w:r>
-      <w:r>
-        <w:rPr>
-          <w:b/>
-        </w:rPr>
-        <w:tab/>
-      </w:r>
-      <w:r>
-        <w:rPr>
-          <w:b/>
-        </w:rPr>
-        <w:tab/>
-      </w:r>
-      <w:r>
-        <w:rPr>
-          <w:b/>
-        </w:rPr>
-        <w:tab/>
-      </w:r>
-      <w:r>
-        <w:rPr>
-          <w:b/>
-        </w:rPr>
-        <w:t>Authors:</w:t>
-      </w:r>
-      <w:r>
-        <w:t xml:space="preserve"> </w:t>
-      </w:r>
-    </w:p>
-    <w:p>
-      <w:pPr>
-        <w:tabs>
-          <w:tab w:val="left" w:pos="993"/>
-        </w:tabs>
-        <w:spacing w:after="0"/>
-        <w:ind w:left="-567" w:right="-23"/>
-      </w:pPr>
-      <w:r>
-        <w:rPr>
-          <w:b/>
-        </w:rPr>
-        <w:t>Title of Article:</w:t>
-      </w:r>
-      <w:r>
-        <w:t xml:space="preserve"> </w:t>
-      </w:r>
-    </w:p>
-    <w:p>
-      <w:pPr>
-        <w:tabs>
-          <w:tab w:val="left" w:pos="993"/>
-        </w:tabs>
-        <w:spacing w:after="0"/>
-        <w:ind w:left="-567" w:right="-23"/>
-      </w:pPr>
-      <w:r>
-        <w:rPr>
-          <w:b/>
-        </w:rPr>
-        <w:t>Type:</w:t>
-      </w:r>
-      <w:r>
-        <w:t xml:space="preserve"> </w:t>
-      </w:r>
-      <w:r>
-        <w:tab/>
-      </w:r>
-      <w:r>
-        <w:tab/>
-      </w:r>
-      <w:r>
-        <w:tab/>
-      </w:r>
-      <w:r>
-        <w:tab/>
-      </w:r>
-      <w:r>
-        <w:tab/>
-      </w:r>
-      <w:r>
-        <w:rPr>
-          <w:b/>
-        </w:rPr>
-        <w:t>Publication:</w:t>
-      </w:r>
-    </w:p>
-    <w:p>
-      <w:pPr>
-        <w:tabs>
-          <w:tab w:val="left" w:pos="993"/>
-        </w:tabs>
-        <w:spacing w:after="0"/>
-        <w:ind w:left="-567" w:right="-23"/>
-      </w:pPr>
-      <w:r>
-        <w:rPr>
-          <w:b/>
-        </w:rPr>
-        <w:t>Year Published:</w:t>
-      </w:r>
-      <w:r>
-        <w:t xml:space="preserve"> </w:t>
-      </w:r>
-      <w:r>
-        <w:tab/>
-      </w:r>
-      <w:r>
-        <w:tab/>
-      </w:r>
-      <w:r>
-        <w:tab/>
-      </w:r>
-      <w:r>
-        <w:tab/>
-      </w:r>
-      <w:r>
-        <w:tab/>
-      </w:r>
-      <w:r>
-        <w:rPr>
-          <w:b/>
-        </w:rPr>
-        <w:t>Number of citations:</w:t>
-      </w:r>
-    </w:p>
-    <w:p>
-      <w:pPr>
-        <w:tabs>
-          <w:tab w:val="left" w:pos="993"/>
-        </w:tabs>
-        <w:spacing w:after="0"/>
-        <w:ind w:left="-567" w:right="-23"/>
-        <w:rPr>
-          <w:b/>
-        </w:rPr>
-      </w:pPr>
-      <w:r>
-        <w:rPr>
-          <w:b/>
-        </w:rPr>
-        <w:lastRenderedPageBreak/>
-        <w:t>Primary or Secondary</w:t>
-      </w:r>
-      <w:r>
-        <w:rPr>
-          <w:b/>
-        </w:rPr>
-        <w:t>:</w:t>
-      </w:r>
-    </w:p>
-    <w:p>
-      <w:pPr>
-        <w:tabs>
-          <w:tab w:val="left" w:pos="993"/>
-        </w:tabs>
-        <w:spacing w:after="0"/>
-        <w:ind w:left="-567" w:right="-23"/>
-      </w:pPr>
-      <w:r>
-        <w:rPr>
-          <w:b/>
-        </w:rPr>
-        <w:t>Publication</w:t>
-      </w:r>
-      <w:r>
-        <w:rPr>
-          <w:b/>
-        </w:rPr>
-        <w:t xml:space="preserve"> Rating:</w:t>
-      </w:r>
-      <w:r>
-        <w:t xml:space="preserve"> </w:t>
-      </w:r>
-      <w:r>
-        <w:tab/>
-      </w:r>
-      <w:r>
-        <w:tab/>
-      </w:r>
-      <w:r>
-        <w:tab/>
-        <w:t xml:space="preserve"> </w:t>
-      </w:r>
-    </w:p>
-    <w:p>
-      <w:pPr>
-        <w:tabs>
-          <w:tab w:val="left" w:pos="993"/>
-        </w:tabs>
-        <w:spacing w:after="0"/>
-        <w:ind w:left="-567" w:right="-23"/>
-      </w:pPr>
-      <w:r>
-        <w:rPr>
-          <w:i/>
-        </w:rPr>
-        <w:t>CiteScore:</w:t>
-      </w:r>
-      <w:r>
-        <w:rPr>
-          <w:i/>
-        </w:rPr>
-        <w:tab/>
-      </w:r>
-      <w:r>
-        <w:rPr>
-          <w:i/>
-        </w:rPr>
-        <w:t xml:space="preserve">Rank: </w:t>
-      </w:r>
-      <w:r>
-        <w:rPr>
-          <w:i/>
-        </w:rPr>
-        <w:tab/>
-        <w:t xml:space="preserve">Percentile: </w:t>
-      </w:r>
-      <w:r>
-        <w:rPr>
-          <w:i/>
-        </w:rPr>
-        <w:tab/>
-        <w:t>In-Category:</w:t>
-      </w:r>
-      <w:r>
-        <w:rPr>
-          <w:i/>
-        </w:rPr>
-        <w:tab/>
-      </w:r>
-      <w:r>
-        <w:rPr>
-          <w:i/>
-        </w:rPr>
-        <w:tab/>
-      </w:r>
-      <w:r>
-        <w:rPr>
-          <w:i/>
-        </w:rPr>
-        <w:tab/>
-        <w:t>CiteScore Year:</w:t>
-      </w:r>
-    </w:p>
-    <w:p>
-      <w:pPr>
-        <w:tabs>
-          <w:tab w:val="left" w:pos="993"/>
-        </w:tabs>
-        <w:spacing w:after="0"/>
-        <w:ind w:left="-567" w:right="-23"/>
-      </w:pPr>
-      <w:r>
-        <w:rPr>
-          <w:b/>
-        </w:rPr>
-        <w:t>What themes were discussed in the Literature Review?</w:t>
-      </w:r>
-      <w:r>
-        <w:t xml:space="preserve"> </w:t>
-      </w:r>
-    </w:p>
-    <w:p>
-      <w:pPr>
-        <w:tabs>
-          <w:tab w:val="left" w:pos="993"/>
-        </w:tabs>
-        <w:spacing w:after="0"/>
-        <w:ind w:left="-567" w:right="-23"/>
       </w:pPr>
       <w:r>
         <w:rPr>
@@ -1514,6 +3162,15 @@
         <w:t>What was the research question?</w:t>
       </w:r>
       <w:r>
+        <w:rPr>
+          <w:b/>
+        </w:rPr>
+        <w:t xml:space="preserve"> </w:t>
+      </w:r>
+      <w:r>
+        <w:t>Explanation of why stepper reverses speed (up to 3 times)</w:t>
+      </w:r>
+      <w:r>
         <w:t xml:space="preserve"> </w:t>
       </w:r>
     </w:p>
@@ -1555,1088 +3212,60 @@
     </w:p>
     <w:p>
       <w:pPr>
-        <w:tabs>
-          <w:tab w:val="left" w:pos="993"/>
-        </w:tabs>
-        <w:spacing w:after="0"/>
-        <w:ind w:left="-567" w:right="-23"/>
-        <w:rPr>
-          <w:b/>
-        </w:rPr>
-      </w:pPr>
-      <w:r>
-        <w:rPr>
-          <w:b/>
-        </w:rPr>
-        <w:t>What were the gaps?</w:t>
-      </w:r>
-    </w:p>
-    <w:p>
-      <w:r>
-        <w:br w:type="page"/>
-      </w:r>
-    </w:p>
-    <w:p>
-      <w:pPr>
-        <w:tabs>
-          <w:tab w:val="left" w:pos="993"/>
-        </w:tabs>
-        <w:spacing w:after="0"/>
-        <w:ind w:left="-567" w:right="-23"/>
-      </w:pPr>
-      <w:r>
-        <w:rPr>
-          <w:b/>
-          <w:color w:val="FF0000"/>
-        </w:rPr>
-        <w:lastRenderedPageBreak/>
-        <w:t>Reference Number:</w:t>
-      </w:r>
-      <w:r>
-        <w:rPr>
-          <w:b/>
-        </w:rPr>
-        <w:tab/>
-      </w:r>
-      <w:r>
-        <w:rPr>
-          <w:b/>
-        </w:rPr>
-        <w:tab/>
-      </w:r>
-      <w:r>
-        <w:rPr>
-          <w:b/>
-        </w:rPr>
-        <w:tab/>
-      </w:r>
-      <w:r>
-        <w:rPr>
-          <w:b/>
-        </w:rPr>
-        <w:tab/>
-      </w:r>
-      <w:r>
-        <w:rPr>
-          <w:b/>
-        </w:rPr>
-        <w:t>Authors:</w:t>
-      </w:r>
-      <w:r>
-        <w:t xml:space="preserve"> </w:t>
-      </w:r>
-    </w:p>
-    <w:p>
-      <w:pPr>
-        <w:tabs>
-          <w:tab w:val="left" w:pos="993"/>
-        </w:tabs>
-        <w:spacing w:after="0"/>
-        <w:ind w:left="-567" w:right="-23"/>
-      </w:pPr>
-      <w:r>
-        <w:rPr>
-          <w:b/>
-        </w:rPr>
-        <w:t>Title of Article:</w:t>
-      </w:r>
-      <w:r>
-        <w:t xml:space="preserve"> </w:t>
-      </w:r>
-    </w:p>
-    <w:p>
-      <w:pPr>
-        <w:tabs>
-          <w:tab w:val="left" w:pos="993"/>
-        </w:tabs>
-        <w:spacing w:after="0"/>
-        <w:ind w:left="-567" w:right="-23"/>
-      </w:pPr>
-      <w:r>
-        <w:rPr>
-          <w:b/>
-        </w:rPr>
-        <w:t>Type:</w:t>
-      </w:r>
-      <w:r>
-        <w:t xml:space="preserve"> </w:t>
-      </w:r>
-      <w:r>
-        <w:tab/>
-      </w:r>
-      <w:r>
-        <w:tab/>
-      </w:r>
-      <w:r>
-        <w:tab/>
-      </w:r>
-      <w:r>
-        <w:tab/>
-      </w:r>
-      <w:r>
-        <w:tab/>
-      </w:r>
-      <w:r>
-        <w:rPr>
-          <w:b/>
-        </w:rPr>
-        <w:t>Publication:</w:t>
-      </w:r>
-    </w:p>
-    <w:p>
-      <w:pPr>
-        <w:tabs>
-          <w:tab w:val="left" w:pos="993"/>
-        </w:tabs>
-        <w:spacing w:after="0"/>
-        <w:ind w:left="-567" w:right="-23"/>
-      </w:pPr>
-      <w:r>
-        <w:rPr>
-          <w:b/>
-        </w:rPr>
-        <w:t>Year Published:</w:t>
-      </w:r>
-      <w:r>
-        <w:t xml:space="preserve"> </w:t>
-      </w:r>
-      <w:r>
-        <w:tab/>
-      </w:r>
-      <w:r>
-        <w:tab/>
-      </w:r>
-      <w:r>
-        <w:tab/>
-      </w:r>
-      <w:r>
-        <w:tab/>
-      </w:r>
-      <w:r>
-        <w:tab/>
-      </w:r>
-      <w:r>
-        <w:rPr>
-          <w:b/>
-        </w:rPr>
-        <w:t>Number of citations:</w:t>
-      </w:r>
-    </w:p>
-    <w:p>
-      <w:pPr>
-        <w:tabs>
-          <w:tab w:val="left" w:pos="993"/>
-        </w:tabs>
-        <w:spacing w:after="0"/>
-        <w:ind w:left="-567" w:right="-23"/>
-        <w:rPr>
-          <w:b/>
-        </w:rPr>
-      </w:pPr>
-      <w:r>
-        <w:rPr>
-          <w:b/>
-        </w:rPr>
-        <w:t>Primary or Secondary</w:t>
-      </w:r>
-      <w:r>
-        <w:rPr>
-          <w:b/>
-        </w:rPr>
-        <w:t>:</w:t>
-      </w:r>
-    </w:p>
-    <w:p>
-      <w:pPr>
-        <w:tabs>
-          <w:tab w:val="left" w:pos="993"/>
-        </w:tabs>
-        <w:spacing w:after="0"/>
-        <w:ind w:left="-567" w:right="-23"/>
-      </w:pPr>
-      <w:r>
-        <w:rPr>
-          <w:b/>
-        </w:rPr>
-        <w:t>Publication</w:t>
-      </w:r>
-      <w:r>
-        <w:rPr>
-          <w:b/>
-        </w:rPr>
-        <w:t xml:space="preserve"> Rating:</w:t>
-      </w:r>
-      <w:r>
-        <w:t xml:space="preserve"> </w:t>
-      </w:r>
-      <w:r>
-        <w:tab/>
-      </w:r>
-      <w:r>
-        <w:tab/>
-      </w:r>
-      <w:r>
-        <w:tab/>
-        <w:t xml:space="preserve"> </w:t>
-      </w:r>
-    </w:p>
-    <w:p>
-      <w:pPr>
-        <w:tabs>
-          <w:tab w:val="left" w:pos="993"/>
-        </w:tabs>
-        <w:spacing w:after="0"/>
-        <w:ind w:left="-567" w:right="-23"/>
-      </w:pPr>
-      <w:r>
-        <w:rPr>
-          <w:i/>
-        </w:rPr>
-        <w:t>CiteScore:</w:t>
-      </w:r>
-      <w:r>
-        <w:rPr>
-          <w:i/>
-        </w:rPr>
-        <w:tab/>
-      </w:r>
-      <w:r>
-        <w:rPr>
-          <w:i/>
-        </w:rPr>
-        <w:t xml:space="preserve">Rank: </w:t>
-      </w:r>
-      <w:r>
-        <w:rPr>
-          <w:i/>
-        </w:rPr>
-        <w:tab/>
-        <w:t xml:space="preserve">Percentile: </w:t>
-      </w:r>
-      <w:r>
-        <w:rPr>
-          <w:i/>
-        </w:rPr>
-        <w:tab/>
-        <w:t>In-Category:</w:t>
-      </w:r>
-      <w:r>
-        <w:rPr>
-          <w:i/>
-        </w:rPr>
-        <w:tab/>
-      </w:r>
-      <w:r>
-        <w:rPr>
-          <w:i/>
-        </w:rPr>
-        <w:tab/>
-      </w:r>
-      <w:r>
-        <w:rPr>
-          <w:i/>
-        </w:rPr>
-        <w:tab/>
-        <w:t>CiteScore Year:</w:t>
-      </w:r>
-    </w:p>
-    <w:p>
-      <w:pPr>
-        <w:tabs>
-          <w:tab w:val="left" w:pos="993"/>
-        </w:tabs>
-        <w:spacing w:after="0"/>
-        <w:ind w:left="-567" w:right="-23"/>
-      </w:pPr>
-      <w:r>
-        <w:rPr>
-          <w:b/>
-        </w:rPr>
-        <w:t>What themes were discussed in the Literature Review?</w:t>
-      </w:r>
-      <w:r>
-        <w:t xml:space="preserve"> </w:t>
-      </w:r>
-    </w:p>
-    <w:p>
-      <w:pPr>
-        <w:tabs>
-          <w:tab w:val="left" w:pos="993"/>
-        </w:tabs>
-        <w:spacing w:after="0"/>
-        <w:ind w:left="-567" w:right="-23"/>
-      </w:pPr>
-      <w:r>
-        <w:rPr>
-          <w:b/>
-        </w:rPr>
-        <w:t>What was the research question?</w:t>
-      </w:r>
-      <w:r>
-        <w:t xml:space="preserve"> </w:t>
-      </w:r>
-    </w:p>
-    <w:p>
-      <w:pPr>
-        <w:tabs>
-          <w:tab w:val="left" w:pos="993"/>
-        </w:tabs>
-        <w:spacing w:after="0"/>
-        <w:ind w:left="-567" w:right="-23"/>
-      </w:pPr>
-      <w:r>
-        <w:rPr>
-          <w:b/>
-        </w:rPr>
-        <w:t>Design:</w:t>
-      </w:r>
-      <w:r>
-        <w:t xml:space="preserve"> </w:t>
-      </w:r>
-    </w:p>
-    <w:p>
-      <w:pPr>
-        <w:tabs>
-          <w:tab w:val="left" w:pos="993"/>
-        </w:tabs>
-        <w:spacing w:after="0"/>
-        <w:ind w:left="-567" w:right="-23"/>
-      </w:pPr>
-      <w:r>
-        <w:rPr>
-          <w:b/>
-        </w:rPr>
-        <w:t>What was the finding?</w:t>
-      </w:r>
-      <w:r>
-        <w:t xml:space="preserve"> </w:t>
-      </w:r>
-    </w:p>
-    <w:p>
-      <w:pPr>
-        <w:tabs>
-          <w:tab w:val="left" w:pos="993"/>
-        </w:tabs>
-        <w:spacing w:after="0"/>
-        <w:ind w:left="-567" w:right="-23"/>
-        <w:rPr>
-          <w:b/>
-        </w:rPr>
-      </w:pPr>
-      <w:r>
-        <w:rPr>
-          <w:b/>
-        </w:rPr>
-        <w:t>What were the gaps?</w:t>
-      </w:r>
-    </w:p>
-    <w:p>
-      <w:pPr>
-        <w:tabs>
-          <w:tab w:val="left" w:pos="993"/>
-        </w:tabs>
-        <w:spacing w:after="0"/>
-        <w:ind w:left="-567" w:right="-23"/>
-        <w:rPr>
-          <w:b/>
-        </w:rPr>
-      </w:pPr>
-    </w:p>
-    <w:p>
-      <w:pPr>
-        <w:tabs>
-          <w:tab w:val="left" w:pos="993"/>
-        </w:tabs>
-        <w:spacing w:after="0"/>
-        <w:ind w:left="-567" w:right="-23"/>
-      </w:pPr>
-      <w:r>
-        <w:rPr>
-          <w:b/>
-          <w:color w:val="FF0000"/>
-        </w:rPr>
-        <w:t>Reference Number:</w:t>
-      </w:r>
-      <w:r>
-        <w:rPr>
-          <w:b/>
-        </w:rPr>
-        <w:tab/>
-      </w:r>
-      <w:r>
-        <w:rPr>
-          <w:b/>
-        </w:rPr>
-        <w:tab/>
-      </w:r>
-      <w:r>
-        <w:rPr>
-          <w:b/>
-        </w:rPr>
-        <w:tab/>
-      </w:r>
-      <w:r>
-        <w:rPr>
-          <w:b/>
-        </w:rPr>
-        <w:tab/>
-      </w:r>
-      <w:r>
-        <w:rPr>
-          <w:b/>
-        </w:rPr>
-        <w:t>Authors:</w:t>
-      </w:r>
-      <w:r>
-        <w:t xml:space="preserve"> </w:t>
-      </w:r>
-    </w:p>
-    <w:p>
-      <w:pPr>
-        <w:tabs>
-          <w:tab w:val="left" w:pos="993"/>
-        </w:tabs>
-        <w:spacing w:after="0"/>
-        <w:ind w:left="-567" w:right="-23"/>
-      </w:pPr>
-      <w:r>
-        <w:rPr>
-          <w:b/>
-        </w:rPr>
-        <w:t>Title of Article:</w:t>
-      </w:r>
-      <w:r>
-        <w:t xml:space="preserve"> </w:t>
-      </w:r>
-    </w:p>
-    <w:p>
-      <w:pPr>
-        <w:tabs>
-          <w:tab w:val="left" w:pos="993"/>
-        </w:tabs>
-        <w:spacing w:after="0"/>
-        <w:ind w:left="-567" w:right="-23"/>
-      </w:pPr>
-      <w:r>
-        <w:rPr>
-          <w:b/>
-        </w:rPr>
-        <w:t>Type:</w:t>
-      </w:r>
-      <w:r>
-        <w:t xml:space="preserve"> </w:t>
-      </w:r>
-      <w:r>
-        <w:tab/>
-      </w:r>
-      <w:r>
-        <w:tab/>
-      </w:r>
-      <w:r>
-        <w:tab/>
-      </w:r>
-      <w:r>
-        <w:tab/>
-      </w:r>
-      <w:r>
-        <w:tab/>
-      </w:r>
-      <w:r>
-        <w:rPr>
-          <w:b/>
-        </w:rPr>
-        <w:t>Publication:</w:t>
-      </w:r>
-    </w:p>
-    <w:p>
-      <w:pPr>
-        <w:tabs>
-          <w:tab w:val="left" w:pos="993"/>
-        </w:tabs>
-        <w:spacing w:after="0"/>
-        <w:ind w:left="-567" w:right="-23"/>
-      </w:pPr>
-      <w:r>
-        <w:rPr>
-          <w:b/>
-        </w:rPr>
-        <w:t>Year Published:</w:t>
-      </w:r>
-      <w:r>
-        <w:t xml:space="preserve"> </w:t>
-      </w:r>
-      <w:r>
-        <w:tab/>
-      </w:r>
-      <w:r>
-        <w:tab/>
-      </w:r>
-      <w:r>
-        <w:tab/>
-      </w:r>
-      <w:r>
-        <w:tab/>
-      </w:r>
-      <w:r>
-        <w:tab/>
-      </w:r>
-      <w:r>
-        <w:rPr>
-          <w:b/>
-        </w:rPr>
-        <w:t>Number of citations:</w:t>
-      </w:r>
-    </w:p>
-    <w:p>
-      <w:pPr>
-        <w:tabs>
-          <w:tab w:val="left" w:pos="993"/>
-        </w:tabs>
-        <w:spacing w:after="0"/>
-        <w:ind w:left="-567" w:right="-23"/>
-        <w:rPr>
-          <w:b/>
-        </w:rPr>
-      </w:pPr>
-      <w:r>
-        <w:rPr>
-          <w:b/>
-        </w:rPr>
-        <w:t>Primary or Secondary</w:t>
-      </w:r>
-      <w:r>
-        <w:rPr>
-          <w:b/>
-        </w:rPr>
-        <w:t>:</w:t>
-      </w:r>
-    </w:p>
-    <w:p>
-      <w:pPr>
-        <w:tabs>
-          <w:tab w:val="left" w:pos="993"/>
-        </w:tabs>
-        <w:spacing w:after="0"/>
-        <w:ind w:left="-567" w:right="-23"/>
-      </w:pPr>
-      <w:r>
-        <w:rPr>
-          <w:b/>
-        </w:rPr>
-        <w:t>Publication</w:t>
-      </w:r>
-      <w:r>
-        <w:rPr>
-          <w:b/>
-        </w:rPr>
-        <w:t xml:space="preserve"> Rating:</w:t>
-      </w:r>
-      <w:r>
-        <w:t xml:space="preserve"> </w:t>
-      </w:r>
-      <w:r>
-        <w:tab/>
-      </w:r>
-      <w:r>
-        <w:tab/>
-      </w:r>
-      <w:r>
-        <w:tab/>
-        <w:t xml:space="preserve"> </w:t>
-      </w:r>
-    </w:p>
-    <w:p>
-      <w:pPr>
-        <w:tabs>
-          <w:tab w:val="left" w:pos="993"/>
-        </w:tabs>
-        <w:spacing w:after="0"/>
-        <w:ind w:left="-567" w:right="-23"/>
-      </w:pPr>
-      <w:r>
-        <w:rPr>
-          <w:i/>
-        </w:rPr>
-        <w:t>CiteScore:</w:t>
-      </w:r>
-      <w:r>
-        <w:rPr>
-          <w:i/>
-        </w:rPr>
-        <w:tab/>
-      </w:r>
-      <w:r>
-        <w:rPr>
-          <w:i/>
-        </w:rPr>
-        <w:t xml:space="preserve">Rank: </w:t>
-      </w:r>
-      <w:r>
-        <w:rPr>
-          <w:i/>
-        </w:rPr>
-        <w:tab/>
-        <w:t xml:space="preserve">Percentile: </w:t>
-      </w:r>
-      <w:r>
-        <w:rPr>
-          <w:i/>
-        </w:rPr>
-        <w:tab/>
-        <w:t>In-Category:</w:t>
-      </w:r>
-      <w:r>
-        <w:rPr>
-          <w:i/>
-        </w:rPr>
-        <w:tab/>
-      </w:r>
-      <w:r>
-        <w:rPr>
-          <w:i/>
-        </w:rPr>
-        <w:tab/>
-      </w:r>
-      <w:r>
-        <w:rPr>
-          <w:i/>
-        </w:rPr>
-        <w:tab/>
-        <w:t>CiteScore Year:</w:t>
-      </w:r>
-    </w:p>
-    <w:p>
-      <w:pPr>
-        <w:tabs>
-          <w:tab w:val="left" w:pos="993"/>
-        </w:tabs>
-        <w:spacing w:after="0"/>
-        <w:ind w:left="-567" w:right="-23"/>
-      </w:pPr>
-      <w:r>
-        <w:rPr>
-          <w:b/>
-        </w:rPr>
-        <w:t>What themes were discussed in the Literature Review?</w:t>
-      </w:r>
-      <w:r>
-        <w:t xml:space="preserve"> </w:t>
-      </w:r>
-    </w:p>
-    <w:p>
-      <w:pPr>
-        <w:tabs>
-          <w:tab w:val="left" w:pos="993"/>
-        </w:tabs>
-        <w:spacing w:after="0"/>
-        <w:ind w:left="-567" w:right="-23"/>
-      </w:pPr>
-      <w:r>
-        <w:rPr>
-          <w:b/>
-        </w:rPr>
-        <w:t>What was the research question?</w:t>
-      </w:r>
-      <w:r>
-        <w:t xml:space="preserve"> </w:t>
-      </w:r>
-    </w:p>
-    <w:p>
-      <w:pPr>
-        <w:tabs>
-          <w:tab w:val="left" w:pos="993"/>
-        </w:tabs>
-        <w:spacing w:after="0"/>
-        <w:ind w:left="-567" w:right="-23"/>
-      </w:pPr>
-      <w:r>
-        <w:rPr>
-          <w:b/>
-        </w:rPr>
-        <w:t>Design:</w:t>
-      </w:r>
-      <w:r>
-        <w:t xml:space="preserve"> </w:t>
-      </w:r>
-    </w:p>
-    <w:p>
-      <w:pPr>
-        <w:tabs>
-          <w:tab w:val="left" w:pos="993"/>
-        </w:tabs>
-        <w:spacing w:after="0"/>
-        <w:ind w:left="-567" w:right="-23"/>
-      </w:pPr>
-      <w:r>
-        <w:rPr>
-          <w:b/>
-        </w:rPr>
-        <w:t>What was the finding?</w:t>
-      </w:r>
-      <w:r>
-        <w:t xml:space="preserve"> </w:t>
-      </w:r>
-    </w:p>
-    <w:p>
-      <w:pPr>
-        <w:tabs>
-          <w:tab w:val="left" w:pos="993"/>
-        </w:tabs>
-        <w:spacing w:after="0"/>
-        <w:ind w:left="-567" w:right="-23"/>
-        <w:rPr>
-          <w:b/>
-        </w:rPr>
-      </w:pPr>
-      <w:r>
-        <w:rPr>
-          <w:b/>
-        </w:rPr>
-        <w:t>What were the gaps?</w:t>
-      </w:r>
-    </w:p>
-    <w:p>
-      <w:pPr>
-        <w:tabs>
-          <w:tab w:val="left" w:pos="993"/>
-        </w:tabs>
-        <w:spacing w:after="0"/>
-        <w:ind w:left="-567" w:right="-23"/>
-      </w:pPr>
-    </w:p>
-    <w:p>
-      <w:pPr>
-        <w:tabs>
-          <w:tab w:val="left" w:pos="993"/>
-        </w:tabs>
-        <w:spacing w:after="0"/>
-        <w:ind w:left="-567" w:right="-23"/>
-      </w:pPr>
-      <w:r>
-        <w:rPr>
-          <w:b/>
-          <w:color w:val="FF0000"/>
-        </w:rPr>
-        <w:t>Reference Number:</w:t>
-      </w:r>
-      <w:r>
-        <w:rPr>
-          <w:b/>
-        </w:rPr>
-        <w:tab/>
-      </w:r>
-      <w:r>
-        <w:rPr>
-          <w:b/>
-        </w:rPr>
-        <w:tab/>
-      </w:r>
-      <w:r>
-        <w:rPr>
-          <w:b/>
-        </w:rPr>
-        <w:tab/>
-      </w:r>
-      <w:r>
-        <w:rPr>
-          <w:b/>
-        </w:rPr>
-        <w:tab/>
-      </w:r>
-      <w:r>
-        <w:rPr>
-          <w:b/>
-        </w:rPr>
-        <w:t>Authors:</w:t>
-      </w:r>
-      <w:r>
-        <w:t xml:space="preserve"> </w:t>
-      </w:r>
-    </w:p>
-    <w:p>
-      <w:pPr>
-        <w:tabs>
-          <w:tab w:val="left" w:pos="993"/>
-        </w:tabs>
-        <w:spacing w:after="0"/>
-        <w:ind w:left="-567" w:right="-23"/>
-      </w:pPr>
-      <w:r>
-        <w:rPr>
-          <w:b/>
-        </w:rPr>
-        <w:t>Title of Article:</w:t>
-      </w:r>
-      <w:r>
-        <w:t xml:space="preserve"> </w:t>
-      </w:r>
-    </w:p>
-    <w:p>
-      <w:pPr>
-        <w:tabs>
-          <w:tab w:val="left" w:pos="993"/>
-        </w:tabs>
-        <w:spacing w:after="0"/>
-        <w:ind w:left="-567" w:right="-23"/>
-      </w:pPr>
-      <w:r>
-        <w:rPr>
-          <w:b/>
-        </w:rPr>
-        <w:t>Type:</w:t>
-      </w:r>
-      <w:r>
-        <w:t xml:space="preserve"> </w:t>
-      </w:r>
-      <w:r>
-        <w:tab/>
-      </w:r>
-      <w:r>
-        <w:tab/>
-      </w:r>
-      <w:r>
-        <w:tab/>
-      </w:r>
-      <w:r>
-        <w:tab/>
-      </w:r>
-      <w:r>
-        <w:tab/>
-      </w:r>
-      <w:r>
-        <w:rPr>
-          <w:b/>
-        </w:rPr>
-        <w:t>Publication:</w:t>
-      </w:r>
-    </w:p>
-    <w:p>
-      <w:pPr>
-        <w:tabs>
-          <w:tab w:val="left" w:pos="993"/>
-        </w:tabs>
-        <w:spacing w:after="0"/>
-        <w:ind w:left="-567" w:right="-23"/>
-      </w:pPr>
-      <w:r>
-        <w:rPr>
-          <w:b/>
-        </w:rPr>
-        <w:t>Year Published:</w:t>
-      </w:r>
-      <w:r>
-        <w:t xml:space="preserve"> </w:t>
-      </w:r>
-      <w:r>
-        <w:tab/>
-      </w:r>
-      <w:r>
-        <w:tab/>
-      </w:r>
-      <w:r>
-        <w:tab/>
-      </w:r>
-      <w:r>
-        <w:tab/>
-      </w:r>
-      <w:r>
-        <w:tab/>
-      </w:r>
-      <w:r>
-        <w:rPr>
-          <w:b/>
-        </w:rPr>
-        <w:t>Number of citations:</w:t>
-      </w:r>
-    </w:p>
-    <w:p>
-      <w:pPr>
-        <w:tabs>
-          <w:tab w:val="left" w:pos="993"/>
-        </w:tabs>
-        <w:spacing w:after="0"/>
-        <w:ind w:left="-567" w:right="-23"/>
-        <w:rPr>
-          <w:b/>
-        </w:rPr>
-      </w:pPr>
-      <w:r>
-        <w:rPr>
-          <w:b/>
-        </w:rPr>
-        <w:t>Primary or Secondary</w:t>
-      </w:r>
-      <w:r>
-        <w:rPr>
-          <w:b/>
-        </w:rPr>
-        <w:t>:</w:t>
-      </w:r>
-    </w:p>
-    <w:p>
-      <w:pPr>
-        <w:tabs>
-          <w:tab w:val="left" w:pos="993"/>
-        </w:tabs>
-        <w:spacing w:after="0"/>
-        <w:ind w:left="-567" w:right="-23"/>
-      </w:pPr>
-      <w:r>
-        <w:rPr>
-          <w:b/>
-        </w:rPr>
-        <w:t>Publication</w:t>
-      </w:r>
-      <w:r>
-        <w:rPr>
-          <w:b/>
-        </w:rPr>
-        <w:t xml:space="preserve"> Rating:</w:t>
-      </w:r>
-      <w:r>
-        <w:t xml:space="preserve"> </w:t>
-      </w:r>
-      <w:r>
-        <w:tab/>
-      </w:r>
-      <w:r>
-        <w:tab/>
-      </w:r>
-      <w:r>
-        <w:tab/>
-        <w:t xml:space="preserve"> </w:t>
-      </w:r>
-    </w:p>
-    <w:p>
-      <w:pPr>
-        <w:tabs>
-          <w:tab w:val="left" w:pos="993"/>
-        </w:tabs>
-        <w:spacing w:after="0"/>
-        <w:ind w:left="-567" w:right="-23"/>
-      </w:pPr>
-      <w:r>
-        <w:rPr>
-          <w:i/>
-        </w:rPr>
-        <w:t>CiteScore:</w:t>
-      </w:r>
-      <w:r>
-        <w:rPr>
-          <w:i/>
-        </w:rPr>
-        <w:tab/>
-      </w:r>
-      <w:r>
-        <w:rPr>
-          <w:i/>
-        </w:rPr>
-        <w:t xml:space="preserve">Rank: </w:t>
-      </w:r>
-      <w:r>
-        <w:rPr>
-          <w:i/>
-        </w:rPr>
-        <w:tab/>
-        <w:t xml:space="preserve">Percentile: </w:t>
-      </w:r>
-      <w:r>
-        <w:rPr>
-          <w:i/>
-        </w:rPr>
-        <w:tab/>
-        <w:t>In-Category:</w:t>
-      </w:r>
-      <w:r>
-        <w:rPr>
-          <w:i/>
-        </w:rPr>
-        <w:tab/>
-      </w:r>
-      <w:r>
-        <w:rPr>
-          <w:i/>
-        </w:rPr>
-        <w:tab/>
-      </w:r>
-      <w:r>
-        <w:rPr>
-          <w:i/>
-        </w:rPr>
-        <w:tab/>
-        <w:t>CiteScore Year:</w:t>
-      </w:r>
-    </w:p>
-    <w:p>
-      <w:pPr>
-        <w:tabs>
-          <w:tab w:val="left" w:pos="993"/>
-        </w:tabs>
-        <w:spacing w:after="0"/>
-        <w:ind w:left="-567" w:right="-23"/>
-      </w:pPr>
-      <w:r>
-        <w:rPr>
-          <w:b/>
-        </w:rPr>
-        <w:t>What themes were discussed in the Literature Review?</w:t>
-      </w:r>
-      <w:r>
-        <w:t xml:space="preserve"> </w:t>
-      </w:r>
-    </w:p>
-    <w:p>
-      <w:pPr>
-        <w:tabs>
-          <w:tab w:val="left" w:pos="993"/>
-        </w:tabs>
-        <w:spacing w:after="0"/>
-        <w:ind w:left="-567" w:right="-23"/>
-      </w:pPr>
-      <w:r>
-        <w:rPr>
-          <w:b/>
-        </w:rPr>
-        <w:t>What was the research question?</w:t>
-      </w:r>
-      <w:r>
-        <w:t xml:space="preserve"> </w:t>
-      </w:r>
-    </w:p>
-    <w:p>
-      <w:pPr>
-        <w:tabs>
-          <w:tab w:val="left" w:pos="993"/>
-        </w:tabs>
-        <w:spacing w:after="0"/>
-        <w:ind w:left="-567" w:right="-23"/>
-      </w:pPr>
-      <w:r>
-        <w:rPr>
-          <w:b/>
-        </w:rPr>
-        <w:t>Design:</w:t>
-      </w:r>
-      <w:r>
-        <w:t xml:space="preserve"> </w:t>
-      </w:r>
-    </w:p>
-    <w:p>
-      <w:pPr>
-        <w:tabs>
-          <w:tab w:val="left" w:pos="993"/>
-        </w:tabs>
-        <w:spacing w:after="0"/>
-        <w:ind w:left="-567" w:right="-23"/>
-      </w:pPr>
-      <w:r>
-        <w:rPr>
-          <w:b/>
-        </w:rPr>
-        <w:t>What was the finding?</w:t>
-      </w:r>
-      <w:r>
-        <w:t xml:space="preserve"> </w:t>
+        <w:pStyle w:val="ListParagraph"/>
+        <w:numPr>
+          <w:ilvl w:val="0"/>
+          <w:numId w:val="9"/>
+        </w:numPr>
+        <w:tabs>
+          <w:tab w:val="left" w:pos="993"/>
+        </w:tabs>
+        <w:spacing w:after="0"/>
+        <w:ind w:right="-23"/>
+      </w:pPr>
+      <w:r>
+        <w:t xml:space="preserve">Steppers in open-loop are susceptible to </w:t>
+      </w:r>
+      <w:proofErr w:type="spellStart"/>
+      <w:r>
+        <w:t>renonances</w:t>
+      </w:r>
+      <w:proofErr w:type="spellEnd"/>
+      <w:r>
+        <w:t xml:space="preserve"> at step </w:t>
+      </w:r>
+      <w:r>
+        <w:t>rates the same as subharmonics and resonance frequency (</w:t>
+      </w:r>
+      <w:proofErr w:type="spellStart"/>
+      <w:r>
+        <w:t>susceptibe</w:t>
+      </w:r>
+      <w:proofErr w:type="spellEnd"/>
+      <w:r>
+        <w:t xml:space="preserve"> to errors)</w:t>
+      </w:r>
+    </w:p>
+    <w:p>
+      <w:pPr>
+        <w:pStyle w:val="ListParagraph"/>
+        <w:numPr>
+          <w:ilvl w:val="0"/>
+          <w:numId w:val="9"/>
+        </w:numPr>
+        <w:tabs>
+          <w:tab w:val="left" w:pos="993"/>
+        </w:tabs>
+        <w:spacing w:after="0"/>
+        <w:ind w:right="-23"/>
+      </w:pPr>
+      <w:proofErr w:type="spellStart"/>
+      <w:r>
+        <w:t>Microstepping</w:t>
+      </w:r>
+      <w:proofErr w:type="spellEnd"/>
+      <w:r>
+        <w:t xml:space="preserve"> and closed loop avoids resonances/speed reversals</w:t>
       </w:r>
     </w:p>
     <w:p>
@@ -8128,16 +8757,16 @@
 <file path=word/numbering.xml><?xml version="1.0" encoding="utf-8"?>
 <w:numbering xmlns:wpc="http://schemas.microsoft.com/office/word/2010/wordprocessingCanvas" xmlns:cx="http://schemas.microsoft.com/office/drawing/2014/chartex" xmlns:cx1="http://schemas.microsoft.com/office/drawing/2015/9/8/chartex" xmlns:cx2="http://schemas.microsoft.com/office/drawing/2015/10/21/chartex" xmlns:cx3="http://schemas.microsoft.com/office/drawing/2016/5/9/chartex" xmlns:cx4="http://schemas.microsoft.com/office/drawing/2016/5/10/chartex" xmlns:cx5="http://schemas.microsoft.com/office/drawing/2016/5/11/chartex" xmlns:cx6="http://schemas.microsoft.com/office/drawing/2016/5/12/chartex" xmlns:cx7="http://schemas.microsoft.com/office/drawing/2016/5/13/chartex" xmlns:cx8="http://schemas.microsoft.com/office/drawing/2016/5/14/chartex" xmlns:mc="http://schemas.openxmlformats.org/markup-compatibility/2006" xmlns:aink="http://schemas.microsoft.com/office/drawing/2016/ink" xmlns:am3d="http://schemas.microsoft.com/office/drawing/2017/model3d" xmlns:o="urn:schemas-microsoft-com:office:office" xmlns:r="http://schemas.openxmlformats.org/officeDocument/2006/relationships" xmlns:m="http://schemas.openxmlformats.org/officeDocument/2006/math" xmlns:v="urn:schemas-microsoft-com:vml" xmlns:wp14="http://schemas.microsoft.com/office/word/2010/wordprocessingDrawing" xmlns:wp="http://schemas.openxmlformats.org/drawingml/2006/wordprocessingDrawing" xmlns:w10="urn:schemas-microsoft-com:office:word" xmlns:w="http://schemas.openxmlformats.org/wordprocessingml/2006/main" xmlns:w14="http://schemas.microsoft.com/office/word/2010/wordml" xmlns:w15="http://schemas.microsoft.com/office/word/2012/wordml" xmlns:w16cid="http://schemas.microsoft.com/office/word/2016/wordml/cid" xmlns:w16se="http://schemas.microsoft.com/office/word/2015/wordml/symex" xmlns:wpg="http://schemas.microsoft.com/office/word/2010/wordprocessingGroup" xmlns:wpi="http://schemas.microsoft.com/office/word/2010/wordprocessingInk" xmlns:wne="http://schemas.microsoft.com/office/word/2006/wordml" xmlns:wps="http://schemas.microsoft.com/office/word/2010/wordprocessingShape" mc:Ignorable="w14 w15 w16se w16cid wp14">
   <w:abstractNum w:abstractNumId="0" w15:restartNumberingAfterBreak="0">
-    <w:nsid w:val="189F32B8"/>
+    <w:nsid w:val="036B4973"/>
     <w:multiLevelType w:val="hybridMultilevel"/>
-    <w:tmpl w:val="052A6446"/>
+    <w:tmpl w:val="0D58689C"/>
     <w:lvl w:ilvl="0" w:tplc="0C090001">
       <w:start w:val="1"/>
       <w:numFmt w:val="bullet"/>
       <w:lvlText w:val=""/>
       <w:lvlJc w:val="left"/>
       <w:pPr>
-        <w:ind w:left="360" w:hanging="360"/>
+        <w:ind w:left="153" w:hanging="360"/>
       </w:pPr>
       <w:rPr>
         <w:rFonts w:ascii="Symbol" w:hAnsi="Symbol" w:hint="default"/>
@@ -8149,7 +8778,7 @@
       <w:lvlText w:val="o"/>
       <w:lvlJc w:val="left"/>
       <w:pPr>
-        <w:ind w:left="1080" w:hanging="360"/>
+        <w:ind w:left="873" w:hanging="360"/>
       </w:pPr>
       <w:rPr>
         <w:rFonts w:ascii="Courier New" w:hAnsi="Courier New" w:cs="Courier New" w:hint="default"/>
@@ -8161,7 +8790,7 @@
       <w:lvlText w:val=""/>
       <w:lvlJc w:val="left"/>
       <w:pPr>
-        <w:ind w:left="1800" w:hanging="360"/>
+        <w:ind w:left="1593" w:hanging="360"/>
       </w:pPr>
       <w:rPr>
         <w:rFonts w:ascii="Wingdings" w:hAnsi="Wingdings" w:hint="default"/>
@@ -8173,7 +8802,7 @@
       <w:lvlText w:val=""/>
       <w:lvlJc w:val="left"/>
       <w:pPr>
-        <w:ind w:left="2520" w:hanging="360"/>
+        <w:ind w:left="2313" w:hanging="360"/>
       </w:pPr>
       <w:rPr>
         <w:rFonts w:ascii="Symbol" w:hAnsi="Symbol" w:hint="default"/>
@@ -8185,7 +8814,7 @@
       <w:lvlText w:val="o"/>
       <w:lvlJc w:val="left"/>
       <w:pPr>
-        <w:ind w:left="3240" w:hanging="360"/>
+        <w:ind w:left="3033" w:hanging="360"/>
       </w:pPr>
       <w:rPr>
         <w:rFonts w:ascii="Courier New" w:hAnsi="Courier New" w:cs="Courier New" w:hint="default"/>
@@ -8197,7 +8826,7 @@
       <w:lvlText w:val=""/>
       <w:lvlJc w:val="left"/>
       <w:pPr>
-        <w:ind w:left="3960" w:hanging="360"/>
+        <w:ind w:left="3753" w:hanging="360"/>
       </w:pPr>
       <w:rPr>
         <w:rFonts w:ascii="Wingdings" w:hAnsi="Wingdings" w:hint="default"/>
@@ -8209,7 +8838,7 @@
       <w:lvlText w:val=""/>
       <w:lvlJc w:val="left"/>
       <w:pPr>
-        <w:ind w:left="4680" w:hanging="360"/>
+        <w:ind w:left="4473" w:hanging="360"/>
       </w:pPr>
       <w:rPr>
         <w:rFonts w:ascii="Symbol" w:hAnsi="Symbol" w:hint="default"/>
@@ -8221,7 +8850,7 @@
       <w:lvlText w:val="o"/>
       <w:lvlJc w:val="left"/>
       <w:pPr>
-        <w:ind w:left="5400" w:hanging="360"/>
+        <w:ind w:left="5193" w:hanging="360"/>
       </w:pPr>
       <w:rPr>
         <w:rFonts w:ascii="Courier New" w:hAnsi="Courier New" w:cs="Courier New" w:hint="default"/>
@@ -8233,7 +8862,7 @@
       <w:lvlText w:val=""/>
       <w:lvlJc w:val="left"/>
       <w:pPr>
-        <w:ind w:left="6120" w:hanging="360"/>
+        <w:ind w:left="5913" w:hanging="360"/>
       </w:pPr>
       <w:rPr>
         <w:rFonts w:ascii="Wingdings" w:hAnsi="Wingdings" w:hint="default"/>
@@ -8241,6 +8870,119 @@
     </w:lvl>
   </w:abstractNum>
   <w:abstractNum w:abstractNumId="1" w15:restartNumberingAfterBreak="0">
+    <w:nsid w:val="189F32B8"/>
+    <w:multiLevelType w:val="hybridMultilevel"/>
+    <w:tmpl w:val="052A6446"/>
+    <w:lvl w:ilvl="0" w:tplc="0C090001">
+      <w:start w:val="1"/>
+      <w:numFmt w:val="bullet"/>
+      <w:lvlText w:val=""/>
+      <w:lvlJc w:val="left"/>
+      <w:pPr>
+        <w:ind w:left="360" w:hanging="360"/>
+      </w:pPr>
+      <w:rPr>
+        <w:rFonts w:ascii="Symbol" w:hAnsi="Symbol" w:hint="default"/>
+      </w:rPr>
+    </w:lvl>
+    <w:lvl w:ilvl="1" w:tplc="0C090003" w:tentative="1">
+      <w:start w:val="1"/>
+      <w:numFmt w:val="bullet"/>
+      <w:lvlText w:val="o"/>
+      <w:lvlJc w:val="left"/>
+      <w:pPr>
+        <w:ind w:left="1080" w:hanging="360"/>
+      </w:pPr>
+      <w:rPr>
+        <w:rFonts w:ascii="Courier New" w:hAnsi="Courier New" w:cs="Courier New" w:hint="default"/>
+      </w:rPr>
+    </w:lvl>
+    <w:lvl w:ilvl="2" w:tplc="0C090005" w:tentative="1">
+      <w:start w:val="1"/>
+      <w:numFmt w:val="bullet"/>
+      <w:lvlText w:val=""/>
+      <w:lvlJc w:val="left"/>
+      <w:pPr>
+        <w:ind w:left="1800" w:hanging="360"/>
+      </w:pPr>
+      <w:rPr>
+        <w:rFonts w:ascii="Wingdings" w:hAnsi="Wingdings" w:hint="default"/>
+      </w:rPr>
+    </w:lvl>
+    <w:lvl w:ilvl="3" w:tplc="0C090001" w:tentative="1">
+      <w:start w:val="1"/>
+      <w:numFmt w:val="bullet"/>
+      <w:lvlText w:val=""/>
+      <w:lvlJc w:val="left"/>
+      <w:pPr>
+        <w:ind w:left="2520" w:hanging="360"/>
+      </w:pPr>
+      <w:rPr>
+        <w:rFonts w:ascii="Symbol" w:hAnsi="Symbol" w:hint="default"/>
+      </w:rPr>
+    </w:lvl>
+    <w:lvl w:ilvl="4" w:tplc="0C090003" w:tentative="1">
+      <w:start w:val="1"/>
+      <w:numFmt w:val="bullet"/>
+      <w:lvlText w:val="o"/>
+      <w:lvlJc w:val="left"/>
+      <w:pPr>
+        <w:ind w:left="3240" w:hanging="360"/>
+      </w:pPr>
+      <w:rPr>
+        <w:rFonts w:ascii="Courier New" w:hAnsi="Courier New" w:cs="Courier New" w:hint="default"/>
+      </w:rPr>
+    </w:lvl>
+    <w:lvl w:ilvl="5" w:tplc="0C090005" w:tentative="1">
+      <w:start w:val="1"/>
+      <w:numFmt w:val="bullet"/>
+      <w:lvlText w:val=""/>
+      <w:lvlJc w:val="left"/>
+      <w:pPr>
+        <w:ind w:left="3960" w:hanging="360"/>
+      </w:pPr>
+      <w:rPr>
+        <w:rFonts w:ascii="Wingdings" w:hAnsi="Wingdings" w:hint="default"/>
+      </w:rPr>
+    </w:lvl>
+    <w:lvl w:ilvl="6" w:tplc="0C090001" w:tentative="1">
+      <w:start w:val="1"/>
+      <w:numFmt w:val="bullet"/>
+      <w:lvlText w:val=""/>
+      <w:lvlJc w:val="left"/>
+      <w:pPr>
+        <w:ind w:left="4680" w:hanging="360"/>
+      </w:pPr>
+      <w:rPr>
+        <w:rFonts w:ascii="Symbol" w:hAnsi="Symbol" w:hint="default"/>
+      </w:rPr>
+    </w:lvl>
+    <w:lvl w:ilvl="7" w:tplc="0C090003" w:tentative="1">
+      <w:start w:val="1"/>
+      <w:numFmt w:val="bullet"/>
+      <w:lvlText w:val="o"/>
+      <w:lvlJc w:val="left"/>
+      <w:pPr>
+        <w:ind w:left="5400" w:hanging="360"/>
+      </w:pPr>
+      <w:rPr>
+        <w:rFonts w:ascii="Courier New" w:hAnsi="Courier New" w:cs="Courier New" w:hint="default"/>
+      </w:rPr>
+    </w:lvl>
+    <w:lvl w:ilvl="8" w:tplc="0C090005" w:tentative="1">
+      <w:start w:val="1"/>
+      <w:numFmt w:val="bullet"/>
+      <w:lvlText w:val=""/>
+      <w:lvlJc w:val="left"/>
+      <w:pPr>
+        <w:ind w:left="6120" w:hanging="360"/>
+      </w:pPr>
+      <w:rPr>
+        <w:rFonts w:ascii="Wingdings" w:hAnsi="Wingdings" w:hint="default"/>
+      </w:rPr>
+    </w:lvl>
+  </w:abstractNum>
+  <w:abstractNum w:abstractNumId="2" w15:restartNumberingAfterBreak="0">
     <w:nsid w:val="20EF3214"/>
     <w:multiLevelType w:val="hybridMultilevel"/>
     <w:tmpl w:val="31EE04E4"/>
@@ -8352,17 +9094,17 @@
       </w:rPr>
     </w:lvl>
   </w:abstractNum>
-  <w:abstractNum w:abstractNumId="2" w15:restartNumberingAfterBreak="0">
-    <w:nsid w:val="5FD376FA"/>
+  <w:abstractNum w:abstractNumId="3" w15:restartNumberingAfterBreak="0">
+    <w:nsid w:val="2647276A"/>
     <w:multiLevelType w:val="hybridMultilevel"/>
-    <w:tmpl w:val="AE50C934"/>
+    <w:tmpl w:val="91C48A4A"/>
     <w:lvl w:ilvl="0" w:tplc="0C090001">
       <w:start w:val="1"/>
       <w:numFmt w:val="bullet"/>
       <w:lvlText w:val=""/>
       <w:lvlJc w:val="left"/>
       <w:pPr>
-        <w:ind w:left="360" w:hanging="360"/>
+        <w:ind w:left="153" w:hanging="360"/>
       </w:pPr>
       <w:rPr>
         <w:rFonts w:ascii="Symbol" w:hAnsi="Symbol" w:hint="default"/>
@@ -8374,7 +9116,7 @@
       <w:lvlText w:val="o"/>
       <w:lvlJc w:val="left"/>
       <w:pPr>
-        <w:ind w:left="2007" w:hanging="360"/>
+        <w:ind w:left="873" w:hanging="360"/>
       </w:pPr>
       <w:rPr>
         <w:rFonts w:ascii="Courier New" w:hAnsi="Courier New" w:cs="Courier New" w:hint="default"/>
@@ -8386,7 +9128,7 @@
       <w:lvlText w:val=""/>
       <w:lvlJc w:val="left"/>
       <w:pPr>
-        <w:ind w:left="2727" w:hanging="360"/>
+        <w:ind w:left="1593" w:hanging="360"/>
       </w:pPr>
       <w:rPr>
         <w:rFonts w:ascii="Wingdings" w:hAnsi="Wingdings" w:hint="default"/>
@@ -8398,7 +9140,7 @@
       <w:lvlText w:val=""/>
       <w:lvlJc w:val="left"/>
       <w:pPr>
-        <w:ind w:left="3447" w:hanging="360"/>
+        <w:ind w:left="2313" w:hanging="360"/>
       </w:pPr>
       <w:rPr>
         <w:rFonts w:ascii="Symbol" w:hAnsi="Symbol" w:hint="default"/>
@@ -8410,7 +9152,7 @@
       <w:lvlText w:val="o"/>
       <w:lvlJc w:val="left"/>
       <w:pPr>
-        <w:ind w:left="4167" w:hanging="360"/>
+        <w:ind w:left="3033" w:hanging="360"/>
       </w:pPr>
       <w:rPr>
         <w:rFonts w:ascii="Courier New" w:hAnsi="Courier New" w:cs="Courier New" w:hint="default"/>
@@ -8422,7 +9164,7 @@
       <w:lvlText w:val=""/>
       <w:lvlJc w:val="left"/>
       <w:pPr>
-        <w:ind w:left="4887" w:hanging="360"/>
+        <w:ind w:left="3753" w:hanging="360"/>
       </w:pPr>
       <w:rPr>
         <w:rFonts w:ascii="Wingdings" w:hAnsi="Wingdings" w:hint="default"/>
@@ -8434,7 +9176,7 @@
       <w:lvlText w:val=""/>
       <w:lvlJc w:val="left"/>
       <w:pPr>
-        <w:ind w:left="5607" w:hanging="360"/>
+        <w:ind w:left="4473" w:hanging="360"/>
       </w:pPr>
       <w:rPr>
         <w:rFonts w:ascii="Symbol" w:hAnsi="Symbol" w:hint="default"/>
@@ -8446,7 +9188,7 @@
       <w:lvlText w:val="o"/>
       <w:lvlJc w:val="left"/>
       <w:pPr>
-        <w:ind w:left="6327" w:hanging="360"/>
+        <w:ind w:left="5193" w:hanging="360"/>
       </w:pPr>
       <w:rPr>
         <w:rFonts w:ascii="Courier New" w:hAnsi="Courier New" w:cs="Courier New" w:hint="default"/>
@@ -8458,7 +9200,572 @@
       <w:lvlText w:val=""/>
       <w:lvlJc w:val="left"/>
       <w:pPr>
+        <w:ind w:left="5913" w:hanging="360"/>
+      </w:pPr>
+      <w:rPr>
+        <w:rFonts w:ascii="Wingdings" w:hAnsi="Wingdings" w:hint="default"/>
+      </w:rPr>
+    </w:lvl>
+  </w:abstractNum>
+  <w:abstractNum w:abstractNumId="4" w15:restartNumberingAfterBreak="0">
+    <w:nsid w:val="28FE5130"/>
+    <w:multiLevelType w:val="hybridMultilevel"/>
+    <w:tmpl w:val="DD24601A"/>
+    <w:lvl w:ilvl="0" w:tplc="0C090001">
+      <w:start w:val="1"/>
+      <w:numFmt w:val="bullet"/>
+      <w:lvlText w:val=""/>
+      <w:lvlJc w:val="left"/>
+      <w:pPr>
+        <w:ind w:left="153" w:hanging="360"/>
+      </w:pPr>
+      <w:rPr>
+        <w:rFonts w:ascii="Symbol" w:hAnsi="Symbol" w:hint="default"/>
+      </w:rPr>
+    </w:lvl>
+    <w:lvl w:ilvl="1" w:tplc="0C090003" w:tentative="1">
+      <w:start w:val="1"/>
+      <w:numFmt w:val="bullet"/>
+      <w:lvlText w:val="o"/>
+      <w:lvlJc w:val="left"/>
+      <w:pPr>
+        <w:ind w:left="873" w:hanging="360"/>
+      </w:pPr>
+      <w:rPr>
+        <w:rFonts w:ascii="Courier New" w:hAnsi="Courier New" w:cs="Courier New" w:hint="default"/>
+      </w:rPr>
+    </w:lvl>
+    <w:lvl w:ilvl="2" w:tplc="0C090005" w:tentative="1">
+      <w:start w:val="1"/>
+      <w:numFmt w:val="bullet"/>
+      <w:lvlText w:val=""/>
+      <w:lvlJc w:val="left"/>
+      <w:pPr>
+        <w:ind w:left="1593" w:hanging="360"/>
+      </w:pPr>
+      <w:rPr>
+        <w:rFonts w:ascii="Wingdings" w:hAnsi="Wingdings" w:hint="default"/>
+      </w:rPr>
+    </w:lvl>
+    <w:lvl w:ilvl="3" w:tplc="0C090001" w:tentative="1">
+      <w:start w:val="1"/>
+      <w:numFmt w:val="bullet"/>
+      <w:lvlText w:val=""/>
+      <w:lvlJc w:val="left"/>
+      <w:pPr>
+        <w:ind w:left="2313" w:hanging="360"/>
+      </w:pPr>
+      <w:rPr>
+        <w:rFonts w:ascii="Symbol" w:hAnsi="Symbol" w:hint="default"/>
+      </w:rPr>
+    </w:lvl>
+    <w:lvl w:ilvl="4" w:tplc="0C090003" w:tentative="1">
+      <w:start w:val="1"/>
+      <w:numFmt w:val="bullet"/>
+      <w:lvlText w:val="o"/>
+      <w:lvlJc w:val="left"/>
+      <w:pPr>
+        <w:ind w:left="3033" w:hanging="360"/>
+      </w:pPr>
+      <w:rPr>
+        <w:rFonts w:ascii="Courier New" w:hAnsi="Courier New" w:cs="Courier New" w:hint="default"/>
+      </w:rPr>
+    </w:lvl>
+    <w:lvl w:ilvl="5" w:tplc="0C090005" w:tentative="1">
+      <w:start w:val="1"/>
+      <w:numFmt w:val="bullet"/>
+      <w:lvlText w:val=""/>
+      <w:lvlJc w:val="left"/>
+      <w:pPr>
+        <w:ind w:left="3753" w:hanging="360"/>
+      </w:pPr>
+      <w:rPr>
+        <w:rFonts w:ascii="Wingdings" w:hAnsi="Wingdings" w:hint="default"/>
+      </w:rPr>
+    </w:lvl>
+    <w:lvl w:ilvl="6" w:tplc="0C090001" w:tentative="1">
+      <w:start w:val="1"/>
+      <w:numFmt w:val="bullet"/>
+      <w:lvlText w:val=""/>
+      <w:lvlJc w:val="left"/>
+      <w:pPr>
+        <w:ind w:left="4473" w:hanging="360"/>
+      </w:pPr>
+      <w:rPr>
+        <w:rFonts w:ascii="Symbol" w:hAnsi="Symbol" w:hint="default"/>
+      </w:rPr>
+    </w:lvl>
+    <w:lvl w:ilvl="7" w:tplc="0C090003" w:tentative="1">
+      <w:start w:val="1"/>
+      <w:numFmt w:val="bullet"/>
+      <w:lvlText w:val="o"/>
+      <w:lvlJc w:val="left"/>
+      <w:pPr>
+        <w:ind w:left="5193" w:hanging="360"/>
+      </w:pPr>
+      <w:rPr>
+        <w:rFonts w:ascii="Courier New" w:hAnsi="Courier New" w:cs="Courier New" w:hint="default"/>
+      </w:rPr>
+    </w:lvl>
+    <w:lvl w:ilvl="8" w:tplc="0C090005" w:tentative="1">
+      <w:start w:val="1"/>
+      <w:numFmt w:val="bullet"/>
+      <w:lvlText w:val=""/>
+      <w:lvlJc w:val="left"/>
+      <w:pPr>
+        <w:ind w:left="5913" w:hanging="360"/>
+      </w:pPr>
+      <w:rPr>
+        <w:rFonts w:ascii="Wingdings" w:hAnsi="Wingdings" w:hint="default"/>
+      </w:rPr>
+    </w:lvl>
+  </w:abstractNum>
+  <w:abstractNum w:abstractNumId="5" w15:restartNumberingAfterBreak="0">
+    <w:nsid w:val="38001389"/>
+    <w:multiLevelType w:val="hybridMultilevel"/>
+    <w:tmpl w:val="5E729258"/>
+    <w:lvl w:ilvl="0" w:tplc="0C090001">
+      <w:start w:val="1"/>
+      <w:numFmt w:val="bullet"/>
+      <w:lvlText w:val=""/>
+      <w:lvlJc w:val="left"/>
+      <w:pPr>
+        <w:ind w:left="153" w:hanging="360"/>
+      </w:pPr>
+      <w:rPr>
+        <w:rFonts w:ascii="Symbol" w:hAnsi="Symbol" w:hint="default"/>
+      </w:rPr>
+    </w:lvl>
+    <w:lvl w:ilvl="1" w:tplc="0C090003" w:tentative="1">
+      <w:start w:val="1"/>
+      <w:numFmt w:val="bullet"/>
+      <w:lvlText w:val="o"/>
+      <w:lvlJc w:val="left"/>
+      <w:pPr>
+        <w:ind w:left="873" w:hanging="360"/>
+      </w:pPr>
+      <w:rPr>
+        <w:rFonts w:ascii="Courier New" w:hAnsi="Courier New" w:cs="Courier New" w:hint="default"/>
+      </w:rPr>
+    </w:lvl>
+    <w:lvl w:ilvl="2" w:tplc="0C090005" w:tentative="1">
+      <w:start w:val="1"/>
+      <w:numFmt w:val="bullet"/>
+      <w:lvlText w:val=""/>
+      <w:lvlJc w:val="left"/>
+      <w:pPr>
+        <w:ind w:left="1593" w:hanging="360"/>
+      </w:pPr>
+      <w:rPr>
+        <w:rFonts w:ascii="Wingdings" w:hAnsi="Wingdings" w:hint="default"/>
+      </w:rPr>
+    </w:lvl>
+    <w:lvl w:ilvl="3" w:tplc="0C090001" w:tentative="1">
+      <w:start w:val="1"/>
+      <w:numFmt w:val="bullet"/>
+      <w:lvlText w:val=""/>
+      <w:lvlJc w:val="left"/>
+      <w:pPr>
+        <w:ind w:left="2313" w:hanging="360"/>
+      </w:pPr>
+      <w:rPr>
+        <w:rFonts w:ascii="Symbol" w:hAnsi="Symbol" w:hint="default"/>
+      </w:rPr>
+    </w:lvl>
+    <w:lvl w:ilvl="4" w:tplc="0C090003" w:tentative="1">
+      <w:start w:val="1"/>
+      <w:numFmt w:val="bullet"/>
+      <w:lvlText w:val="o"/>
+      <w:lvlJc w:val="left"/>
+      <w:pPr>
+        <w:ind w:left="3033" w:hanging="360"/>
+      </w:pPr>
+      <w:rPr>
+        <w:rFonts w:ascii="Courier New" w:hAnsi="Courier New" w:cs="Courier New" w:hint="default"/>
+      </w:rPr>
+    </w:lvl>
+    <w:lvl w:ilvl="5" w:tplc="0C090005" w:tentative="1">
+      <w:start w:val="1"/>
+      <w:numFmt w:val="bullet"/>
+      <w:lvlText w:val=""/>
+      <w:lvlJc w:val="left"/>
+      <w:pPr>
+        <w:ind w:left="3753" w:hanging="360"/>
+      </w:pPr>
+      <w:rPr>
+        <w:rFonts w:ascii="Wingdings" w:hAnsi="Wingdings" w:hint="default"/>
+      </w:rPr>
+    </w:lvl>
+    <w:lvl w:ilvl="6" w:tplc="0C090001" w:tentative="1">
+      <w:start w:val="1"/>
+      <w:numFmt w:val="bullet"/>
+      <w:lvlText w:val=""/>
+      <w:lvlJc w:val="left"/>
+      <w:pPr>
+        <w:ind w:left="4473" w:hanging="360"/>
+      </w:pPr>
+      <w:rPr>
+        <w:rFonts w:ascii="Symbol" w:hAnsi="Symbol" w:hint="default"/>
+      </w:rPr>
+    </w:lvl>
+    <w:lvl w:ilvl="7" w:tplc="0C090003" w:tentative="1">
+      <w:start w:val="1"/>
+      <w:numFmt w:val="bullet"/>
+      <w:lvlText w:val="o"/>
+      <w:lvlJc w:val="left"/>
+      <w:pPr>
+        <w:ind w:left="5193" w:hanging="360"/>
+      </w:pPr>
+      <w:rPr>
+        <w:rFonts w:ascii="Courier New" w:hAnsi="Courier New" w:cs="Courier New" w:hint="default"/>
+      </w:rPr>
+    </w:lvl>
+    <w:lvl w:ilvl="8" w:tplc="0C090005" w:tentative="1">
+      <w:start w:val="1"/>
+      <w:numFmt w:val="bullet"/>
+      <w:lvlText w:val=""/>
+      <w:lvlJc w:val="left"/>
+      <w:pPr>
+        <w:ind w:left="5913" w:hanging="360"/>
+      </w:pPr>
+      <w:rPr>
+        <w:rFonts w:ascii="Wingdings" w:hAnsi="Wingdings" w:hint="default"/>
+      </w:rPr>
+    </w:lvl>
+  </w:abstractNum>
+  <w:abstractNum w:abstractNumId="6" w15:restartNumberingAfterBreak="0">
+    <w:nsid w:val="461F45D8"/>
+    <w:multiLevelType w:val="hybridMultilevel"/>
+    <w:tmpl w:val="66F2B5EA"/>
+    <w:lvl w:ilvl="0" w:tplc="0C090001">
+      <w:start w:val="1"/>
+      <w:numFmt w:val="bullet"/>
+      <w:lvlText w:val=""/>
+      <w:lvlJc w:val="left"/>
+      <w:pPr>
+        <w:ind w:left="153" w:hanging="360"/>
+      </w:pPr>
+      <w:rPr>
+        <w:rFonts w:ascii="Symbol" w:hAnsi="Symbol" w:hint="default"/>
+      </w:rPr>
+    </w:lvl>
+    <w:lvl w:ilvl="1" w:tplc="0C090003" w:tentative="1">
+      <w:start w:val="1"/>
+      <w:numFmt w:val="bullet"/>
+      <w:lvlText w:val="o"/>
+      <w:lvlJc w:val="left"/>
+      <w:pPr>
+        <w:ind w:left="873" w:hanging="360"/>
+      </w:pPr>
+      <w:rPr>
+        <w:rFonts w:ascii="Courier New" w:hAnsi="Courier New" w:cs="Courier New" w:hint="default"/>
+      </w:rPr>
+    </w:lvl>
+    <w:lvl w:ilvl="2" w:tplc="0C090005" w:tentative="1">
+      <w:start w:val="1"/>
+      <w:numFmt w:val="bullet"/>
+      <w:lvlText w:val=""/>
+      <w:lvlJc w:val="left"/>
+      <w:pPr>
+        <w:ind w:left="1593" w:hanging="360"/>
+      </w:pPr>
+      <w:rPr>
+        <w:rFonts w:ascii="Wingdings" w:hAnsi="Wingdings" w:hint="default"/>
+      </w:rPr>
+    </w:lvl>
+    <w:lvl w:ilvl="3" w:tplc="0C090001" w:tentative="1">
+      <w:start w:val="1"/>
+      <w:numFmt w:val="bullet"/>
+      <w:lvlText w:val=""/>
+      <w:lvlJc w:val="left"/>
+      <w:pPr>
+        <w:ind w:left="2313" w:hanging="360"/>
+      </w:pPr>
+      <w:rPr>
+        <w:rFonts w:ascii="Symbol" w:hAnsi="Symbol" w:hint="default"/>
+      </w:rPr>
+    </w:lvl>
+    <w:lvl w:ilvl="4" w:tplc="0C090003" w:tentative="1">
+      <w:start w:val="1"/>
+      <w:numFmt w:val="bullet"/>
+      <w:lvlText w:val="o"/>
+      <w:lvlJc w:val="left"/>
+      <w:pPr>
+        <w:ind w:left="3033" w:hanging="360"/>
+      </w:pPr>
+      <w:rPr>
+        <w:rFonts w:ascii="Courier New" w:hAnsi="Courier New" w:cs="Courier New" w:hint="default"/>
+      </w:rPr>
+    </w:lvl>
+    <w:lvl w:ilvl="5" w:tplc="0C090005" w:tentative="1">
+      <w:start w:val="1"/>
+      <w:numFmt w:val="bullet"/>
+      <w:lvlText w:val=""/>
+      <w:lvlJc w:val="left"/>
+      <w:pPr>
+        <w:ind w:left="3753" w:hanging="360"/>
+      </w:pPr>
+      <w:rPr>
+        <w:rFonts w:ascii="Wingdings" w:hAnsi="Wingdings" w:hint="default"/>
+      </w:rPr>
+    </w:lvl>
+    <w:lvl w:ilvl="6" w:tplc="0C090001" w:tentative="1">
+      <w:start w:val="1"/>
+      <w:numFmt w:val="bullet"/>
+      <w:lvlText w:val=""/>
+      <w:lvlJc w:val="left"/>
+      <w:pPr>
+        <w:ind w:left="4473" w:hanging="360"/>
+      </w:pPr>
+      <w:rPr>
+        <w:rFonts w:ascii="Symbol" w:hAnsi="Symbol" w:hint="default"/>
+      </w:rPr>
+    </w:lvl>
+    <w:lvl w:ilvl="7" w:tplc="0C090003" w:tentative="1">
+      <w:start w:val="1"/>
+      <w:numFmt w:val="bullet"/>
+      <w:lvlText w:val="o"/>
+      <w:lvlJc w:val="left"/>
+      <w:pPr>
+        <w:ind w:left="5193" w:hanging="360"/>
+      </w:pPr>
+      <w:rPr>
+        <w:rFonts w:ascii="Courier New" w:hAnsi="Courier New" w:cs="Courier New" w:hint="default"/>
+      </w:rPr>
+    </w:lvl>
+    <w:lvl w:ilvl="8" w:tplc="0C090005" w:tentative="1">
+      <w:start w:val="1"/>
+      <w:numFmt w:val="bullet"/>
+      <w:lvlText w:val=""/>
+      <w:lvlJc w:val="left"/>
+      <w:pPr>
+        <w:ind w:left="5913" w:hanging="360"/>
+      </w:pPr>
+      <w:rPr>
+        <w:rFonts w:ascii="Wingdings" w:hAnsi="Wingdings" w:hint="default"/>
+      </w:rPr>
+    </w:lvl>
+  </w:abstractNum>
+  <w:abstractNum w:abstractNumId="7" w15:restartNumberingAfterBreak="0">
+    <w:nsid w:val="5FD376FA"/>
+    <w:multiLevelType w:val="hybridMultilevel"/>
+    <w:tmpl w:val="AE50C934"/>
+    <w:lvl w:ilvl="0" w:tplc="0C090001">
+      <w:start w:val="1"/>
+      <w:numFmt w:val="bullet"/>
+      <w:lvlText w:val=""/>
+      <w:lvlJc w:val="left"/>
+      <w:pPr>
+        <w:ind w:left="360" w:hanging="360"/>
+      </w:pPr>
+      <w:rPr>
+        <w:rFonts w:ascii="Symbol" w:hAnsi="Symbol" w:hint="default"/>
+      </w:rPr>
+    </w:lvl>
+    <w:lvl w:ilvl="1" w:tplc="0C090003" w:tentative="1">
+      <w:start w:val="1"/>
+      <w:numFmt w:val="bullet"/>
+      <w:lvlText w:val="o"/>
+      <w:lvlJc w:val="left"/>
+      <w:pPr>
+        <w:ind w:left="2007" w:hanging="360"/>
+      </w:pPr>
+      <w:rPr>
+        <w:rFonts w:ascii="Courier New" w:hAnsi="Courier New" w:cs="Courier New" w:hint="default"/>
+      </w:rPr>
+    </w:lvl>
+    <w:lvl w:ilvl="2" w:tplc="0C090005" w:tentative="1">
+      <w:start w:val="1"/>
+      <w:numFmt w:val="bullet"/>
+      <w:lvlText w:val=""/>
+      <w:lvlJc w:val="left"/>
+      <w:pPr>
+        <w:ind w:left="2727" w:hanging="360"/>
+      </w:pPr>
+      <w:rPr>
+        <w:rFonts w:ascii="Wingdings" w:hAnsi="Wingdings" w:hint="default"/>
+      </w:rPr>
+    </w:lvl>
+    <w:lvl w:ilvl="3" w:tplc="0C090001" w:tentative="1">
+      <w:start w:val="1"/>
+      <w:numFmt w:val="bullet"/>
+      <w:lvlText w:val=""/>
+      <w:lvlJc w:val="left"/>
+      <w:pPr>
+        <w:ind w:left="3447" w:hanging="360"/>
+      </w:pPr>
+      <w:rPr>
+        <w:rFonts w:ascii="Symbol" w:hAnsi="Symbol" w:hint="default"/>
+      </w:rPr>
+    </w:lvl>
+    <w:lvl w:ilvl="4" w:tplc="0C090003" w:tentative="1">
+      <w:start w:val="1"/>
+      <w:numFmt w:val="bullet"/>
+      <w:lvlText w:val="o"/>
+      <w:lvlJc w:val="left"/>
+      <w:pPr>
+        <w:ind w:left="4167" w:hanging="360"/>
+      </w:pPr>
+      <w:rPr>
+        <w:rFonts w:ascii="Courier New" w:hAnsi="Courier New" w:cs="Courier New" w:hint="default"/>
+      </w:rPr>
+    </w:lvl>
+    <w:lvl w:ilvl="5" w:tplc="0C090005" w:tentative="1">
+      <w:start w:val="1"/>
+      <w:numFmt w:val="bullet"/>
+      <w:lvlText w:val=""/>
+      <w:lvlJc w:val="left"/>
+      <w:pPr>
+        <w:ind w:left="4887" w:hanging="360"/>
+      </w:pPr>
+      <w:rPr>
+        <w:rFonts w:ascii="Wingdings" w:hAnsi="Wingdings" w:hint="default"/>
+      </w:rPr>
+    </w:lvl>
+    <w:lvl w:ilvl="6" w:tplc="0C090001" w:tentative="1">
+      <w:start w:val="1"/>
+      <w:numFmt w:val="bullet"/>
+      <w:lvlText w:val=""/>
+      <w:lvlJc w:val="left"/>
+      <w:pPr>
+        <w:ind w:left="5607" w:hanging="360"/>
+      </w:pPr>
+      <w:rPr>
+        <w:rFonts w:ascii="Symbol" w:hAnsi="Symbol" w:hint="default"/>
+      </w:rPr>
+    </w:lvl>
+    <w:lvl w:ilvl="7" w:tplc="0C090003" w:tentative="1">
+      <w:start w:val="1"/>
+      <w:numFmt w:val="bullet"/>
+      <w:lvlText w:val="o"/>
+      <w:lvlJc w:val="left"/>
+      <w:pPr>
+        <w:ind w:left="6327" w:hanging="360"/>
+      </w:pPr>
+      <w:rPr>
+        <w:rFonts w:ascii="Courier New" w:hAnsi="Courier New" w:cs="Courier New" w:hint="default"/>
+      </w:rPr>
+    </w:lvl>
+    <w:lvl w:ilvl="8" w:tplc="0C090005" w:tentative="1">
+      <w:start w:val="1"/>
+      <w:numFmt w:val="bullet"/>
+      <w:lvlText w:val=""/>
+      <w:lvlJc w:val="left"/>
+      <w:pPr>
         <w:ind w:left="7047" w:hanging="360"/>
+      </w:pPr>
+      <w:rPr>
+        <w:rFonts w:ascii="Wingdings" w:hAnsi="Wingdings" w:hint="default"/>
+      </w:rPr>
+    </w:lvl>
+  </w:abstractNum>
+  <w:abstractNum w:abstractNumId="8" w15:restartNumberingAfterBreak="0">
+    <w:nsid w:val="62C43634"/>
+    <w:multiLevelType w:val="hybridMultilevel"/>
+    <w:tmpl w:val="466CFFE0"/>
+    <w:lvl w:ilvl="0" w:tplc="0C090001">
+      <w:start w:val="1"/>
+      <w:numFmt w:val="bullet"/>
+      <w:lvlText w:val=""/>
+      <w:lvlJc w:val="left"/>
+      <w:pPr>
+        <w:ind w:left="153" w:hanging="360"/>
+      </w:pPr>
+      <w:rPr>
+        <w:rFonts w:ascii="Symbol" w:hAnsi="Symbol" w:hint="default"/>
+      </w:rPr>
+    </w:lvl>
+    <w:lvl w:ilvl="1" w:tplc="0C090003" w:tentative="1">
+      <w:start w:val="1"/>
+      <w:numFmt w:val="bullet"/>
+      <w:lvlText w:val="o"/>
+      <w:lvlJc w:val="left"/>
+      <w:pPr>
+        <w:ind w:left="873" w:hanging="360"/>
+      </w:pPr>
+      <w:rPr>
+        <w:rFonts w:ascii="Courier New" w:hAnsi="Courier New" w:cs="Courier New" w:hint="default"/>
+      </w:rPr>
+    </w:lvl>
+    <w:lvl w:ilvl="2" w:tplc="0C090005" w:tentative="1">
+      <w:start w:val="1"/>
+      <w:numFmt w:val="bullet"/>
+      <w:lvlText w:val=""/>
+      <w:lvlJc w:val="left"/>
+      <w:pPr>
+        <w:ind w:left="1593" w:hanging="360"/>
+      </w:pPr>
+      <w:rPr>
+        <w:rFonts w:ascii="Wingdings" w:hAnsi="Wingdings" w:hint="default"/>
+      </w:rPr>
+    </w:lvl>
+    <w:lvl w:ilvl="3" w:tplc="0C090001" w:tentative="1">
+      <w:start w:val="1"/>
+      <w:numFmt w:val="bullet"/>
+      <w:lvlText w:val=""/>
+      <w:lvlJc w:val="left"/>
+      <w:pPr>
+        <w:ind w:left="2313" w:hanging="360"/>
+      </w:pPr>
+      <w:rPr>
+        <w:rFonts w:ascii="Symbol" w:hAnsi="Symbol" w:hint="default"/>
+      </w:rPr>
+    </w:lvl>
+    <w:lvl w:ilvl="4" w:tplc="0C090003" w:tentative="1">
+      <w:start w:val="1"/>
+      <w:numFmt w:val="bullet"/>
+      <w:lvlText w:val="o"/>
+      <w:lvlJc w:val="left"/>
+      <w:pPr>
+        <w:ind w:left="3033" w:hanging="360"/>
+      </w:pPr>
+      <w:rPr>
+        <w:rFonts w:ascii="Courier New" w:hAnsi="Courier New" w:cs="Courier New" w:hint="default"/>
+      </w:rPr>
+    </w:lvl>
+    <w:lvl w:ilvl="5" w:tplc="0C090005" w:tentative="1">
+      <w:start w:val="1"/>
+      <w:numFmt w:val="bullet"/>
+      <w:lvlText w:val=""/>
+      <w:lvlJc w:val="left"/>
+      <w:pPr>
+        <w:ind w:left="3753" w:hanging="360"/>
+      </w:pPr>
+      <w:rPr>
+        <w:rFonts w:ascii="Wingdings" w:hAnsi="Wingdings" w:hint="default"/>
+      </w:rPr>
+    </w:lvl>
+    <w:lvl w:ilvl="6" w:tplc="0C090001" w:tentative="1">
+      <w:start w:val="1"/>
+      <w:numFmt w:val="bullet"/>
+      <w:lvlText w:val=""/>
+      <w:lvlJc w:val="left"/>
+      <w:pPr>
+        <w:ind w:left="4473" w:hanging="360"/>
+      </w:pPr>
+      <w:rPr>
+        <w:rFonts w:ascii="Symbol" w:hAnsi="Symbol" w:hint="default"/>
+      </w:rPr>
+    </w:lvl>
+    <w:lvl w:ilvl="7" w:tplc="0C090003" w:tentative="1">
+      <w:start w:val="1"/>
+      <w:numFmt w:val="bullet"/>
+      <w:lvlText w:val="o"/>
+      <w:lvlJc w:val="left"/>
+      <w:pPr>
+        <w:ind w:left="5193" w:hanging="360"/>
+      </w:pPr>
+      <w:rPr>
+        <w:rFonts w:ascii="Courier New" w:hAnsi="Courier New" w:cs="Courier New" w:hint="default"/>
+      </w:rPr>
+    </w:lvl>
+    <w:lvl w:ilvl="8" w:tplc="0C090005" w:tentative="1">
+      <w:start w:val="1"/>
+      <w:numFmt w:val="bullet"/>
+      <w:lvlText w:val=""/>
+      <w:lvlJc w:val="left"/>
+      <w:pPr>
+        <w:ind w:left="5913" w:hanging="360"/>
       </w:pPr>
       <w:rPr>
         <w:rFonts w:ascii="Wingdings" w:hAnsi="Wingdings" w:hint="default"/>
@@ -8466,13 +9773,31 @@
     </w:lvl>
   </w:abstractNum>
   <w:num w:numId="1">
+    <w:abstractNumId w:val="2"/>
+  </w:num>
+  <w:num w:numId="2">
+    <w:abstractNumId w:val="7"/>
+  </w:num>
+  <w:num w:numId="3">
     <w:abstractNumId w:val="1"/>
   </w:num>
-  <w:num w:numId="2">
-    <w:abstractNumId w:val="2"/>
+  <w:num w:numId="4">
+    <w:abstractNumId w:val="0"/>
   </w:num>
-  <w:num w:numId="3">
-    <w:abstractNumId w:val="0"/>
+  <w:num w:numId="5">
+    <w:abstractNumId w:val="4"/>
+  </w:num>
+  <w:num w:numId="6">
+    <w:abstractNumId w:val="8"/>
+  </w:num>
+  <w:num w:numId="7">
+    <w:abstractNumId w:val="6"/>
+  </w:num>
+  <w:num w:numId="8">
+    <w:abstractNumId w:val="5"/>
+  </w:num>
+  <w:num w:numId="9">
+    <w:abstractNumId w:val="3"/>
   </w:num>
 </w:numbering>
 </file>
@@ -8649,7 +9974,7 @@
     <w:lsdException w:name="Table Web 2" w:semiHidden="1" w:unhideWhenUsed="1"/>
     <w:lsdException w:name="Table Web 3" w:semiHidden="1" w:unhideWhenUsed="1"/>
     <w:lsdException w:name="Balloon Text" w:semiHidden="1" w:unhideWhenUsed="1"/>
-    <w:lsdException w:name="Table Grid" w:semiHidden="1" w:uiPriority="59" w:unhideWhenUsed="1"/>
+    <w:lsdException w:name="Table Grid" w:uiPriority="59"/>
     <w:lsdException w:name="Table Theme" w:semiHidden="1" w:unhideWhenUsed="1"/>
     <w:lsdException w:name="Placeholder Text" w:semiHidden="1"/>
     <w:lsdException w:name="No Spacing" w:uiPriority="1" w:qFormat="1"/>
@@ -9206,7 +10531,7 @@
 </file>
 
 <file path=customXml/itemProps1.xml><?xml version="1.0" encoding="utf-8"?>
-<ds:datastoreItem xmlns:ds="http://schemas.openxmlformats.org/officeDocument/2006/customXml" ds:itemID="{E89A102A-B289-461E-97A0-8C95F5F2C9E8}">
+<ds:datastoreItem xmlns:ds="http://schemas.openxmlformats.org/officeDocument/2006/customXml" ds:itemID="{1D577AAD-0C73-4BA3-942F-8E6E8D0014E7}">
   <ds:schemaRefs>
     <ds:schemaRef ds:uri="http://schemas.openxmlformats.org/officeDocument/2006/bibliography"/>
   </ds:schemaRefs>

</xml_diff>

<commit_message>
- added more journals to lit review
</commit_message>
<xml_diff>
--- a/Documents/Literature Planner 2017.docx
+++ b/Documents/Literature Planner 2017.docx
@@ -1,6 +1,6 @@
 
 <file path=word/document.xml><?xml version="1.0" encoding="utf-8"?>
-<w:document xmlns:wpc="http://schemas.microsoft.com/office/word/2010/wordprocessingCanvas" xmlns:cx="http://schemas.microsoft.com/office/drawing/2014/chartex" xmlns:cx1="http://schemas.microsoft.com/office/drawing/2015/9/8/chartex" xmlns:cx2="http://schemas.microsoft.com/office/drawing/2015/10/21/chartex" xmlns:cx3="http://schemas.microsoft.com/office/drawing/2016/5/9/chartex" xmlns:cx4="http://schemas.microsoft.com/office/drawing/2016/5/10/chartex" xmlns:cx5="http://schemas.microsoft.com/office/drawing/2016/5/11/chartex" xmlns:cx6="http://schemas.microsoft.com/office/drawing/2016/5/12/chartex" xmlns:cx7="http://schemas.microsoft.com/office/drawing/2016/5/13/chartex" xmlns:cx8="http://schemas.microsoft.com/office/drawing/2016/5/14/chartex" xmlns:mc="http://schemas.openxmlformats.org/markup-compatibility/2006" xmlns:aink="http://schemas.microsoft.com/office/drawing/2016/ink" xmlns:am3d="http://schemas.microsoft.com/office/drawing/2017/model3d" xmlns:o="urn:schemas-microsoft-com:office:office" xmlns:r="http://schemas.openxmlformats.org/officeDocument/2006/relationships" xmlns:m="http://schemas.openxmlformats.org/officeDocument/2006/math" xmlns:v="urn:schemas-microsoft-com:vml" xmlns:wp14="http://schemas.microsoft.com/office/word/2010/wordprocessingDrawing" xmlns:wp="http://schemas.openxmlformats.org/drawingml/2006/wordprocessingDrawing" xmlns:w10="urn:schemas-microsoft-com:office:word" xmlns:w="http://schemas.openxmlformats.org/wordprocessingml/2006/main" xmlns:w14="http://schemas.microsoft.com/office/word/2010/wordml" xmlns:w15="http://schemas.microsoft.com/office/word/2012/wordml" xmlns:w16cid="http://schemas.microsoft.com/office/word/2016/wordml/cid" xmlns:w16se="http://schemas.microsoft.com/office/word/2015/wordml/symex" xmlns:wpg="http://schemas.microsoft.com/office/word/2010/wordprocessingGroup" xmlns:wpi="http://schemas.microsoft.com/office/word/2010/wordprocessingInk" xmlns:wne="http://schemas.microsoft.com/office/word/2006/wordml" xmlns:wps="http://schemas.microsoft.com/office/word/2010/wordprocessingShape" mc:Ignorable="w14 w15 w16se w16cid wp14">
+<w:document xmlns:wpc="http://schemas.microsoft.com/office/word/2010/wordprocessingCanvas" xmlns:mo="http://schemas.microsoft.com/office/mac/office/2008/main" xmlns:mc="http://schemas.openxmlformats.org/markup-compatibility/2006" xmlns:mv="urn:schemas-microsoft-com:mac:vml" xmlns:o="urn:schemas-microsoft-com:office:office" xmlns:r="http://schemas.openxmlformats.org/officeDocument/2006/relationships" xmlns:m="http://schemas.openxmlformats.org/officeDocument/2006/math" xmlns:v="urn:schemas-microsoft-com:vml" xmlns:wp14="http://schemas.microsoft.com/office/word/2010/wordprocessingDrawing" xmlns:wp="http://schemas.openxmlformats.org/drawingml/2006/wordprocessingDrawing" xmlns:w10="urn:schemas-microsoft-com:office:word" xmlns:w="http://schemas.openxmlformats.org/wordprocessingml/2006/main" xmlns:w14="http://schemas.microsoft.com/office/word/2010/wordml" xmlns:wpg="http://schemas.microsoft.com/office/word/2010/wordprocessingGroup" xmlns:wpi="http://schemas.microsoft.com/office/word/2010/wordprocessingInk" xmlns:wne="http://schemas.microsoft.com/office/word/2006/wordml" xmlns:wps="http://schemas.microsoft.com/office/word/2010/wordprocessingShape" mc:Ignorable="w14 wp14">
   <w:body>
     <w:p>
       <w:pPr>
@@ -2560,6 +2560,9 @@
         <w:t>201</w:t>
       </w:r>
       <w:r>
+        <w:t>0</w:t>
+      </w:r>
+      <w:r>
         <w:tab/>
       </w:r>
       <w:r>
@@ -3008,144 +3011,144 @@
         </w:rPr>
         <w:t>Number of citations:</w:t>
       </w:r>
-    </w:p>
-    <w:p>
-      <w:pPr>
-        <w:tabs>
-          <w:tab w:val="left" w:pos="993"/>
-        </w:tabs>
-        <w:spacing w:after="0"/>
-        <w:ind w:left="-567" w:right="-23"/>
-        <w:rPr>
-          <w:b/>
-        </w:rPr>
-      </w:pPr>
-      <w:r>
-        <w:rPr>
-          <w:b/>
-        </w:rPr>
-        <w:t>Primary or Secondary</w:t>
-      </w:r>
-      <w:r>
-        <w:rPr>
-          <w:b/>
-        </w:rPr>
-        <w:t>:</w:t>
-      </w:r>
-    </w:p>
-    <w:p>
-      <w:pPr>
-        <w:tabs>
-          <w:tab w:val="left" w:pos="993"/>
-        </w:tabs>
-        <w:spacing w:after="0"/>
-        <w:ind w:left="-567" w:right="-23"/>
-      </w:pPr>
-      <w:r>
-        <w:rPr>
-          <w:b/>
-        </w:rPr>
-        <w:t>Publication</w:t>
-      </w:r>
-      <w:r>
-        <w:rPr>
-          <w:b/>
-        </w:rPr>
-        <w:t xml:space="preserve"> Rating:</w:t>
-      </w:r>
-      <w:r>
-        <w:t xml:space="preserve"> </w:t>
-      </w:r>
-      <w:r>
-        <w:tab/>
-      </w:r>
-      <w:r>
-        <w:tab/>
-      </w:r>
-      <w:r>
-        <w:tab/>
-        <w:t xml:space="preserve"> </w:t>
-      </w:r>
-    </w:p>
-    <w:p>
-      <w:pPr>
-        <w:tabs>
-          <w:tab w:val="left" w:pos="993"/>
-        </w:tabs>
-        <w:spacing w:after="0"/>
-        <w:ind w:left="-567" w:right="-23"/>
-      </w:pPr>
-      <w:r>
-        <w:rPr>
-          <w:i/>
-        </w:rPr>
-        <w:t>CiteScore:</w:t>
-      </w:r>
-      <w:r>
-        <w:rPr>
-          <w:i/>
-        </w:rPr>
-        <w:tab/>
-      </w:r>
-      <w:r>
-        <w:rPr>
-          <w:i/>
-        </w:rPr>
-        <w:t xml:space="preserve">Rank: </w:t>
-      </w:r>
-      <w:r>
-        <w:rPr>
-          <w:i/>
-        </w:rPr>
-        <w:tab/>
-        <w:t xml:space="preserve">Percentile: </w:t>
-      </w:r>
-      <w:r>
-        <w:rPr>
-          <w:i/>
-        </w:rPr>
-        <w:tab/>
-        <w:t>In-Category:</w:t>
-      </w:r>
-      <w:r>
-        <w:rPr>
-          <w:i/>
-        </w:rPr>
-        <w:tab/>
-      </w:r>
-      <w:r>
-        <w:rPr>
-          <w:i/>
-        </w:rPr>
-        <w:tab/>
-      </w:r>
-      <w:r>
-        <w:rPr>
-          <w:i/>
-        </w:rPr>
-        <w:tab/>
-        <w:t>CiteScore Year:</w:t>
-      </w:r>
-    </w:p>
-    <w:p>
-      <w:pPr>
-        <w:tabs>
-          <w:tab w:val="left" w:pos="993"/>
-        </w:tabs>
-        <w:spacing w:after="0"/>
-        <w:ind w:left="-567" w:right="-23"/>
-      </w:pPr>
-      <w:r>
-        <w:rPr>
-          <w:b/>
-        </w:rPr>
-        <w:t>What themes were discussed in the Literature Review?</w:t>
-      </w:r>
-      <w:r>
-        <w:t xml:space="preserve"> </w:t>
-      </w:r>
       <w:bookmarkStart w:id="0" w:name="_GoBack"/>
       <w:bookmarkEnd w:id="0"/>
+    </w:p>
+    <w:p>
+      <w:pPr>
+        <w:tabs>
+          <w:tab w:val="left" w:pos="993"/>
+        </w:tabs>
+        <w:spacing w:after="0"/>
+        <w:ind w:left="-567" w:right="-23"/>
+        <w:rPr>
+          <w:b/>
+        </w:rPr>
+      </w:pPr>
+      <w:r>
+        <w:rPr>
+          <w:b/>
+        </w:rPr>
+        <w:t>Primary or Secondary</w:t>
+      </w:r>
+      <w:r>
+        <w:rPr>
+          <w:b/>
+        </w:rPr>
+        <w:t>:</w:t>
+      </w:r>
+    </w:p>
+    <w:p>
+      <w:pPr>
+        <w:tabs>
+          <w:tab w:val="left" w:pos="993"/>
+        </w:tabs>
+        <w:spacing w:after="0"/>
+        <w:ind w:left="-567" w:right="-23"/>
+      </w:pPr>
+      <w:r>
+        <w:rPr>
+          <w:b/>
+        </w:rPr>
+        <w:t>Publication</w:t>
+      </w:r>
+      <w:r>
+        <w:rPr>
+          <w:b/>
+        </w:rPr>
+        <w:t xml:space="preserve"> Rating:</w:t>
+      </w:r>
+      <w:r>
+        <w:t xml:space="preserve"> </w:t>
+      </w:r>
+      <w:r>
+        <w:tab/>
+      </w:r>
+      <w:r>
+        <w:tab/>
+      </w:r>
+      <w:r>
+        <w:tab/>
+        <w:t xml:space="preserve"> </w:t>
+      </w:r>
+    </w:p>
+    <w:p>
+      <w:pPr>
+        <w:tabs>
+          <w:tab w:val="left" w:pos="993"/>
+        </w:tabs>
+        <w:spacing w:after="0"/>
+        <w:ind w:left="-567" w:right="-23"/>
+      </w:pPr>
+      <w:r>
+        <w:rPr>
+          <w:i/>
+        </w:rPr>
+        <w:t>CiteScore:</w:t>
+      </w:r>
+      <w:r>
+        <w:rPr>
+          <w:i/>
+        </w:rPr>
+        <w:tab/>
+      </w:r>
+      <w:r>
+        <w:rPr>
+          <w:i/>
+        </w:rPr>
+        <w:t xml:space="preserve">Rank: </w:t>
+      </w:r>
+      <w:r>
+        <w:rPr>
+          <w:i/>
+        </w:rPr>
+        <w:tab/>
+        <w:t xml:space="preserve">Percentile: </w:t>
+      </w:r>
+      <w:r>
+        <w:rPr>
+          <w:i/>
+        </w:rPr>
+        <w:tab/>
+        <w:t>In-Category:</w:t>
+      </w:r>
+      <w:r>
+        <w:rPr>
+          <w:i/>
+        </w:rPr>
+        <w:tab/>
+      </w:r>
+      <w:r>
+        <w:rPr>
+          <w:i/>
+        </w:rPr>
+        <w:tab/>
+      </w:r>
+      <w:r>
+        <w:rPr>
+          <w:i/>
+        </w:rPr>
+        <w:tab/>
+        <w:t>CiteScore Year:</w:t>
+      </w:r>
+    </w:p>
+    <w:p>
+      <w:pPr>
+        <w:tabs>
+          <w:tab w:val="left" w:pos="993"/>
+        </w:tabs>
+        <w:spacing w:after="0"/>
+        <w:ind w:left="-567" w:right="-23"/>
+      </w:pPr>
+      <w:r>
+        <w:rPr>
+          <w:b/>
+        </w:rPr>
+        <w:t>What themes were discussed in the Literature Review?</w:t>
+      </w:r>
+      <w:r>
+        <w:t xml:space="preserve"> </w:t>
+      </w:r>
     </w:p>
     <w:p>
       <w:pPr>
@@ -3358,6 +3361,9 @@
       <w:r>
         <w:t xml:space="preserve"> </w:t>
       </w:r>
+      <w:r>
+        <w:t>Development of microprocessor, time optimised stepper motor driving algorithm</w:t>
+      </w:r>
     </w:p>
     <w:p>
       <w:pPr>
@@ -3416,7 +3422,7 @@
         <w:t xml:space="preserve"> </w:t>
       </w:r>
       <w:r>
-        <w:tab/>
+        <w:t>2017</w:t>
       </w:r>
       <w:r>
         <w:tab/>
@@ -3629,6 +3635,127 @@
     </w:p>
     <w:p>
       <w:pPr>
+        <w:pStyle w:val="ListParagraph"/>
+        <w:numPr>
+          <w:ilvl w:val="0"/>
+          <w:numId w:val="10"/>
+        </w:numPr>
+        <w:tabs>
+          <w:tab w:val="left" w:pos="993"/>
+        </w:tabs>
+        <w:spacing w:after="0"/>
+        <w:ind w:right="-23"/>
+      </w:pPr>
+      <w:proofErr w:type="spellStart"/>
+      <w:r>
+        <w:t>Microstepping</w:t>
+      </w:r>
+      <w:proofErr w:type="spellEnd"/>
+      <w:r>
+        <w:t xml:space="preserve"> provides smooth motion </w:t>
+      </w:r>
+      <w:r>
+        <w:t xml:space="preserve">and </w:t>
+      </w:r>
+      <w:proofErr w:type="spellStart"/>
+      <w:r>
+        <w:t>provices</w:t>
+      </w:r>
+      <w:proofErr w:type="spellEnd"/>
+      <w:r>
+        <w:t xml:space="preserve"> good torque and excellent resolution</w:t>
+      </w:r>
+    </w:p>
+    <w:p>
+      <w:pPr>
+        <w:pStyle w:val="ListParagraph"/>
+        <w:numPr>
+          <w:ilvl w:val="0"/>
+          <w:numId w:val="10"/>
+        </w:numPr>
+        <w:tabs>
+          <w:tab w:val="left" w:pos="993"/>
+        </w:tabs>
+        <w:spacing w:after="0"/>
+        <w:ind w:right="-23"/>
+      </w:pPr>
+      <w:r>
+        <w:t>Equations for maximum motor velocity, motor resolution, commutation frequency</w:t>
+      </w:r>
+    </w:p>
+    <w:p>
+      <w:pPr>
+        <w:pStyle w:val="ListParagraph"/>
+        <w:numPr>
+          <w:ilvl w:val="0"/>
+          <w:numId w:val="10"/>
+        </w:numPr>
+        <w:tabs>
+          <w:tab w:val="left" w:pos="993"/>
+        </w:tabs>
+        <w:spacing w:after="0"/>
+        <w:ind w:right="-23"/>
+      </w:pPr>
+      <w:r>
+        <w:t>Sample rate of 10ms/sample</w:t>
+      </w:r>
+      <w:r>
+        <w:t xml:space="preserve"> CC of 5000Hz</w:t>
+      </w:r>
+    </w:p>
+    <w:p>
+      <w:pPr>
+        <w:pStyle w:val="ListParagraph"/>
+        <w:numPr>
+          <w:ilvl w:val="0"/>
+          <w:numId w:val="10"/>
+        </w:numPr>
+        <w:tabs>
+          <w:tab w:val="left" w:pos="993"/>
+        </w:tabs>
+        <w:spacing w:after="0"/>
+        <w:ind w:right="-23"/>
+      </w:pPr>
+      <w:r>
+        <w:t>Driver shifts into full step mode at higher frequency and produces higher torque</w:t>
+      </w:r>
+    </w:p>
+    <w:p>
+      <w:pPr>
+        <w:pStyle w:val="ListParagraph"/>
+        <w:numPr>
+          <w:ilvl w:val="0"/>
+          <w:numId w:val="10"/>
+        </w:numPr>
+        <w:tabs>
+          <w:tab w:val="left" w:pos="993"/>
+        </w:tabs>
+        <w:spacing w:after="0"/>
+        <w:ind w:right="-23"/>
+      </w:pPr>
+      <w:r>
+        <w:t>If high precision and smooth motion is desired use maximum commutation frequency</w:t>
+      </w:r>
+    </w:p>
+    <w:p>
+      <w:pPr>
+        <w:pStyle w:val="ListParagraph"/>
+        <w:numPr>
+          <w:ilvl w:val="0"/>
+          <w:numId w:val="10"/>
+        </w:numPr>
+        <w:tabs>
+          <w:tab w:val="left" w:pos="993"/>
+        </w:tabs>
+        <w:spacing w:after="0"/>
+        <w:ind w:right="-23"/>
+      </w:pPr>
+      <w:r>
+        <w:t>If high torque is required use low commutation frequency</w:t>
+      </w:r>
+    </w:p>
+    <w:p>
+      <w:pPr>
         <w:tabs>
           <w:tab w:val="left" w:pos="993"/>
         </w:tabs>
@@ -3723,6 +3850,17 @@
       <w:r>
         <w:t xml:space="preserve"> </w:t>
       </w:r>
+      <w:r>
+        <w:t xml:space="preserve">intelligent </w:t>
+      </w:r>
+      <w:proofErr w:type="spellStart"/>
+      <w:r>
+        <w:t>microstepping</w:t>
+      </w:r>
+      <w:proofErr w:type="spellEnd"/>
+      <w:r>
+        <w:t xml:space="preserve"> system for bipolar stepper motor control with step and direction interface</w:t>
+      </w:r>
     </w:p>
     <w:p>
       <w:pPr>
@@ -3994,6 +4132,37 @@
     </w:p>
     <w:p>
       <w:pPr>
+        <w:pStyle w:val="ListParagraph"/>
+        <w:numPr>
+          <w:ilvl w:val="0"/>
+          <w:numId w:val="11"/>
+        </w:numPr>
+        <w:tabs>
+          <w:tab w:val="left" w:pos="993"/>
+        </w:tabs>
+        <w:spacing w:after="0"/>
+        <w:ind w:right="-23"/>
+      </w:pPr>
+      <w:r>
+        <w:t>Shows torque equations for a motor with currents through coils</w:t>
+      </w:r>
+    </w:p>
+    <w:p>
+      <w:pPr>
+        <w:pStyle w:val="ListParagraph"/>
+        <w:numPr>
+          <w:ilvl w:val="0"/>
+          <w:numId w:val="11"/>
+        </w:numPr>
+        <w:tabs>
+          <w:tab w:val="left" w:pos="993"/>
+        </w:tabs>
+        <w:spacing w:after="0"/>
+        <w:ind w:right="-23"/>
+      </w:pPr>
+    </w:p>
+    <w:p>
+      <w:pPr>
         <w:tabs>
           <w:tab w:val="left" w:pos="993"/>
         </w:tabs>
@@ -4348,6 +4517,7 @@
         <w:rPr>
           <w:b/>
         </w:rPr>
+        <w:lastRenderedPageBreak/>
         <w:t>What was the finding?</w:t>
       </w:r>
       <w:r>
@@ -8755,8 +8925,8 @@
 </file>
 
 <file path=word/numbering.xml><?xml version="1.0" encoding="utf-8"?>
-<w:numbering xmlns:wpc="http://schemas.microsoft.com/office/word/2010/wordprocessingCanvas" xmlns:cx="http://schemas.microsoft.com/office/drawing/2014/chartex" xmlns:cx1="http://schemas.microsoft.com/office/drawing/2015/9/8/chartex" xmlns:cx2="http://schemas.microsoft.com/office/drawing/2015/10/21/chartex" xmlns:cx3="http://schemas.microsoft.com/office/drawing/2016/5/9/chartex" xmlns:cx4="http://schemas.microsoft.com/office/drawing/2016/5/10/chartex" xmlns:cx5="http://schemas.microsoft.com/office/drawing/2016/5/11/chartex" xmlns:cx6="http://schemas.microsoft.com/office/drawing/2016/5/12/chartex" xmlns:cx7="http://schemas.microsoft.com/office/drawing/2016/5/13/chartex" xmlns:cx8="http://schemas.microsoft.com/office/drawing/2016/5/14/chartex" xmlns:mc="http://schemas.openxmlformats.org/markup-compatibility/2006" xmlns:aink="http://schemas.microsoft.com/office/drawing/2016/ink" xmlns:am3d="http://schemas.microsoft.com/office/drawing/2017/model3d" xmlns:o="urn:schemas-microsoft-com:office:office" xmlns:r="http://schemas.openxmlformats.org/officeDocument/2006/relationships" xmlns:m="http://schemas.openxmlformats.org/officeDocument/2006/math" xmlns:v="urn:schemas-microsoft-com:vml" xmlns:wp14="http://schemas.microsoft.com/office/word/2010/wordprocessingDrawing" xmlns:wp="http://schemas.openxmlformats.org/drawingml/2006/wordprocessingDrawing" xmlns:w10="urn:schemas-microsoft-com:office:word" xmlns:w="http://schemas.openxmlformats.org/wordprocessingml/2006/main" xmlns:w14="http://schemas.microsoft.com/office/word/2010/wordml" xmlns:w15="http://schemas.microsoft.com/office/word/2012/wordml" xmlns:w16cid="http://schemas.microsoft.com/office/word/2016/wordml/cid" xmlns:w16se="http://schemas.microsoft.com/office/word/2015/wordml/symex" xmlns:wpg="http://schemas.microsoft.com/office/word/2010/wordprocessingGroup" xmlns:wpi="http://schemas.microsoft.com/office/word/2010/wordprocessingInk" xmlns:wne="http://schemas.microsoft.com/office/word/2006/wordml" xmlns:wps="http://schemas.microsoft.com/office/word/2010/wordprocessingShape" mc:Ignorable="w14 w15 w16se w16cid wp14">
-  <w:abstractNum w:abstractNumId="0" w15:restartNumberingAfterBreak="0">
+<w:numbering xmlns:wpc="http://schemas.microsoft.com/office/word/2010/wordprocessingCanvas" xmlns:mo="http://schemas.microsoft.com/office/mac/office/2008/main" xmlns:mc="http://schemas.openxmlformats.org/markup-compatibility/2006" xmlns:mv="urn:schemas-microsoft-com:mac:vml" xmlns:o="urn:schemas-microsoft-com:office:office" xmlns:r="http://schemas.openxmlformats.org/officeDocument/2006/relationships" xmlns:m="http://schemas.openxmlformats.org/officeDocument/2006/math" xmlns:v="urn:schemas-microsoft-com:vml" xmlns:wp14="http://schemas.microsoft.com/office/word/2010/wordprocessingDrawing" xmlns:wp="http://schemas.openxmlformats.org/drawingml/2006/wordprocessingDrawing" xmlns:w10="urn:schemas-microsoft-com:office:word" xmlns:w="http://schemas.openxmlformats.org/wordprocessingml/2006/main" xmlns:w14="http://schemas.microsoft.com/office/word/2010/wordml" xmlns:wpg="http://schemas.microsoft.com/office/word/2010/wordprocessingGroup" xmlns:wpi="http://schemas.microsoft.com/office/word/2010/wordprocessingInk" xmlns:wne="http://schemas.microsoft.com/office/word/2006/wordml" xmlns:wps="http://schemas.microsoft.com/office/word/2010/wordprocessingShape" mc:Ignorable="w14 wp14">
+  <w:abstractNum w:abstractNumId="0">
     <w:nsid w:val="036B4973"/>
     <w:multiLevelType w:val="hybridMultilevel"/>
     <w:tmpl w:val="0D58689C"/>
@@ -8869,7 +9039,120 @@
       </w:rPr>
     </w:lvl>
   </w:abstractNum>
-  <w:abstractNum w:abstractNumId="1" w15:restartNumberingAfterBreak="0">
+  <w:abstractNum w:abstractNumId="1">
+    <w:nsid w:val="08734F6B"/>
+    <w:multiLevelType w:val="hybridMultilevel"/>
+    <w:tmpl w:val="047A2AF4"/>
+    <w:lvl w:ilvl="0" w:tplc="04090001">
+      <w:start w:val="1"/>
+      <w:numFmt w:val="bullet"/>
+      <w:lvlText w:val=""/>
+      <w:lvlJc w:val="left"/>
+      <w:pPr>
+        <w:ind w:left="153" w:hanging="360"/>
+      </w:pPr>
+      <w:rPr>
+        <w:rFonts w:ascii="Symbol" w:hAnsi="Symbol" w:hint="default"/>
+      </w:rPr>
+    </w:lvl>
+    <w:lvl w:ilvl="1" w:tplc="04090003" w:tentative="1">
+      <w:start w:val="1"/>
+      <w:numFmt w:val="bullet"/>
+      <w:lvlText w:val="o"/>
+      <w:lvlJc w:val="left"/>
+      <w:pPr>
+        <w:ind w:left="873" w:hanging="360"/>
+      </w:pPr>
+      <w:rPr>
+        <w:rFonts w:ascii="Courier New" w:hAnsi="Courier New" w:hint="default"/>
+      </w:rPr>
+    </w:lvl>
+    <w:lvl w:ilvl="2" w:tplc="04090005" w:tentative="1">
+      <w:start w:val="1"/>
+      <w:numFmt w:val="bullet"/>
+      <w:lvlText w:val=""/>
+      <w:lvlJc w:val="left"/>
+      <w:pPr>
+        <w:ind w:left="1593" w:hanging="360"/>
+      </w:pPr>
+      <w:rPr>
+        <w:rFonts w:ascii="Wingdings" w:hAnsi="Wingdings" w:hint="default"/>
+      </w:rPr>
+    </w:lvl>
+    <w:lvl w:ilvl="3" w:tplc="04090001" w:tentative="1">
+      <w:start w:val="1"/>
+      <w:numFmt w:val="bullet"/>
+      <w:lvlText w:val=""/>
+      <w:lvlJc w:val="left"/>
+      <w:pPr>
+        <w:ind w:left="2313" w:hanging="360"/>
+      </w:pPr>
+      <w:rPr>
+        <w:rFonts w:ascii="Symbol" w:hAnsi="Symbol" w:hint="default"/>
+      </w:rPr>
+    </w:lvl>
+    <w:lvl w:ilvl="4" w:tplc="04090003" w:tentative="1">
+      <w:start w:val="1"/>
+      <w:numFmt w:val="bullet"/>
+      <w:lvlText w:val="o"/>
+      <w:lvlJc w:val="left"/>
+      <w:pPr>
+        <w:ind w:left="3033" w:hanging="360"/>
+      </w:pPr>
+      <w:rPr>
+        <w:rFonts w:ascii="Courier New" w:hAnsi="Courier New" w:hint="default"/>
+      </w:rPr>
+    </w:lvl>
+    <w:lvl w:ilvl="5" w:tplc="04090005" w:tentative="1">
+      <w:start w:val="1"/>
+      <w:numFmt w:val="bullet"/>
+      <w:lvlText w:val=""/>
+      <w:lvlJc w:val="left"/>
+      <w:pPr>
+        <w:ind w:left="3753" w:hanging="360"/>
+      </w:pPr>
+      <w:rPr>
+        <w:rFonts w:ascii="Wingdings" w:hAnsi="Wingdings" w:hint="default"/>
+      </w:rPr>
+    </w:lvl>
+    <w:lvl w:ilvl="6" w:tplc="04090001" w:tentative="1">
+      <w:start w:val="1"/>
+      <w:numFmt w:val="bullet"/>
+      <w:lvlText w:val=""/>
+      <w:lvlJc w:val="left"/>
+      <w:pPr>
+        <w:ind w:left="4473" w:hanging="360"/>
+      </w:pPr>
+      <w:rPr>
+        <w:rFonts w:ascii="Symbol" w:hAnsi="Symbol" w:hint="default"/>
+      </w:rPr>
+    </w:lvl>
+    <w:lvl w:ilvl="7" w:tplc="04090003" w:tentative="1">
+      <w:start w:val="1"/>
+      <w:numFmt w:val="bullet"/>
+      <w:lvlText w:val="o"/>
+      <w:lvlJc w:val="left"/>
+      <w:pPr>
+        <w:ind w:left="5193" w:hanging="360"/>
+      </w:pPr>
+      <w:rPr>
+        <w:rFonts w:ascii="Courier New" w:hAnsi="Courier New" w:hint="default"/>
+      </w:rPr>
+    </w:lvl>
+    <w:lvl w:ilvl="8" w:tplc="04090005" w:tentative="1">
+      <w:start w:val="1"/>
+      <w:numFmt w:val="bullet"/>
+      <w:lvlText w:val=""/>
+      <w:lvlJc w:val="left"/>
+      <w:pPr>
+        <w:ind w:left="5913" w:hanging="360"/>
+      </w:pPr>
+      <w:rPr>
+        <w:rFonts w:ascii="Wingdings" w:hAnsi="Wingdings" w:hint="default"/>
+      </w:rPr>
+    </w:lvl>
+  </w:abstractNum>
+  <w:abstractNum w:abstractNumId="2">
     <w:nsid w:val="189F32B8"/>
     <w:multiLevelType w:val="hybridMultilevel"/>
     <w:tmpl w:val="052A6446"/>
@@ -8982,7 +9265,7 @@
       </w:rPr>
     </w:lvl>
   </w:abstractNum>
-  <w:abstractNum w:abstractNumId="2" w15:restartNumberingAfterBreak="0">
+  <w:abstractNum w:abstractNumId="3">
     <w:nsid w:val="20EF3214"/>
     <w:multiLevelType w:val="hybridMultilevel"/>
     <w:tmpl w:val="31EE04E4"/>
@@ -9094,7 +9377,7 @@
       </w:rPr>
     </w:lvl>
   </w:abstractNum>
-  <w:abstractNum w:abstractNumId="3" w15:restartNumberingAfterBreak="0">
+  <w:abstractNum w:abstractNumId="4">
     <w:nsid w:val="2647276A"/>
     <w:multiLevelType w:val="hybridMultilevel"/>
     <w:tmpl w:val="91C48A4A"/>
@@ -9207,7 +9490,7 @@
       </w:rPr>
     </w:lvl>
   </w:abstractNum>
-  <w:abstractNum w:abstractNumId="4" w15:restartNumberingAfterBreak="0">
+  <w:abstractNum w:abstractNumId="5">
     <w:nsid w:val="28FE5130"/>
     <w:multiLevelType w:val="hybridMultilevel"/>
     <w:tmpl w:val="DD24601A"/>
@@ -9320,7 +9603,7 @@
       </w:rPr>
     </w:lvl>
   </w:abstractNum>
-  <w:abstractNum w:abstractNumId="5" w15:restartNumberingAfterBreak="0">
+  <w:abstractNum w:abstractNumId="6">
     <w:nsid w:val="38001389"/>
     <w:multiLevelType w:val="hybridMultilevel"/>
     <w:tmpl w:val="5E729258"/>
@@ -9433,7 +9716,7 @@
       </w:rPr>
     </w:lvl>
   </w:abstractNum>
-  <w:abstractNum w:abstractNumId="6" w15:restartNumberingAfterBreak="0">
+  <w:abstractNum w:abstractNumId="7">
     <w:nsid w:val="461F45D8"/>
     <w:multiLevelType w:val="hybridMultilevel"/>
     <w:tmpl w:val="66F2B5EA"/>
@@ -9546,7 +9829,120 @@
       </w:rPr>
     </w:lvl>
   </w:abstractNum>
-  <w:abstractNum w:abstractNumId="7" w15:restartNumberingAfterBreak="0">
+  <w:abstractNum w:abstractNumId="8">
+    <w:nsid w:val="5ED67EE8"/>
+    <w:multiLevelType w:val="hybridMultilevel"/>
+    <w:tmpl w:val="CAF84392"/>
+    <w:lvl w:ilvl="0" w:tplc="04090001">
+      <w:start w:val="1"/>
+      <w:numFmt w:val="bullet"/>
+      <w:lvlText w:val=""/>
+      <w:lvlJc w:val="left"/>
+      <w:pPr>
+        <w:ind w:left="153" w:hanging="360"/>
+      </w:pPr>
+      <w:rPr>
+        <w:rFonts w:ascii="Symbol" w:hAnsi="Symbol" w:hint="default"/>
+      </w:rPr>
+    </w:lvl>
+    <w:lvl w:ilvl="1" w:tplc="04090003" w:tentative="1">
+      <w:start w:val="1"/>
+      <w:numFmt w:val="bullet"/>
+      <w:lvlText w:val="o"/>
+      <w:lvlJc w:val="left"/>
+      <w:pPr>
+        <w:ind w:left="873" w:hanging="360"/>
+      </w:pPr>
+      <w:rPr>
+        <w:rFonts w:ascii="Courier New" w:hAnsi="Courier New" w:hint="default"/>
+      </w:rPr>
+    </w:lvl>
+    <w:lvl w:ilvl="2" w:tplc="04090005" w:tentative="1">
+      <w:start w:val="1"/>
+      <w:numFmt w:val="bullet"/>
+      <w:lvlText w:val=""/>
+      <w:lvlJc w:val="left"/>
+      <w:pPr>
+        <w:ind w:left="1593" w:hanging="360"/>
+      </w:pPr>
+      <w:rPr>
+        <w:rFonts w:ascii="Wingdings" w:hAnsi="Wingdings" w:hint="default"/>
+      </w:rPr>
+    </w:lvl>
+    <w:lvl w:ilvl="3" w:tplc="04090001" w:tentative="1">
+      <w:start w:val="1"/>
+      <w:numFmt w:val="bullet"/>
+      <w:lvlText w:val=""/>
+      <w:lvlJc w:val="left"/>
+      <w:pPr>
+        <w:ind w:left="2313" w:hanging="360"/>
+      </w:pPr>
+      <w:rPr>
+        <w:rFonts w:ascii="Symbol" w:hAnsi="Symbol" w:hint="default"/>
+      </w:rPr>
+    </w:lvl>
+    <w:lvl w:ilvl="4" w:tplc="04090003" w:tentative="1">
+      <w:start w:val="1"/>
+      <w:numFmt w:val="bullet"/>
+      <w:lvlText w:val="o"/>
+      <w:lvlJc w:val="left"/>
+      <w:pPr>
+        <w:ind w:left="3033" w:hanging="360"/>
+      </w:pPr>
+      <w:rPr>
+        <w:rFonts w:ascii="Courier New" w:hAnsi="Courier New" w:hint="default"/>
+      </w:rPr>
+    </w:lvl>
+    <w:lvl w:ilvl="5" w:tplc="04090005" w:tentative="1">
+      <w:start w:val="1"/>
+      <w:numFmt w:val="bullet"/>
+      <w:lvlText w:val=""/>
+      <w:lvlJc w:val="left"/>
+      <w:pPr>
+        <w:ind w:left="3753" w:hanging="360"/>
+      </w:pPr>
+      <w:rPr>
+        <w:rFonts w:ascii="Wingdings" w:hAnsi="Wingdings" w:hint="default"/>
+      </w:rPr>
+    </w:lvl>
+    <w:lvl w:ilvl="6" w:tplc="04090001" w:tentative="1">
+      <w:start w:val="1"/>
+      <w:numFmt w:val="bullet"/>
+      <w:lvlText w:val=""/>
+      <w:lvlJc w:val="left"/>
+      <w:pPr>
+        <w:ind w:left="4473" w:hanging="360"/>
+      </w:pPr>
+      <w:rPr>
+        <w:rFonts w:ascii="Symbol" w:hAnsi="Symbol" w:hint="default"/>
+      </w:rPr>
+    </w:lvl>
+    <w:lvl w:ilvl="7" w:tplc="04090003" w:tentative="1">
+      <w:start w:val="1"/>
+      <w:numFmt w:val="bullet"/>
+      <w:lvlText w:val="o"/>
+      <w:lvlJc w:val="left"/>
+      <w:pPr>
+        <w:ind w:left="5193" w:hanging="360"/>
+      </w:pPr>
+      <w:rPr>
+        <w:rFonts w:ascii="Courier New" w:hAnsi="Courier New" w:hint="default"/>
+      </w:rPr>
+    </w:lvl>
+    <w:lvl w:ilvl="8" w:tplc="04090005" w:tentative="1">
+      <w:start w:val="1"/>
+      <w:numFmt w:val="bullet"/>
+      <w:lvlText w:val=""/>
+      <w:lvlJc w:val="left"/>
+      <w:pPr>
+        <w:ind w:left="5913" w:hanging="360"/>
+      </w:pPr>
+      <w:rPr>
+        <w:rFonts w:ascii="Wingdings" w:hAnsi="Wingdings" w:hint="default"/>
+      </w:rPr>
+    </w:lvl>
+  </w:abstractNum>
+  <w:abstractNum w:abstractNumId="9">
     <w:nsid w:val="5FD376FA"/>
     <w:multiLevelType w:val="hybridMultilevel"/>
     <w:tmpl w:val="AE50C934"/>
@@ -9659,7 +10055,7 @@
       </w:rPr>
     </w:lvl>
   </w:abstractNum>
-  <w:abstractNum w:abstractNumId="8" w15:restartNumberingAfterBreak="0">
+  <w:abstractNum w:abstractNumId="10">
     <w:nsid w:val="62C43634"/>
     <w:multiLevelType w:val="hybridMultilevel"/>
     <w:tmpl w:val="466CFFE0"/>
@@ -9773,37 +10169,43 @@
     </w:lvl>
   </w:abstractNum>
   <w:num w:numId="1">
-    <w:abstractNumId w:val="2"/>
+    <w:abstractNumId w:val="3"/>
   </w:num>
   <w:num w:numId="2">
-    <w:abstractNumId w:val="7"/>
+    <w:abstractNumId w:val="9"/>
   </w:num>
   <w:num w:numId="3">
-    <w:abstractNumId w:val="1"/>
+    <w:abstractNumId w:val="2"/>
   </w:num>
   <w:num w:numId="4">
     <w:abstractNumId w:val="0"/>
   </w:num>
   <w:num w:numId="5">
+    <w:abstractNumId w:val="5"/>
+  </w:num>
+  <w:num w:numId="6">
+    <w:abstractNumId w:val="10"/>
+  </w:num>
+  <w:num w:numId="7">
+    <w:abstractNumId w:val="7"/>
+  </w:num>
+  <w:num w:numId="8">
+    <w:abstractNumId w:val="6"/>
+  </w:num>
+  <w:num w:numId="9">
     <w:abstractNumId w:val="4"/>
   </w:num>
-  <w:num w:numId="6">
+  <w:num w:numId="10">
     <w:abstractNumId w:val="8"/>
   </w:num>
-  <w:num w:numId="7">
-    <w:abstractNumId w:val="6"/>
-  </w:num>
-  <w:num w:numId="8">
-    <w:abstractNumId w:val="5"/>
-  </w:num>
-  <w:num w:numId="9">
-    <w:abstractNumId w:val="3"/>
+  <w:num w:numId="11">
+    <w:abstractNumId w:val="1"/>
   </w:num>
 </w:numbering>
 </file>
 
 <file path=word/styles.xml><?xml version="1.0" encoding="utf-8"?>
-<w:styles xmlns:mc="http://schemas.openxmlformats.org/markup-compatibility/2006" xmlns:r="http://schemas.openxmlformats.org/officeDocument/2006/relationships" xmlns:w="http://schemas.openxmlformats.org/wordprocessingml/2006/main" xmlns:w14="http://schemas.microsoft.com/office/word/2010/wordml" xmlns:w15="http://schemas.microsoft.com/office/word/2012/wordml" xmlns:w16cid="http://schemas.microsoft.com/office/word/2016/wordml/cid" xmlns:w16se="http://schemas.microsoft.com/office/word/2015/wordml/symex" mc:Ignorable="w14 w15 w16se w16cid">
+<w:styles xmlns:mc="http://schemas.openxmlformats.org/markup-compatibility/2006" xmlns:r="http://schemas.openxmlformats.org/officeDocument/2006/relationships" xmlns:w="http://schemas.openxmlformats.org/wordprocessingml/2006/main" xmlns:w14="http://schemas.microsoft.com/office/word/2010/wordml" mc:Ignorable="w14">
   <w:docDefaults>
     <w:rPrDefault>
       <w:rPr>
@@ -9819,382 +10221,363 @@
       </w:pPr>
     </w:pPrDefault>
   </w:docDefaults>
-  <w:latentStyles w:defLockedState="0" w:defUIPriority="99" w:defSemiHidden="0" w:defUnhideWhenUsed="0" w:defQFormat="0" w:count="375">
-    <w:lsdException w:name="Normal" w:uiPriority="0" w:qFormat="1"/>
-    <w:lsdException w:name="heading 1" w:uiPriority="9" w:qFormat="1"/>
-    <w:lsdException w:name="heading 2" w:semiHidden="1" w:uiPriority="9" w:unhideWhenUsed="1" w:qFormat="1"/>
-    <w:lsdException w:name="heading 3" w:semiHidden="1" w:uiPriority="9" w:unhideWhenUsed="1" w:qFormat="1"/>
-    <w:lsdException w:name="heading 4" w:semiHidden="1" w:uiPriority="9" w:unhideWhenUsed="1" w:qFormat="1"/>
-    <w:lsdException w:name="heading 5" w:semiHidden="1" w:uiPriority="9" w:unhideWhenUsed="1" w:qFormat="1"/>
-    <w:lsdException w:name="heading 6" w:semiHidden="1" w:uiPriority="9" w:unhideWhenUsed="1" w:qFormat="1"/>
-    <w:lsdException w:name="heading 7" w:semiHidden="1" w:uiPriority="9" w:unhideWhenUsed="1" w:qFormat="1"/>
-    <w:lsdException w:name="heading 8" w:semiHidden="1" w:uiPriority="9" w:unhideWhenUsed="1" w:qFormat="1"/>
-    <w:lsdException w:name="heading 9" w:semiHidden="1" w:uiPriority="9" w:unhideWhenUsed="1" w:qFormat="1"/>
-    <w:lsdException w:name="index 1" w:semiHidden="1" w:unhideWhenUsed="1"/>
-    <w:lsdException w:name="index 2" w:semiHidden="1" w:unhideWhenUsed="1"/>
-    <w:lsdException w:name="index 3" w:semiHidden="1" w:unhideWhenUsed="1"/>
-    <w:lsdException w:name="index 4" w:semiHidden="1" w:unhideWhenUsed="1"/>
-    <w:lsdException w:name="index 5" w:semiHidden="1" w:unhideWhenUsed="1"/>
-    <w:lsdException w:name="index 6" w:semiHidden="1" w:unhideWhenUsed="1"/>
-    <w:lsdException w:name="index 7" w:semiHidden="1" w:unhideWhenUsed="1"/>
-    <w:lsdException w:name="index 8" w:semiHidden="1" w:unhideWhenUsed="1"/>
-    <w:lsdException w:name="index 9" w:semiHidden="1" w:unhideWhenUsed="1"/>
-    <w:lsdException w:name="toc 1" w:semiHidden="1" w:uiPriority="39" w:unhideWhenUsed="1"/>
-    <w:lsdException w:name="toc 2" w:semiHidden="1" w:uiPriority="39" w:unhideWhenUsed="1"/>
-    <w:lsdException w:name="toc 3" w:semiHidden="1" w:uiPriority="39" w:unhideWhenUsed="1"/>
-    <w:lsdException w:name="toc 4" w:semiHidden="1" w:uiPriority="39" w:unhideWhenUsed="1"/>
-    <w:lsdException w:name="toc 5" w:semiHidden="1" w:uiPriority="39" w:unhideWhenUsed="1"/>
-    <w:lsdException w:name="toc 6" w:semiHidden="1" w:uiPriority="39" w:unhideWhenUsed="1"/>
-    <w:lsdException w:name="toc 7" w:semiHidden="1" w:uiPriority="39" w:unhideWhenUsed="1"/>
-    <w:lsdException w:name="toc 8" w:semiHidden="1" w:uiPriority="39" w:unhideWhenUsed="1"/>
-    <w:lsdException w:name="toc 9" w:semiHidden="1" w:uiPriority="39" w:unhideWhenUsed="1"/>
-    <w:lsdException w:name="Normal Indent" w:semiHidden="1" w:unhideWhenUsed="1"/>
-    <w:lsdException w:name="footnote text" w:semiHidden="1" w:unhideWhenUsed="1"/>
-    <w:lsdException w:name="annotation text" w:semiHidden="1" w:unhideWhenUsed="1"/>
-    <w:lsdException w:name="header" w:semiHidden="1" w:unhideWhenUsed="1"/>
-    <w:lsdException w:name="footer" w:semiHidden="1" w:unhideWhenUsed="1"/>
-    <w:lsdException w:name="index heading" w:semiHidden="1" w:unhideWhenUsed="1"/>
-    <w:lsdException w:name="caption" w:semiHidden="1" w:uiPriority="35" w:unhideWhenUsed="1" w:qFormat="1"/>
-    <w:lsdException w:name="table of figures" w:semiHidden="1" w:unhideWhenUsed="1"/>
-    <w:lsdException w:name="envelope address" w:semiHidden="1" w:unhideWhenUsed="1"/>
-    <w:lsdException w:name="envelope return" w:semiHidden="1" w:unhideWhenUsed="1"/>
-    <w:lsdException w:name="footnote reference" w:semiHidden="1" w:unhideWhenUsed="1"/>
-    <w:lsdException w:name="annotation reference" w:semiHidden="1" w:unhideWhenUsed="1"/>
-    <w:lsdException w:name="line number" w:semiHidden="1" w:unhideWhenUsed="1"/>
-    <w:lsdException w:name="page number" w:semiHidden="1" w:unhideWhenUsed="1"/>
-    <w:lsdException w:name="endnote reference" w:semiHidden="1" w:unhideWhenUsed="1"/>
-    <w:lsdException w:name="endnote text" w:semiHidden="1" w:unhideWhenUsed="1"/>
-    <w:lsdException w:name="table of authorities" w:semiHidden="1" w:unhideWhenUsed="1"/>
-    <w:lsdException w:name="macro" w:semiHidden="1" w:unhideWhenUsed="1"/>
-    <w:lsdException w:name="toa heading" w:semiHidden="1" w:unhideWhenUsed="1"/>
-    <w:lsdException w:name="List" w:semiHidden="1" w:unhideWhenUsed="1"/>
-    <w:lsdException w:name="List Bullet" w:semiHidden="1" w:unhideWhenUsed="1"/>
-    <w:lsdException w:name="List Number" w:semiHidden="1" w:unhideWhenUsed="1"/>
-    <w:lsdException w:name="List 2" w:semiHidden="1" w:unhideWhenUsed="1"/>
-    <w:lsdException w:name="List 3" w:semiHidden="1" w:unhideWhenUsed="1"/>
-    <w:lsdException w:name="List 4" w:semiHidden="1" w:unhideWhenUsed="1"/>
-    <w:lsdException w:name="List 5" w:semiHidden="1" w:unhideWhenUsed="1"/>
-    <w:lsdException w:name="List Bullet 2" w:semiHidden="1" w:unhideWhenUsed="1"/>
-    <w:lsdException w:name="List Bullet 3" w:semiHidden="1" w:unhideWhenUsed="1"/>
-    <w:lsdException w:name="List Bullet 4" w:semiHidden="1" w:unhideWhenUsed="1"/>
-    <w:lsdException w:name="List Bullet 5" w:semiHidden="1" w:unhideWhenUsed="1"/>
-    <w:lsdException w:name="List Number 2" w:semiHidden="1" w:unhideWhenUsed="1"/>
-    <w:lsdException w:name="List Number 3" w:semiHidden="1" w:unhideWhenUsed="1"/>
-    <w:lsdException w:name="List Number 4" w:semiHidden="1" w:unhideWhenUsed="1"/>
-    <w:lsdException w:name="List Number 5" w:semiHidden="1" w:unhideWhenUsed="1"/>
-    <w:lsdException w:name="Title" w:uiPriority="10" w:qFormat="1"/>
-    <w:lsdException w:name="Closing" w:semiHidden="1" w:unhideWhenUsed="1"/>
-    <w:lsdException w:name="Signature" w:semiHidden="1" w:unhideWhenUsed="1"/>
-    <w:lsdException w:name="Default Paragraph Font" w:semiHidden="1" w:uiPriority="1" w:unhideWhenUsed="1"/>
-    <w:lsdException w:name="Body Text" w:semiHidden="1" w:unhideWhenUsed="1"/>
-    <w:lsdException w:name="Body Text Indent" w:semiHidden="1" w:unhideWhenUsed="1"/>
-    <w:lsdException w:name="List Continue" w:semiHidden="1" w:unhideWhenUsed="1"/>
-    <w:lsdException w:name="List Continue 2" w:semiHidden="1" w:unhideWhenUsed="1"/>
-    <w:lsdException w:name="List Continue 3" w:semiHidden="1" w:unhideWhenUsed="1"/>
-    <w:lsdException w:name="List Continue 4" w:semiHidden="1" w:unhideWhenUsed="1"/>
-    <w:lsdException w:name="List Continue 5" w:semiHidden="1" w:unhideWhenUsed="1"/>
-    <w:lsdException w:name="Message Header" w:semiHidden="1" w:unhideWhenUsed="1"/>
-    <w:lsdException w:name="Subtitle" w:uiPriority="11" w:qFormat="1"/>
-    <w:lsdException w:name="Salutation" w:semiHidden="1" w:unhideWhenUsed="1"/>
-    <w:lsdException w:name="Date" w:semiHidden="1" w:unhideWhenUsed="1"/>
-    <w:lsdException w:name="Body Text First Indent" w:semiHidden="1" w:unhideWhenUsed="1"/>
-    <w:lsdException w:name="Body Text First Indent 2" w:semiHidden="1" w:unhideWhenUsed="1"/>
-    <w:lsdException w:name="Note Heading" w:semiHidden="1" w:unhideWhenUsed="1"/>
-    <w:lsdException w:name="Body Text 2" w:semiHidden="1" w:unhideWhenUsed="1"/>
-    <w:lsdException w:name="Body Text 3" w:semiHidden="1" w:unhideWhenUsed="1"/>
-    <w:lsdException w:name="Body Text Indent 2" w:semiHidden="1" w:unhideWhenUsed="1"/>
-    <w:lsdException w:name="Body Text Indent 3" w:semiHidden="1" w:unhideWhenUsed="1"/>
-    <w:lsdException w:name="Block Text" w:semiHidden="1" w:unhideWhenUsed="1"/>
-    <w:lsdException w:name="Hyperlink" w:semiHidden="1" w:unhideWhenUsed="1"/>
-    <w:lsdException w:name="FollowedHyperlink" w:semiHidden="1" w:unhideWhenUsed="1"/>
-    <w:lsdException w:name="Strong" w:uiPriority="22" w:qFormat="1"/>
-    <w:lsdException w:name="Emphasis" w:uiPriority="20" w:qFormat="1"/>
-    <w:lsdException w:name="Document Map" w:semiHidden="1" w:unhideWhenUsed="1"/>
-    <w:lsdException w:name="Plain Text" w:semiHidden="1" w:unhideWhenUsed="1"/>
-    <w:lsdException w:name="E-mail Signature" w:semiHidden="1" w:unhideWhenUsed="1"/>
-    <w:lsdException w:name="HTML Top of Form" w:semiHidden="1" w:unhideWhenUsed="1"/>
-    <w:lsdException w:name="HTML Bottom of Form" w:semiHidden="1" w:unhideWhenUsed="1"/>
-    <w:lsdException w:name="Normal (Web)" w:semiHidden="1" w:unhideWhenUsed="1"/>
-    <w:lsdException w:name="HTML Acronym" w:semiHidden="1" w:unhideWhenUsed="1"/>
-    <w:lsdException w:name="HTML Address" w:semiHidden="1" w:unhideWhenUsed="1"/>
-    <w:lsdException w:name="HTML Cite" w:semiHidden="1" w:unhideWhenUsed="1"/>
-    <w:lsdException w:name="HTML Code" w:semiHidden="1" w:unhideWhenUsed="1"/>
-    <w:lsdException w:name="HTML Definition" w:semiHidden="1" w:unhideWhenUsed="1"/>
-    <w:lsdException w:name="HTML Keyboard" w:semiHidden="1" w:unhideWhenUsed="1"/>
-    <w:lsdException w:name="HTML Preformatted" w:semiHidden="1" w:unhideWhenUsed="1"/>
-    <w:lsdException w:name="HTML Sample" w:semiHidden="1" w:unhideWhenUsed="1"/>
-    <w:lsdException w:name="HTML Typewriter" w:semiHidden="1" w:unhideWhenUsed="1"/>
-    <w:lsdException w:name="HTML Variable" w:semiHidden="1" w:unhideWhenUsed="1"/>
-    <w:lsdException w:name="Normal Table" w:semiHidden="1" w:unhideWhenUsed="1"/>
-    <w:lsdException w:name="annotation subject" w:semiHidden="1" w:unhideWhenUsed="1"/>
-    <w:lsdException w:name="No List" w:semiHidden="1" w:unhideWhenUsed="1"/>
-    <w:lsdException w:name="Outline List 1" w:semiHidden="1" w:unhideWhenUsed="1"/>
-    <w:lsdException w:name="Outline List 2" w:semiHidden="1" w:unhideWhenUsed="1"/>
-    <w:lsdException w:name="Outline List 3" w:semiHidden="1" w:unhideWhenUsed="1"/>
-    <w:lsdException w:name="Table Simple 1" w:semiHidden="1" w:unhideWhenUsed="1"/>
-    <w:lsdException w:name="Table Simple 2" w:semiHidden="1" w:unhideWhenUsed="1"/>
-    <w:lsdException w:name="Table Simple 3" w:semiHidden="1" w:unhideWhenUsed="1"/>
-    <w:lsdException w:name="Table Classic 1" w:semiHidden="1" w:unhideWhenUsed="1"/>
-    <w:lsdException w:name="Table Classic 2" w:semiHidden="1" w:unhideWhenUsed="1"/>
-    <w:lsdException w:name="Table Classic 3" w:semiHidden="1" w:unhideWhenUsed="1"/>
-    <w:lsdException w:name="Table Classic 4" w:semiHidden="1" w:unhideWhenUsed="1"/>
-    <w:lsdException w:name="Table Colorful 1" w:semiHidden="1" w:unhideWhenUsed="1"/>
-    <w:lsdException w:name="Table Colorful 2" w:semiHidden="1" w:unhideWhenUsed="1"/>
-    <w:lsdException w:name="Table Colorful 3" w:semiHidden="1" w:unhideWhenUsed="1"/>
-    <w:lsdException w:name="Table Columns 1" w:semiHidden="1" w:unhideWhenUsed="1"/>
-    <w:lsdException w:name="Table Columns 2" w:semiHidden="1" w:unhideWhenUsed="1"/>
-    <w:lsdException w:name="Table Columns 3" w:semiHidden="1" w:unhideWhenUsed="1"/>
-    <w:lsdException w:name="Table Columns 4" w:semiHidden="1" w:unhideWhenUsed="1"/>
-    <w:lsdException w:name="Table Columns 5" w:semiHidden="1" w:unhideWhenUsed="1"/>
-    <w:lsdException w:name="Table Grid 1" w:semiHidden="1" w:unhideWhenUsed="1"/>
-    <w:lsdException w:name="Table Grid 2" w:semiHidden="1" w:unhideWhenUsed="1"/>
-    <w:lsdException w:name="Table Grid 3" w:semiHidden="1" w:unhideWhenUsed="1"/>
-    <w:lsdException w:name="Table Grid 4" w:semiHidden="1" w:unhideWhenUsed="1"/>
-    <w:lsdException w:name="Table Grid 5" w:semiHidden="1" w:unhideWhenUsed="1"/>
-    <w:lsdException w:name="Table Grid 6" w:semiHidden="1" w:unhideWhenUsed="1"/>
-    <w:lsdException w:name="Table Grid 7" w:semiHidden="1" w:unhideWhenUsed="1"/>
-    <w:lsdException w:name="Table Grid 8" w:semiHidden="1" w:unhideWhenUsed="1"/>
-    <w:lsdException w:name="Table List 1" w:semiHidden="1" w:unhideWhenUsed="1"/>
-    <w:lsdException w:name="Table List 2" w:semiHidden="1" w:unhideWhenUsed="1"/>
-    <w:lsdException w:name="Table List 3" w:semiHidden="1" w:unhideWhenUsed="1"/>
-    <w:lsdException w:name="Table List 4" w:semiHidden="1" w:unhideWhenUsed="1"/>
-    <w:lsdException w:name="Table List 5" w:semiHidden="1" w:unhideWhenUsed="1"/>
-    <w:lsdException w:name="Table List 6" w:semiHidden="1" w:unhideWhenUsed="1"/>
-    <w:lsdException w:name="Table List 7" w:semiHidden="1" w:unhideWhenUsed="1"/>
-    <w:lsdException w:name="Table List 8" w:semiHidden="1" w:unhideWhenUsed="1"/>
-    <w:lsdException w:name="Table 3D effects 1" w:semiHidden="1" w:unhideWhenUsed="1"/>
-    <w:lsdException w:name="Table 3D effects 2" w:semiHidden="1" w:unhideWhenUsed="1"/>
-    <w:lsdException w:name="Table 3D effects 3" w:semiHidden="1" w:unhideWhenUsed="1"/>
-    <w:lsdException w:name="Table Contemporary" w:semiHidden="1" w:unhideWhenUsed="1"/>
-    <w:lsdException w:name="Table Elegant" w:semiHidden="1" w:unhideWhenUsed="1"/>
-    <w:lsdException w:name="Table Professional" w:semiHidden="1" w:unhideWhenUsed="1"/>
-    <w:lsdException w:name="Table Subtle 1" w:semiHidden="1" w:unhideWhenUsed="1"/>
-    <w:lsdException w:name="Table Subtle 2" w:semiHidden="1" w:unhideWhenUsed="1"/>
-    <w:lsdException w:name="Table Web 1" w:semiHidden="1" w:unhideWhenUsed="1"/>
-    <w:lsdException w:name="Table Web 2" w:semiHidden="1" w:unhideWhenUsed="1"/>
-    <w:lsdException w:name="Table Web 3" w:semiHidden="1" w:unhideWhenUsed="1"/>
-    <w:lsdException w:name="Balloon Text" w:semiHidden="1" w:unhideWhenUsed="1"/>
-    <w:lsdException w:name="Table Grid" w:uiPriority="59"/>
-    <w:lsdException w:name="Table Theme" w:semiHidden="1" w:unhideWhenUsed="1"/>
-    <w:lsdException w:name="Placeholder Text" w:semiHidden="1"/>
-    <w:lsdException w:name="No Spacing" w:uiPriority="1" w:qFormat="1"/>
-    <w:lsdException w:name="Light Shading" w:uiPriority="60"/>
-    <w:lsdException w:name="Light List" w:uiPriority="61"/>
-    <w:lsdException w:name="Light Grid" w:uiPriority="62"/>
-    <w:lsdException w:name="Medium Shading 1" w:uiPriority="63"/>
-    <w:lsdException w:name="Medium Shading 2" w:uiPriority="64"/>
-    <w:lsdException w:name="Medium List 1" w:uiPriority="65"/>
-    <w:lsdException w:name="Medium List 2" w:uiPriority="66"/>
-    <w:lsdException w:name="Medium Grid 1" w:uiPriority="67"/>
-    <w:lsdException w:name="Medium Grid 2" w:uiPriority="68"/>
-    <w:lsdException w:name="Medium Grid 3" w:uiPriority="69"/>
-    <w:lsdException w:name="Dark List" w:uiPriority="70"/>
-    <w:lsdException w:name="Colorful Shading" w:uiPriority="71"/>
-    <w:lsdException w:name="Colorful List" w:uiPriority="72"/>
-    <w:lsdException w:name="Colorful Grid" w:uiPriority="73"/>
-    <w:lsdException w:name="Light Shading Accent 1" w:uiPriority="60"/>
-    <w:lsdException w:name="Light List Accent 1" w:uiPriority="61"/>
-    <w:lsdException w:name="Light Grid Accent 1" w:uiPriority="62"/>
-    <w:lsdException w:name="Medium Shading 1 Accent 1" w:uiPriority="63"/>
-    <w:lsdException w:name="Medium Shading 2 Accent 1" w:uiPriority="64"/>
-    <w:lsdException w:name="Medium List 1 Accent 1" w:uiPriority="65"/>
-    <w:lsdException w:name="Revision" w:semiHidden="1"/>
-    <w:lsdException w:name="List Paragraph" w:uiPriority="34" w:qFormat="1"/>
-    <w:lsdException w:name="Quote" w:uiPriority="29" w:qFormat="1"/>
-    <w:lsdException w:name="Intense Quote" w:uiPriority="30" w:qFormat="1"/>
-    <w:lsdException w:name="Medium List 2 Accent 1" w:uiPriority="66"/>
-    <w:lsdException w:name="Medium Grid 1 Accent 1" w:uiPriority="67"/>
-    <w:lsdException w:name="Medium Grid 2 Accent 1" w:uiPriority="68"/>
-    <w:lsdException w:name="Medium Grid 3 Accent 1" w:uiPriority="69"/>
-    <w:lsdException w:name="Dark List Accent 1" w:uiPriority="70"/>
-    <w:lsdException w:name="Colorful Shading Accent 1" w:uiPriority="71"/>
-    <w:lsdException w:name="Colorful List Accent 1" w:uiPriority="72"/>
-    <w:lsdException w:name="Colorful Grid Accent 1" w:uiPriority="73"/>
-    <w:lsdException w:name="Light Shading Accent 2" w:uiPriority="60"/>
-    <w:lsdException w:name="Light List Accent 2" w:uiPriority="61"/>
-    <w:lsdException w:name="Light Grid Accent 2" w:uiPriority="62"/>
-    <w:lsdException w:name="Medium Shading 1 Accent 2" w:uiPriority="63"/>
-    <w:lsdException w:name="Medium Shading 2 Accent 2" w:uiPriority="64"/>
-    <w:lsdException w:name="Medium List 1 Accent 2" w:uiPriority="65"/>
-    <w:lsdException w:name="Medium List 2 Accent 2" w:uiPriority="66"/>
-    <w:lsdException w:name="Medium Grid 1 Accent 2" w:uiPriority="67"/>
-    <w:lsdException w:name="Medium Grid 2 Accent 2" w:uiPriority="68"/>
-    <w:lsdException w:name="Medium Grid 3 Accent 2" w:uiPriority="69"/>
-    <w:lsdException w:name="Dark List Accent 2" w:uiPriority="70"/>
-    <w:lsdException w:name="Colorful Shading Accent 2" w:uiPriority="71"/>
-    <w:lsdException w:name="Colorful List Accent 2" w:uiPriority="72"/>
-    <w:lsdException w:name="Colorful Grid Accent 2" w:uiPriority="73"/>
-    <w:lsdException w:name="Light Shading Accent 3" w:uiPriority="60"/>
-    <w:lsdException w:name="Light List Accent 3" w:uiPriority="61"/>
-    <w:lsdException w:name="Light Grid Accent 3" w:uiPriority="62"/>
-    <w:lsdException w:name="Medium Shading 1 Accent 3" w:uiPriority="63"/>
-    <w:lsdException w:name="Medium Shading 2 Accent 3" w:uiPriority="64"/>
-    <w:lsdException w:name="Medium List 1 Accent 3" w:uiPriority="65"/>
-    <w:lsdException w:name="Medium List 2 Accent 3" w:uiPriority="66"/>
-    <w:lsdException w:name="Medium Grid 1 Accent 3" w:uiPriority="67"/>
-    <w:lsdException w:name="Medium Grid 2 Accent 3" w:uiPriority="68"/>
-    <w:lsdException w:name="Medium Grid 3 Accent 3" w:uiPriority="69"/>
-    <w:lsdException w:name="Dark List Accent 3" w:uiPriority="70"/>
-    <w:lsdException w:name="Colorful Shading Accent 3" w:uiPriority="71"/>
-    <w:lsdException w:name="Colorful List Accent 3" w:uiPriority="72"/>
-    <w:lsdException w:name="Colorful Grid Accent 3" w:uiPriority="73"/>
-    <w:lsdException w:name="Light Shading Accent 4" w:uiPriority="60"/>
-    <w:lsdException w:name="Light List Accent 4" w:uiPriority="61"/>
-    <w:lsdException w:name="Light Grid Accent 4" w:uiPriority="62"/>
-    <w:lsdException w:name="Medium Shading 1 Accent 4" w:uiPriority="63"/>
-    <w:lsdException w:name="Medium Shading 2 Accent 4" w:uiPriority="64"/>
-    <w:lsdException w:name="Medium List 1 Accent 4" w:uiPriority="65"/>
-    <w:lsdException w:name="Medium List 2 Accent 4" w:uiPriority="66"/>
-    <w:lsdException w:name="Medium Grid 1 Accent 4" w:uiPriority="67"/>
-    <w:lsdException w:name="Medium Grid 2 Accent 4" w:uiPriority="68"/>
-    <w:lsdException w:name="Medium Grid 3 Accent 4" w:uiPriority="69"/>
-    <w:lsdException w:name="Dark List Accent 4" w:uiPriority="70"/>
-    <w:lsdException w:name="Colorful Shading Accent 4" w:uiPriority="71"/>
-    <w:lsdException w:name="Colorful List Accent 4" w:uiPriority="72"/>
-    <w:lsdException w:name="Colorful Grid Accent 4" w:uiPriority="73"/>
-    <w:lsdException w:name="Light Shading Accent 5" w:uiPriority="60"/>
-    <w:lsdException w:name="Light List Accent 5" w:uiPriority="61"/>
-    <w:lsdException w:name="Light Grid Accent 5" w:uiPriority="62"/>
-    <w:lsdException w:name="Medium Shading 1 Accent 5" w:uiPriority="63"/>
-    <w:lsdException w:name="Medium Shading 2 Accent 5" w:uiPriority="64"/>
-    <w:lsdException w:name="Medium List 1 Accent 5" w:uiPriority="65"/>
-    <w:lsdException w:name="Medium List 2 Accent 5" w:uiPriority="66"/>
-    <w:lsdException w:name="Medium Grid 1 Accent 5" w:uiPriority="67"/>
-    <w:lsdException w:name="Medium Grid 2 Accent 5" w:uiPriority="68"/>
-    <w:lsdException w:name="Medium Grid 3 Accent 5" w:uiPriority="69"/>
-    <w:lsdException w:name="Dark List Accent 5" w:uiPriority="70"/>
-    <w:lsdException w:name="Colorful Shading Accent 5" w:uiPriority="71"/>
-    <w:lsdException w:name="Colorful List Accent 5" w:uiPriority="72"/>
-    <w:lsdException w:name="Colorful Grid Accent 5" w:uiPriority="73"/>
-    <w:lsdException w:name="Light Shading Accent 6" w:uiPriority="60"/>
-    <w:lsdException w:name="Light List Accent 6" w:uiPriority="61"/>
-    <w:lsdException w:name="Light Grid Accent 6" w:uiPriority="62"/>
-    <w:lsdException w:name="Medium Shading 1 Accent 6" w:uiPriority="63"/>
-    <w:lsdException w:name="Medium Shading 2 Accent 6" w:uiPriority="64"/>
-    <w:lsdException w:name="Medium List 1 Accent 6" w:uiPriority="65"/>
-    <w:lsdException w:name="Medium List 2 Accent 6" w:uiPriority="66"/>
-    <w:lsdException w:name="Medium Grid 1 Accent 6" w:uiPriority="67"/>
-    <w:lsdException w:name="Medium Grid 2 Accent 6" w:uiPriority="68"/>
-    <w:lsdException w:name="Medium Grid 3 Accent 6" w:uiPriority="69"/>
-    <w:lsdException w:name="Dark List Accent 6" w:uiPriority="70"/>
-    <w:lsdException w:name="Colorful Shading Accent 6" w:uiPriority="71"/>
-    <w:lsdException w:name="Colorful List Accent 6" w:uiPriority="72"/>
-    <w:lsdException w:name="Colorful Grid Accent 6" w:uiPriority="73"/>
-    <w:lsdException w:name="Subtle Emphasis" w:uiPriority="19" w:qFormat="1"/>
-    <w:lsdException w:name="Intense Emphasis" w:uiPriority="21" w:qFormat="1"/>
-    <w:lsdException w:name="Subtle Reference" w:uiPriority="31" w:qFormat="1"/>
-    <w:lsdException w:name="Intense Reference" w:uiPriority="32" w:qFormat="1"/>
-    <w:lsdException w:name="Book Title" w:uiPriority="33" w:qFormat="1"/>
-    <w:lsdException w:name="Bibliography" w:semiHidden="1" w:uiPriority="37" w:unhideWhenUsed="1"/>
-    <w:lsdException w:name="TOC Heading" w:semiHidden="1" w:uiPriority="39" w:unhideWhenUsed="1" w:qFormat="1"/>
-    <w:lsdException w:name="Plain Table 1" w:uiPriority="41"/>
-    <w:lsdException w:name="Plain Table 2" w:uiPriority="42"/>
-    <w:lsdException w:name="Plain Table 3" w:uiPriority="43"/>
-    <w:lsdException w:name="Plain Table 4" w:uiPriority="44"/>
-    <w:lsdException w:name="Plain Table 5" w:uiPriority="45"/>
-    <w:lsdException w:name="Grid Table Light" w:uiPriority="40"/>
-    <w:lsdException w:name="Grid Table 1 Light" w:uiPriority="46"/>
-    <w:lsdException w:name="Grid Table 2" w:uiPriority="47"/>
-    <w:lsdException w:name="Grid Table 3" w:uiPriority="48"/>
-    <w:lsdException w:name="Grid Table 4" w:uiPriority="49"/>
-    <w:lsdException w:name="Grid Table 5 Dark" w:uiPriority="50"/>
-    <w:lsdException w:name="Grid Table 6 Colorful" w:uiPriority="51"/>
-    <w:lsdException w:name="Grid Table 7 Colorful" w:uiPriority="52"/>
-    <w:lsdException w:name="Grid Table 1 Light Accent 1" w:uiPriority="46"/>
-    <w:lsdException w:name="Grid Table 2 Accent 1" w:uiPriority="47"/>
-    <w:lsdException w:name="Grid Table 3 Accent 1" w:uiPriority="48"/>
-    <w:lsdException w:name="Grid Table 4 Accent 1" w:uiPriority="49"/>
-    <w:lsdException w:name="Grid Table 5 Dark Accent 1" w:uiPriority="50"/>
-    <w:lsdException w:name="Grid Table 6 Colorful Accent 1" w:uiPriority="51"/>
-    <w:lsdException w:name="Grid Table 7 Colorful Accent 1" w:uiPriority="52"/>
-    <w:lsdException w:name="Grid Table 1 Light Accent 2" w:uiPriority="46"/>
-    <w:lsdException w:name="Grid Table 2 Accent 2" w:uiPriority="47"/>
-    <w:lsdException w:name="Grid Table 3 Accent 2" w:uiPriority="48"/>
-    <w:lsdException w:name="Grid Table 4 Accent 2" w:uiPriority="49"/>
-    <w:lsdException w:name="Grid Table 5 Dark Accent 2" w:uiPriority="50"/>
-    <w:lsdException w:name="Grid Table 6 Colorful Accent 2" w:uiPriority="51"/>
-    <w:lsdException w:name="Grid Table 7 Colorful Accent 2" w:uiPriority="52"/>
-    <w:lsdException w:name="Grid Table 1 Light Accent 3" w:uiPriority="46"/>
-    <w:lsdException w:name="Grid Table 2 Accent 3" w:uiPriority="47"/>
-    <w:lsdException w:name="Grid Table 3 Accent 3" w:uiPriority="48"/>
-    <w:lsdException w:name="Grid Table 4 Accent 3" w:uiPriority="49"/>
-    <w:lsdException w:name="Grid Table 5 Dark Accent 3" w:uiPriority="50"/>
-    <w:lsdException w:name="Grid Table 6 Colorful Accent 3" w:uiPriority="51"/>
-    <w:lsdException w:name="Grid Table 7 Colorful Accent 3" w:uiPriority="52"/>
-    <w:lsdException w:name="Grid Table 1 Light Accent 4" w:uiPriority="46"/>
-    <w:lsdException w:name="Grid Table 2 Accent 4" w:uiPriority="47"/>
-    <w:lsdException w:name="Grid Table 3 Accent 4" w:uiPriority="48"/>
-    <w:lsdException w:name="Grid Table 4 Accent 4" w:uiPriority="49"/>
-    <w:lsdException w:name="Grid Table 5 Dark Accent 4" w:uiPriority="50"/>
-    <w:lsdException w:name="Grid Table 6 Colorful Accent 4" w:uiPriority="51"/>
-    <w:lsdException w:name="Grid Table 7 Colorful Accent 4" w:uiPriority="52"/>
-    <w:lsdException w:name="Grid Table 1 Light Accent 5" w:uiPriority="46"/>
-    <w:lsdException w:name="Grid Table 2 Accent 5" w:uiPriority="47"/>
-    <w:lsdException w:name="Grid Table 3 Accent 5" w:uiPriority="48"/>
-    <w:lsdException w:name="Grid Table 4 Accent 5" w:uiPriority="49"/>
-    <w:lsdException w:name="Grid Table 5 Dark Accent 5" w:uiPriority="50"/>
-    <w:lsdException w:name="Grid Table 6 Colorful Accent 5" w:uiPriority="51"/>
-    <w:lsdException w:name="Grid Table 7 Colorful Accent 5" w:uiPriority="52"/>
-    <w:lsdException w:name="Grid Table 1 Light Accent 6" w:uiPriority="46"/>
-    <w:lsdException w:name="Grid Table 2 Accent 6" w:uiPriority="47"/>
-    <w:lsdException w:name="Grid Table 3 Accent 6" w:uiPriority="48"/>
-    <w:lsdException w:name="Grid Table 4 Accent 6" w:uiPriority="49"/>
-    <w:lsdException w:name="Grid Table 5 Dark Accent 6" w:uiPriority="50"/>
-    <w:lsdException w:name="Grid Table 6 Colorful Accent 6" w:uiPriority="51"/>
-    <w:lsdException w:name="Grid Table 7 Colorful Accent 6" w:uiPriority="52"/>
-    <w:lsdException w:name="List Table 1 Light" w:uiPriority="46"/>
-    <w:lsdException w:name="List Table 2" w:uiPriority="47"/>
-    <w:lsdException w:name="List Table 3" w:uiPriority="48"/>
-    <w:lsdException w:name="List Table 4" w:uiPriority="49"/>
-    <w:lsdException w:name="List Table 5 Dark" w:uiPriority="50"/>
-    <w:lsdException w:name="List Table 6 Colorful" w:uiPriority="51"/>
-    <w:lsdException w:name="List Table 7 Colorful" w:uiPriority="52"/>
-    <w:lsdException w:name="List Table 1 Light Accent 1" w:uiPriority="46"/>
-    <w:lsdException w:name="List Table 2 Accent 1" w:uiPriority="47"/>
-    <w:lsdException w:name="List Table 3 Accent 1" w:uiPriority="48"/>
-    <w:lsdException w:name="List Table 4 Accent 1" w:uiPriority="49"/>
-    <w:lsdException w:name="List Table 5 Dark Accent 1" w:uiPriority="50"/>
-    <w:lsdException w:name="List Table 6 Colorful Accent 1" w:uiPriority="51"/>
-    <w:lsdException w:name="List Table 7 Colorful Accent 1" w:uiPriority="52"/>
-    <w:lsdException w:name="List Table 1 Light Accent 2" w:uiPriority="46"/>
-    <w:lsdException w:name="List Table 2 Accent 2" w:uiPriority="47"/>
-    <w:lsdException w:name="List Table 3 Accent 2" w:uiPriority="48"/>
-    <w:lsdException w:name="List Table 4 Accent 2" w:uiPriority="49"/>
-    <w:lsdException w:name="List Table 5 Dark Accent 2" w:uiPriority="50"/>
-    <w:lsdException w:name="List Table 6 Colorful Accent 2" w:uiPriority="51"/>
-    <w:lsdException w:name="List Table 7 Colorful Accent 2" w:uiPriority="52"/>
-    <w:lsdException w:name="List Table 1 Light Accent 3" w:uiPriority="46"/>
-    <w:lsdException w:name="List Table 2 Accent 3" w:uiPriority="47"/>
-    <w:lsdException w:name="List Table 3 Accent 3" w:uiPriority="48"/>
-    <w:lsdException w:name="List Table 4 Accent 3" w:uiPriority="49"/>
-    <w:lsdException w:name="List Table 5 Dark Accent 3" w:uiPriority="50"/>
-    <w:lsdException w:name="List Table 6 Colorful Accent 3" w:uiPriority="51"/>
-    <w:lsdException w:name="List Table 7 Colorful Accent 3" w:uiPriority="52"/>
-    <w:lsdException w:name="List Table 1 Light Accent 4" w:uiPriority="46"/>
-    <w:lsdException w:name="List Table 2 Accent 4" w:uiPriority="47"/>
-    <w:lsdException w:name="List Table 3 Accent 4" w:uiPriority="48"/>
-    <w:lsdException w:name="List Table 4 Accent 4" w:uiPriority="49"/>
-    <w:lsdException w:name="List Table 5 Dark Accent 4" w:uiPriority="50"/>
-    <w:lsdException w:name="List Table 6 Colorful Accent 4" w:uiPriority="51"/>
-    <w:lsdException w:name="List Table 7 Colorful Accent 4" w:uiPriority="52"/>
-    <w:lsdException w:name="List Table 1 Light Accent 5" w:uiPriority="46"/>
-    <w:lsdException w:name="List Table 2 Accent 5" w:uiPriority="47"/>
-    <w:lsdException w:name="List Table 3 Accent 5" w:uiPriority="48"/>
-    <w:lsdException w:name="List Table 4 Accent 5" w:uiPriority="49"/>
-    <w:lsdException w:name="List Table 5 Dark Accent 5" w:uiPriority="50"/>
-    <w:lsdException w:name="List Table 6 Colorful Accent 5" w:uiPriority="51"/>
-    <w:lsdException w:name="List Table 7 Colorful Accent 5" w:uiPriority="52"/>
-    <w:lsdException w:name="List Table 1 Light Accent 6" w:uiPriority="46"/>
-    <w:lsdException w:name="List Table 2 Accent 6" w:uiPriority="47"/>
-    <w:lsdException w:name="List Table 3 Accent 6" w:uiPriority="48"/>
-    <w:lsdException w:name="List Table 4 Accent 6" w:uiPriority="49"/>
-    <w:lsdException w:name="List Table 5 Dark Accent 6" w:uiPriority="50"/>
-    <w:lsdException w:name="List Table 6 Colorful Accent 6" w:uiPriority="51"/>
-    <w:lsdException w:name="List Table 7 Colorful Accent 6" w:uiPriority="52"/>
-    <w:lsdException w:name="Mention" w:semiHidden="1" w:unhideWhenUsed="1"/>
-    <w:lsdException w:name="Smart Hyperlink" w:semiHidden="1" w:unhideWhenUsed="1"/>
-    <w:lsdException w:name="Hashtag" w:semiHidden="1" w:unhideWhenUsed="1"/>
-    <w:lsdException w:name="Unresolved Mention" w:semiHidden="1" w:unhideWhenUsed="1"/>
+  <w:latentStyles w:defLockedState="0" w:defUIPriority="99" w:defSemiHidden="1" w:defUnhideWhenUsed="1" w:defQFormat="0" w:count="276">
+    <w:lsdException w:name="Normal" w:semiHidden="0" w:uiPriority="0" w:unhideWhenUsed="0" w:qFormat="1"/>
+    <w:lsdException w:name="heading 1" w:semiHidden="0" w:uiPriority="9" w:unhideWhenUsed="0" w:qFormat="1"/>
+    <w:lsdException w:name="heading 2" w:uiPriority="9" w:qFormat="1"/>
+    <w:lsdException w:name="heading 3" w:uiPriority="9" w:qFormat="1"/>
+    <w:lsdException w:name="heading 4" w:uiPriority="9" w:qFormat="1"/>
+    <w:lsdException w:name="heading 5" w:uiPriority="9" w:qFormat="1"/>
+    <w:lsdException w:name="heading 6" w:uiPriority="9" w:qFormat="1"/>
+    <w:lsdException w:name="heading 7" w:uiPriority="9" w:qFormat="1"/>
+    <w:lsdException w:name="heading 8" w:uiPriority="9" w:qFormat="1"/>
+    <w:lsdException w:name="heading 9" w:uiPriority="9" w:qFormat="1"/>
+    <w:lsdException w:name="toc 1" w:uiPriority="39"/>
+    <w:lsdException w:name="toc 2" w:uiPriority="39"/>
+    <w:lsdException w:name="toc 3" w:uiPriority="39"/>
+    <w:lsdException w:name="toc 4" w:uiPriority="39"/>
+    <w:lsdException w:name="toc 5" w:uiPriority="39"/>
+    <w:lsdException w:name="toc 6" w:uiPriority="39"/>
+    <w:lsdException w:name="toc 7" w:uiPriority="39"/>
+    <w:lsdException w:name="toc 8" w:uiPriority="39"/>
+    <w:lsdException w:name="toc 9" w:uiPriority="39"/>
+    <w:lsdException w:name="caption" w:uiPriority="35" w:qFormat="1"/>
+    <w:lsdException w:name="Title" w:semiHidden="0" w:uiPriority="10" w:unhideWhenUsed="0" w:qFormat="1"/>
+    <w:lsdException w:name="Default Paragraph Font" w:uiPriority="1"/>
+    <w:lsdException w:name="Subtitle" w:semiHidden="0" w:uiPriority="11" w:unhideWhenUsed="0" w:qFormat="1"/>
+    <w:lsdException w:name="Strong" w:semiHidden="0" w:uiPriority="22" w:unhideWhenUsed="0" w:qFormat="1"/>
+    <w:lsdException w:name="Emphasis" w:semiHidden="0" w:uiPriority="20" w:unhideWhenUsed="0" w:qFormat="1"/>
+    <w:lsdException w:name="Table Grid" w:semiHidden="0" w:uiPriority="59" w:unhideWhenUsed="0"/>
+    <w:lsdException w:name="Note Level 1" w:semiHidden="0" w:unhideWhenUsed="0"/>
+    <w:lsdException w:name="Note Level 2" w:semiHidden="0" w:unhideWhenUsed="0"/>
+    <w:lsdException w:name="Note Level 3" w:semiHidden="0" w:unhideWhenUsed="0"/>
+    <w:lsdException w:name="Note Level 4" w:semiHidden="0" w:unhideWhenUsed="0"/>
+    <w:lsdException w:name="Note Level 5" w:semiHidden="0" w:unhideWhenUsed="0"/>
+    <w:lsdException w:name="Note Level 6" w:semiHidden="0" w:unhideWhenUsed="0"/>
+    <w:lsdException w:name="Note Level 7" w:semiHidden="0" w:unhideWhenUsed="0"/>
+    <w:lsdException w:name="Note Level 8" w:semiHidden="0" w:unhideWhenUsed="0"/>
+    <w:lsdException w:name="Note Level 9" w:semiHidden="0" w:unhideWhenUsed="0"/>
+    <w:lsdException w:name="Placeholder Text" w:unhideWhenUsed="0"/>
+    <w:lsdException w:name="No Spacing" w:semiHidden="0" w:uiPriority="1" w:unhideWhenUsed="0" w:qFormat="1"/>
+    <w:lsdException w:name="Light Shading" w:semiHidden="0" w:uiPriority="60" w:unhideWhenUsed="0"/>
+    <w:lsdException w:name="Light List" w:semiHidden="0" w:uiPriority="61" w:unhideWhenUsed="0"/>
+    <w:lsdException w:name="Light Grid" w:semiHidden="0" w:uiPriority="62" w:unhideWhenUsed="0"/>
+    <w:lsdException w:name="Medium Shading 1" w:semiHidden="0" w:uiPriority="63" w:unhideWhenUsed="0"/>
+    <w:lsdException w:name="Medium Shading 2" w:semiHidden="0" w:uiPriority="64" w:unhideWhenUsed="0"/>
+    <w:lsdException w:name="Medium List 1" w:semiHidden="0" w:uiPriority="65" w:unhideWhenUsed="0"/>
+    <w:lsdException w:name="Medium List 2" w:semiHidden="0" w:uiPriority="66" w:unhideWhenUsed="0"/>
+    <w:lsdException w:name="Medium Grid 1" w:semiHidden="0" w:uiPriority="67" w:unhideWhenUsed="0"/>
+    <w:lsdException w:name="Medium Grid 2" w:semiHidden="0" w:uiPriority="68" w:unhideWhenUsed="0"/>
+    <w:lsdException w:name="Medium Grid 3" w:semiHidden="0" w:uiPriority="69" w:unhideWhenUsed="0"/>
+    <w:lsdException w:name="Dark List" w:semiHidden="0" w:uiPriority="70" w:unhideWhenUsed="0"/>
+    <w:lsdException w:name="Colorful Shading" w:semiHidden="0" w:uiPriority="71" w:unhideWhenUsed="0"/>
+    <w:lsdException w:name="Colorful List" w:semiHidden="0" w:uiPriority="72" w:unhideWhenUsed="0"/>
+    <w:lsdException w:name="Colorful Grid" w:semiHidden="0" w:uiPriority="73" w:unhideWhenUsed="0"/>
+    <w:lsdException w:name="Light Shading Accent 1" w:semiHidden="0" w:uiPriority="60" w:unhideWhenUsed="0"/>
+    <w:lsdException w:name="Light List Accent 1" w:semiHidden="0" w:uiPriority="61" w:unhideWhenUsed="0"/>
+    <w:lsdException w:name="Light Grid Accent 1" w:semiHidden="0" w:uiPriority="62" w:unhideWhenUsed="0"/>
+    <w:lsdException w:name="Medium Shading 1 Accent 1" w:semiHidden="0" w:uiPriority="63" w:unhideWhenUsed="0"/>
+    <w:lsdException w:name="Medium Shading 2 Accent 1" w:semiHidden="0" w:uiPriority="64" w:unhideWhenUsed="0"/>
+    <w:lsdException w:name="Medium List 1 Accent 1" w:semiHidden="0" w:uiPriority="65" w:unhideWhenUsed="0"/>
+    <w:lsdException w:name="Revision" w:unhideWhenUsed="0"/>
+    <w:lsdException w:name="List Paragraph" w:semiHidden="0" w:uiPriority="34" w:unhideWhenUsed="0" w:qFormat="1"/>
+    <w:lsdException w:name="Quote" w:semiHidden="0" w:uiPriority="29" w:unhideWhenUsed="0" w:qFormat="1"/>
+    <w:lsdException w:name="Intense Quote" w:semiHidden="0" w:uiPriority="30" w:unhideWhenUsed="0" w:qFormat="1"/>
+    <w:lsdException w:name="Medium List 2 Accent 1" w:semiHidden="0" w:uiPriority="66" w:unhideWhenUsed="0"/>
+    <w:lsdException w:name="Medium Grid 1 Accent 1" w:semiHidden="0" w:uiPriority="67" w:unhideWhenUsed="0"/>
+    <w:lsdException w:name="Medium Grid 2 Accent 1" w:semiHidden="0" w:uiPriority="68" w:unhideWhenUsed="0"/>
+    <w:lsdException w:name="Medium Grid 3 Accent 1" w:semiHidden="0" w:uiPriority="69" w:unhideWhenUsed="0"/>
+    <w:lsdException w:name="Dark List Accent 1" w:semiHidden="0" w:uiPriority="70" w:unhideWhenUsed="0"/>
+    <w:lsdException w:name="Colorful Shading Accent 1" w:semiHidden="0" w:uiPriority="71" w:unhideWhenUsed="0"/>
+    <w:lsdException w:name="Colorful List Accent 1" w:semiHidden="0" w:uiPriority="72" w:unhideWhenUsed="0"/>
+    <w:lsdException w:name="Colorful Grid Accent 1" w:semiHidden="0" w:uiPriority="73" w:unhideWhenUsed="0"/>
+    <w:lsdException w:name="Light Shading Accent 2" w:semiHidden="0" w:uiPriority="60" w:unhideWhenUsed="0"/>
+    <w:lsdException w:name="Light List Accent 2" w:semiHidden="0" w:uiPriority="61" w:unhideWhenUsed="0"/>
+    <w:lsdException w:name="Light Grid Accent 2" w:semiHidden="0" w:uiPriority="62" w:unhideWhenUsed="0"/>
+    <w:lsdException w:name="Medium Shading 1 Accent 2" w:semiHidden="0" w:uiPriority="63" w:unhideWhenUsed="0"/>
+    <w:lsdException w:name="Medium Shading 2 Accent 2" w:semiHidden="0" w:uiPriority="64" w:unhideWhenUsed="0"/>
+    <w:lsdException w:name="Medium List 1 Accent 2" w:semiHidden="0" w:uiPriority="65" w:unhideWhenUsed="0"/>
+    <w:lsdException w:name="Medium List 2 Accent 2" w:semiHidden="0" w:uiPriority="66" w:unhideWhenUsed="0"/>
+    <w:lsdException w:name="Medium Grid 1 Accent 2" w:semiHidden="0" w:uiPriority="67" w:unhideWhenUsed="0"/>
+    <w:lsdException w:name="Medium Grid 2 Accent 2" w:semiHidden="0" w:uiPriority="68" w:unhideWhenUsed="0"/>
+    <w:lsdException w:name="Medium Grid 3 Accent 2" w:semiHidden="0" w:uiPriority="69" w:unhideWhenUsed="0"/>
+    <w:lsdException w:name="Dark List Accent 2" w:semiHidden="0" w:uiPriority="70" w:unhideWhenUsed="0"/>
+    <w:lsdException w:name="Colorful Shading Accent 2" w:semiHidden="0" w:uiPriority="71" w:unhideWhenUsed="0"/>
+    <w:lsdException w:name="Colorful List Accent 2" w:semiHidden="0" w:uiPriority="72" w:unhideWhenUsed="0"/>
+    <w:lsdException w:name="Colorful Grid Accent 2" w:semiHidden="0" w:uiPriority="73" w:unhideWhenUsed="0"/>
+    <w:lsdException w:name="Light Shading Accent 3" w:semiHidden="0" w:uiPriority="60" w:unhideWhenUsed="0"/>
+    <w:lsdException w:name="Light List Accent 3" w:semiHidden="0" w:uiPriority="61" w:unhideWhenUsed="0"/>
+    <w:lsdException w:name="Light Grid Accent 3" w:semiHidden="0" w:uiPriority="62" w:unhideWhenUsed="0"/>
+    <w:lsdException w:name="Medium Shading 1 Accent 3" w:semiHidden="0" w:uiPriority="63" w:unhideWhenUsed="0"/>
+    <w:lsdException w:name="Medium Shading 2 Accent 3" w:semiHidden="0" w:uiPriority="64" w:unhideWhenUsed="0"/>
+    <w:lsdException w:name="Medium List 1 Accent 3" w:semiHidden="0" w:uiPriority="65" w:unhideWhenUsed="0"/>
+    <w:lsdException w:name="Medium List 2 Accent 3" w:semiHidden="0" w:uiPriority="66" w:unhideWhenUsed="0"/>
+    <w:lsdException w:name="Medium Grid 1 Accent 3" w:semiHidden="0" w:uiPriority="67" w:unhideWhenUsed="0"/>
+    <w:lsdException w:name="Medium Grid 2 Accent 3" w:semiHidden="0" w:uiPriority="68" w:unhideWhenUsed="0"/>
+    <w:lsdException w:name="Medium Grid 3 Accent 3" w:semiHidden="0" w:uiPriority="69" w:unhideWhenUsed="0"/>
+    <w:lsdException w:name="Dark List Accent 3" w:semiHidden="0" w:uiPriority="70" w:unhideWhenUsed="0"/>
+    <w:lsdException w:name="Colorful Shading Accent 3" w:semiHidden="0" w:uiPriority="71" w:unhideWhenUsed="0"/>
+    <w:lsdException w:name="Colorful List Accent 3" w:semiHidden="0" w:uiPriority="72" w:unhideWhenUsed="0"/>
+    <w:lsdException w:name="Colorful Grid Accent 3" w:semiHidden="0" w:uiPriority="73" w:unhideWhenUsed="0"/>
+    <w:lsdException w:name="Light Shading Accent 4" w:semiHidden="0" w:uiPriority="60" w:unhideWhenUsed="0"/>
+    <w:lsdException w:name="Light List Accent 4" w:semiHidden="0" w:uiPriority="61" w:unhideWhenUsed="0"/>
+    <w:lsdException w:name="Light Grid Accent 4" w:semiHidden="0" w:uiPriority="62" w:unhideWhenUsed="0"/>
+    <w:lsdException w:name="Medium Shading 1 Accent 4" w:semiHidden="0" w:uiPriority="63" w:unhideWhenUsed="0"/>
+    <w:lsdException w:name="Medium Shading 2 Accent 4" w:semiHidden="0" w:uiPriority="64" w:unhideWhenUsed="0"/>
+    <w:lsdException w:name="Medium List 1 Accent 4" w:semiHidden="0" w:uiPriority="65" w:unhideWhenUsed="0"/>
+    <w:lsdException w:name="Medium List 2 Accent 4" w:semiHidden="0" w:uiPriority="66" w:unhideWhenUsed="0"/>
+    <w:lsdException w:name="Medium Grid 1 Accent 4" w:semiHidden="0" w:uiPriority="67" w:unhideWhenUsed="0"/>
+    <w:lsdException w:name="Medium Grid 2 Accent 4" w:semiHidden="0" w:uiPriority="68" w:unhideWhenUsed="0"/>
+    <w:lsdException w:name="Medium Grid 3 Accent 4" w:semiHidden="0" w:uiPriority="69" w:unhideWhenUsed="0"/>
+    <w:lsdException w:name="Dark List Accent 4" w:semiHidden="0" w:uiPriority="70" w:unhideWhenUsed="0"/>
+    <w:lsdException w:name="Colorful Shading Accent 4" w:semiHidden="0" w:uiPriority="71" w:unhideWhenUsed="0"/>
+    <w:lsdException w:name="Colorful List Accent 4" w:semiHidden="0" w:uiPriority="72" w:unhideWhenUsed="0"/>
+    <w:lsdException w:name="Colorful Grid Accent 4" w:semiHidden="0" w:uiPriority="73" w:unhideWhenUsed="0"/>
+    <w:lsdException w:name="Light Shading Accent 5" w:semiHidden="0" w:uiPriority="60" w:unhideWhenUsed="0"/>
+    <w:lsdException w:name="Light List Accent 5" w:semiHidden="0" w:uiPriority="61" w:unhideWhenUsed="0"/>
+    <w:lsdException w:name="Light Grid Accent 5" w:semiHidden="0" w:uiPriority="62" w:unhideWhenUsed="0"/>
+    <w:lsdException w:name="Medium Shading 1 Accent 5" w:semiHidden="0" w:uiPriority="63" w:unhideWhenUsed="0"/>
+    <w:lsdException w:name="Medium Shading 2 Accent 5" w:semiHidden="0" w:uiPriority="64" w:unhideWhenUsed="0"/>
+    <w:lsdException w:name="Medium List 1 Accent 5" w:semiHidden="0" w:uiPriority="65" w:unhideWhenUsed="0"/>
+    <w:lsdException w:name="Medium List 2 Accent 5" w:semiHidden="0" w:uiPriority="66" w:unhideWhenUsed="0"/>
+    <w:lsdException w:name="Medium Grid 1 Accent 5" w:semiHidden="0" w:uiPriority="67" w:unhideWhenUsed="0"/>
+    <w:lsdException w:name="Medium Grid 2 Accent 5" w:semiHidden="0" w:uiPriority="68" w:unhideWhenUsed="0"/>
+    <w:lsdException w:name="Medium Grid 3 Accent 5" w:semiHidden="0" w:uiPriority="69" w:unhideWhenUsed="0"/>
+    <w:lsdException w:name="Dark List Accent 5" w:semiHidden="0" w:uiPriority="70" w:unhideWhenUsed="0"/>
+    <w:lsdException w:name="Colorful Shading Accent 5" w:semiHidden="0" w:uiPriority="71" w:unhideWhenUsed="0"/>
+    <w:lsdException w:name="Colorful List Accent 5" w:semiHidden="0" w:uiPriority="72" w:unhideWhenUsed="0"/>
+    <w:lsdException w:name="Colorful Grid Accent 5" w:semiHidden="0" w:uiPriority="73" w:unhideWhenUsed="0"/>
+    <w:lsdException w:name="Light Shading Accent 6" w:semiHidden="0" w:uiPriority="60" w:unhideWhenUsed="0"/>
+    <w:lsdException w:name="Light List Accent 6" w:semiHidden="0" w:uiPriority="61" w:unhideWhenUsed="0"/>
+    <w:lsdException w:name="Light Grid Accent 6" w:semiHidden="0" w:uiPriority="62" w:unhideWhenUsed="0"/>
+    <w:lsdException w:name="Medium Shading 1 Accent 6" w:semiHidden="0" w:uiPriority="63" w:unhideWhenUsed="0"/>
+    <w:lsdException w:name="Medium Shading 2 Accent 6" w:semiHidden="0" w:uiPriority="64" w:unhideWhenUsed="0"/>
+    <w:lsdException w:name="Medium List 1 Accent 6" w:semiHidden="0" w:uiPriority="65" w:unhideWhenUsed="0"/>
+    <w:lsdException w:name="Medium List 2 Accent 6" w:semiHidden="0" w:uiPriority="66" w:unhideWhenUsed="0"/>
+    <w:lsdException w:name="Medium Grid 1 Accent 6" w:semiHidden="0" w:uiPriority="67" w:unhideWhenUsed="0"/>
+    <w:lsdException w:name="Medium Grid 2 Accent 6" w:semiHidden="0" w:uiPriority="68" w:unhideWhenUsed="0"/>
+    <w:lsdException w:name="Medium Grid 3 Accent 6" w:semiHidden="0" w:uiPriority="69" w:unhideWhenUsed="0"/>
+    <w:lsdException w:name="Dark List Accent 6" w:semiHidden="0" w:uiPriority="70" w:unhideWhenUsed="0"/>
+    <w:lsdException w:name="Colorful Shading Accent 6" w:semiHidden="0" w:uiPriority="71" w:unhideWhenUsed="0"/>
+    <w:lsdException w:name="Colorful List Accent 6" w:semiHidden="0" w:uiPriority="72" w:unhideWhenUsed="0"/>
+    <w:lsdException w:name="Colorful Grid Accent 6" w:semiHidden="0" w:uiPriority="73" w:unhideWhenUsed="0"/>
+    <w:lsdException w:name="Subtle Emphasis" w:semiHidden="0" w:uiPriority="19" w:unhideWhenUsed="0" w:qFormat="1"/>
+    <w:lsdException w:name="Intense Emphasis" w:semiHidden="0" w:uiPriority="21" w:unhideWhenUsed="0" w:qFormat="1"/>
+    <w:lsdException w:name="Subtle Reference" w:semiHidden="0" w:uiPriority="31" w:unhideWhenUsed="0" w:qFormat="1"/>
+    <w:lsdException w:name="Intense Reference" w:semiHidden="0" w:uiPriority="32" w:unhideWhenUsed="0" w:qFormat="1"/>
+    <w:lsdException w:name="Book Title" w:semiHidden="0" w:uiPriority="33" w:unhideWhenUsed="0" w:qFormat="1"/>
+    <w:lsdException w:name="Bibliography" w:uiPriority="37"/>
+    <w:lsdException w:name="TOC Heading" w:uiPriority="39" w:qFormat="1"/>
+  </w:latentStyles>
+  <w:style w:type="paragraph" w:default="1" w:styleId="Normal">
+    <w:name w:val="Normal"/>
+    <w:qFormat/>
+  </w:style>
+  <w:style w:type="character" w:default="1" w:styleId="DefaultParagraphFont">
+    <w:name w:val="Default Paragraph Font"/>
+    <w:uiPriority w:val="1"/>
+    <w:semiHidden/>
+    <w:unhideWhenUsed/>
+  </w:style>
+  <w:style w:type="table" w:default="1" w:styleId="TableNormal">
+    <w:name w:val="Normal Table"/>
+    <w:uiPriority w:val="99"/>
+    <w:semiHidden/>
+    <w:unhideWhenUsed/>
+    <w:tblPr>
+      <w:tblInd w:w="0" w:type="dxa"/>
+      <w:tblCellMar>
+        <w:top w:w="0" w:type="dxa"/>
+        <w:left w:w="108" w:type="dxa"/>
+        <w:bottom w:w="0" w:type="dxa"/>
+        <w:right w:w="108" w:type="dxa"/>
+      </w:tblCellMar>
+    </w:tblPr>
+  </w:style>
+  <w:style w:type="numbering" w:default="1" w:styleId="NoList">
+    <w:name w:val="No List"/>
+    <w:uiPriority w:val="99"/>
+    <w:semiHidden/>
+    <w:unhideWhenUsed/>
+  </w:style>
+  <w:style w:type="paragraph" w:styleId="ListParagraph">
+    <w:name w:val="List Paragraph"/>
+    <w:basedOn w:val="Normal"/>
+    <w:uiPriority w:val="34"/>
+    <w:qFormat/>
+    <w:rsid w:val="000166F3"/>
+    <w:pPr>
+      <w:ind w:left="720"/>
+      <w:contextualSpacing/>
+    </w:pPr>
+  </w:style>
+</w:styles>
+</file>
+
+<file path=word/stylesWithEffects.xml><?xml version="1.0" encoding="utf-8"?>
+<w:styles xmlns:wpc="http://schemas.microsoft.com/office/word/2010/wordprocessingCanvas" xmlns:mo="http://schemas.microsoft.com/office/mac/office/2008/main" xmlns:mc="http://schemas.openxmlformats.org/markup-compatibility/2006" xmlns:mv="urn:schemas-microsoft-com:mac:vml" xmlns:o="urn:schemas-microsoft-com:office:office" xmlns:r="http://schemas.openxmlformats.org/officeDocument/2006/relationships" xmlns:m="http://schemas.openxmlformats.org/officeDocument/2006/math" xmlns:v="urn:schemas-microsoft-com:vml" xmlns:wp14="http://schemas.microsoft.com/office/word/2010/wordprocessingDrawing" xmlns:wp="http://schemas.openxmlformats.org/drawingml/2006/wordprocessingDrawing" xmlns:w10="urn:schemas-microsoft-com:office:word" xmlns:w="http://schemas.openxmlformats.org/wordprocessingml/2006/main" xmlns:w14="http://schemas.microsoft.com/office/word/2010/wordml" xmlns:wpg="http://schemas.microsoft.com/office/word/2010/wordprocessingGroup" xmlns:wpi="http://schemas.microsoft.com/office/word/2010/wordprocessingInk" xmlns:wne="http://schemas.microsoft.com/office/word/2006/wordml" xmlns:wps="http://schemas.microsoft.com/office/word/2010/wordprocessingShape" mc:Ignorable="w14 wp14">
+  <w:docDefaults>
+    <w:rPrDefault>
+      <w:rPr>
+        <w:rFonts w:asciiTheme="minorHAnsi" w:eastAsiaTheme="minorHAnsi" w:hAnsiTheme="minorHAnsi" w:cstheme="minorBidi"/>
+        <w:sz w:val="22"/>
+        <w:szCs w:val="22"/>
+        <w:lang w:val="en-AU" w:eastAsia="en-US" w:bidi="ar-SA"/>
+      </w:rPr>
+    </w:rPrDefault>
+    <w:pPrDefault>
+      <w:pPr>
+        <w:spacing w:after="200" w:line="276" w:lineRule="auto"/>
+      </w:pPr>
+    </w:pPrDefault>
+  </w:docDefaults>
+  <w:latentStyles w:defLockedState="0" w:defUIPriority="99" w:defSemiHidden="1" w:defUnhideWhenUsed="1" w:defQFormat="0" w:count="276">
+    <w:lsdException w:name="Normal" w:semiHidden="0" w:uiPriority="0" w:unhideWhenUsed="0" w:qFormat="1"/>
+    <w:lsdException w:name="heading 1" w:semiHidden="0" w:uiPriority="9" w:unhideWhenUsed="0" w:qFormat="1"/>
+    <w:lsdException w:name="heading 2" w:uiPriority="9" w:qFormat="1"/>
+    <w:lsdException w:name="heading 3" w:uiPriority="9" w:qFormat="1"/>
+    <w:lsdException w:name="heading 4" w:uiPriority="9" w:qFormat="1"/>
+    <w:lsdException w:name="heading 5" w:uiPriority="9" w:qFormat="1"/>
+    <w:lsdException w:name="heading 6" w:uiPriority="9" w:qFormat="1"/>
+    <w:lsdException w:name="heading 7" w:uiPriority="9" w:qFormat="1"/>
+    <w:lsdException w:name="heading 8" w:uiPriority="9" w:qFormat="1"/>
+    <w:lsdException w:name="heading 9" w:uiPriority="9" w:qFormat="1"/>
+    <w:lsdException w:name="toc 1" w:uiPriority="39"/>
+    <w:lsdException w:name="toc 2" w:uiPriority="39"/>
+    <w:lsdException w:name="toc 3" w:uiPriority="39"/>
+    <w:lsdException w:name="toc 4" w:uiPriority="39"/>
+    <w:lsdException w:name="toc 5" w:uiPriority="39"/>
+    <w:lsdException w:name="toc 6" w:uiPriority="39"/>
+    <w:lsdException w:name="toc 7" w:uiPriority="39"/>
+    <w:lsdException w:name="toc 8" w:uiPriority="39"/>
+    <w:lsdException w:name="toc 9" w:uiPriority="39"/>
+    <w:lsdException w:name="caption" w:uiPriority="35" w:qFormat="1"/>
+    <w:lsdException w:name="Title" w:semiHidden="0" w:uiPriority="10" w:unhideWhenUsed="0" w:qFormat="1"/>
+    <w:lsdException w:name="Default Paragraph Font" w:uiPriority="1"/>
+    <w:lsdException w:name="Subtitle" w:semiHidden="0" w:uiPriority="11" w:unhideWhenUsed="0" w:qFormat="1"/>
+    <w:lsdException w:name="Strong" w:semiHidden="0" w:uiPriority="22" w:unhideWhenUsed="0" w:qFormat="1"/>
+    <w:lsdException w:name="Emphasis" w:semiHidden="0" w:uiPriority="20" w:unhideWhenUsed="0" w:qFormat="1"/>
+    <w:lsdException w:name="Table Grid" w:semiHidden="0" w:uiPriority="59" w:unhideWhenUsed="0"/>
+    <w:lsdException w:name="Note Level 1" w:semiHidden="0" w:unhideWhenUsed="0"/>
+    <w:lsdException w:name="Note Level 2" w:semiHidden="0" w:unhideWhenUsed="0"/>
+    <w:lsdException w:name="Note Level 3" w:semiHidden="0" w:unhideWhenUsed="0"/>
+    <w:lsdException w:name="Note Level 4" w:semiHidden="0" w:unhideWhenUsed="0"/>
+    <w:lsdException w:name="Note Level 5" w:semiHidden="0" w:unhideWhenUsed="0"/>
+    <w:lsdException w:name="Note Level 6" w:semiHidden="0" w:unhideWhenUsed="0"/>
+    <w:lsdException w:name="Note Level 7" w:semiHidden="0" w:unhideWhenUsed="0"/>
+    <w:lsdException w:name="Note Level 8" w:semiHidden="0" w:unhideWhenUsed="0"/>
+    <w:lsdException w:name="Note Level 9" w:semiHidden="0" w:unhideWhenUsed="0"/>
+    <w:lsdException w:name="Placeholder Text" w:unhideWhenUsed="0"/>
+    <w:lsdException w:name="No Spacing" w:semiHidden="0" w:uiPriority="1" w:unhideWhenUsed="0" w:qFormat="1"/>
+    <w:lsdException w:name="Light Shading" w:semiHidden="0" w:uiPriority="60" w:unhideWhenUsed="0"/>
+    <w:lsdException w:name="Light List" w:semiHidden="0" w:uiPriority="61" w:unhideWhenUsed="0"/>
+    <w:lsdException w:name="Light Grid" w:semiHidden="0" w:uiPriority="62" w:unhideWhenUsed="0"/>
+    <w:lsdException w:name="Medium Shading 1" w:semiHidden="0" w:uiPriority="63" w:unhideWhenUsed="0"/>
+    <w:lsdException w:name="Medium Shading 2" w:semiHidden="0" w:uiPriority="64" w:unhideWhenUsed="0"/>
+    <w:lsdException w:name="Medium List 1" w:semiHidden="0" w:uiPriority="65" w:unhideWhenUsed="0"/>
+    <w:lsdException w:name="Medium List 2" w:semiHidden="0" w:uiPriority="66" w:unhideWhenUsed="0"/>
+    <w:lsdException w:name="Medium Grid 1" w:semiHidden="0" w:uiPriority="67" w:unhideWhenUsed="0"/>
+    <w:lsdException w:name="Medium Grid 2" w:semiHidden="0" w:uiPriority="68" w:unhideWhenUsed="0"/>
+    <w:lsdException w:name="Medium Grid 3" w:semiHidden="0" w:uiPriority="69" w:unhideWhenUsed="0"/>
+    <w:lsdException w:name="Dark List" w:semiHidden="0" w:uiPriority="70" w:unhideWhenUsed="0"/>
+    <w:lsdException w:name="Colorful Shading" w:semiHidden="0" w:uiPriority="71" w:unhideWhenUsed="0"/>
+    <w:lsdException w:name="Colorful List" w:semiHidden="0" w:uiPriority="72" w:unhideWhenUsed="0"/>
+    <w:lsdException w:name="Colorful Grid" w:semiHidden="0" w:uiPriority="73" w:unhideWhenUsed="0"/>
+    <w:lsdException w:name="Light Shading Accent 1" w:semiHidden="0" w:uiPriority="60" w:unhideWhenUsed="0"/>
+    <w:lsdException w:name="Light List Accent 1" w:semiHidden="0" w:uiPriority="61" w:unhideWhenUsed="0"/>
+    <w:lsdException w:name="Light Grid Accent 1" w:semiHidden="0" w:uiPriority="62" w:unhideWhenUsed="0"/>
+    <w:lsdException w:name="Medium Shading 1 Accent 1" w:semiHidden="0" w:uiPriority="63" w:unhideWhenUsed="0"/>
+    <w:lsdException w:name="Medium Shading 2 Accent 1" w:semiHidden="0" w:uiPriority="64" w:unhideWhenUsed="0"/>
+    <w:lsdException w:name="Medium List 1 Accent 1" w:semiHidden="0" w:uiPriority="65" w:unhideWhenUsed="0"/>
+    <w:lsdException w:name="Revision" w:unhideWhenUsed="0"/>
+    <w:lsdException w:name="List Paragraph" w:semiHidden="0" w:uiPriority="34" w:unhideWhenUsed="0" w:qFormat="1"/>
+    <w:lsdException w:name="Quote" w:semiHidden="0" w:uiPriority="29" w:unhideWhenUsed="0" w:qFormat="1"/>
+    <w:lsdException w:name="Intense Quote" w:semiHidden="0" w:uiPriority="30" w:unhideWhenUsed="0" w:qFormat="1"/>
+    <w:lsdException w:name="Medium List 2 Accent 1" w:semiHidden="0" w:uiPriority="66" w:unhideWhenUsed="0"/>
+    <w:lsdException w:name="Medium Grid 1 Accent 1" w:semiHidden="0" w:uiPriority="67" w:unhideWhenUsed="0"/>
+    <w:lsdException w:name="Medium Grid 2 Accent 1" w:semiHidden="0" w:uiPriority="68" w:unhideWhenUsed="0"/>
+    <w:lsdException w:name="Medium Grid 3 Accent 1" w:semiHidden="0" w:uiPriority="69" w:unhideWhenUsed="0"/>
+    <w:lsdException w:name="Dark List Accent 1" w:semiHidden="0" w:uiPriority="70" w:unhideWhenUsed="0"/>
+    <w:lsdException w:name="Colorful Shading Accent 1" w:semiHidden="0" w:uiPriority="71" w:unhideWhenUsed="0"/>
+    <w:lsdException w:name="Colorful List Accent 1" w:semiHidden="0" w:uiPriority="72" w:unhideWhenUsed="0"/>
+    <w:lsdException w:name="Colorful Grid Accent 1" w:semiHidden="0" w:uiPriority="73" w:unhideWhenUsed="0"/>
+    <w:lsdException w:name="Light Shading Accent 2" w:semiHidden="0" w:uiPriority="60" w:unhideWhenUsed="0"/>
+    <w:lsdException w:name="Light List Accent 2" w:semiHidden="0" w:uiPriority="61" w:unhideWhenUsed="0"/>
+    <w:lsdException w:name="Light Grid Accent 2" w:semiHidden="0" w:uiPriority="62" w:unhideWhenUsed="0"/>
+    <w:lsdException w:name="Medium Shading 1 Accent 2" w:semiHidden="0" w:uiPriority="63" w:unhideWhenUsed="0"/>
+    <w:lsdException w:name="Medium Shading 2 Accent 2" w:semiHidden="0" w:uiPriority="64" w:unhideWhenUsed="0"/>
+    <w:lsdException w:name="Medium List 1 Accent 2" w:semiHidden="0" w:uiPriority="65" w:unhideWhenUsed="0"/>
+    <w:lsdException w:name="Medium List 2 Accent 2" w:semiHidden="0" w:uiPriority="66" w:unhideWhenUsed="0"/>
+    <w:lsdException w:name="Medium Grid 1 Accent 2" w:semiHidden="0" w:uiPriority="67" w:unhideWhenUsed="0"/>
+    <w:lsdException w:name="Medium Grid 2 Accent 2" w:semiHidden="0" w:uiPriority="68" w:unhideWhenUsed="0"/>
+    <w:lsdException w:name="Medium Grid 3 Accent 2" w:semiHidden="0" w:uiPriority="69" w:unhideWhenUsed="0"/>
+    <w:lsdException w:name="Dark List Accent 2" w:semiHidden="0" w:uiPriority="70" w:unhideWhenUsed="0"/>
+    <w:lsdException w:name="Colorful Shading Accent 2" w:semiHidden="0" w:uiPriority="71" w:unhideWhenUsed="0"/>
+    <w:lsdException w:name="Colorful List Accent 2" w:semiHidden="0" w:uiPriority="72" w:unhideWhenUsed="0"/>
+    <w:lsdException w:name="Colorful Grid Accent 2" w:semiHidden="0" w:uiPriority="73" w:unhideWhenUsed="0"/>
+    <w:lsdException w:name="Light Shading Accent 3" w:semiHidden="0" w:uiPriority="60" w:unhideWhenUsed="0"/>
+    <w:lsdException w:name="Light List Accent 3" w:semiHidden="0" w:uiPriority="61" w:unhideWhenUsed="0"/>
+    <w:lsdException w:name="Light Grid Accent 3" w:semiHidden="0" w:uiPriority="62" w:unhideWhenUsed="0"/>
+    <w:lsdException w:name="Medium Shading 1 Accent 3" w:semiHidden="0" w:uiPriority="63" w:unhideWhenUsed="0"/>
+    <w:lsdException w:name="Medium Shading 2 Accent 3" w:semiHidden="0" w:uiPriority="64" w:unhideWhenUsed="0"/>
+    <w:lsdException w:name="Medium List 1 Accent 3" w:semiHidden="0" w:uiPriority="65" w:unhideWhenUsed="0"/>
+    <w:lsdException w:name="Medium List 2 Accent 3" w:semiHidden="0" w:uiPriority="66" w:unhideWhenUsed="0"/>
+    <w:lsdException w:name="Medium Grid 1 Accent 3" w:semiHidden="0" w:uiPriority="67" w:unhideWhenUsed="0"/>
+    <w:lsdException w:name="Medium Grid 2 Accent 3" w:semiHidden="0" w:uiPriority="68" w:unhideWhenUsed="0"/>
+    <w:lsdException w:name="Medium Grid 3 Accent 3" w:semiHidden="0" w:uiPriority="69" w:unhideWhenUsed="0"/>
+    <w:lsdException w:name="Dark List Accent 3" w:semiHidden="0" w:uiPriority="70" w:unhideWhenUsed="0"/>
+    <w:lsdException w:name="Colorful Shading Accent 3" w:semiHidden="0" w:uiPriority="71" w:unhideWhenUsed="0"/>
+    <w:lsdException w:name="Colorful List Accent 3" w:semiHidden="0" w:uiPriority="72" w:unhideWhenUsed="0"/>
+    <w:lsdException w:name="Colorful Grid Accent 3" w:semiHidden="0" w:uiPriority="73" w:unhideWhenUsed="0"/>
+    <w:lsdException w:name="Light Shading Accent 4" w:semiHidden="0" w:uiPriority="60" w:unhideWhenUsed="0"/>
+    <w:lsdException w:name="Light List Accent 4" w:semiHidden="0" w:uiPriority="61" w:unhideWhenUsed="0"/>
+    <w:lsdException w:name="Light Grid Accent 4" w:semiHidden="0" w:uiPriority="62" w:unhideWhenUsed="0"/>
+    <w:lsdException w:name="Medium Shading 1 Accent 4" w:semiHidden="0" w:uiPriority="63" w:unhideWhenUsed="0"/>
+    <w:lsdException w:name="Medium Shading 2 Accent 4" w:semiHidden="0" w:uiPriority="64" w:unhideWhenUsed="0"/>
+    <w:lsdException w:name="Medium List 1 Accent 4" w:semiHidden="0" w:uiPriority="65" w:unhideWhenUsed="0"/>
+    <w:lsdException w:name="Medium List 2 Accent 4" w:semiHidden="0" w:uiPriority="66" w:unhideWhenUsed="0"/>
+    <w:lsdException w:name="Medium Grid 1 Accent 4" w:semiHidden="0" w:uiPriority="67" w:unhideWhenUsed="0"/>
+    <w:lsdException w:name="Medium Grid 2 Accent 4" w:semiHidden="0" w:uiPriority="68" w:unhideWhenUsed="0"/>
+    <w:lsdException w:name="Medium Grid 3 Accent 4" w:semiHidden="0" w:uiPriority="69" w:unhideWhenUsed="0"/>
+    <w:lsdException w:name="Dark List Accent 4" w:semiHidden="0" w:uiPriority="70" w:unhideWhenUsed="0"/>
+    <w:lsdException w:name="Colorful Shading Accent 4" w:semiHidden="0" w:uiPriority="71" w:unhideWhenUsed="0"/>
+    <w:lsdException w:name="Colorful List Accent 4" w:semiHidden="0" w:uiPriority="72" w:unhideWhenUsed="0"/>
+    <w:lsdException w:name="Colorful Grid Accent 4" w:semiHidden="0" w:uiPriority="73" w:unhideWhenUsed="0"/>
+    <w:lsdException w:name="Light Shading Accent 5" w:semiHidden="0" w:uiPriority="60" w:unhideWhenUsed="0"/>
+    <w:lsdException w:name="Light List Accent 5" w:semiHidden="0" w:uiPriority="61" w:unhideWhenUsed="0"/>
+    <w:lsdException w:name="Light Grid Accent 5" w:semiHidden="0" w:uiPriority="62" w:unhideWhenUsed="0"/>
+    <w:lsdException w:name="Medium Shading 1 Accent 5" w:semiHidden="0" w:uiPriority="63" w:unhideWhenUsed="0"/>
+    <w:lsdException w:name="Medium Shading 2 Accent 5" w:semiHidden="0" w:uiPriority="64" w:unhideWhenUsed="0"/>
+    <w:lsdException w:name="Medium List 1 Accent 5" w:semiHidden="0" w:uiPriority="65" w:unhideWhenUsed="0"/>
+    <w:lsdException w:name="Medium List 2 Accent 5" w:semiHidden="0" w:uiPriority="66" w:unhideWhenUsed="0"/>
+    <w:lsdException w:name="Medium Grid 1 Accent 5" w:semiHidden="0" w:uiPriority="67" w:unhideWhenUsed="0"/>
+    <w:lsdException w:name="Medium Grid 2 Accent 5" w:semiHidden="0" w:uiPriority="68" w:unhideWhenUsed="0"/>
+    <w:lsdException w:name="Medium Grid 3 Accent 5" w:semiHidden="0" w:uiPriority="69" w:unhideWhenUsed="0"/>
+    <w:lsdException w:name="Dark List Accent 5" w:semiHidden="0" w:uiPriority="70" w:unhideWhenUsed="0"/>
+    <w:lsdException w:name="Colorful Shading Accent 5" w:semiHidden="0" w:uiPriority="71" w:unhideWhenUsed="0"/>
+    <w:lsdException w:name="Colorful List Accent 5" w:semiHidden="0" w:uiPriority="72" w:unhideWhenUsed="0"/>
+    <w:lsdException w:name="Colorful Grid Accent 5" w:semiHidden="0" w:uiPriority="73" w:unhideWhenUsed="0"/>
+    <w:lsdException w:name="Light Shading Accent 6" w:semiHidden="0" w:uiPriority="60" w:unhideWhenUsed="0"/>
+    <w:lsdException w:name="Light List Accent 6" w:semiHidden="0" w:uiPriority="61" w:unhideWhenUsed="0"/>
+    <w:lsdException w:name="Light Grid Accent 6" w:semiHidden="0" w:uiPriority="62" w:unhideWhenUsed="0"/>
+    <w:lsdException w:name="Medium Shading 1 Accent 6" w:semiHidden="0" w:uiPriority="63" w:unhideWhenUsed="0"/>
+    <w:lsdException w:name="Medium Shading 2 Accent 6" w:semiHidden="0" w:uiPriority="64" w:unhideWhenUsed="0"/>
+    <w:lsdException w:name="Medium List 1 Accent 6" w:semiHidden="0" w:uiPriority="65" w:unhideWhenUsed="0"/>
+    <w:lsdException w:name="Medium List 2 Accent 6" w:semiHidden="0" w:uiPriority="66" w:unhideWhenUsed="0"/>
+    <w:lsdException w:name="Medium Grid 1 Accent 6" w:semiHidden="0" w:uiPriority="67" w:unhideWhenUsed="0"/>
+    <w:lsdException w:name="Medium Grid 2 Accent 6" w:semiHidden="0" w:uiPriority="68" w:unhideWhenUsed="0"/>
+    <w:lsdException w:name="Medium Grid 3 Accent 6" w:semiHidden="0" w:uiPriority="69" w:unhideWhenUsed="0"/>
+    <w:lsdException w:name="Dark List Accent 6" w:semiHidden="0" w:uiPriority="70" w:unhideWhenUsed="0"/>
+    <w:lsdException w:name="Colorful Shading Accent 6" w:semiHidden="0" w:uiPriority="71" w:unhideWhenUsed="0"/>
+    <w:lsdException w:name="Colorful List Accent 6" w:semiHidden="0" w:uiPriority="72" w:unhideWhenUsed="0"/>
+    <w:lsdException w:name="Colorful Grid Accent 6" w:semiHidden="0" w:uiPriority="73" w:unhideWhenUsed="0"/>
+    <w:lsdException w:name="Subtle Emphasis" w:semiHidden="0" w:uiPriority="19" w:unhideWhenUsed="0" w:qFormat="1"/>
+    <w:lsdException w:name="Intense Emphasis" w:semiHidden="0" w:uiPriority="21" w:unhideWhenUsed="0" w:qFormat="1"/>
+    <w:lsdException w:name="Subtle Reference" w:semiHidden="0" w:uiPriority="31" w:unhideWhenUsed="0" w:qFormat="1"/>
+    <w:lsdException w:name="Intense Reference" w:semiHidden="0" w:uiPriority="32" w:unhideWhenUsed="0" w:qFormat="1"/>
+    <w:lsdException w:name="Book Title" w:semiHidden="0" w:uiPriority="33" w:unhideWhenUsed="0" w:qFormat="1"/>
+    <w:lsdException w:name="Bibliography" w:uiPriority="37"/>
+    <w:lsdException w:name="TOC Heading" w:uiPriority="39" w:qFormat="1"/>
   </w:latentStyles>
   <w:style w:type="paragraph" w:default="1" w:styleId="Normal">
     <w:name w:val="Normal"/>
@@ -10531,7 +10914,7 @@
 </file>
 
 <file path=customXml/itemProps1.xml><?xml version="1.0" encoding="utf-8"?>
-<ds:datastoreItem xmlns:ds="http://schemas.openxmlformats.org/officeDocument/2006/customXml" ds:itemID="{1D577AAD-0C73-4BA3-942F-8E6E8D0014E7}">
+<ds:datastoreItem xmlns:ds="http://schemas.openxmlformats.org/officeDocument/2006/customXml" ds:itemID="{FDE28A79-C558-0544-942B-F24B997F5763}">
   <ds:schemaRefs>
     <ds:schemaRef ds:uri="http://schemas.openxmlformats.org/officeDocument/2006/bibliography"/>
   </ds:schemaRefs>

</xml_diff>

<commit_message>
- added more to lit review
</commit_message>
<xml_diff>
--- a/Documents/Literature Planner 2017.docx
+++ b/Documents/Literature Planner 2017.docx
@@ -1,6 +1,6 @@
 
 <file path=word/document.xml><?xml version="1.0" encoding="utf-8"?>
-<w:document xmlns:wpc="http://schemas.microsoft.com/office/word/2010/wordprocessingCanvas" xmlns:mo="http://schemas.microsoft.com/office/mac/office/2008/main" xmlns:mc="http://schemas.openxmlformats.org/markup-compatibility/2006" xmlns:mv="urn:schemas-microsoft-com:mac:vml" xmlns:o="urn:schemas-microsoft-com:office:office" xmlns:r="http://schemas.openxmlformats.org/officeDocument/2006/relationships" xmlns:m="http://schemas.openxmlformats.org/officeDocument/2006/math" xmlns:v="urn:schemas-microsoft-com:vml" xmlns:wp14="http://schemas.microsoft.com/office/word/2010/wordprocessingDrawing" xmlns:wp="http://schemas.openxmlformats.org/drawingml/2006/wordprocessingDrawing" xmlns:w10="urn:schemas-microsoft-com:office:word" xmlns:w="http://schemas.openxmlformats.org/wordprocessingml/2006/main" xmlns:w14="http://schemas.microsoft.com/office/word/2010/wordml" xmlns:wpg="http://schemas.microsoft.com/office/word/2010/wordprocessingGroup" xmlns:wpi="http://schemas.microsoft.com/office/word/2010/wordprocessingInk" xmlns:wne="http://schemas.microsoft.com/office/word/2006/wordml" xmlns:wps="http://schemas.microsoft.com/office/word/2010/wordprocessingShape" mc:Ignorable="w14 wp14">
+<w:document xmlns:wpc="http://schemas.microsoft.com/office/word/2010/wordprocessingCanvas" xmlns:cx="http://schemas.microsoft.com/office/drawing/2014/chartex" xmlns:cx1="http://schemas.microsoft.com/office/drawing/2015/9/8/chartex" xmlns:cx2="http://schemas.microsoft.com/office/drawing/2015/10/21/chartex" xmlns:cx3="http://schemas.microsoft.com/office/drawing/2016/5/9/chartex" xmlns:cx4="http://schemas.microsoft.com/office/drawing/2016/5/10/chartex" xmlns:cx5="http://schemas.microsoft.com/office/drawing/2016/5/11/chartex" xmlns:cx6="http://schemas.microsoft.com/office/drawing/2016/5/12/chartex" xmlns:cx7="http://schemas.microsoft.com/office/drawing/2016/5/13/chartex" xmlns:cx8="http://schemas.microsoft.com/office/drawing/2016/5/14/chartex" xmlns:mc="http://schemas.openxmlformats.org/markup-compatibility/2006" xmlns:aink="http://schemas.microsoft.com/office/drawing/2016/ink" xmlns:am3d="http://schemas.microsoft.com/office/drawing/2017/model3d" xmlns:o="urn:schemas-microsoft-com:office:office" xmlns:r="http://schemas.openxmlformats.org/officeDocument/2006/relationships" xmlns:m="http://schemas.openxmlformats.org/officeDocument/2006/math" xmlns:v="urn:schemas-microsoft-com:vml" xmlns:wp14="http://schemas.microsoft.com/office/word/2010/wordprocessingDrawing" xmlns:wp="http://schemas.openxmlformats.org/drawingml/2006/wordprocessingDrawing" xmlns:w10="urn:schemas-microsoft-com:office:word" xmlns:w="http://schemas.openxmlformats.org/wordprocessingml/2006/main" xmlns:w14="http://schemas.microsoft.com/office/word/2010/wordml" xmlns:w15="http://schemas.microsoft.com/office/word/2012/wordml" xmlns:w16cid="http://schemas.microsoft.com/office/word/2016/wordml/cid" xmlns:w16se="http://schemas.microsoft.com/office/word/2015/wordml/symex" xmlns:wpg="http://schemas.microsoft.com/office/word/2010/wordprocessingGroup" xmlns:wpi="http://schemas.microsoft.com/office/word/2010/wordprocessingInk" xmlns:wne="http://schemas.microsoft.com/office/word/2006/wordml" xmlns:wps="http://schemas.microsoft.com/office/word/2010/wordprocessingShape" mc:Ignorable="w14 w15 w16se w16cid wp14">
   <w:body>
     <w:p>
       <w:pPr>
@@ -1263,6 +1263,11 @@
       <w:r>
         <w:t xml:space="preserve"> </w:t>
       </w:r>
+      <w:r>
+        <w:t xml:space="preserve">Liu </w:t>
+      </w:r>
+      <w:bookmarkStart w:id="0" w:name="_GoBack"/>
+      <w:bookmarkEnd w:id="0"/>
     </w:p>
     <w:p>
       <w:pPr>
@@ -3011,8 +3016,6 @@
         </w:rPr>
         <w:t>Number of citations:</w:t>
       </w:r>
-      <w:bookmarkStart w:id="0" w:name="_GoBack"/>
-      <w:bookmarkEnd w:id="0"/>
     </w:p>
     <w:p>
       <w:pPr>
@@ -8925,8 +8928,8 @@
 </file>
 
 <file path=word/numbering.xml><?xml version="1.0" encoding="utf-8"?>
-<w:numbering xmlns:wpc="http://schemas.microsoft.com/office/word/2010/wordprocessingCanvas" xmlns:mo="http://schemas.microsoft.com/office/mac/office/2008/main" xmlns:mc="http://schemas.openxmlformats.org/markup-compatibility/2006" xmlns:mv="urn:schemas-microsoft-com:mac:vml" xmlns:o="urn:schemas-microsoft-com:office:office" xmlns:r="http://schemas.openxmlformats.org/officeDocument/2006/relationships" xmlns:m="http://schemas.openxmlformats.org/officeDocument/2006/math" xmlns:v="urn:schemas-microsoft-com:vml" xmlns:wp14="http://schemas.microsoft.com/office/word/2010/wordprocessingDrawing" xmlns:wp="http://schemas.openxmlformats.org/drawingml/2006/wordprocessingDrawing" xmlns:w10="urn:schemas-microsoft-com:office:word" xmlns:w="http://schemas.openxmlformats.org/wordprocessingml/2006/main" xmlns:w14="http://schemas.microsoft.com/office/word/2010/wordml" xmlns:wpg="http://schemas.microsoft.com/office/word/2010/wordprocessingGroup" xmlns:wpi="http://schemas.microsoft.com/office/word/2010/wordprocessingInk" xmlns:wne="http://schemas.microsoft.com/office/word/2006/wordml" xmlns:wps="http://schemas.microsoft.com/office/word/2010/wordprocessingShape" mc:Ignorable="w14 wp14">
-  <w:abstractNum w:abstractNumId="0">
+<w:numbering xmlns:wpc="http://schemas.microsoft.com/office/word/2010/wordprocessingCanvas" xmlns:cx="http://schemas.microsoft.com/office/drawing/2014/chartex" xmlns:cx1="http://schemas.microsoft.com/office/drawing/2015/9/8/chartex" xmlns:cx2="http://schemas.microsoft.com/office/drawing/2015/10/21/chartex" xmlns:cx3="http://schemas.microsoft.com/office/drawing/2016/5/9/chartex" xmlns:cx4="http://schemas.microsoft.com/office/drawing/2016/5/10/chartex" xmlns:cx5="http://schemas.microsoft.com/office/drawing/2016/5/11/chartex" xmlns:cx6="http://schemas.microsoft.com/office/drawing/2016/5/12/chartex" xmlns:cx7="http://schemas.microsoft.com/office/drawing/2016/5/13/chartex" xmlns:cx8="http://schemas.microsoft.com/office/drawing/2016/5/14/chartex" xmlns:mc="http://schemas.openxmlformats.org/markup-compatibility/2006" xmlns:aink="http://schemas.microsoft.com/office/drawing/2016/ink" xmlns:am3d="http://schemas.microsoft.com/office/drawing/2017/model3d" xmlns:o="urn:schemas-microsoft-com:office:office" xmlns:r="http://schemas.openxmlformats.org/officeDocument/2006/relationships" xmlns:m="http://schemas.openxmlformats.org/officeDocument/2006/math" xmlns:v="urn:schemas-microsoft-com:vml" xmlns:wp14="http://schemas.microsoft.com/office/word/2010/wordprocessingDrawing" xmlns:wp="http://schemas.openxmlformats.org/drawingml/2006/wordprocessingDrawing" xmlns:w10="urn:schemas-microsoft-com:office:word" xmlns:w="http://schemas.openxmlformats.org/wordprocessingml/2006/main" xmlns:w14="http://schemas.microsoft.com/office/word/2010/wordml" xmlns:w15="http://schemas.microsoft.com/office/word/2012/wordml" xmlns:w16cid="http://schemas.microsoft.com/office/word/2016/wordml/cid" xmlns:w16se="http://schemas.microsoft.com/office/word/2015/wordml/symex" xmlns:wpg="http://schemas.microsoft.com/office/word/2010/wordprocessingGroup" xmlns:wpi="http://schemas.microsoft.com/office/word/2010/wordprocessingInk" xmlns:wne="http://schemas.microsoft.com/office/word/2006/wordml" xmlns:wps="http://schemas.microsoft.com/office/word/2010/wordprocessingShape" mc:Ignorable="w14 w15 w16se w16cid wp14">
+  <w:abstractNum w:abstractNumId="0" w15:restartNumberingAfterBreak="0">
     <w:nsid w:val="036B4973"/>
     <w:multiLevelType w:val="hybridMultilevel"/>
     <w:tmpl w:val="0D58689C"/>
@@ -9039,7 +9042,7 @@
       </w:rPr>
     </w:lvl>
   </w:abstractNum>
-  <w:abstractNum w:abstractNumId="1">
+  <w:abstractNum w:abstractNumId="1" w15:restartNumberingAfterBreak="0">
     <w:nsid w:val="08734F6B"/>
     <w:multiLevelType w:val="hybridMultilevel"/>
     <w:tmpl w:val="047A2AF4"/>
@@ -9152,7 +9155,7 @@
       </w:rPr>
     </w:lvl>
   </w:abstractNum>
-  <w:abstractNum w:abstractNumId="2">
+  <w:abstractNum w:abstractNumId="2" w15:restartNumberingAfterBreak="0">
     <w:nsid w:val="189F32B8"/>
     <w:multiLevelType w:val="hybridMultilevel"/>
     <w:tmpl w:val="052A6446"/>
@@ -9265,7 +9268,7 @@
       </w:rPr>
     </w:lvl>
   </w:abstractNum>
-  <w:abstractNum w:abstractNumId="3">
+  <w:abstractNum w:abstractNumId="3" w15:restartNumberingAfterBreak="0">
     <w:nsid w:val="20EF3214"/>
     <w:multiLevelType w:val="hybridMultilevel"/>
     <w:tmpl w:val="31EE04E4"/>
@@ -9377,7 +9380,7 @@
       </w:rPr>
     </w:lvl>
   </w:abstractNum>
-  <w:abstractNum w:abstractNumId="4">
+  <w:abstractNum w:abstractNumId="4" w15:restartNumberingAfterBreak="0">
     <w:nsid w:val="2647276A"/>
     <w:multiLevelType w:val="hybridMultilevel"/>
     <w:tmpl w:val="91C48A4A"/>
@@ -9490,7 +9493,7 @@
       </w:rPr>
     </w:lvl>
   </w:abstractNum>
-  <w:abstractNum w:abstractNumId="5">
+  <w:abstractNum w:abstractNumId="5" w15:restartNumberingAfterBreak="0">
     <w:nsid w:val="28FE5130"/>
     <w:multiLevelType w:val="hybridMultilevel"/>
     <w:tmpl w:val="DD24601A"/>
@@ -9603,7 +9606,7 @@
       </w:rPr>
     </w:lvl>
   </w:abstractNum>
-  <w:abstractNum w:abstractNumId="6">
+  <w:abstractNum w:abstractNumId="6" w15:restartNumberingAfterBreak="0">
     <w:nsid w:val="38001389"/>
     <w:multiLevelType w:val="hybridMultilevel"/>
     <w:tmpl w:val="5E729258"/>
@@ -9716,7 +9719,7 @@
       </w:rPr>
     </w:lvl>
   </w:abstractNum>
-  <w:abstractNum w:abstractNumId="7">
+  <w:abstractNum w:abstractNumId="7" w15:restartNumberingAfterBreak="0">
     <w:nsid w:val="461F45D8"/>
     <w:multiLevelType w:val="hybridMultilevel"/>
     <w:tmpl w:val="66F2B5EA"/>
@@ -9829,7 +9832,7 @@
       </w:rPr>
     </w:lvl>
   </w:abstractNum>
-  <w:abstractNum w:abstractNumId="8">
+  <w:abstractNum w:abstractNumId="8" w15:restartNumberingAfterBreak="0">
     <w:nsid w:val="5ED67EE8"/>
     <w:multiLevelType w:val="hybridMultilevel"/>
     <w:tmpl w:val="CAF84392"/>
@@ -9942,7 +9945,7 @@
       </w:rPr>
     </w:lvl>
   </w:abstractNum>
-  <w:abstractNum w:abstractNumId="9">
+  <w:abstractNum w:abstractNumId="9" w15:restartNumberingAfterBreak="0">
     <w:nsid w:val="5FD376FA"/>
     <w:multiLevelType w:val="hybridMultilevel"/>
     <w:tmpl w:val="AE50C934"/>
@@ -10055,7 +10058,7 @@
       </w:rPr>
     </w:lvl>
   </w:abstractNum>
-  <w:abstractNum w:abstractNumId="10">
+  <w:abstractNum w:abstractNumId="10" w15:restartNumberingAfterBreak="0">
     <w:nsid w:val="62C43634"/>
     <w:multiLevelType w:val="hybridMultilevel"/>
     <w:tmpl w:val="466CFFE0"/>
@@ -10205,7 +10208,7 @@
 </file>
 
 <file path=word/styles.xml><?xml version="1.0" encoding="utf-8"?>
-<w:styles xmlns:mc="http://schemas.openxmlformats.org/markup-compatibility/2006" xmlns:r="http://schemas.openxmlformats.org/officeDocument/2006/relationships" xmlns:w="http://schemas.openxmlformats.org/wordprocessingml/2006/main" xmlns:w14="http://schemas.microsoft.com/office/word/2010/wordml" mc:Ignorable="w14">
+<w:styles xmlns:mc="http://schemas.openxmlformats.org/markup-compatibility/2006" xmlns:r="http://schemas.openxmlformats.org/officeDocument/2006/relationships" xmlns:w="http://schemas.openxmlformats.org/wordprocessingml/2006/main" xmlns:w14="http://schemas.microsoft.com/office/word/2010/wordml" xmlns:w15="http://schemas.microsoft.com/office/word/2012/wordml" xmlns:w16cid="http://schemas.microsoft.com/office/word/2016/wordml/cid" xmlns:w16se="http://schemas.microsoft.com/office/word/2015/wordml/symex" mc:Ignorable="w14 w15 w16se w16cid">
   <w:docDefaults>
     <w:rPrDefault>
       <w:rPr>
@@ -10221,363 +10224,377 @@
       </w:pPr>
     </w:pPrDefault>
   </w:docDefaults>
-  <w:latentStyles w:defLockedState="0" w:defUIPriority="99" w:defSemiHidden="1" w:defUnhideWhenUsed="1" w:defQFormat="0" w:count="276">
-    <w:lsdException w:name="Normal" w:semiHidden="0" w:uiPriority="0" w:unhideWhenUsed="0" w:qFormat="1"/>
-    <w:lsdException w:name="heading 1" w:semiHidden="0" w:uiPriority="9" w:unhideWhenUsed="0" w:qFormat="1"/>
-    <w:lsdException w:name="heading 2" w:uiPriority="9" w:qFormat="1"/>
-    <w:lsdException w:name="heading 3" w:uiPriority="9" w:qFormat="1"/>
-    <w:lsdException w:name="heading 4" w:uiPriority="9" w:qFormat="1"/>
-    <w:lsdException w:name="heading 5" w:uiPriority="9" w:qFormat="1"/>
-    <w:lsdException w:name="heading 6" w:uiPriority="9" w:qFormat="1"/>
-    <w:lsdException w:name="heading 7" w:uiPriority="9" w:qFormat="1"/>
-    <w:lsdException w:name="heading 8" w:uiPriority="9" w:qFormat="1"/>
-    <w:lsdException w:name="heading 9" w:uiPriority="9" w:qFormat="1"/>
-    <w:lsdException w:name="toc 1" w:uiPriority="39"/>
-    <w:lsdException w:name="toc 2" w:uiPriority="39"/>
-    <w:lsdException w:name="toc 3" w:uiPriority="39"/>
-    <w:lsdException w:name="toc 4" w:uiPriority="39"/>
-    <w:lsdException w:name="toc 5" w:uiPriority="39"/>
-    <w:lsdException w:name="toc 6" w:uiPriority="39"/>
-    <w:lsdException w:name="toc 7" w:uiPriority="39"/>
-    <w:lsdException w:name="toc 8" w:uiPriority="39"/>
-    <w:lsdException w:name="toc 9" w:uiPriority="39"/>
-    <w:lsdException w:name="caption" w:uiPriority="35" w:qFormat="1"/>
-    <w:lsdException w:name="Title" w:semiHidden="0" w:uiPriority="10" w:unhideWhenUsed="0" w:qFormat="1"/>
-    <w:lsdException w:name="Default Paragraph Font" w:uiPriority="1"/>
-    <w:lsdException w:name="Subtitle" w:semiHidden="0" w:uiPriority="11" w:unhideWhenUsed="0" w:qFormat="1"/>
-    <w:lsdException w:name="Strong" w:semiHidden="0" w:uiPriority="22" w:unhideWhenUsed="0" w:qFormat="1"/>
-    <w:lsdException w:name="Emphasis" w:semiHidden="0" w:uiPriority="20" w:unhideWhenUsed="0" w:qFormat="1"/>
-    <w:lsdException w:name="Table Grid" w:semiHidden="0" w:uiPriority="59" w:unhideWhenUsed="0"/>
-    <w:lsdException w:name="Note Level 1" w:semiHidden="0" w:unhideWhenUsed="0"/>
-    <w:lsdException w:name="Note Level 2" w:semiHidden="0" w:unhideWhenUsed="0"/>
-    <w:lsdException w:name="Note Level 3" w:semiHidden="0" w:unhideWhenUsed="0"/>
-    <w:lsdException w:name="Note Level 4" w:semiHidden="0" w:unhideWhenUsed="0"/>
-    <w:lsdException w:name="Note Level 5" w:semiHidden="0" w:unhideWhenUsed="0"/>
-    <w:lsdException w:name="Note Level 6" w:semiHidden="0" w:unhideWhenUsed="0"/>
-    <w:lsdException w:name="Note Level 7" w:semiHidden="0" w:unhideWhenUsed="0"/>
-    <w:lsdException w:name="Note Level 8" w:semiHidden="0" w:unhideWhenUsed="0"/>
-    <w:lsdException w:name="Note Level 9" w:semiHidden="0" w:unhideWhenUsed="0"/>
-    <w:lsdException w:name="Placeholder Text" w:unhideWhenUsed="0"/>
-    <w:lsdException w:name="No Spacing" w:semiHidden="0" w:uiPriority="1" w:unhideWhenUsed="0" w:qFormat="1"/>
-    <w:lsdException w:name="Light Shading" w:semiHidden="0" w:uiPriority="60" w:unhideWhenUsed="0"/>
-    <w:lsdException w:name="Light List" w:semiHidden="0" w:uiPriority="61" w:unhideWhenUsed="0"/>
-    <w:lsdException w:name="Light Grid" w:semiHidden="0" w:uiPriority="62" w:unhideWhenUsed="0"/>
-    <w:lsdException w:name="Medium Shading 1" w:semiHidden="0" w:uiPriority="63" w:unhideWhenUsed="0"/>
-    <w:lsdException w:name="Medium Shading 2" w:semiHidden="0" w:uiPriority="64" w:unhideWhenUsed="0"/>
-    <w:lsdException w:name="Medium List 1" w:semiHidden="0" w:uiPriority="65" w:unhideWhenUsed="0"/>
-    <w:lsdException w:name="Medium List 2" w:semiHidden="0" w:uiPriority="66" w:unhideWhenUsed="0"/>
-    <w:lsdException w:name="Medium Grid 1" w:semiHidden="0" w:uiPriority="67" w:unhideWhenUsed="0"/>
-    <w:lsdException w:name="Medium Grid 2" w:semiHidden="0" w:uiPriority="68" w:unhideWhenUsed="0"/>
-    <w:lsdException w:name="Medium Grid 3" w:semiHidden="0" w:uiPriority="69" w:unhideWhenUsed="0"/>
-    <w:lsdException w:name="Dark List" w:semiHidden="0" w:uiPriority="70" w:unhideWhenUsed="0"/>
-    <w:lsdException w:name="Colorful Shading" w:semiHidden="0" w:uiPriority="71" w:unhideWhenUsed="0"/>
-    <w:lsdException w:name="Colorful List" w:semiHidden="0" w:uiPriority="72" w:unhideWhenUsed="0"/>
-    <w:lsdException w:name="Colorful Grid" w:semiHidden="0" w:uiPriority="73" w:unhideWhenUsed="0"/>
-    <w:lsdException w:name="Light Shading Accent 1" w:semiHidden="0" w:uiPriority="60" w:unhideWhenUsed="0"/>
-    <w:lsdException w:name="Light List Accent 1" w:semiHidden="0" w:uiPriority="61" w:unhideWhenUsed="0"/>
-    <w:lsdException w:name="Light Grid Accent 1" w:semiHidden="0" w:uiPriority="62" w:unhideWhenUsed="0"/>
-    <w:lsdException w:name="Medium Shading 1 Accent 1" w:semiHidden="0" w:uiPriority="63" w:unhideWhenUsed="0"/>
-    <w:lsdException w:name="Medium Shading 2 Accent 1" w:semiHidden="0" w:uiPriority="64" w:unhideWhenUsed="0"/>
-    <w:lsdException w:name="Medium List 1 Accent 1" w:semiHidden="0" w:uiPriority="65" w:unhideWhenUsed="0"/>
-    <w:lsdException w:name="Revision" w:unhideWhenUsed="0"/>
-    <w:lsdException w:name="List Paragraph" w:semiHidden="0" w:uiPriority="34" w:unhideWhenUsed="0" w:qFormat="1"/>
-    <w:lsdException w:name="Quote" w:semiHidden="0" w:uiPriority="29" w:unhideWhenUsed="0" w:qFormat="1"/>
-    <w:lsdException w:name="Intense Quote" w:semiHidden="0" w:uiPriority="30" w:unhideWhenUsed="0" w:qFormat="1"/>
-    <w:lsdException w:name="Medium List 2 Accent 1" w:semiHidden="0" w:uiPriority="66" w:unhideWhenUsed="0"/>
-    <w:lsdException w:name="Medium Grid 1 Accent 1" w:semiHidden="0" w:uiPriority="67" w:unhideWhenUsed="0"/>
-    <w:lsdException w:name="Medium Grid 2 Accent 1" w:semiHidden="0" w:uiPriority="68" w:unhideWhenUsed="0"/>
-    <w:lsdException w:name="Medium Grid 3 Accent 1" w:semiHidden="0" w:uiPriority="69" w:unhideWhenUsed="0"/>
-    <w:lsdException w:name="Dark List Accent 1" w:semiHidden="0" w:uiPriority="70" w:unhideWhenUsed="0"/>
-    <w:lsdException w:name="Colorful Shading Accent 1" w:semiHidden="0" w:uiPriority="71" w:unhideWhenUsed="0"/>
-    <w:lsdException w:name="Colorful List Accent 1" w:semiHidden="0" w:uiPriority="72" w:unhideWhenUsed="0"/>
-    <w:lsdException w:name="Colorful Grid Accent 1" w:semiHidden="0" w:uiPriority="73" w:unhideWhenUsed="0"/>
-    <w:lsdException w:name="Light Shading Accent 2" w:semiHidden="0" w:uiPriority="60" w:unhideWhenUsed="0"/>
-    <w:lsdException w:name="Light List Accent 2" w:semiHidden="0" w:uiPriority="61" w:unhideWhenUsed="0"/>
-    <w:lsdException w:name="Light Grid Accent 2" w:semiHidden="0" w:uiPriority="62" w:unhideWhenUsed="0"/>
-    <w:lsdException w:name="Medium Shading 1 Accent 2" w:semiHidden="0" w:uiPriority="63" w:unhideWhenUsed="0"/>
-    <w:lsdException w:name="Medium Shading 2 Accent 2" w:semiHidden="0" w:uiPriority="64" w:unhideWhenUsed="0"/>
-    <w:lsdException w:name="Medium List 1 Accent 2" w:semiHidden="0" w:uiPriority="65" w:unhideWhenUsed="0"/>
-    <w:lsdException w:name="Medium List 2 Accent 2" w:semiHidden="0" w:uiPriority="66" w:unhideWhenUsed="0"/>
-    <w:lsdException w:name="Medium Grid 1 Accent 2" w:semiHidden="0" w:uiPriority="67" w:unhideWhenUsed="0"/>
-    <w:lsdException w:name="Medium Grid 2 Accent 2" w:semiHidden="0" w:uiPriority="68" w:unhideWhenUsed="0"/>
-    <w:lsdException w:name="Medium Grid 3 Accent 2" w:semiHidden="0" w:uiPriority="69" w:unhideWhenUsed="0"/>
-    <w:lsdException w:name="Dark List Accent 2" w:semiHidden="0" w:uiPriority="70" w:unhideWhenUsed="0"/>
-    <w:lsdException w:name="Colorful Shading Accent 2" w:semiHidden="0" w:uiPriority="71" w:unhideWhenUsed="0"/>
-    <w:lsdException w:name="Colorful List Accent 2" w:semiHidden="0" w:uiPriority="72" w:unhideWhenUsed="0"/>
-    <w:lsdException w:name="Colorful Grid Accent 2" w:semiHidden="0" w:uiPriority="73" w:unhideWhenUsed="0"/>
-    <w:lsdException w:name="Light Shading Accent 3" w:semiHidden="0" w:uiPriority="60" w:unhideWhenUsed="0"/>
-    <w:lsdException w:name="Light List Accent 3" w:semiHidden="0" w:uiPriority="61" w:unhideWhenUsed="0"/>
-    <w:lsdException w:name="Light Grid Accent 3" w:semiHidden="0" w:uiPriority="62" w:unhideWhenUsed="0"/>
-    <w:lsdException w:name="Medium Shading 1 Accent 3" w:semiHidden="0" w:uiPriority="63" w:unhideWhenUsed="0"/>
-    <w:lsdException w:name="Medium Shading 2 Accent 3" w:semiHidden="0" w:uiPriority="64" w:unhideWhenUsed="0"/>
-    <w:lsdException w:name="Medium List 1 Accent 3" w:semiHidden="0" w:uiPriority="65" w:unhideWhenUsed="0"/>
-    <w:lsdException w:name="Medium List 2 Accent 3" w:semiHidden="0" w:uiPriority="66" w:unhideWhenUsed="0"/>
-    <w:lsdException w:name="Medium Grid 1 Accent 3" w:semiHidden="0" w:uiPriority="67" w:unhideWhenUsed="0"/>
-    <w:lsdException w:name="Medium Grid 2 Accent 3" w:semiHidden="0" w:uiPriority="68" w:unhideWhenUsed="0"/>
-    <w:lsdException w:name="Medium Grid 3 Accent 3" w:semiHidden="0" w:uiPriority="69" w:unhideWhenUsed="0"/>
-    <w:lsdException w:name="Dark List Accent 3" w:semiHidden="0" w:uiPriority="70" w:unhideWhenUsed="0"/>
-    <w:lsdException w:name="Colorful Shading Accent 3" w:semiHidden="0" w:uiPriority="71" w:unhideWhenUsed="0"/>
-    <w:lsdException w:name="Colorful List Accent 3" w:semiHidden="0" w:uiPriority="72" w:unhideWhenUsed="0"/>
-    <w:lsdException w:name="Colorful Grid Accent 3" w:semiHidden="0" w:uiPriority="73" w:unhideWhenUsed="0"/>
-    <w:lsdException w:name="Light Shading Accent 4" w:semiHidden="0" w:uiPriority="60" w:unhideWhenUsed="0"/>
-    <w:lsdException w:name="Light List Accent 4" w:semiHidden="0" w:uiPriority="61" w:unhideWhenUsed="0"/>
-    <w:lsdException w:name="Light Grid Accent 4" w:semiHidden="0" w:uiPriority="62" w:unhideWhenUsed="0"/>
-    <w:lsdException w:name="Medium Shading 1 Accent 4" w:semiHidden="0" w:uiPriority="63" w:unhideWhenUsed="0"/>
-    <w:lsdException w:name="Medium Shading 2 Accent 4" w:semiHidden="0" w:uiPriority="64" w:unhideWhenUsed="0"/>
-    <w:lsdException w:name="Medium List 1 Accent 4" w:semiHidden="0" w:uiPriority="65" w:unhideWhenUsed="0"/>
-    <w:lsdException w:name="Medium List 2 Accent 4" w:semiHidden="0" w:uiPriority="66" w:unhideWhenUsed="0"/>
-    <w:lsdException w:name="Medium Grid 1 Accent 4" w:semiHidden="0" w:uiPriority="67" w:unhideWhenUsed="0"/>
-    <w:lsdException w:name="Medium Grid 2 Accent 4" w:semiHidden="0" w:uiPriority="68" w:unhideWhenUsed="0"/>
-    <w:lsdException w:name="Medium Grid 3 Accent 4" w:semiHidden="0" w:uiPriority="69" w:unhideWhenUsed="0"/>
-    <w:lsdException w:name="Dark List Accent 4" w:semiHidden="0" w:uiPriority="70" w:unhideWhenUsed="0"/>
-    <w:lsdException w:name="Colorful Shading Accent 4" w:semiHidden="0" w:uiPriority="71" w:unhideWhenUsed="0"/>
-    <w:lsdException w:name="Colorful List Accent 4" w:semiHidden="0" w:uiPriority="72" w:unhideWhenUsed="0"/>
-    <w:lsdException w:name="Colorful Grid Accent 4" w:semiHidden="0" w:uiPriority="73" w:unhideWhenUsed="0"/>
-    <w:lsdException w:name="Light Shading Accent 5" w:semiHidden="0" w:uiPriority="60" w:unhideWhenUsed="0"/>
-    <w:lsdException w:name="Light List Accent 5" w:semiHidden="0" w:uiPriority="61" w:unhideWhenUsed="0"/>
-    <w:lsdException w:name="Light Grid Accent 5" w:semiHidden="0" w:uiPriority="62" w:unhideWhenUsed="0"/>
-    <w:lsdException w:name="Medium Shading 1 Accent 5" w:semiHidden="0" w:uiPriority="63" w:unhideWhenUsed="0"/>
-    <w:lsdException w:name="Medium Shading 2 Accent 5" w:semiHidden="0" w:uiPriority="64" w:unhideWhenUsed="0"/>
-    <w:lsdException w:name="Medium List 1 Accent 5" w:semiHidden="0" w:uiPriority="65" w:unhideWhenUsed="0"/>
-    <w:lsdException w:name="Medium List 2 Accent 5" w:semiHidden="0" w:uiPriority="66" w:unhideWhenUsed="0"/>
-    <w:lsdException w:name="Medium Grid 1 Accent 5" w:semiHidden="0" w:uiPriority="67" w:unhideWhenUsed="0"/>
-    <w:lsdException w:name="Medium Grid 2 Accent 5" w:semiHidden="0" w:uiPriority="68" w:unhideWhenUsed="0"/>
-    <w:lsdException w:name="Medium Grid 3 Accent 5" w:semiHidden="0" w:uiPriority="69" w:unhideWhenUsed="0"/>
-    <w:lsdException w:name="Dark List Accent 5" w:semiHidden="0" w:uiPriority="70" w:unhideWhenUsed="0"/>
-    <w:lsdException w:name="Colorful Shading Accent 5" w:semiHidden="0" w:uiPriority="71" w:unhideWhenUsed="0"/>
-    <w:lsdException w:name="Colorful List Accent 5" w:semiHidden="0" w:uiPriority="72" w:unhideWhenUsed="0"/>
-    <w:lsdException w:name="Colorful Grid Accent 5" w:semiHidden="0" w:uiPriority="73" w:unhideWhenUsed="0"/>
-    <w:lsdException w:name="Light Shading Accent 6" w:semiHidden="0" w:uiPriority="60" w:unhideWhenUsed="0"/>
-    <w:lsdException w:name="Light List Accent 6" w:semiHidden="0" w:uiPriority="61" w:unhideWhenUsed="0"/>
-    <w:lsdException w:name="Light Grid Accent 6" w:semiHidden="0" w:uiPriority="62" w:unhideWhenUsed="0"/>
-    <w:lsdException w:name="Medium Shading 1 Accent 6" w:semiHidden="0" w:uiPriority="63" w:unhideWhenUsed="0"/>
-    <w:lsdException w:name="Medium Shading 2 Accent 6" w:semiHidden="0" w:uiPriority="64" w:unhideWhenUsed="0"/>
-    <w:lsdException w:name="Medium List 1 Accent 6" w:semiHidden="0" w:uiPriority="65" w:unhideWhenUsed="0"/>
-    <w:lsdException w:name="Medium List 2 Accent 6" w:semiHidden="0" w:uiPriority="66" w:unhideWhenUsed="0"/>
-    <w:lsdException w:name="Medium Grid 1 Accent 6" w:semiHidden="0" w:uiPriority="67" w:unhideWhenUsed="0"/>
-    <w:lsdException w:name="Medium Grid 2 Accent 6" w:semiHidden="0" w:uiPriority="68" w:unhideWhenUsed="0"/>
-    <w:lsdException w:name="Medium Grid 3 Accent 6" w:semiHidden="0" w:uiPriority="69" w:unhideWhenUsed="0"/>
-    <w:lsdException w:name="Dark List Accent 6" w:semiHidden="0" w:uiPriority="70" w:unhideWhenUsed="0"/>
-    <w:lsdException w:name="Colorful Shading Accent 6" w:semiHidden="0" w:uiPriority="71" w:unhideWhenUsed="0"/>
-    <w:lsdException w:name="Colorful List Accent 6" w:semiHidden="0" w:uiPriority="72" w:unhideWhenUsed="0"/>
-    <w:lsdException w:name="Colorful Grid Accent 6" w:semiHidden="0" w:uiPriority="73" w:unhideWhenUsed="0"/>
-    <w:lsdException w:name="Subtle Emphasis" w:semiHidden="0" w:uiPriority="19" w:unhideWhenUsed="0" w:qFormat="1"/>
-    <w:lsdException w:name="Intense Emphasis" w:semiHidden="0" w:uiPriority="21" w:unhideWhenUsed="0" w:qFormat="1"/>
-    <w:lsdException w:name="Subtle Reference" w:semiHidden="0" w:uiPriority="31" w:unhideWhenUsed="0" w:qFormat="1"/>
-    <w:lsdException w:name="Intense Reference" w:semiHidden="0" w:uiPriority="32" w:unhideWhenUsed="0" w:qFormat="1"/>
-    <w:lsdException w:name="Book Title" w:semiHidden="0" w:uiPriority="33" w:unhideWhenUsed="0" w:qFormat="1"/>
-    <w:lsdException w:name="Bibliography" w:uiPriority="37"/>
-    <w:lsdException w:name="TOC Heading" w:uiPriority="39" w:qFormat="1"/>
-  </w:latentStyles>
-  <w:style w:type="paragraph" w:default="1" w:styleId="Normal">
-    <w:name w:val="Normal"/>
-    <w:qFormat/>
-  </w:style>
-  <w:style w:type="character" w:default="1" w:styleId="DefaultParagraphFont">
-    <w:name w:val="Default Paragraph Font"/>
-    <w:uiPriority w:val="1"/>
-    <w:semiHidden/>
-    <w:unhideWhenUsed/>
-  </w:style>
-  <w:style w:type="table" w:default="1" w:styleId="TableNormal">
-    <w:name w:val="Normal Table"/>
-    <w:uiPriority w:val="99"/>
-    <w:semiHidden/>
-    <w:unhideWhenUsed/>
-    <w:tblPr>
-      <w:tblInd w:w="0" w:type="dxa"/>
-      <w:tblCellMar>
-        <w:top w:w="0" w:type="dxa"/>
-        <w:left w:w="108" w:type="dxa"/>
-        <w:bottom w:w="0" w:type="dxa"/>
-        <w:right w:w="108" w:type="dxa"/>
-      </w:tblCellMar>
-    </w:tblPr>
-  </w:style>
-  <w:style w:type="numbering" w:default="1" w:styleId="NoList">
-    <w:name w:val="No List"/>
-    <w:uiPriority w:val="99"/>
-    <w:semiHidden/>
-    <w:unhideWhenUsed/>
-  </w:style>
-  <w:style w:type="paragraph" w:styleId="ListParagraph">
-    <w:name w:val="List Paragraph"/>
-    <w:basedOn w:val="Normal"/>
-    <w:uiPriority w:val="34"/>
-    <w:qFormat/>
-    <w:rsid w:val="000166F3"/>
-    <w:pPr>
-      <w:ind w:left="720"/>
-      <w:contextualSpacing/>
-    </w:pPr>
-  </w:style>
-</w:styles>
-</file>
-
-<file path=word/stylesWithEffects.xml><?xml version="1.0" encoding="utf-8"?>
-<w:styles xmlns:wpc="http://schemas.microsoft.com/office/word/2010/wordprocessingCanvas" xmlns:mo="http://schemas.microsoft.com/office/mac/office/2008/main" xmlns:mc="http://schemas.openxmlformats.org/markup-compatibility/2006" xmlns:mv="urn:schemas-microsoft-com:mac:vml" xmlns:o="urn:schemas-microsoft-com:office:office" xmlns:r="http://schemas.openxmlformats.org/officeDocument/2006/relationships" xmlns:m="http://schemas.openxmlformats.org/officeDocument/2006/math" xmlns:v="urn:schemas-microsoft-com:vml" xmlns:wp14="http://schemas.microsoft.com/office/word/2010/wordprocessingDrawing" xmlns:wp="http://schemas.openxmlformats.org/drawingml/2006/wordprocessingDrawing" xmlns:w10="urn:schemas-microsoft-com:office:word" xmlns:w="http://schemas.openxmlformats.org/wordprocessingml/2006/main" xmlns:w14="http://schemas.microsoft.com/office/word/2010/wordml" xmlns:wpg="http://schemas.microsoft.com/office/word/2010/wordprocessingGroup" xmlns:wpi="http://schemas.microsoft.com/office/word/2010/wordprocessingInk" xmlns:wne="http://schemas.microsoft.com/office/word/2006/wordml" xmlns:wps="http://schemas.microsoft.com/office/word/2010/wordprocessingShape" mc:Ignorable="w14 wp14">
-  <w:docDefaults>
-    <w:rPrDefault>
-      <w:rPr>
-        <w:rFonts w:asciiTheme="minorHAnsi" w:eastAsiaTheme="minorHAnsi" w:hAnsiTheme="minorHAnsi" w:cstheme="minorBidi"/>
-        <w:sz w:val="22"/>
-        <w:szCs w:val="22"/>
-        <w:lang w:val="en-AU" w:eastAsia="en-US" w:bidi="ar-SA"/>
-      </w:rPr>
-    </w:rPrDefault>
-    <w:pPrDefault>
-      <w:pPr>
-        <w:spacing w:after="200" w:line="276" w:lineRule="auto"/>
-      </w:pPr>
-    </w:pPrDefault>
-  </w:docDefaults>
-  <w:latentStyles w:defLockedState="0" w:defUIPriority="99" w:defSemiHidden="1" w:defUnhideWhenUsed="1" w:defQFormat="0" w:count="276">
-    <w:lsdException w:name="Normal" w:semiHidden="0" w:uiPriority="0" w:unhideWhenUsed="0" w:qFormat="1"/>
-    <w:lsdException w:name="heading 1" w:semiHidden="0" w:uiPriority="9" w:unhideWhenUsed="0" w:qFormat="1"/>
-    <w:lsdException w:name="heading 2" w:uiPriority="9" w:qFormat="1"/>
-    <w:lsdException w:name="heading 3" w:uiPriority="9" w:qFormat="1"/>
-    <w:lsdException w:name="heading 4" w:uiPriority="9" w:qFormat="1"/>
-    <w:lsdException w:name="heading 5" w:uiPriority="9" w:qFormat="1"/>
-    <w:lsdException w:name="heading 6" w:uiPriority="9" w:qFormat="1"/>
-    <w:lsdException w:name="heading 7" w:uiPriority="9" w:qFormat="1"/>
-    <w:lsdException w:name="heading 8" w:uiPriority="9" w:qFormat="1"/>
-    <w:lsdException w:name="heading 9" w:uiPriority="9" w:qFormat="1"/>
-    <w:lsdException w:name="toc 1" w:uiPriority="39"/>
-    <w:lsdException w:name="toc 2" w:uiPriority="39"/>
-    <w:lsdException w:name="toc 3" w:uiPriority="39"/>
-    <w:lsdException w:name="toc 4" w:uiPriority="39"/>
-    <w:lsdException w:name="toc 5" w:uiPriority="39"/>
-    <w:lsdException w:name="toc 6" w:uiPriority="39"/>
-    <w:lsdException w:name="toc 7" w:uiPriority="39"/>
-    <w:lsdException w:name="toc 8" w:uiPriority="39"/>
-    <w:lsdException w:name="toc 9" w:uiPriority="39"/>
-    <w:lsdException w:name="caption" w:uiPriority="35" w:qFormat="1"/>
-    <w:lsdException w:name="Title" w:semiHidden="0" w:uiPriority="10" w:unhideWhenUsed="0" w:qFormat="1"/>
-    <w:lsdException w:name="Default Paragraph Font" w:uiPriority="1"/>
-    <w:lsdException w:name="Subtitle" w:semiHidden="0" w:uiPriority="11" w:unhideWhenUsed="0" w:qFormat="1"/>
-    <w:lsdException w:name="Strong" w:semiHidden="0" w:uiPriority="22" w:unhideWhenUsed="0" w:qFormat="1"/>
-    <w:lsdException w:name="Emphasis" w:semiHidden="0" w:uiPriority="20" w:unhideWhenUsed="0" w:qFormat="1"/>
-    <w:lsdException w:name="Table Grid" w:semiHidden="0" w:uiPriority="59" w:unhideWhenUsed="0"/>
-    <w:lsdException w:name="Note Level 1" w:semiHidden="0" w:unhideWhenUsed="0"/>
-    <w:lsdException w:name="Note Level 2" w:semiHidden="0" w:unhideWhenUsed="0"/>
-    <w:lsdException w:name="Note Level 3" w:semiHidden="0" w:unhideWhenUsed="0"/>
-    <w:lsdException w:name="Note Level 4" w:semiHidden="0" w:unhideWhenUsed="0"/>
-    <w:lsdException w:name="Note Level 5" w:semiHidden="0" w:unhideWhenUsed="0"/>
-    <w:lsdException w:name="Note Level 6" w:semiHidden="0" w:unhideWhenUsed="0"/>
-    <w:lsdException w:name="Note Level 7" w:semiHidden="0" w:unhideWhenUsed="0"/>
-    <w:lsdException w:name="Note Level 8" w:semiHidden="0" w:unhideWhenUsed="0"/>
-    <w:lsdException w:name="Note Level 9" w:semiHidden="0" w:unhideWhenUsed="0"/>
-    <w:lsdException w:name="Placeholder Text" w:unhideWhenUsed="0"/>
-    <w:lsdException w:name="No Spacing" w:semiHidden="0" w:uiPriority="1" w:unhideWhenUsed="0" w:qFormat="1"/>
-    <w:lsdException w:name="Light Shading" w:semiHidden="0" w:uiPriority="60" w:unhideWhenUsed="0"/>
-    <w:lsdException w:name="Light List" w:semiHidden="0" w:uiPriority="61" w:unhideWhenUsed="0"/>
-    <w:lsdException w:name="Light Grid" w:semiHidden="0" w:uiPriority="62" w:unhideWhenUsed="0"/>
-    <w:lsdException w:name="Medium Shading 1" w:semiHidden="0" w:uiPriority="63" w:unhideWhenUsed="0"/>
-    <w:lsdException w:name="Medium Shading 2" w:semiHidden="0" w:uiPriority="64" w:unhideWhenUsed="0"/>
-    <w:lsdException w:name="Medium List 1" w:semiHidden="0" w:uiPriority="65" w:unhideWhenUsed="0"/>
-    <w:lsdException w:name="Medium List 2" w:semiHidden="0" w:uiPriority="66" w:unhideWhenUsed="0"/>
-    <w:lsdException w:name="Medium Grid 1" w:semiHidden="0" w:uiPriority="67" w:unhideWhenUsed="0"/>
-    <w:lsdException w:name="Medium Grid 2" w:semiHidden="0" w:uiPriority="68" w:unhideWhenUsed="0"/>
-    <w:lsdException w:name="Medium Grid 3" w:semiHidden="0" w:uiPriority="69" w:unhideWhenUsed="0"/>
-    <w:lsdException w:name="Dark List" w:semiHidden="0" w:uiPriority="70" w:unhideWhenUsed="0"/>
-    <w:lsdException w:name="Colorful Shading" w:semiHidden="0" w:uiPriority="71" w:unhideWhenUsed="0"/>
-    <w:lsdException w:name="Colorful List" w:semiHidden="0" w:uiPriority="72" w:unhideWhenUsed="0"/>
-    <w:lsdException w:name="Colorful Grid" w:semiHidden="0" w:uiPriority="73" w:unhideWhenUsed="0"/>
-    <w:lsdException w:name="Light Shading Accent 1" w:semiHidden="0" w:uiPriority="60" w:unhideWhenUsed="0"/>
-    <w:lsdException w:name="Light List Accent 1" w:semiHidden="0" w:uiPriority="61" w:unhideWhenUsed="0"/>
-    <w:lsdException w:name="Light Grid Accent 1" w:semiHidden="0" w:uiPriority="62" w:unhideWhenUsed="0"/>
-    <w:lsdException w:name="Medium Shading 1 Accent 1" w:semiHidden="0" w:uiPriority="63" w:unhideWhenUsed="0"/>
-    <w:lsdException w:name="Medium Shading 2 Accent 1" w:semiHidden="0" w:uiPriority="64" w:unhideWhenUsed="0"/>
-    <w:lsdException w:name="Medium List 1 Accent 1" w:semiHidden="0" w:uiPriority="65" w:unhideWhenUsed="0"/>
-    <w:lsdException w:name="Revision" w:unhideWhenUsed="0"/>
-    <w:lsdException w:name="List Paragraph" w:semiHidden="0" w:uiPriority="34" w:unhideWhenUsed="0" w:qFormat="1"/>
-    <w:lsdException w:name="Quote" w:semiHidden="0" w:uiPriority="29" w:unhideWhenUsed="0" w:qFormat="1"/>
-    <w:lsdException w:name="Intense Quote" w:semiHidden="0" w:uiPriority="30" w:unhideWhenUsed="0" w:qFormat="1"/>
-    <w:lsdException w:name="Medium List 2 Accent 1" w:semiHidden="0" w:uiPriority="66" w:unhideWhenUsed="0"/>
-    <w:lsdException w:name="Medium Grid 1 Accent 1" w:semiHidden="0" w:uiPriority="67" w:unhideWhenUsed="0"/>
-    <w:lsdException w:name="Medium Grid 2 Accent 1" w:semiHidden="0" w:uiPriority="68" w:unhideWhenUsed="0"/>
-    <w:lsdException w:name="Medium Grid 3 Accent 1" w:semiHidden="0" w:uiPriority="69" w:unhideWhenUsed="0"/>
-    <w:lsdException w:name="Dark List Accent 1" w:semiHidden="0" w:uiPriority="70" w:unhideWhenUsed="0"/>
-    <w:lsdException w:name="Colorful Shading Accent 1" w:semiHidden="0" w:uiPriority="71" w:unhideWhenUsed="0"/>
-    <w:lsdException w:name="Colorful List Accent 1" w:semiHidden="0" w:uiPriority="72" w:unhideWhenUsed="0"/>
-    <w:lsdException w:name="Colorful Grid Accent 1" w:semiHidden="0" w:uiPriority="73" w:unhideWhenUsed="0"/>
-    <w:lsdException w:name="Light Shading Accent 2" w:semiHidden="0" w:uiPriority="60" w:unhideWhenUsed="0"/>
-    <w:lsdException w:name="Light List Accent 2" w:semiHidden="0" w:uiPriority="61" w:unhideWhenUsed="0"/>
-    <w:lsdException w:name="Light Grid Accent 2" w:semiHidden="0" w:uiPriority="62" w:unhideWhenUsed="0"/>
-    <w:lsdException w:name="Medium Shading 1 Accent 2" w:semiHidden="0" w:uiPriority="63" w:unhideWhenUsed="0"/>
-    <w:lsdException w:name="Medium Shading 2 Accent 2" w:semiHidden="0" w:uiPriority="64" w:unhideWhenUsed="0"/>
-    <w:lsdException w:name="Medium List 1 Accent 2" w:semiHidden="0" w:uiPriority="65" w:unhideWhenUsed="0"/>
-    <w:lsdException w:name="Medium List 2 Accent 2" w:semiHidden="0" w:uiPriority="66" w:unhideWhenUsed="0"/>
-    <w:lsdException w:name="Medium Grid 1 Accent 2" w:semiHidden="0" w:uiPriority="67" w:unhideWhenUsed="0"/>
-    <w:lsdException w:name="Medium Grid 2 Accent 2" w:semiHidden="0" w:uiPriority="68" w:unhideWhenUsed="0"/>
-    <w:lsdException w:name="Medium Grid 3 Accent 2" w:semiHidden="0" w:uiPriority="69" w:unhideWhenUsed="0"/>
-    <w:lsdException w:name="Dark List Accent 2" w:semiHidden="0" w:uiPriority="70" w:unhideWhenUsed="0"/>
-    <w:lsdException w:name="Colorful Shading Accent 2" w:semiHidden="0" w:uiPriority="71" w:unhideWhenUsed="0"/>
-    <w:lsdException w:name="Colorful List Accent 2" w:semiHidden="0" w:uiPriority="72" w:unhideWhenUsed="0"/>
-    <w:lsdException w:name="Colorful Grid Accent 2" w:semiHidden="0" w:uiPriority="73" w:unhideWhenUsed="0"/>
-    <w:lsdException w:name="Light Shading Accent 3" w:semiHidden="0" w:uiPriority="60" w:unhideWhenUsed="0"/>
-    <w:lsdException w:name="Light List Accent 3" w:semiHidden="0" w:uiPriority="61" w:unhideWhenUsed="0"/>
-    <w:lsdException w:name="Light Grid Accent 3" w:semiHidden="0" w:uiPriority="62" w:unhideWhenUsed="0"/>
-    <w:lsdException w:name="Medium Shading 1 Accent 3" w:semiHidden="0" w:uiPriority="63" w:unhideWhenUsed="0"/>
-    <w:lsdException w:name="Medium Shading 2 Accent 3" w:semiHidden="0" w:uiPriority="64" w:unhideWhenUsed="0"/>
-    <w:lsdException w:name="Medium List 1 Accent 3" w:semiHidden="0" w:uiPriority="65" w:unhideWhenUsed="0"/>
-    <w:lsdException w:name="Medium List 2 Accent 3" w:semiHidden="0" w:uiPriority="66" w:unhideWhenUsed="0"/>
-    <w:lsdException w:name="Medium Grid 1 Accent 3" w:semiHidden="0" w:uiPriority="67" w:unhideWhenUsed="0"/>
-    <w:lsdException w:name="Medium Grid 2 Accent 3" w:semiHidden="0" w:uiPriority="68" w:unhideWhenUsed="0"/>
-    <w:lsdException w:name="Medium Grid 3 Accent 3" w:semiHidden="0" w:uiPriority="69" w:unhideWhenUsed="0"/>
-    <w:lsdException w:name="Dark List Accent 3" w:semiHidden="0" w:uiPriority="70" w:unhideWhenUsed="0"/>
-    <w:lsdException w:name="Colorful Shading Accent 3" w:semiHidden="0" w:uiPriority="71" w:unhideWhenUsed="0"/>
-    <w:lsdException w:name="Colorful List Accent 3" w:semiHidden="0" w:uiPriority="72" w:unhideWhenUsed="0"/>
-    <w:lsdException w:name="Colorful Grid Accent 3" w:semiHidden="0" w:uiPriority="73" w:unhideWhenUsed="0"/>
-    <w:lsdException w:name="Light Shading Accent 4" w:semiHidden="0" w:uiPriority="60" w:unhideWhenUsed="0"/>
-    <w:lsdException w:name="Light List Accent 4" w:semiHidden="0" w:uiPriority="61" w:unhideWhenUsed="0"/>
-    <w:lsdException w:name="Light Grid Accent 4" w:semiHidden="0" w:uiPriority="62" w:unhideWhenUsed="0"/>
-    <w:lsdException w:name="Medium Shading 1 Accent 4" w:semiHidden="0" w:uiPriority="63" w:unhideWhenUsed="0"/>
-    <w:lsdException w:name="Medium Shading 2 Accent 4" w:semiHidden="0" w:uiPriority="64" w:unhideWhenUsed="0"/>
-    <w:lsdException w:name="Medium List 1 Accent 4" w:semiHidden="0" w:uiPriority="65" w:unhideWhenUsed="0"/>
-    <w:lsdException w:name="Medium List 2 Accent 4" w:semiHidden="0" w:uiPriority="66" w:unhideWhenUsed="0"/>
-    <w:lsdException w:name="Medium Grid 1 Accent 4" w:semiHidden="0" w:uiPriority="67" w:unhideWhenUsed="0"/>
-    <w:lsdException w:name="Medium Grid 2 Accent 4" w:semiHidden="0" w:uiPriority="68" w:unhideWhenUsed="0"/>
-    <w:lsdException w:name="Medium Grid 3 Accent 4" w:semiHidden="0" w:uiPriority="69" w:unhideWhenUsed="0"/>
-    <w:lsdException w:name="Dark List Accent 4" w:semiHidden="0" w:uiPriority="70" w:unhideWhenUsed="0"/>
-    <w:lsdException w:name="Colorful Shading Accent 4" w:semiHidden="0" w:uiPriority="71" w:unhideWhenUsed="0"/>
-    <w:lsdException w:name="Colorful List Accent 4" w:semiHidden="0" w:uiPriority="72" w:unhideWhenUsed="0"/>
-    <w:lsdException w:name="Colorful Grid Accent 4" w:semiHidden="0" w:uiPriority="73" w:unhideWhenUsed="0"/>
-    <w:lsdException w:name="Light Shading Accent 5" w:semiHidden="0" w:uiPriority="60" w:unhideWhenUsed="0"/>
-    <w:lsdException w:name="Light List Accent 5" w:semiHidden="0" w:uiPriority="61" w:unhideWhenUsed="0"/>
-    <w:lsdException w:name="Light Grid Accent 5" w:semiHidden="0" w:uiPriority="62" w:unhideWhenUsed="0"/>
-    <w:lsdException w:name="Medium Shading 1 Accent 5" w:semiHidden="0" w:uiPriority="63" w:unhideWhenUsed="0"/>
-    <w:lsdException w:name="Medium Shading 2 Accent 5" w:semiHidden="0" w:uiPriority="64" w:unhideWhenUsed="0"/>
-    <w:lsdException w:name="Medium List 1 Accent 5" w:semiHidden="0" w:uiPriority="65" w:unhideWhenUsed="0"/>
-    <w:lsdException w:name="Medium List 2 Accent 5" w:semiHidden="0" w:uiPriority="66" w:unhideWhenUsed="0"/>
-    <w:lsdException w:name="Medium Grid 1 Accent 5" w:semiHidden="0" w:uiPriority="67" w:unhideWhenUsed="0"/>
-    <w:lsdException w:name="Medium Grid 2 Accent 5" w:semiHidden="0" w:uiPriority="68" w:unhideWhenUsed="0"/>
-    <w:lsdException w:name="Medium Grid 3 Accent 5" w:semiHidden="0" w:uiPriority="69" w:unhideWhenUsed="0"/>
-    <w:lsdException w:name="Dark List Accent 5" w:semiHidden="0" w:uiPriority="70" w:unhideWhenUsed="0"/>
-    <w:lsdException w:name="Colorful Shading Accent 5" w:semiHidden="0" w:uiPriority="71" w:unhideWhenUsed="0"/>
-    <w:lsdException w:name="Colorful List Accent 5" w:semiHidden="0" w:uiPriority="72" w:unhideWhenUsed="0"/>
-    <w:lsdException w:name="Colorful Grid Accent 5" w:semiHidden="0" w:uiPriority="73" w:unhideWhenUsed="0"/>
-    <w:lsdException w:name="Light Shading Accent 6" w:semiHidden="0" w:uiPriority="60" w:unhideWhenUsed="0"/>
-    <w:lsdException w:name="Light List Accent 6" w:semiHidden="0" w:uiPriority="61" w:unhideWhenUsed="0"/>
-    <w:lsdException w:name="Light Grid Accent 6" w:semiHidden="0" w:uiPriority="62" w:unhideWhenUsed="0"/>
-    <w:lsdException w:name="Medium Shading 1 Accent 6" w:semiHidden="0" w:uiPriority="63" w:unhideWhenUsed="0"/>
-    <w:lsdException w:name="Medium Shading 2 Accent 6" w:semiHidden="0" w:uiPriority="64" w:unhideWhenUsed="0"/>
-    <w:lsdException w:name="Medium List 1 Accent 6" w:semiHidden="0" w:uiPriority="65" w:unhideWhenUsed="0"/>
-    <w:lsdException w:name="Medium List 2 Accent 6" w:semiHidden="0" w:uiPriority="66" w:unhideWhenUsed="0"/>
-    <w:lsdException w:name="Medium Grid 1 Accent 6" w:semiHidden="0" w:uiPriority="67" w:unhideWhenUsed="0"/>
-    <w:lsdException w:name="Medium Grid 2 Accent 6" w:semiHidden="0" w:uiPriority="68" w:unhideWhenUsed="0"/>
-    <w:lsdException w:name="Medium Grid 3 Accent 6" w:semiHidden="0" w:uiPriority="69" w:unhideWhenUsed="0"/>
-    <w:lsdException w:name="Dark List Accent 6" w:semiHidden="0" w:uiPriority="70" w:unhideWhenUsed="0"/>
-    <w:lsdException w:name="Colorful Shading Accent 6" w:semiHidden="0" w:uiPriority="71" w:unhideWhenUsed="0"/>
-    <w:lsdException w:name="Colorful List Accent 6" w:semiHidden="0" w:uiPriority="72" w:unhideWhenUsed="0"/>
-    <w:lsdException w:name="Colorful Grid Accent 6" w:semiHidden="0" w:uiPriority="73" w:unhideWhenUsed="0"/>
-    <w:lsdException w:name="Subtle Emphasis" w:semiHidden="0" w:uiPriority="19" w:unhideWhenUsed="0" w:qFormat="1"/>
-    <w:lsdException w:name="Intense Emphasis" w:semiHidden="0" w:uiPriority="21" w:unhideWhenUsed="0" w:qFormat="1"/>
-    <w:lsdException w:name="Subtle Reference" w:semiHidden="0" w:uiPriority="31" w:unhideWhenUsed="0" w:qFormat="1"/>
-    <w:lsdException w:name="Intense Reference" w:semiHidden="0" w:uiPriority="32" w:unhideWhenUsed="0" w:qFormat="1"/>
-    <w:lsdException w:name="Book Title" w:semiHidden="0" w:uiPriority="33" w:unhideWhenUsed="0" w:qFormat="1"/>
-    <w:lsdException w:name="Bibliography" w:uiPriority="37"/>
-    <w:lsdException w:name="TOC Heading" w:uiPriority="39" w:qFormat="1"/>
+  <w:latentStyles w:defLockedState="0" w:defUIPriority="99" w:defSemiHidden="0" w:defUnhideWhenUsed="0" w:defQFormat="0" w:count="375">
+    <w:lsdException w:name="Normal" w:uiPriority="0" w:qFormat="1"/>
+    <w:lsdException w:name="heading 1" w:uiPriority="9" w:qFormat="1"/>
+    <w:lsdException w:name="heading 2" w:semiHidden="1" w:uiPriority="9" w:unhideWhenUsed="1" w:qFormat="1"/>
+    <w:lsdException w:name="heading 3" w:semiHidden="1" w:uiPriority="9" w:unhideWhenUsed="1" w:qFormat="1"/>
+    <w:lsdException w:name="heading 4" w:semiHidden="1" w:uiPriority="9" w:unhideWhenUsed="1" w:qFormat="1"/>
+    <w:lsdException w:name="heading 5" w:semiHidden="1" w:uiPriority="9" w:unhideWhenUsed="1" w:qFormat="1"/>
+    <w:lsdException w:name="heading 6" w:semiHidden="1" w:uiPriority="9" w:unhideWhenUsed="1" w:qFormat="1"/>
+    <w:lsdException w:name="heading 7" w:semiHidden="1" w:uiPriority="9" w:unhideWhenUsed="1" w:qFormat="1"/>
+    <w:lsdException w:name="heading 8" w:semiHidden="1" w:uiPriority="9" w:unhideWhenUsed="1" w:qFormat="1"/>
+    <w:lsdException w:name="heading 9" w:semiHidden="1" w:uiPriority="9" w:unhideWhenUsed="1" w:qFormat="1"/>
+    <w:lsdException w:name="index 1" w:semiHidden="1" w:unhideWhenUsed="1"/>
+    <w:lsdException w:name="index 2" w:semiHidden="1" w:unhideWhenUsed="1"/>
+    <w:lsdException w:name="index 3" w:semiHidden="1" w:unhideWhenUsed="1"/>
+    <w:lsdException w:name="index 4" w:semiHidden="1" w:unhideWhenUsed="1"/>
+    <w:lsdException w:name="index 5" w:semiHidden="1" w:unhideWhenUsed="1"/>
+    <w:lsdException w:name="index 6" w:semiHidden="1" w:unhideWhenUsed="1"/>
+    <w:lsdException w:name="index 7" w:semiHidden="1" w:unhideWhenUsed="1"/>
+    <w:lsdException w:name="index 8" w:semiHidden="1" w:unhideWhenUsed="1"/>
+    <w:lsdException w:name="index 9" w:semiHidden="1" w:unhideWhenUsed="1"/>
+    <w:lsdException w:name="toc 1" w:semiHidden="1" w:uiPriority="39" w:unhideWhenUsed="1"/>
+    <w:lsdException w:name="toc 2" w:semiHidden="1" w:uiPriority="39" w:unhideWhenUsed="1"/>
+    <w:lsdException w:name="toc 3" w:semiHidden="1" w:uiPriority="39" w:unhideWhenUsed="1"/>
+    <w:lsdException w:name="toc 4" w:semiHidden="1" w:uiPriority="39" w:unhideWhenUsed="1"/>
+    <w:lsdException w:name="toc 5" w:semiHidden="1" w:uiPriority="39" w:unhideWhenUsed="1"/>
+    <w:lsdException w:name="toc 6" w:semiHidden="1" w:uiPriority="39" w:unhideWhenUsed="1"/>
+    <w:lsdException w:name="toc 7" w:semiHidden="1" w:uiPriority="39" w:unhideWhenUsed="1"/>
+    <w:lsdException w:name="toc 8" w:semiHidden="1" w:uiPriority="39" w:unhideWhenUsed="1"/>
+    <w:lsdException w:name="toc 9" w:semiHidden="1" w:uiPriority="39" w:unhideWhenUsed="1"/>
+    <w:lsdException w:name="Normal Indent" w:semiHidden="1" w:unhideWhenUsed="1"/>
+    <w:lsdException w:name="footnote text" w:semiHidden="1" w:unhideWhenUsed="1"/>
+    <w:lsdException w:name="annotation text" w:semiHidden="1" w:unhideWhenUsed="1"/>
+    <w:lsdException w:name="header" w:semiHidden="1" w:unhideWhenUsed="1"/>
+    <w:lsdException w:name="footer" w:semiHidden="1" w:unhideWhenUsed="1"/>
+    <w:lsdException w:name="index heading" w:semiHidden="1" w:unhideWhenUsed="1"/>
+    <w:lsdException w:name="caption" w:semiHidden="1" w:uiPriority="35" w:unhideWhenUsed="1" w:qFormat="1"/>
+    <w:lsdException w:name="table of figures" w:semiHidden="1" w:unhideWhenUsed="1"/>
+    <w:lsdException w:name="envelope address" w:semiHidden="1" w:unhideWhenUsed="1"/>
+    <w:lsdException w:name="envelope return" w:semiHidden="1" w:unhideWhenUsed="1"/>
+    <w:lsdException w:name="footnote reference" w:semiHidden="1" w:unhideWhenUsed="1"/>
+    <w:lsdException w:name="annotation reference" w:semiHidden="1" w:unhideWhenUsed="1"/>
+    <w:lsdException w:name="line number" w:semiHidden="1" w:unhideWhenUsed="1"/>
+    <w:lsdException w:name="page number" w:semiHidden="1" w:unhideWhenUsed="1"/>
+    <w:lsdException w:name="endnote reference" w:semiHidden="1" w:unhideWhenUsed="1"/>
+    <w:lsdException w:name="endnote text" w:semiHidden="1" w:unhideWhenUsed="1"/>
+    <w:lsdException w:name="table of authorities" w:semiHidden="1" w:unhideWhenUsed="1"/>
+    <w:lsdException w:name="macro" w:semiHidden="1" w:unhideWhenUsed="1"/>
+    <w:lsdException w:name="toa heading" w:semiHidden="1" w:unhideWhenUsed="1"/>
+    <w:lsdException w:name="List" w:semiHidden="1" w:unhideWhenUsed="1"/>
+    <w:lsdException w:name="List Bullet" w:semiHidden="1" w:unhideWhenUsed="1"/>
+    <w:lsdException w:name="List Number" w:semiHidden="1" w:unhideWhenUsed="1"/>
+    <w:lsdException w:name="List 2" w:semiHidden="1" w:unhideWhenUsed="1"/>
+    <w:lsdException w:name="List 3" w:semiHidden="1" w:unhideWhenUsed="1"/>
+    <w:lsdException w:name="List 4" w:semiHidden="1" w:unhideWhenUsed="1"/>
+    <w:lsdException w:name="List 5" w:semiHidden="1" w:unhideWhenUsed="1"/>
+    <w:lsdException w:name="List Bullet 2" w:semiHidden="1" w:unhideWhenUsed="1"/>
+    <w:lsdException w:name="List Bullet 3" w:semiHidden="1" w:unhideWhenUsed="1"/>
+    <w:lsdException w:name="List Bullet 4" w:semiHidden="1" w:unhideWhenUsed="1"/>
+    <w:lsdException w:name="List Bullet 5" w:semiHidden="1" w:unhideWhenUsed="1"/>
+    <w:lsdException w:name="List Number 2" w:semiHidden="1" w:unhideWhenUsed="1"/>
+    <w:lsdException w:name="List Number 3" w:semiHidden="1" w:unhideWhenUsed="1"/>
+    <w:lsdException w:name="List Number 4" w:semiHidden="1" w:unhideWhenUsed="1"/>
+    <w:lsdException w:name="List Number 5" w:semiHidden="1" w:unhideWhenUsed="1"/>
+    <w:lsdException w:name="Title" w:uiPriority="10" w:qFormat="1"/>
+    <w:lsdException w:name="Closing" w:semiHidden="1" w:unhideWhenUsed="1"/>
+    <w:lsdException w:name="Signature" w:semiHidden="1" w:unhideWhenUsed="1"/>
+    <w:lsdException w:name="Default Paragraph Font" w:semiHidden="1" w:uiPriority="1" w:unhideWhenUsed="1"/>
+    <w:lsdException w:name="Body Text" w:semiHidden="1" w:unhideWhenUsed="1"/>
+    <w:lsdException w:name="Body Text Indent" w:semiHidden="1" w:unhideWhenUsed="1"/>
+    <w:lsdException w:name="List Continue" w:semiHidden="1" w:unhideWhenUsed="1"/>
+    <w:lsdException w:name="List Continue 2" w:semiHidden="1" w:unhideWhenUsed="1"/>
+    <w:lsdException w:name="List Continue 3" w:semiHidden="1" w:unhideWhenUsed="1"/>
+    <w:lsdException w:name="List Continue 4" w:semiHidden="1" w:unhideWhenUsed="1"/>
+    <w:lsdException w:name="List Continue 5" w:semiHidden="1" w:unhideWhenUsed="1"/>
+    <w:lsdException w:name="Message Header" w:semiHidden="1" w:unhideWhenUsed="1"/>
+    <w:lsdException w:name="Subtitle" w:uiPriority="11" w:qFormat="1"/>
+    <w:lsdException w:name="Salutation" w:semiHidden="1" w:unhideWhenUsed="1"/>
+    <w:lsdException w:name="Date" w:semiHidden="1" w:unhideWhenUsed="1"/>
+    <w:lsdException w:name="Body Text First Indent" w:semiHidden="1" w:unhideWhenUsed="1"/>
+    <w:lsdException w:name="Body Text First Indent 2" w:semiHidden="1" w:unhideWhenUsed="1"/>
+    <w:lsdException w:name="Note Heading" w:semiHidden="1" w:unhideWhenUsed="1"/>
+    <w:lsdException w:name="Body Text 2" w:semiHidden="1" w:unhideWhenUsed="1"/>
+    <w:lsdException w:name="Body Text 3" w:semiHidden="1" w:unhideWhenUsed="1"/>
+    <w:lsdException w:name="Body Text Indent 2" w:semiHidden="1" w:unhideWhenUsed="1"/>
+    <w:lsdException w:name="Body Text Indent 3" w:semiHidden="1" w:unhideWhenUsed="1"/>
+    <w:lsdException w:name="Block Text" w:semiHidden="1" w:unhideWhenUsed="1"/>
+    <w:lsdException w:name="Hyperlink" w:semiHidden="1" w:unhideWhenUsed="1"/>
+    <w:lsdException w:name="FollowedHyperlink" w:semiHidden="1" w:unhideWhenUsed="1"/>
+    <w:lsdException w:name="Strong" w:uiPriority="22" w:qFormat="1"/>
+    <w:lsdException w:name="Emphasis" w:uiPriority="20" w:qFormat="1"/>
+    <w:lsdException w:name="Document Map" w:semiHidden="1" w:unhideWhenUsed="1"/>
+    <w:lsdException w:name="Plain Text" w:semiHidden="1" w:unhideWhenUsed="1"/>
+    <w:lsdException w:name="E-mail Signature" w:semiHidden="1" w:unhideWhenUsed="1"/>
+    <w:lsdException w:name="HTML Top of Form" w:semiHidden="1" w:unhideWhenUsed="1"/>
+    <w:lsdException w:name="HTML Bottom of Form" w:semiHidden="1" w:unhideWhenUsed="1"/>
+    <w:lsdException w:name="Normal (Web)" w:semiHidden="1" w:unhideWhenUsed="1"/>
+    <w:lsdException w:name="HTML Acronym" w:semiHidden="1" w:unhideWhenUsed="1"/>
+    <w:lsdException w:name="HTML Address" w:semiHidden="1" w:unhideWhenUsed="1"/>
+    <w:lsdException w:name="HTML Cite" w:semiHidden="1" w:unhideWhenUsed="1"/>
+    <w:lsdException w:name="HTML Code" w:semiHidden="1" w:unhideWhenUsed="1"/>
+    <w:lsdException w:name="HTML Definition" w:semiHidden="1" w:unhideWhenUsed="1"/>
+    <w:lsdException w:name="HTML Keyboard" w:semiHidden="1" w:unhideWhenUsed="1"/>
+    <w:lsdException w:name="HTML Preformatted" w:semiHidden="1" w:unhideWhenUsed="1"/>
+    <w:lsdException w:name="HTML Sample" w:semiHidden="1" w:unhideWhenUsed="1"/>
+    <w:lsdException w:name="HTML Typewriter" w:semiHidden="1" w:unhideWhenUsed="1"/>
+    <w:lsdException w:name="HTML Variable" w:semiHidden="1" w:unhideWhenUsed="1"/>
+    <w:lsdException w:name="Normal Table" w:semiHidden="1" w:unhideWhenUsed="1"/>
+    <w:lsdException w:name="annotation subject" w:semiHidden="1" w:unhideWhenUsed="1"/>
+    <w:lsdException w:name="No List" w:semiHidden="1" w:unhideWhenUsed="1"/>
+    <w:lsdException w:name="Outline List 1" w:semiHidden="1" w:unhideWhenUsed="1"/>
+    <w:lsdException w:name="Outline List 2" w:semiHidden="1" w:unhideWhenUsed="1"/>
+    <w:lsdException w:name="Outline List 3" w:semiHidden="1" w:unhideWhenUsed="1"/>
+    <w:lsdException w:name="Table Simple 1" w:semiHidden="1" w:unhideWhenUsed="1"/>
+    <w:lsdException w:name="Table Simple 2" w:semiHidden="1" w:unhideWhenUsed="1"/>
+    <w:lsdException w:name="Table Simple 3" w:semiHidden="1" w:unhideWhenUsed="1"/>
+    <w:lsdException w:name="Table Classic 1" w:semiHidden="1" w:unhideWhenUsed="1"/>
+    <w:lsdException w:name="Table Classic 2" w:semiHidden="1" w:unhideWhenUsed="1"/>
+    <w:lsdException w:name="Table Classic 3" w:semiHidden="1" w:unhideWhenUsed="1"/>
+    <w:lsdException w:name="Table Classic 4" w:semiHidden="1" w:unhideWhenUsed="1"/>
+    <w:lsdException w:name="Table Colorful 1" w:semiHidden="1" w:unhideWhenUsed="1"/>
+    <w:lsdException w:name="Table Colorful 2" w:semiHidden="1" w:unhideWhenUsed="1"/>
+    <w:lsdException w:name="Table Colorful 3" w:semiHidden="1" w:unhideWhenUsed="1"/>
+    <w:lsdException w:name="Table Columns 1" w:semiHidden="1" w:unhideWhenUsed="1"/>
+    <w:lsdException w:name="Table Columns 2" w:semiHidden="1" w:unhideWhenUsed="1"/>
+    <w:lsdException w:name="Table Columns 3" w:semiHidden="1" w:unhideWhenUsed="1"/>
+    <w:lsdException w:name="Table Columns 4" w:semiHidden="1" w:unhideWhenUsed="1"/>
+    <w:lsdException w:name="Table Columns 5" w:semiHidden="1" w:unhideWhenUsed="1"/>
+    <w:lsdException w:name="Table Grid 1" w:semiHidden="1" w:unhideWhenUsed="1"/>
+    <w:lsdException w:name="Table Grid 2" w:semiHidden="1" w:unhideWhenUsed="1"/>
+    <w:lsdException w:name="Table Grid 3" w:semiHidden="1" w:unhideWhenUsed="1"/>
+    <w:lsdException w:name="Table Grid 4" w:semiHidden="1" w:unhideWhenUsed="1"/>
+    <w:lsdException w:name="Table Grid 5" w:semiHidden="1" w:unhideWhenUsed="1"/>
+    <w:lsdException w:name="Table Grid 6" w:semiHidden="1" w:unhideWhenUsed="1"/>
+    <w:lsdException w:name="Table Grid 7" w:semiHidden="1" w:unhideWhenUsed="1"/>
+    <w:lsdException w:name="Table Grid 8" w:semiHidden="1" w:unhideWhenUsed="1"/>
+    <w:lsdException w:name="Table List 1" w:semiHidden="1" w:unhideWhenUsed="1"/>
+    <w:lsdException w:name="Table List 2" w:semiHidden="1" w:unhideWhenUsed="1"/>
+    <w:lsdException w:name="Table List 3" w:semiHidden="1" w:unhideWhenUsed="1"/>
+    <w:lsdException w:name="Table List 4" w:semiHidden="1" w:unhideWhenUsed="1"/>
+    <w:lsdException w:name="Table List 5" w:semiHidden="1" w:unhideWhenUsed="1"/>
+    <w:lsdException w:name="Table List 6" w:semiHidden="1" w:unhideWhenUsed="1"/>
+    <w:lsdException w:name="Table List 7" w:semiHidden="1" w:unhideWhenUsed="1"/>
+    <w:lsdException w:name="Table List 8" w:semiHidden="1" w:unhideWhenUsed="1"/>
+    <w:lsdException w:name="Table 3D effects 1" w:semiHidden="1" w:unhideWhenUsed="1"/>
+    <w:lsdException w:name="Table 3D effects 2" w:semiHidden="1" w:unhideWhenUsed="1"/>
+    <w:lsdException w:name="Table 3D effects 3" w:semiHidden="1" w:unhideWhenUsed="1"/>
+    <w:lsdException w:name="Table Contemporary" w:semiHidden="1" w:unhideWhenUsed="1"/>
+    <w:lsdException w:name="Table Elegant" w:semiHidden="1" w:unhideWhenUsed="1"/>
+    <w:lsdException w:name="Table Professional" w:semiHidden="1" w:unhideWhenUsed="1"/>
+    <w:lsdException w:name="Table Subtle 1" w:semiHidden="1" w:unhideWhenUsed="1"/>
+    <w:lsdException w:name="Table Subtle 2" w:semiHidden="1" w:unhideWhenUsed="1"/>
+    <w:lsdException w:name="Table Web 1" w:semiHidden="1" w:unhideWhenUsed="1"/>
+    <w:lsdException w:name="Table Web 2" w:semiHidden="1" w:unhideWhenUsed="1"/>
+    <w:lsdException w:name="Table Web 3" w:semiHidden="1" w:unhideWhenUsed="1"/>
+    <w:lsdException w:name="Balloon Text" w:semiHidden="1" w:unhideWhenUsed="1"/>
+    <w:lsdException w:name="Table Grid" w:uiPriority="59"/>
+    <w:lsdException w:name="Table Theme" w:semiHidden="1" w:unhideWhenUsed="1"/>
+    <w:lsdException w:name="Placeholder Text" w:semiHidden="1"/>
+    <w:lsdException w:name="No Spacing" w:uiPriority="1" w:qFormat="1"/>
+    <w:lsdException w:name="Light Shading" w:uiPriority="60"/>
+    <w:lsdException w:name="Light List" w:uiPriority="61"/>
+    <w:lsdException w:name="Light Grid" w:uiPriority="62"/>
+    <w:lsdException w:name="Medium Shading 1" w:uiPriority="63"/>
+    <w:lsdException w:name="Medium Shading 2" w:uiPriority="64"/>
+    <w:lsdException w:name="Medium List 1" w:uiPriority="65"/>
+    <w:lsdException w:name="Medium List 2" w:uiPriority="66"/>
+    <w:lsdException w:name="Medium Grid 1" w:uiPriority="67"/>
+    <w:lsdException w:name="Medium Grid 2" w:uiPriority="68"/>
+    <w:lsdException w:name="Medium Grid 3" w:uiPriority="69"/>
+    <w:lsdException w:name="Dark List" w:uiPriority="70"/>
+    <w:lsdException w:name="Colorful Shading" w:uiPriority="71"/>
+    <w:lsdException w:name="Colorful List" w:uiPriority="72"/>
+    <w:lsdException w:name="Colorful Grid" w:uiPriority="73"/>
+    <w:lsdException w:name="Light Shading Accent 1" w:uiPriority="60"/>
+    <w:lsdException w:name="Light List Accent 1" w:uiPriority="61"/>
+    <w:lsdException w:name="Light Grid Accent 1" w:uiPriority="62"/>
+    <w:lsdException w:name="Medium Shading 1 Accent 1" w:uiPriority="63"/>
+    <w:lsdException w:name="Medium Shading 2 Accent 1" w:uiPriority="64"/>
+    <w:lsdException w:name="Medium List 1 Accent 1" w:uiPriority="65"/>
+    <w:lsdException w:name="Revision" w:semiHidden="1"/>
+    <w:lsdException w:name="List Paragraph" w:uiPriority="34" w:qFormat="1"/>
+    <w:lsdException w:name="Quote" w:uiPriority="29" w:qFormat="1"/>
+    <w:lsdException w:name="Intense Quote" w:uiPriority="30" w:qFormat="1"/>
+    <w:lsdException w:name="Medium List 2 Accent 1" w:uiPriority="66"/>
+    <w:lsdException w:name="Medium Grid 1 Accent 1" w:uiPriority="67"/>
+    <w:lsdException w:name="Medium Grid 2 Accent 1" w:uiPriority="68"/>
+    <w:lsdException w:name="Medium Grid 3 Accent 1" w:uiPriority="69"/>
+    <w:lsdException w:name="Dark List Accent 1" w:uiPriority="70"/>
+    <w:lsdException w:name="Colorful Shading Accent 1" w:uiPriority="71"/>
+    <w:lsdException w:name="Colorful List Accent 1" w:uiPriority="72"/>
+    <w:lsdException w:name="Colorful Grid Accent 1" w:uiPriority="73"/>
+    <w:lsdException w:name="Light Shading Accent 2" w:uiPriority="60"/>
+    <w:lsdException w:name="Light List Accent 2" w:uiPriority="61"/>
+    <w:lsdException w:name="Light Grid Accent 2" w:uiPriority="62"/>
+    <w:lsdException w:name="Medium Shading 1 Accent 2" w:uiPriority="63"/>
+    <w:lsdException w:name="Medium Shading 2 Accent 2" w:uiPriority="64"/>
+    <w:lsdException w:name="Medium List 1 Accent 2" w:uiPriority="65"/>
+    <w:lsdException w:name="Medium List 2 Accent 2" w:uiPriority="66"/>
+    <w:lsdException w:name="Medium Grid 1 Accent 2" w:uiPriority="67"/>
+    <w:lsdException w:name="Medium Grid 2 Accent 2" w:uiPriority="68"/>
+    <w:lsdException w:name="Medium Grid 3 Accent 2" w:uiPriority="69"/>
+    <w:lsdException w:name="Dark List Accent 2" w:uiPriority="70"/>
+    <w:lsdException w:name="Colorful Shading Accent 2" w:uiPriority="71"/>
+    <w:lsdException w:name="Colorful List Accent 2" w:uiPriority="72"/>
+    <w:lsdException w:name="Colorful Grid Accent 2" w:uiPriority="73"/>
+    <w:lsdException w:name="Light Shading Accent 3" w:uiPriority="60"/>
+    <w:lsdException w:name="Light List Accent 3" w:uiPriority="61"/>
+    <w:lsdException w:name="Light Grid Accent 3" w:uiPriority="62"/>
+    <w:lsdException w:name="Medium Shading 1 Accent 3" w:uiPriority="63"/>
+    <w:lsdException w:name="Medium Shading 2 Accent 3" w:uiPriority="64"/>
+    <w:lsdException w:name="Medium List 1 Accent 3" w:uiPriority="65"/>
+    <w:lsdException w:name="Medium List 2 Accent 3" w:uiPriority="66"/>
+    <w:lsdException w:name="Medium Grid 1 Accent 3" w:uiPriority="67"/>
+    <w:lsdException w:name="Medium Grid 2 Accent 3" w:uiPriority="68"/>
+    <w:lsdException w:name="Medium Grid 3 Accent 3" w:uiPriority="69"/>
+    <w:lsdException w:name="Dark List Accent 3" w:uiPriority="70"/>
+    <w:lsdException w:name="Colorful Shading Accent 3" w:uiPriority="71"/>
+    <w:lsdException w:name="Colorful List Accent 3" w:uiPriority="72"/>
+    <w:lsdException w:name="Colorful Grid Accent 3" w:uiPriority="73"/>
+    <w:lsdException w:name="Light Shading Accent 4" w:uiPriority="60"/>
+    <w:lsdException w:name="Light List Accent 4" w:uiPriority="61"/>
+    <w:lsdException w:name="Light Grid Accent 4" w:uiPriority="62"/>
+    <w:lsdException w:name="Medium Shading 1 Accent 4" w:uiPriority="63"/>
+    <w:lsdException w:name="Medium Shading 2 Accent 4" w:uiPriority="64"/>
+    <w:lsdException w:name="Medium List 1 Accent 4" w:uiPriority="65"/>
+    <w:lsdException w:name="Medium List 2 Accent 4" w:uiPriority="66"/>
+    <w:lsdException w:name="Medium Grid 1 Accent 4" w:uiPriority="67"/>
+    <w:lsdException w:name="Medium Grid 2 Accent 4" w:uiPriority="68"/>
+    <w:lsdException w:name="Medium Grid 3 Accent 4" w:uiPriority="69"/>
+    <w:lsdException w:name="Dark List Accent 4" w:uiPriority="70"/>
+    <w:lsdException w:name="Colorful Shading Accent 4" w:uiPriority="71"/>
+    <w:lsdException w:name="Colorful List Accent 4" w:uiPriority="72"/>
+    <w:lsdException w:name="Colorful Grid Accent 4" w:uiPriority="73"/>
+    <w:lsdException w:name="Light Shading Accent 5" w:uiPriority="60"/>
+    <w:lsdException w:name="Light List Accent 5" w:uiPriority="61"/>
+    <w:lsdException w:name="Light Grid Accent 5" w:uiPriority="62"/>
+    <w:lsdException w:name="Medium Shading 1 Accent 5" w:uiPriority="63"/>
+    <w:lsdException w:name="Medium Shading 2 Accent 5" w:uiPriority="64"/>
+    <w:lsdException w:name="Medium List 1 Accent 5" w:uiPriority="65"/>
+    <w:lsdException w:name="Medium List 2 Accent 5" w:uiPriority="66"/>
+    <w:lsdException w:name="Medium Grid 1 Accent 5" w:uiPriority="67"/>
+    <w:lsdException w:name="Medium Grid 2 Accent 5" w:uiPriority="68"/>
+    <w:lsdException w:name="Medium Grid 3 Accent 5" w:uiPriority="69"/>
+    <w:lsdException w:name="Dark List Accent 5" w:uiPriority="70"/>
+    <w:lsdException w:name="Colorful Shading Accent 5" w:uiPriority="71"/>
+    <w:lsdException w:name="Colorful List Accent 5" w:uiPriority="72"/>
+    <w:lsdException w:name="Colorful Grid Accent 5" w:uiPriority="73"/>
+    <w:lsdException w:name="Light Shading Accent 6" w:uiPriority="60"/>
+    <w:lsdException w:name="Light List Accent 6" w:uiPriority="61"/>
+    <w:lsdException w:name="Light Grid Accent 6" w:uiPriority="62"/>
+    <w:lsdException w:name="Medium Shading 1 Accent 6" w:uiPriority="63"/>
+    <w:lsdException w:name="Medium Shading 2 Accent 6" w:uiPriority="64"/>
+    <w:lsdException w:name="Medium List 1 Accent 6" w:uiPriority="65"/>
+    <w:lsdException w:name="Medium List 2 Accent 6" w:uiPriority="66"/>
+    <w:lsdException w:name="Medium Grid 1 Accent 6" w:uiPriority="67"/>
+    <w:lsdException w:name="Medium Grid 2 Accent 6" w:uiPriority="68"/>
+    <w:lsdException w:name="Medium Grid 3 Accent 6" w:uiPriority="69"/>
+    <w:lsdException w:name="Dark List Accent 6" w:uiPriority="70"/>
+    <w:lsdException w:name="Colorful Shading Accent 6" w:uiPriority="71"/>
+    <w:lsdException w:name="Colorful List Accent 6" w:uiPriority="72"/>
+    <w:lsdException w:name="Colorful Grid Accent 6" w:uiPriority="73"/>
+    <w:lsdException w:name="Subtle Emphasis" w:uiPriority="19" w:qFormat="1"/>
+    <w:lsdException w:name="Intense Emphasis" w:uiPriority="21" w:qFormat="1"/>
+    <w:lsdException w:name="Subtle Reference" w:uiPriority="31" w:qFormat="1"/>
+    <w:lsdException w:name="Intense Reference" w:uiPriority="32" w:qFormat="1"/>
+    <w:lsdException w:name="Book Title" w:uiPriority="33" w:qFormat="1"/>
+    <w:lsdException w:name="Bibliography" w:semiHidden="1" w:uiPriority="37" w:unhideWhenUsed="1"/>
+    <w:lsdException w:name="TOC Heading" w:semiHidden="1" w:uiPriority="39" w:unhideWhenUsed="1" w:qFormat="1"/>
+    <w:lsdException w:name="Grid Table Light" w:semiHidden="1" w:unhideWhenUsed="1"/>
+    <w:lsdException w:name="Grid Table 1 Light" w:semiHidden="1" w:unhideWhenUsed="1"/>
+    <w:lsdException w:name="Grid Table 2" w:semiHidden="1" w:unhideWhenUsed="1"/>
+    <w:lsdException w:name="Grid Table 3" w:semiHidden="1" w:unhideWhenUsed="1"/>
+    <w:lsdException w:name="Grid Table 4" w:uiPriority="49"/>
+    <w:lsdException w:name="Grid Table 5 Dark" w:uiPriority="50"/>
+    <w:lsdException w:name="Grid Table 6 Colorful" w:uiPriority="51"/>
+    <w:lsdException w:name="Grid Table 7 Colorful" w:uiPriority="52"/>
+    <w:lsdException w:name="Grid Table 1 Light Accent 1" w:uiPriority="46"/>
+    <w:lsdException w:name="Grid Table 2 Accent 1" w:uiPriority="47"/>
+    <w:lsdException w:name="Grid Table 3 Accent 1" w:uiPriority="48"/>
+    <w:lsdException w:name="Grid Table 4 Accent 1" w:uiPriority="49"/>
+    <w:lsdException w:name="Grid Table 5 Dark Accent 1" w:uiPriority="50"/>
+    <w:lsdException w:name="Grid Table 6 Colorful Accent 1" w:uiPriority="51"/>
+    <w:lsdException w:name="Grid Table 7 Colorful Accent 1" w:uiPriority="52"/>
+    <w:lsdException w:name="Grid Table 1 Light Accent 2" w:uiPriority="46"/>
+    <w:lsdException w:name="Grid Table 2 Accent 2" w:uiPriority="47"/>
+    <w:lsdException w:name="Grid Table 3 Accent 2" w:uiPriority="48"/>
+    <w:lsdException w:name="Grid Table 4 Accent 2" w:uiPriority="49"/>
+    <w:lsdException w:name="Grid Table 5 Dark Accent 2" w:uiPriority="50"/>
+    <w:lsdException w:name="Grid Table 6 Colorful Accent 2" w:uiPriority="51"/>
+    <w:lsdException w:name="Grid Table 7 Colorful Accent 2" w:uiPriority="52"/>
+    <w:lsdException w:name="Grid Table 1 Light Accent 3" w:uiPriority="46"/>
+    <w:lsdException w:name="Grid Table 2 Accent 3" w:uiPriority="47"/>
+    <w:lsdException w:name="Grid Table 3 Accent 3" w:uiPriority="48"/>
+    <w:lsdException w:name="Grid Table 4 Accent 3" w:uiPriority="49"/>
+    <w:lsdException w:name="Grid Table 5 Dark Accent 3" w:uiPriority="50"/>
+    <w:lsdException w:name="Grid Table 6 Colorful Accent 3" w:uiPriority="51"/>
+    <w:lsdException w:name="Grid Table 7 Colorful Accent 3" w:uiPriority="52"/>
+    <w:lsdException w:name="Grid Table 1 Light Accent 4" w:uiPriority="46"/>
+    <w:lsdException w:name="Grid Table 2 Accent 4" w:uiPriority="47"/>
+    <w:lsdException w:name="Grid Table 3 Accent 4" w:uiPriority="48"/>
+    <w:lsdException w:name="Grid Table 4 Accent 4" w:uiPriority="49"/>
+    <w:lsdException w:name="Grid Table 5 Dark Accent 4" w:uiPriority="50"/>
+    <w:lsdException w:name="Grid Table 6 Colorful Accent 4" w:uiPriority="51"/>
+    <w:lsdException w:name="Grid Table 7 Colorful Accent 4" w:uiPriority="52"/>
+    <w:lsdException w:name="Grid Table 1 Light Accent 5" w:uiPriority="46"/>
+    <w:lsdException w:name="Grid Table 2 Accent 5" w:uiPriority="47"/>
+    <w:lsdException w:name="Grid Table 3 Accent 5" w:uiPriority="48"/>
+    <w:lsdException w:name="Grid Table 4 Accent 5" w:uiPriority="49"/>
+    <w:lsdException w:name="Grid Table 5 Dark Accent 5" w:uiPriority="50"/>
+    <w:lsdException w:name="Grid Table 6 Colorful Accent 5" w:uiPriority="51"/>
+    <w:lsdException w:name="Grid Table 7 Colorful Accent 5" w:uiPriority="52"/>
+    <w:lsdException w:name="Grid Table 1 Light Accent 6" w:uiPriority="46"/>
+    <w:lsdException w:name="Grid Table 2 Accent 6" w:uiPriority="47"/>
+    <w:lsdException w:name="Grid Table 3 Accent 6" w:uiPriority="48"/>
+    <w:lsdException w:name="Grid Table 4 Accent 6" w:uiPriority="49"/>
+    <w:lsdException w:name="Grid Table 5 Dark Accent 6" w:uiPriority="50"/>
+    <w:lsdException w:name="Grid Table 6 Colorful Accent 6" w:uiPriority="51"/>
+    <w:lsdException w:name="Grid Table 7 Colorful Accent 6" w:uiPriority="52"/>
+    <w:lsdException w:name="List Table 1 Light" w:uiPriority="46"/>
+    <w:lsdException w:name="List Table 2" w:uiPriority="47"/>
+    <w:lsdException w:name="List Table 3" w:uiPriority="48"/>
+    <w:lsdException w:name="List Table 4" w:uiPriority="49"/>
+    <w:lsdException w:name="List Table 5 Dark" w:uiPriority="50"/>
+    <w:lsdException w:name="List Table 6 Colorful" w:uiPriority="51"/>
+    <w:lsdException w:name="List Table 7 Colorful" w:uiPriority="52"/>
+    <w:lsdException w:name="List Table 1 Light Accent 1" w:uiPriority="46"/>
+    <w:lsdException w:name="List Table 2 Accent 1" w:uiPriority="47"/>
+    <w:lsdException w:name="List Table 3 Accent 1" w:uiPriority="48"/>
+    <w:lsdException w:name="List Table 4 Accent 1" w:uiPriority="49"/>
+    <w:lsdException w:name="List Table 5 Dark Accent 1" w:uiPriority="50"/>
+    <w:lsdException w:name="List Table 6 Colorful Accent 1" w:uiPriority="51"/>
+    <w:lsdException w:name="List Table 7 Colorful Accent 1" w:uiPriority="52"/>
+    <w:lsdException w:name="List Table 1 Light Accent 2" w:uiPriority="46"/>
+    <w:lsdException w:name="List Table 2 Accent 2" w:uiPriority="47"/>
+    <w:lsdException w:name="List Table 3 Accent 2" w:uiPriority="48"/>
+    <w:lsdException w:name="List Table 4 Accent 2" w:uiPriority="49"/>
+    <w:lsdException w:name="List Table 5 Dark Accent 2" w:uiPriority="50"/>
+    <w:lsdException w:name="List Table 6 Colorful Accent 2" w:uiPriority="51"/>
+    <w:lsdException w:name="List Table 7 Colorful Accent 2" w:uiPriority="52"/>
+    <w:lsdException w:name="List Table 1 Light Accent 3" w:uiPriority="46"/>
+    <w:lsdException w:name="List Table 2 Accent 3" w:uiPriority="47"/>
+    <w:lsdException w:name="List Table 3 Accent 3" w:uiPriority="48"/>
+    <w:lsdException w:name="List Table 4 Accent 3" w:uiPriority="49"/>
+    <w:lsdException w:name="List Table 5 Dark Accent 3" w:uiPriority="50"/>
+    <w:lsdException w:name="List Table 6 Colorful Accent 3" w:uiPriority="51"/>
+    <w:lsdException w:name="List Table 7 Colorful Accent 3" w:uiPriority="52"/>
+    <w:lsdException w:name="List Table 1 Light Accent 4" w:uiPriority="46"/>
+    <w:lsdException w:name="List Table 2 Accent 4" w:uiPriority="47"/>
+    <w:lsdException w:name="List Table 3 Accent 4" w:uiPriority="48"/>
+    <w:lsdException w:name="List Table 4 Accent 4" w:uiPriority="49"/>
+    <w:lsdException w:name="List Table 5 Dark Accent 4" w:uiPriority="50"/>
+    <w:lsdException w:name="List Table 6 Colorful Accent 4" w:uiPriority="51"/>
+    <w:lsdException w:name="List Table 7 Colorful Accent 4" w:uiPriority="52"/>
+    <w:lsdException w:name="List Table 1 Light Accent 5" w:uiPriority="46"/>
+    <w:lsdException w:name="List Table 2 Accent 5" w:uiPriority="47"/>
+    <w:lsdException w:name="List Table 3 Accent 5" w:uiPriority="48"/>
+    <w:lsdException w:name="List Table 4 Accent 5" w:uiPriority="49"/>
+    <w:lsdException w:name="List Table 5 Dark Accent 5" w:uiPriority="50"/>
+    <w:lsdException w:name="List Table 6 Colorful Accent 5" w:uiPriority="51"/>
+    <w:lsdException w:name="List Table 7 Colorful Accent 5" w:uiPriority="52"/>
+    <w:lsdException w:name="List Table 1 Light Accent 6" w:uiPriority="46"/>
+    <w:lsdException w:name="List Table 2 Accent 6" w:uiPriority="47"/>
+    <w:lsdException w:name="List Table 3 Accent 6" w:uiPriority="48"/>
+    <w:lsdException w:name="List Table 4 Accent 6" w:uiPriority="49"/>
+    <w:lsdException w:name="List Table 5 Dark Accent 6" w:uiPriority="50"/>
+    <w:lsdException w:name="List Table 6 Colorful Accent 6" w:uiPriority="51"/>
+    <w:lsdException w:name="List Table 7 Colorful Accent 6" w:uiPriority="52"/>
+    <w:lsdException w:name="Mention" w:semiHidden="1" w:unhideWhenUsed="1"/>
+    <w:lsdException w:name="Smart Hyperlink" w:semiHidden="1" w:unhideWhenUsed="1"/>
+    <w:lsdException w:name="Hashtag" w:semiHidden="1" w:unhideWhenUsed="1"/>
+    <w:lsdException w:name="Unresolved Mention" w:semiHidden="1" w:unhideWhenUsed="1"/>
   </w:latentStyles>
   <w:style w:type="paragraph" w:default="1" w:styleId="Normal">
     <w:name w:val="Normal"/>
@@ -10914,7 +10931,7 @@
 </file>
 
 <file path=customXml/itemProps1.xml><?xml version="1.0" encoding="utf-8"?>
-<ds:datastoreItem xmlns:ds="http://schemas.openxmlformats.org/officeDocument/2006/customXml" ds:itemID="{FDE28A79-C558-0544-942B-F24B997F5763}">
+<ds:datastoreItem xmlns:ds="http://schemas.openxmlformats.org/officeDocument/2006/customXml" ds:itemID="{5B644849-B47C-49E6-9DA9-1AA83C3B4FE7}">
   <ds:schemaRefs>
     <ds:schemaRef ds:uri="http://schemas.openxmlformats.org/officeDocument/2006/bibliography"/>
   </ds:schemaRefs>

</xml_diff>

<commit_message>
- added more lit review notes
</commit_message>
<xml_diff>
--- a/Documents/Literature Planner 2017.docx
+++ b/Documents/Literature Planner 2017.docx
@@ -1,6 +1,6 @@
 
 <file path=word/document.xml><?xml version="1.0" encoding="utf-8"?>
-<w:document xmlns:wpc="http://schemas.microsoft.com/office/word/2010/wordprocessingCanvas" xmlns:cx="http://schemas.microsoft.com/office/drawing/2014/chartex" xmlns:cx1="http://schemas.microsoft.com/office/drawing/2015/9/8/chartex" xmlns:cx2="http://schemas.microsoft.com/office/drawing/2015/10/21/chartex" xmlns:cx3="http://schemas.microsoft.com/office/drawing/2016/5/9/chartex" xmlns:cx4="http://schemas.microsoft.com/office/drawing/2016/5/10/chartex" xmlns:cx5="http://schemas.microsoft.com/office/drawing/2016/5/11/chartex" xmlns:cx6="http://schemas.microsoft.com/office/drawing/2016/5/12/chartex" xmlns:cx7="http://schemas.microsoft.com/office/drawing/2016/5/13/chartex" xmlns:cx8="http://schemas.microsoft.com/office/drawing/2016/5/14/chartex" xmlns:mc="http://schemas.openxmlformats.org/markup-compatibility/2006" xmlns:aink="http://schemas.microsoft.com/office/drawing/2016/ink" xmlns:am3d="http://schemas.microsoft.com/office/drawing/2017/model3d" xmlns:o="urn:schemas-microsoft-com:office:office" xmlns:r="http://schemas.openxmlformats.org/officeDocument/2006/relationships" xmlns:m="http://schemas.openxmlformats.org/officeDocument/2006/math" xmlns:v="urn:schemas-microsoft-com:vml" xmlns:wp14="http://schemas.microsoft.com/office/word/2010/wordprocessingDrawing" xmlns:wp="http://schemas.openxmlformats.org/drawingml/2006/wordprocessingDrawing" xmlns:w10="urn:schemas-microsoft-com:office:word" xmlns:w="http://schemas.openxmlformats.org/wordprocessingml/2006/main" xmlns:w14="http://schemas.microsoft.com/office/word/2010/wordml" xmlns:w15="http://schemas.microsoft.com/office/word/2012/wordml" xmlns:w16cid="http://schemas.microsoft.com/office/word/2016/wordml/cid" xmlns:w16se="http://schemas.microsoft.com/office/word/2015/wordml/symex" xmlns:wpg="http://schemas.microsoft.com/office/word/2010/wordprocessingGroup" xmlns:wpi="http://schemas.microsoft.com/office/word/2010/wordprocessingInk" xmlns:wne="http://schemas.microsoft.com/office/word/2006/wordml" xmlns:wps="http://schemas.microsoft.com/office/word/2010/wordprocessingShape" mc:Ignorable="w14 w15 w16se w16cid wp14">
+<w:document xmlns:wpc="http://schemas.microsoft.com/office/word/2010/wordprocessingCanvas" xmlns:mo="http://schemas.microsoft.com/office/mac/office/2008/main" xmlns:mc="http://schemas.openxmlformats.org/markup-compatibility/2006" xmlns:mv="urn:schemas-microsoft-com:mac:vml" xmlns:o="urn:schemas-microsoft-com:office:office" xmlns:r="http://schemas.openxmlformats.org/officeDocument/2006/relationships" xmlns:m="http://schemas.openxmlformats.org/officeDocument/2006/math" xmlns:v="urn:schemas-microsoft-com:vml" xmlns:wp14="http://schemas.microsoft.com/office/word/2010/wordprocessingDrawing" xmlns:wp="http://schemas.openxmlformats.org/drawingml/2006/wordprocessingDrawing" xmlns:w10="urn:schemas-microsoft-com:office:word" xmlns:w="http://schemas.openxmlformats.org/wordprocessingml/2006/main" xmlns:w14="http://schemas.microsoft.com/office/word/2010/wordml" xmlns:wpg="http://schemas.microsoft.com/office/word/2010/wordprocessingGroup" xmlns:wpi="http://schemas.microsoft.com/office/word/2010/wordprocessingInk" xmlns:wne="http://schemas.microsoft.com/office/word/2006/wordml" xmlns:wps="http://schemas.microsoft.com/office/word/2010/wordprocessingShape" mc:Ignorable="w14 wp14">
   <w:body>
     <w:p>
       <w:pPr>
@@ -1266,8 +1266,6 @@
       <w:r>
         <w:t xml:space="preserve">Liu </w:t>
       </w:r>
-      <w:bookmarkStart w:id="0" w:name="_GoBack"/>
-      <w:bookmarkEnd w:id="0"/>
     </w:p>
     <w:p>
       <w:pPr>
@@ -4599,6 +4597,22 @@
       <w:r>
         <w:t xml:space="preserve"> </w:t>
       </w:r>
+      <w:r>
+        <w:t xml:space="preserve"> Le, Van Hoang, </w:t>
+      </w:r>
+      <w:proofErr w:type="spellStart"/>
+      <w:r>
+        <w:t>Wook</w:t>
+      </w:r>
+      <w:proofErr w:type="spellEnd"/>
+      <w:r>
+        <w:t xml:space="preserve"> </w:t>
+      </w:r>
+      <w:proofErr w:type="spellStart"/>
+      <w:r>
+        <w:t>Jeon</w:t>
+      </w:r>
+      <w:proofErr w:type="spellEnd"/>
     </w:p>
     <w:p>
       <w:pPr>
@@ -4617,6 +4631,9 @@
       <w:r>
         <w:t xml:space="preserve"> </w:t>
       </w:r>
+      <w:r>
+        <w:t>Advanced closed-loop control to improve the performance of hybrid stepper motors</w:t>
+      </w:r>
     </w:p>
     <w:p>
       <w:pPr>
@@ -4636,6 +4653,9 @@
         <w:t xml:space="preserve"> </w:t>
       </w:r>
       <w:r>
+        <w:t xml:space="preserve"> Journal</w:t>
+      </w:r>
+      <w:r>
         <w:tab/>
       </w:r>
       <w:r>
@@ -4678,6 +4698,9 @@
         <w:tab/>
       </w:r>
       <w:r>
+        <w:t>2017</w:t>
+      </w:r>
+      <w:r>
         <w:tab/>
       </w:r>
       <w:r>
@@ -4849,6 +4872,9 @@
       <w:r>
         <w:t xml:space="preserve"> </w:t>
       </w:r>
+      <w:r>
+        <w:t>Presents a closed-loop control for a stepper motor</w:t>
+      </w:r>
     </w:p>
     <w:p>
       <w:pPr>
@@ -4888,6 +4914,234 @@
     </w:p>
     <w:p>
       <w:pPr>
+        <w:pStyle w:val="ListParagraph"/>
+        <w:numPr>
+          <w:ilvl w:val="0"/>
+          <w:numId w:val="12"/>
+        </w:numPr>
+        <w:tabs>
+          <w:tab w:val="left" w:pos="993"/>
+        </w:tabs>
+        <w:spacing w:after="0"/>
+        <w:ind w:right="-23"/>
+      </w:pPr>
+      <w:r>
+        <w:t>Uses a PI current control method for current tracking</w:t>
+      </w:r>
+    </w:p>
+    <w:p>
+      <w:pPr>
+        <w:pStyle w:val="ListParagraph"/>
+        <w:numPr>
+          <w:ilvl w:val="0"/>
+          <w:numId w:val="12"/>
+        </w:numPr>
+        <w:tabs>
+          <w:tab w:val="left" w:pos="993"/>
+        </w:tabs>
+        <w:spacing w:after="0"/>
+        <w:ind w:right="-23"/>
+      </w:pPr>
+      <w:r>
+        <w:t>Able to remove resonance at low speed and reduce vibration at high speed</w:t>
+      </w:r>
+    </w:p>
+    <w:p>
+      <w:pPr>
+        <w:pStyle w:val="ListParagraph"/>
+        <w:numPr>
+          <w:ilvl w:val="0"/>
+          <w:numId w:val="12"/>
+        </w:numPr>
+        <w:tabs>
+          <w:tab w:val="left" w:pos="993"/>
+        </w:tabs>
+        <w:spacing w:after="0"/>
+        <w:ind w:right="-23"/>
+      </w:pPr>
+      <w:r>
+        <w:t>Key to improving performance is to reduce resonance at low speed and vibration at high speed</w:t>
+      </w:r>
+    </w:p>
+    <w:p>
+      <w:pPr>
+        <w:pStyle w:val="ListParagraph"/>
+        <w:numPr>
+          <w:ilvl w:val="0"/>
+          <w:numId w:val="12"/>
+        </w:numPr>
+        <w:tabs>
+          <w:tab w:val="left" w:pos="993"/>
+        </w:tabs>
+        <w:spacing w:after="0"/>
+        <w:ind w:right="-23"/>
+      </w:pPr>
+      <w:r>
+        <w:t>Problem is that only one is usually able to be solved at a time</w:t>
+      </w:r>
+    </w:p>
+    <w:p>
+      <w:pPr>
+        <w:pStyle w:val="ListParagraph"/>
+        <w:numPr>
+          <w:ilvl w:val="0"/>
+          <w:numId w:val="12"/>
+        </w:numPr>
+        <w:tabs>
+          <w:tab w:val="left" w:pos="993"/>
+        </w:tabs>
+        <w:spacing w:after="0"/>
+        <w:ind w:right="-23"/>
+      </w:pPr>
+      <w:r>
+        <w:t xml:space="preserve">Outlines </w:t>
+      </w:r>
+      <w:proofErr w:type="spellStart"/>
+      <w:r>
+        <w:t>intelegent</w:t>
+      </w:r>
+      <w:proofErr w:type="spellEnd"/>
+      <w:r>
+        <w:t xml:space="preserve"> control algorithms dampen resonance and vibration but generally require a high computing load</w:t>
+      </w:r>
+    </w:p>
+    <w:p>
+      <w:pPr>
+        <w:pStyle w:val="ListParagraph"/>
+        <w:numPr>
+          <w:ilvl w:val="0"/>
+          <w:numId w:val="12"/>
+        </w:numPr>
+        <w:tabs>
+          <w:tab w:val="left" w:pos="993"/>
+        </w:tabs>
+        <w:spacing w:after="0"/>
+        <w:ind w:right="-23"/>
+      </w:pPr>
+      <w:r>
+        <w:t>Provides effective method for dampening speed and eliminating resonance</w:t>
+      </w:r>
+    </w:p>
+    <w:p>
+      <w:pPr>
+        <w:pStyle w:val="ListParagraph"/>
+        <w:numPr>
+          <w:ilvl w:val="0"/>
+          <w:numId w:val="12"/>
+        </w:numPr>
+        <w:tabs>
+          <w:tab w:val="left" w:pos="993"/>
+        </w:tabs>
+        <w:spacing w:after="0"/>
+        <w:ind w:right="-23"/>
+      </w:pPr>
+      <w:r>
+        <w:t>PI controller used has a compensation gain component which is determined by the motor operating speed</w:t>
+      </w:r>
+      <w:r>
+        <w:t xml:space="preserve"> (formula in paper for </w:t>
+      </w:r>
+      <w:proofErr w:type="spellStart"/>
+      <w:r>
+        <w:t>Kc</w:t>
+      </w:r>
+      <w:proofErr w:type="spellEnd"/>
+      <w:r>
+        <w:t>)</w:t>
+      </w:r>
+      <w:bookmarkStart w:id="0" w:name="_GoBack"/>
+    </w:p>
+    <w:bookmarkEnd w:id="0"/>
+    <w:p>
+      <w:pPr>
+        <w:pStyle w:val="ListParagraph"/>
+        <w:numPr>
+          <w:ilvl w:val="0"/>
+          <w:numId w:val="12"/>
+        </w:numPr>
+        <w:tabs>
+          <w:tab w:val="left" w:pos="993"/>
+        </w:tabs>
+        <w:spacing w:after="0"/>
+        <w:ind w:right="-23"/>
+      </w:pPr>
+      <w:r>
+        <w:t>Speed of most stepper motors is up to 500k pulses per sec or 3000 rpm</w:t>
+      </w:r>
+    </w:p>
+    <w:p>
+      <w:pPr>
+        <w:pStyle w:val="ListParagraph"/>
+        <w:numPr>
+          <w:ilvl w:val="0"/>
+          <w:numId w:val="12"/>
+        </w:numPr>
+        <w:tabs>
+          <w:tab w:val="left" w:pos="993"/>
+        </w:tabs>
+        <w:spacing w:after="0"/>
+        <w:ind w:right="-23"/>
+      </w:pPr>
+      <w:r>
+        <w:t>Considers position error AND speed error in the control loop</w:t>
+      </w:r>
+    </w:p>
+    <w:p>
+      <w:pPr>
+        <w:pStyle w:val="ListParagraph"/>
+        <w:numPr>
+          <w:ilvl w:val="0"/>
+          <w:numId w:val="12"/>
+        </w:numPr>
+        <w:tabs>
+          <w:tab w:val="left" w:pos="993"/>
+        </w:tabs>
+        <w:spacing w:after="0"/>
+        <w:ind w:right="-23"/>
+      </w:pPr>
+      <w:r>
+        <w:t>Uses optical encoder</w:t>
+      </w:r>
+    </w:p>
+    <w:p>
+      <w:pPr>
+        <w:pStyle w:val="ListParagraph"/>
+        <w:numPr>
+          <w:ilvl w:val="0"/>
+          <w:numId w:val="12"/>
+        </w:numPr>
+        <w:tabs>
+          <w:tab w:val="left" w:pos="993"/>
+        </w:tabs>
+        <w:spacing w:after="0"/>
+        <w:ind w:right="-23"/>
+      </w:pPr>
+      <w:r>
+        <w:t>Proposed control method prevents stalling at higher step rates</w:t>
+      </w:r>
+      <w:r>
+        <w:t xml:space="preserve"> leading to increased speed and torque</w:t>
+      </w:r>
+    </w:p>
+    <w:p>
+      <w:pPr>
+        <w:pStyle w:val="ListParagraph"/>
+        <w:numPr>
+          <w:ilvl w:val="0"/>
+          <w:numId w:val="12"/>
+        </w:numPr>
+        <w:tabs>
+          <w:tab w:val="left" w:pos="993"/>
+        </w:tabs>
+        <w:spacing w:after="0"/>
+        <w:ind w:right="-23"/>
+      </w:pPr>
+      <w:r>
+        <w:t>Can potentially upgrade motor control systems by considering life identification to adapt for varying loads</w:t>
+      </w:r>
+    </w:p>
+    <w:p>
+      <w:pPr>
         <w:tabs>
           <w:tab w:val="left" w:pos="993"/>
         </w:tabs>
@@ -4906,6 +5160,54 @@
     </w:p>
     <w:p>
       <w:pPr>
+        <w:pStyle w:val="ListParagraph"/>
+        <w:numPr>
+          <w:ilvl w:val="0"/>
+          <w:numId w:val="13"/>
+        </w:numPr>
+        <w:tabs>
+          <w:tab w:val="left" w:pos="993"/>
+        </w:tabs>
+        <w:spacing w:after="0"/>
+        <w:ind w:right="-23"/>
+      </w:pPr>
+      <w:r>
+        <w:t>The damping method proposed requires an identification process for resonances</w:t>
+      </w:r>
+    </w:p>
+    <w:p>
+      <w:pPr>
+        <w:pStyle w:val="ListParagraph"/>
+        <w:numPr>
+          <w:ilvl w:val="0"/>
+          <w:numId w:val="13"/>
+        </w:numPr>
+        <w:tabs>
+          <w:tab w:val="left" w:pos="993"/>
+        </w:tabs>
+        <w:spacing w:after="0"/>
+        <w:ind w:right="-23"/>
+      </w:pPr>
+      <w:r>
+        <w:t>Damping method is limited to applications with varying loads</w:t>
+      </w:r>
+    </w:p>
+    <w:p>
+      <w:pPr>
+        <w:pStyle w:val="ListParagraph"/>
+        <w:numPr>
+          <w:ilvl w:val="0"/>
+          <w:numId w:val="13"/>
+        </w:numPr>
+        <w:tabs>
+          <w:tab w:val="left" w:pos="993"/>
+        </w:tabs>
+        <w:spacing w:after="0"/>
+        <w:ind w:right="-23"/>
+      </w:pPr>
+    </w:p>
+    <w:p>
+      <w:pPr>
         <w:tabs>
           <w:tab w:val="left" w:pos="993"/>
         </w:tabs>
@@ -5291,6 +5593,7 @@
           <w:b/>
           <w:color w:val="FF0000"/>
         </w:rPr>
+        <w:lastRenderedPageBreak/>
         <w:t>Reference Number:</w:t>
       </w:r>
       <w:r>
@@ -8928,8 +9231,8 @@
 </file>
 
 <file path=word/numbering.xml><?xml version="1.0" encoding="utf-8"?>
-<w:numbering xmlns:wpc="http://schemas.microsoft.com/office/word/2010/wordprocessingCanvas" xmlns:cx="http://schemas.microsoft.com/office/drawing/2014/chartex" xmlns:cx1="http://schemas.microsoft.com/office/drawing/2015/9/8/chartex" xmlns:cx2="http://schemas.microsoft.com/office/drawing/2015/10/21/chartex" xmlns:cx3="http://schemas.microsoft.com/office/drawing/2016/5/9/chartex" xmlns:cx4="http://schemas.microsoft.com/office/drawing/2016/5/10/chartex" xmlns:cx5="http://schemas.microsoft.com/office/drawing/2016/5/11/chartex" xmlns:cx6="http://schemas.microsoft.com/office/drawing/2016/5/12/chartex" xmlns:cx7="http://schemas.microsoft.com/office/drawing/2016/5/13/chartex" xmlns:cx8="http://schemas.microsoft.com/office/drawing/2016/5/14/chartex" xmlns:mc="http://schemas.openxmlformats.org/markup-compatibility/2006" xmlns:aink="http://schemas.microsoft.com/office/drawing/2016/ink" xmlns:am3d="http://schemas.microsoft.com/office/drawing/2017/model3d" xmlns:o="urn:schemas-microsoft-com:office:office" xmlns:r="http://schemas.openxmlformats.org/officeDocument/2006/relationships" xmlns:m="http://schemas.openxmlformats.org/officeDocument/2006/math" xmlns:v="urn:schemas-microsoft-com:vml" xmlns:wp14="http://schemas.microsoft.com/office/word/2010/wordprocessingDrawing" xmlns:wp="http://schemas.openxmlformats.org/drawingml/2006/wordprocessingDrawing" xmlns:w10="urn:schemas-microsoft-com:office:word" xmlns:w="http://schemas.openxmlformats.org/wordprocessingml/2006/main" xmlns:w14="http://schemas.microsoft.com/office/word/2010/wordml" xmlns:w15="http://schemas.microsoft.com/office/word/2012/wordml" xmlns:w16cid="http://schemas.microsoft.com/office/word/2016/wordml/cid" xmlns:w16se="http://schemas.microsoft.com/office/word/2015/wordml/symex" xmlns:wpg="http://schemas.microsoft.com/office/word/2010/wordprocessingGroup" xmlns:wpi="http://schemas.microsoft.com/office/word/2010/wordprocessingInk" xmlns:wne="http://schemas.microsoft.com/office/word/2006/wordml" xmlns:wps="http://schemas.microsoft.com/office/word/2010/wordprocessingShape" mc:Ignorable="w14 w15 w16se w16cid wp14">
-  <w:abstractNum w:abstractNumId="0" w15:restartNumberingAfterBreak="0">
+<w:numbering xmlns:wpc="http://schemas.microsoft.com/office/word/2010/wordprocessingCanvas" xmlns:mo="http://schemas.microsoft.com/office/mac/office/2008/main" xmlns:mc="http://schemas.openxmlformats.org/markup-compatibility/2006" xmlns:mv="urn:schemas-microsoft-com:mac:vml" xmlns:o="urn:schemas-microsoft-com:office:office" xmlns:r="http://schemas.openxmlformats.org/officeDocument/2006/relationships" xmlns:m="http://schemas.openxmlformats.org/officeDocument/2006/math" xmlns:v="urn:schemas-microsoft-com:vml" xmlns:wp14="http://schemas.microsoft.com/office/word/2010/wordprocessingDrawing" xmlns:wp="http://schemas.openxmlformats.org/drawingml/2006/wordprocessingDrawing" xmlns:w10="urn:schemas-microsoft-com:office:word" xmlns:w="http://schemas.openxmlformats.org/wordprocessingml/2006/main" xmlns:w14="http://schemas.microsoft.com/office/word/2010/wordml" xmlns:wpg="http://schemas.microsoft.com/office/word/2010/wordprocessingGroup" xmlns:wpi="http://schemas.microsoft.com/office/word/2010/wordprocessingInk" xmlns:wne="http://schemas.microsoft.com/office/word/2006/wordml" xmlns:wps="http://schemas.microsoft.com/office/word/2010/wordprocessingShape" mc:Ignorable="w14 wp14">
+  <w:abstractNum w:abstractNumId="0">
     <w:nsid w:val="036B4973"/>
     <w:multiLevelType w:val="hybridMultilevel"/>
     <w:tmpl w:val="0D58689C"/>
@@ -9042,7 +9345,7 @@
       </w:rPr>
     </w:lvl>
   </w:abstractNum>
-  <w:abstractNum w:abstractNumId="1" w15:restartNumberingAfterBreak="0">
+  <w:abstractNum w:abstractNumId="1">
     <w:nsid w:val="08734F6B"/>
     <w:multiLevelType w:val="hybridMultilevel"/>
     <w:tmpl w:val="047A2AF4"/>
@@ -9155,7 +9458,7 @@
       </w:rPr>
     </w:lvl>
   </w:abstractNum>
-  <w:abstractNum w:abstractNumId="2" w15:restartNumberingAfterBreak="0">
+  <w:abstractNum w:abstractNumId="2">
     <w:nsid w:val="189F32B8"/>
     <w:multiLevelType w:val="hybridMultilevel"/>
     <w:tmpl w:val="052A6446"/>
@@ -9268,7 +9571,7 @@
       </w:rPr>
     </w:lvl>
   </w:abstractNum>
-  <w:abstractNum w:abstractNumId="3" w15:restartNumberingAfterBreak="0">
+  <w:abstractNum w:abstractNumId="3">
     <w:nsid w:val="20EF3214"/>
     <w:multiLevelType w:val="hybridMultilevel"/>
     <w:tmpl w:val="31EE04E4"/>
@@ -9380,7 +9683,120 @@
       </w:rPr>
     </w:lvl>
   </w:abstractNum>
-  <w:abstractNum w:abstractNumId="4" w15:restartNumberingAfterBreak="0">
+  <w:abstractNum w:abstractNumId="4">
+    <w:nsid w:val="21B00FDC"/>
+    <w:multiLevelType w:val="hybridMultilevel"/>
+    <w:tmpl w:val="22E4E44C"/>
+    <w:lvl w:ilvl="0" w:tplc="04090001">
+      <w:start w:val="1"/>
+      <w:numFmt w:val="bullet"/>
+      <w:lvlText w:val=""/>
+      <w:lvlJc w:val="left"/>
+      <w:pPr>
+        <w:ind w:left="153" w:hanging="360"/>
+      </w:pPr>
+      <w:rPr>
+        <w:rFonts w:ascii="Symbol" w:hAnsi="Symbol" w:hint="default"/>
+      </w:rPr>
+    </w:lvl>
+    <w:lvl w:ilvl="1" w:tplc="04090003" w:tentative="1">
+      <w:start w:val="1"/>
+      <w:numFmt w:val="bullet"/>
+      <w:lvlText w:val="o"/>
+      <w:lvlJc w:val="left"/>
+      <w:pPr>
+        <w:ind w:left="873" w:hanging="360"/>
+      </w:pPr>
+      <w:rPr>
+        <w:rFonts w:ascii="Courier New" w:hAnsi="Courier New" w:hint="default"/>
+      </w:rPr>
+    </w:lvl>
+    <w:lvl w:ilvl="2" w:tplc="04090005" w:tentative="1">
+      <w:start w:val="1"/>
+      <w:numFmt w:val="bullet"/>
+      <w:lvlText w:val=""/>
+      <w:lvlJc w:val="left"/>
+      <w:pPr>
+        <w:ind w:left="1593" w:hanging="360"/>
+      </w:pPr>
+      <w:rPr>
+        <w:rFonts w:ascii="Wingdings" w:hAnsi="Wingdings" w:hint="default"/>
+      </w:rPr>
+    </w:lvl>
+    <w:lvl w:ilvl="3" w:tplc="04090001" w:tentative="1">
+      <w:start w:val="1"/>
+      <w:numFmt w:val="bullet"/>
+      <w:lvlText w:val=""/>
+      <w:lvlJc w:val="left"/>
+      <w:pPr>
+        <w:ind w:left="2313" w:hanging="360"/>
+      </w:pPr>
+      <w:rPr>
+        <w:rFonts w:ascii="Symbol" w:hAnsi="Symbol" w:hint="default"/>
+      </w:rPr>
+    </w:lvl>
+    <w:lvl w:ilvl="4" w:tplc="04090003" w:tentative="1">
+      <w:start w:val="1"/>
+      <w:numFmt w:val="bullet"/>
+      <w:lvlText w:val="o"/>
+      <w:lvlJc w:val="left"/>
+      <w:pPr>
+        <w:ind w:left="3033" w:hanging="360"/>
+      </w:pPr>
+      <w:rPr>
+        <w:rFonts w:ascii="Courier New" w:hAnsi="Courier New" w:hint="default"/>
+      </w:rPr>
+    </w:lvl>
+    <w:lvl w:ilvl="5" w:tplc="04090005" w:tentative="1">
+      <w:start w:val="1"/>
+      <w:numFmt w:val="bullet"/>
+      <w:lvlText w:val=""/>
+      <w:lvlJc w:val="left"/>
+      <w:pPr>
+        <w:ind w:left="3753" w:hanging="360"/>
+      </w:pPr>
+      <w:rPr>
+        <w:rFonts w:ascii="Wingdings" w:hAnsi="Wingdings" w:hint="default"/>
+      </w:rPr>
+    </w:lvl>
+    <w:lvl w:ilvl="6" w:tplc="04090001" w:tentative="1">
+      <w:start w:val="1"/>
+      <w:numFmt w:val="bullet"/>
+      <w:lvlText w:val=""/>
+      <w:lvlJc w:val="left"/>
+      <w:pPr>
+        <w:ind w:left="4473" w:hanging="360"/>
+      </w:pPr>
+      <w:rPr>
+        <w:rFonts w:ascii="Symbol" w:hAnsi="Symbol" w:hint="default"/>
+      </w:rPr>
+    </w:lvl>
+    <w:lvl w:ilvl="7" w:tplc="04090003" w:tentative="1">
+      <w:start w:val="1"/>
+      <w:numFmt w:val="bullet"/>
+      <w:lvlText w:val="o"/>
+      <w:lvlJc w:val="left"/>
+      <w:pPr>
+        <w:ind w:left="5193" w:hanging="360"/>
+      </w:pPr>
+      <w:rPr>
+        <w:rFonts w:ascii="Courier New" w:hAnsi="Courier New" w:hint="default"/>
+      </w:rPr>
+    </w:lvl>
+    <w:lvl w:ilvl="8" w:tplc="04090005" w:tentative="1">
+      <w:start w:val="1"/>
+      <w:numFmt w:val="bullet"/>
+      <w:lvlText w:val=""/>
+      <w:lvlJc w:val="left"/>
+      <w:pPr>
+        <w:ind w:left="5913" w:hanging="360"/>
+      </w:pPr>
+      <w:rPr>
+        <w:rFonts w:ascii="Wingdings" w:hAnsi="Wingdings" w:hint="default"/>
+      </w:rPr>
+    </w:lvl>
+  </w:abstractNum>
+  <w:abstractNum w:abstractNumId="5">
     <w:nsid w:val="2647276A"/>
     <w:multiLevelType w:val="hybridMultilevel"/>
     <w:tmpl w:val="91C48A4A"/>
@@ -9493,7 +9909,7 @@
       </w:rPr>
     </w:lvl>
   </w:abstractNum>
-  <w:abstractNum w:abstractNumId="5" w15:restartNumberingAfterBreak="0">
+  <w:abstractNum w:abstractNumId="6">
     <w:nsid w:val="28FE5130"/>
     <w:multiLevelType w:val="hybridMultilevel"/>
     <w:tmpl w:val="DD24601A"/>
@@ -9606,7 +10022,7 @@
       </w:rPr>
     </w:lvl>
   </w:abstractNum>
-  <w:abstractNum w:abstractNumId="6" w15:restartNumberingAfterBreak="0">
+  <w:abstractNum w:abstractNumId="7">
     <w:nsid w:val="38001389"/>
     <w:multiLevelType w:val="hybridMultilevel"/>
     <w:tmpl w:val="5E729258"/>
@@ -9719,7 +10135,7 @@
       </w:rPr>
     </w:lvl>
   </w:abstractNum>
-  <w:abstractNum w:abstractNumId="7" w15:restartNumberingAfterBreak="0">
+  <w:abstractNum w:abstractNumId="8">
     <w:nsid w:val="461F45D8"/>
     <w:multiLevelType w:val="hybridMultilevel"/>
     <w:tmpl w:val="66F2B5EA"/>
@@ -9832,7 +10248,120 @@
       </w:rPr>
     </w:lvl>
   </w:abstractNum>
-  <w:abstractNum w:abstractNumId="8" w15:restartNumberingAfterBreak="0">
+  <w:abstractNum w:abstractNumId="9">
+    <w:nsid w:val="49126ABF"/>
+    <w:multiLevelType w:val="hybridMultilevel"/>
+    <w:tmpl w:val="FB0CB80E"/>
+    <w:lvl w:ilvl="0" w:tplc="04090001">
+      <w:start w:val="1"/>
+      <w:numFmt w:val="bullet"/>
+      <w:lvlText w:val=""/>
+      <w:lvlJc w:val="left"/>
+      <w:pPr>
+        <w:ind w:left="153" w:hanging="360"/>
+      </w:pPr>
+      <w:rPr>
+        <w:rFonts w:ascii="Symbol" w:hAnsi="Symbol" w:hint="default"/>
+      </w:rPr>
+    </w:lvl>
+    <w:lvl w:ilvl="1" w:tplc="04090003" w:tentative="1">
+      <w:start w:val="1"/>
+      <w:numFmt w:val="bullet"/>
+      <w:lvlText w:val="o"/>
+      <w:lvlJc w:val="left"/>
+      <w:pPr>
+        <w:ind w:left="873" w:hanging="360"/>
+      </w:pPr>
+      <w:rPr>
+        <w:rFonts w:ascii="Courier New" w:hAnsi="Courier New" w:hint="default"/>
+      </w:rPr>
+    </w:lvl>
+    <w:lvl w:ilvl="2" w:tplc="04090005" w:tentative="1">
+      <w:start w:val="1"/>
+      <w:numFmt w:val="bullet"/>
+      <w:lvlText w:val=""/>
+      <w:lvlJc w:val="left"/>
+      <w:pPr>
+        <w:ind w:left="1593" w:hanging="360"/>
+      </w:pPr>
+      <w:rPr>
+        <w:rFonts w:ascii="Wingdings" w:hAnsi="Wingdings" w:hint="default"/>
+      </w:rPr>
+    </w:lvl>
+    <w:lvl w:ilvl="3" w:tplc="04090001" w:tentative="1">
+      <w:start w:val="1"/>
+      <w:numFmt w:val="bullet"/>
+      <w:lvlText w:val=""/>
+      <w:lvlJc w:val="left"/>
+      <w:pPr>
+        <w:ind w:left="2313" w:hanging="360"/>
+      </w:pPr>
+      <w:rPr>
+        <w:rFonts w:ascii="Symbol" w:hAnsi="Symbol" w:hint="default"/>
+      </w:rPr>
+    </w:lvl>
+    <w:lvl w:ilvl="4" w:tplc="04090003" w:tentative="1">
+      <w:start w:val="1"/>
+      <w:numFmt w:val="bullet"/>
+      <w:lvlText w:val="o"/>
+      <w:lvlJc w:val="left"/>
+      <w:pPr>
+        <w:ind w:left="3033" w:hanging="360"/>
+      </w:pPr>
+      <w:rPr>
+        <w:rFonts w:ascii="Courier New" w:hAnsi="Courier New" w:hint="default"/>
+      </w:rPr>
+    </w:lvl>
+    <w:lvl w:ilvl="5" w:tplc="04090005" w:tentative="1">
+      <w:start w:val="1"/>
+      <w:numFmt w:val="bullet"/>
+      <w:lvlText w:val=""/>
+      <w:lvlJc w:val="left"/>
+      <w:pPr>
+        <w:ind w:left="3753" w:hanging="360"/>
+      </w:pPr>
+      <w:rPr>
+        <w:rFonts w:ascii="Wingdings" w:hAnsi="Wingdings" w:hint="default"/>
+      </w:rPr>
+    </w:lvl>
+    <w:lvl w:ilvl="6" w:tplc="04090001" w:tentative="1">
+      <w:start w:val="1"/>
+      <w:numFmt w:val="bullet"/>
+      <w:lvlText w:val=""/>
+      <w:lvlJc w:val="left"/>
+      <w:pPr>
+        <w:ind w:left="4473" w:hanging="360"/>
+      </w:pPr>
+      <w:rPr>
+        <w:rFonts w:ascii="Symbol" w:hAnsi="Symbol" w:hint="default"/>
+      </w:rPr>
+    </w:lvl>
+    <w:lvl w:ilvl="7" w:tplc="04090003" w:tentative="1">
+      <w:start w:val="1"/>
+      <w:numFmt w:val="bullet"/>
+      <w:lvlText w:val="o"/>
+      <w:lvlJc w:val="left"/>
+      <w:pPr>
+        <w:ind w:left="5193" w:hanging="360"/>
+      </w:pPr>
+      <w:rPr>
+        <w:rFonts w:ascii="Courier New" w:hAnsi="Courier New" w:hint="default"/>
+      </w:rPr>
+    </w:lvl>
+    <w:lvl w:ilvl="8" w:tplc="04090005" w:tentative="1">
+      <w:start w:val="1"/>
+      <w:numFmt w:val="bullet"/>
+      <w:lvlText w:val=""/>
+      <w:lvlJc w:val="left"/>
+      <w:pPr>
+        <w:ind w:left="5913" w:hanging="360"/>
+      </w:pPr>
+      <w:rPr>
+        <w:rFonts w:ascii="Wingdings" w:hAnsi="Wingdings" w:hint="default"/>
+      </w:rPr>
+    </w:lvl>
+  </w:abstractNum>
+  <w:abstractNum w:abstractNumId="10">
     <w:nsid w:val="5ED67EE8"/>
     <w:multiLevelType w:val="hybridMultilevel"/>
     <w:tmpl w:val="CAF84392"/>
@@ -9945,7 +10474,7 @@
       </w:rPr>
     </w:lvl>
   </w:abstractNum>
-  <w:abstractNum w:abstractNumId="9" w15:restartNumberingAfterBreak="0">
+  <w:abstractNum w:abstractNumId="11">
     <w:nsid w:val="5FD376FA"/>
     <w:multiLevelType w:val="hybridMultilevel"/>
     <w:tmpl w:val="AE50C934"/>
@@ -10058,7 +10587,7 @@
       </w:rPr>
     </w:lvl>
   </w:abstractNum>
-  <w:abstractNum w:abstractNumId="10" w15:restartNumberingAfterBreak="0">
+  <w:abstractNum w:abstractNumId="12">
     <w:nsid w:val="62C43634"/>
     <w:multiLevelType w:val="hybridMultilevel"/>
     <w:tmpl w:val="466CFFE0"/>
@@ -10175,7 +10704,7 @@
     <w:abstractNumId w:val="3"/>
   </w:num>
   <w:num w:numId="2">
-    <w:abstractNumId w:val="9"/>
+    <w:abstractNumId w:val="11"/>
   </w:num>
   <w:num w:numId="3">
     <w:abstractNumId w:val="2"/>
@@ -10184,31 +10713,37 @@
     <w:abstractNumId w:val="0"/>
   </w:num>
   <w:num w:numId="5">
+    <w:abstractNumId w:val="6"/>
+  </w:num>
+  <w:num w:numId="6">
+    <w:abstractNumId w:val="12"/>
+  </w:num>
+  <w:num w:numId="7">
+    <w:abstractNumId w:val="8"/>
+  </w:num>
+  <w:num w:numId="8">
+    <w:abstractNumId w:val="7"/>
+  </w:num>
+  <w:num w:numId="9">
     <w:abstractNumId w:val="5"/>
   </w:num>
-  <w:num w:numId="6">
+  <w:num w:numId="10">
     <w:abstractNumId w:val="10"/>
-  </w:num>
-  <w:num w:numId="7">
-    <w:abstractNumId w:val="7"/>
-  </w:num>
-  <w:num w:numId="8">
-    <w:abstractNumId w:val="6"/>
-  </w:num>
-  <w:num w:numId="9">
-    <w:abstractNumId w:val="4"/>
-  </w:num>
-  <w:num w:numId="10">
-    <w:abstractNumId w:val="8"/>
   </w:num>
   <w:num w:numId="11">
     <w:abstractNumId w:val="1"/>
+  </w:num>
+  <w:num w:numId="12">
+    <w:abstractNumId w:val="4"/>
+  </w:num>
+  <w:num w:numId="13">
+    <w:abstractNumId w:val="9"/>
   </w:num>
 </w:numbering>
 </file>
 
 <file path=word/styles.xml><?xml version="1.0" encoding="utf-8"?>
-<w:styles xmlns:mc="http://schemas.openxmlformats.org/markup-compatibility/2006" xmlns:r="http://schemas.openxmlformats.org/officeDocument/2006/relationships" xmlns:w="http://schemas.openxmlformats.org/wordprocessingml/2006/main" xmlns:w14="http://schemas.microsoft.com/office/word/2010/wordml" xmlns:w15="http://schemas.microsoft.com/office/word/2012/wordml" xmlns:w16cid="http://schemas.microsoft.com/office/word/2016/wordml/cid" xmlns:w16se="http://schemas.microsoft.com/office/word/2015/wordml/symex" mc:Ignorable="w14 w15 w16se w16cid">
+<w:styles xmlns:mc="http://schemas.openxmlformats.org/markup-compatibility/2006" xmlns:r="http://schemas.openxmlformats.org/officeDocument/2006/relationships" xmlns:w="http://schemas.openxmlformats.org/wordprocessingml/2006/main" xmlns:w14="http://schemas.microsoft.com/office/word/2010/wordml" mc:Ignorable="w14">
   <w:docDefaults>
     <w:rPrDefault>
       <w:rPr>
@@ -10224,377 +10759,363 @@
       </w:pPr>
     </w:pPrDefault>
   </w:docDefaults>
-  <w:latentStyles w:defLockedState="0" w:defUIPriority="99" w:defSemiHidden="0" w:defUnhideWhenUsed="0" w:defQFormat="0" w:count="375">
-    <w:lsdException w:name="Normal" w:uiPriority="0" w:qFormat="1"/>
-    <w:lsdException w:name="heading 1" w:uiPriority="9" w:qFormat="1"/>
-    <w:lsdException w:name="heading 2" w:semiHidden="1" w:uiPriority="9" w:unhideWhenUsed="1" w:qFormat="1"/>
-    <w:lsdException w:name="heading 3" w:semiHidden="1" w:uiPriority="9" w:unhideWhenUsed="1" w:qFormat="1"/>
-    <w:lsdException w:name="heading 4" w:semiHidden="1" w:uiPriority="9" w:unhideWhenUsed="1" w:qFormat="1"/>
-    <w:lsdException w:name="heading 5" w:semiHidden="1" w:uiPriority="9" w:unhideWhenUsed="1" w:qFormat="1"/>
-    <w:lsdException w:name="heading 6" w:semiHidden="1" w:uiPriority="9" w:unhideWhenUsed="1" w:qFormat="1"/>
-    <w:lsdException w:name="heading 7" w:semiHidden="1" w:uiPriority="9" w:unhideWhenUsed="1" w:qFormat="1"/>
-    <w:lsdException w:name="heading 8" w:semiHidden="1" w:uiPriority="9" w:unhideWhenUsed="1" w:qFormat="1"/>
-    <w:lsdException w:name="heading 9" w:semiHidden="1" w:uiPriority="9" w:unhideWhenUsed="1" w:qFormat="1"/>
-    <w:lsdException w:name="index 1" w:semiHidden="1" w:unhideWhenUsed="1"/>
-    <w:lsdException w:name="index 2" w:semiHidden="1" w:unhideWhenUsed="1"/>
-    <w:lsdException w:name="index 3" w:semiHidden="1" w:unhideWhenUsed="1"/>
-    <w:lsdException w:name="index 4" w:semiHidden="1" w:unhideWhenUsed="1"/>
-    <w:lsdException w:name="index 5" w:semiHidden="1" w:unhideWhenUsed="1"/>
-    <w:lsdException w:name="index 6" w:semiHidden="1" w:unhideWhenUsed="1"/>
-    <w:lsdException w:name="index 7" w:semiHidden="1" w:unhideWhenUsed="1"/>
-    <w:lsdException w:name="index 8" w:semiHidden="1" w:unhideWhenUsed="1"/>
-    <w:lsdException w:name="index 9" w:semiHidden="1" w:unhideWhenUsed="1"/>
-    <w:lsdException w:name="toc 1" w:semiHidden="1" w:uiPriority="39" w:unhideWhenUsed="1"/>
-    <w:lsdException w:name="toc 2" w:semiHidden="1" w:uiPriority="39" w:unhideWhenUsed="1"/>
-    <w:lsdException w:name="toc 3" w:semiHidden="1" w:uiPriority="39" w:unhideWhenUsed="1"/>
-    <w:lsdException w:name="toc 4" w:semiHidden="1" w:uiPriority="39" w:unhideWhenUsed="1"/>
-    <w:lsdException w:name="toc 5" w:semiHidden="1" w:uiPriority="39" w:unhideWhenUsed="1"/>
-    <w:lsdException w:name="toc 6" w:semiHidden="1" w:uiPriority="39" w:unhideWhenUsed="1"/>
-    <w:lsdException w:name="toc 7" w:semiHidden="1" w:uiPriority="39" w:unhideWhenUsed="1"/>
-    <w:lsdException w:name="toc 8" w:semiHidden="1" w:uiPriority="39" w:unhideWhenUsed="1"/>
-    <w:lsdException w:name="toc 9" w:semiHidden="1" w:uiPriority="39" w:unhideWhenUsed="1"/>
-    <w:lsdException w:name="Normal Indent" w:semiHidden="1" w:unhideWhenUsed="1"/>
-    <w:lsdException w:name="footnote text" w:semiHidden="1" w:unhideWhenUsed="1"/>
-    <w:lsdException w:name="annotation text" w:semiHidden="1" w:unhideWhenUsed="1"/>
-    <w:lsdException w:name="header" w:semiHidden="1" w:unhideWhenUsed="1"/>
-    <w:lsdException w:name="footer" w:semiHidden="1" w:unhideWhenUsed="1"/>
-    <w:lsdException w:name="index heading" w:semiHidden="1" w:unhideWhenUsed="1"/>
-    <w:lsdException w:name="caption" w:semiHidden="1" w:uiPriority="35" w:unhideWhenUsed="1" w:qFormat="1"/>
-    <w:lsdException w:name="table of figures" w:semiHidden="1" w:unhideWhenUsed="1"/>
-    <w:lsdException w:name="envelope address" w:semiHidden="1" w:unhideWhenUsed="1"/>
-    <w:lsdException w:name="envelope return" w:semiHidden="1" w:unhideWhenUsed="1"/>
-    <w:lsdException w:name="footnote reference" w:semiHidden="1" w:unhideWhenUsed="1"/>
-    <w:lsdException w:name="annotation reference" w:semiHidden="1" w:unhideWhenUsed="1"/>
-    <w:lsdException w:name="line number" w:semiHidden="1" w:unhideWhenUsed="1"/>
-    <w:lsdException w:name="page number" w:semiHidden="1" w:unhideWhenUsed="1"/>
-    <w:lsdException w:name="endnote reference" w:semiHidden="1" w:unhideWhenUsed="1"/>
-    <w:lsdException w:name="endnote text" w:semiHidden="1" w:unhideWhenUsed="1"/>
-    <w:lsdException w:name="table of authorities" w:semiHidden="1" w:unhideWhenUsed="1"/>
-    <w:lsdException w:name="macro" w:semiHidden="1" w:unhideWhenUsed="1"/>
-    <w:lsdException w:name="toa heading" w:semiHidden="1" w:unhideWhenUsed="1"/>
-    <w:lsdException w:name="List" w:semiHidden="1" w:unhideWhenUsed="1"/>
-    <w:lsdException w:name="List Bullet" w:semiHidden="1" w:unhideWhenUsed="1"/>
-    <w:lsdException w:name="List Number" w:semiHidden="1" w:unhideWhenUsed="1"/>
-    <w:lsdException w:name="List 2" w:semiHidden="1" w:unhideWhenUsed="1"/>
-    <w:lsdException w:name="List 3" w:semiHidden="1" w:unhideWhenUsed="1"/>
-    <w:lsdException w:name="List 4" w:semiHidden="1" w:unhideWhenUsed="1"/>
-    <w:lsdException w:name="List 5" w:semiHidden="1" w:unhideWhenUsed="1"/>
-    <w:lsdException w:name="List Bullet 2" w:semiHidden="1" w:unhideWhenUsed="1"/>
-    <w:lsdException w:name="List Bullet 3" w:semiHidden="1" w:unhideWhenUsed="1"/>
-    <w:lsdException w:name="List Bullet 4" w:semiHidden="1" w:unhideWhenUsed="1"/>
-    <w:lsdException w:name="List Bullet 5" w:semiHidden="1" w:unhideWhenUsed="1"/>
-    <w:lsdException w:name="List Number 2" w:semiHidden="1" w:unhideWhenUsed="1"/>
-    <w:lsdException w:name="List Number 3" w:semiHidden="1" w:unhideWhenUsed="1"/>
-    <w:lsdException w:name="List Number 4" w:semiHidden="1" w:unhideWhenUsed="1"/>
-    <w:lsdException w:name="List Number 5" w:semiHidden="1" w:unhideWhenUsed="1"/>
-    <w:lsdException w:name="Title" w:uiPriority="10" w:qFormat="1"/>
-    <w:lsdException w:name="Closing" w:semiHidden="1" w:unhideWhenUsed="1"/>
-    <w:lsdException w:name="Signature" w:semiHidden="1" w:unhideWhenUsed="1"/>
-    <w:lsdException w:name="Default Paragraph Font" w:semiHidden="1" w:uiPriority="1" w:unhideWhenUsed="1"/>
-    <w:lsdException w:name="Body Text" w:semiHidden="1" w:unhideWhenUsed="1"/>
-    <w:lsdException w:name="Body Text Indent" w:semiHidden="1" w:unhideWhenUsed="1"/>
-    <w:lsdException w:name="List Continue" w:semiHidden="1" w:unhideWhenUsed="1"/>
-    <w:lsdException w:name="List Continue 2" w:semiHidden="1" w:unhideWhenUsed="1"/>
-    <w:lsdException w:name="List Continue 3" w:semiHidden="1" w:unhideWhenUsed="1"/>
-    <w:lsdException w:name="List Continue 4" w:semiHidden="1" w:unhideWhenUsed="1"/>
-    <w:lsdException w:name="List Continue 5" w:semiHidden="1" w:unhideWhenUsed="1"/>
-    <w:lsdException w:name="Message Header" w:semiHidden="1" w:unhideWhenUsed="1"/>
-    <w:lsdException w:name="Subtitle" w:uiPriority="11" w:qFormat="1"/>
-    <w:lsdException w:name="Salutation" w:semiHidden="1" w:unhideWhenUsed="1"/>
-    <w:lsdException w:name="Date" w:semiHidden="1" w:unhideWhenUsed="1"/>
-    <w:lsdException w:name="Body Text First Indent" w:semiHidden="1" w:unhideWhenUsed="1"/>
-    <w:lsdException w:name="Body Text First Indent 2" w:semiHidden="1" w:unhideWhenUsed="1"/>
-    <w:lsdException w:name="Note Heading" w:semiHidden="1" w:unhideWhenUsed="1"/>
-    <w:lsdException w:name="Body Text 2" w:semiHidden="1" w:unhideWhenUsed="1"/>
-    <w:lsdException w:name="Body Text 3" w:semiHidden="1" w:unhideWhenUsed="1"/>
-    <w:lsdException w:name="Body Text Indent 2" w:semiHidden="1" w:unhideWhenUsed="1"/>
-    <w:lsdException w:name="Body Text Indent 3" w:semiHidden="1" w:unhideWhenUsed="1"/>
-    <w:lsdException w:name="Block Text" w:semiHidden="1" w:unhideWhenUsed="1"/>
-    <w:lsdException w:name="Hyperlink" w:semiHidden="1" w:unhideWhenUsed="1"/>
-    <w:lsdException w:name="FollowedHyperlink" w:semiHidden="1" w:unhideWhenUsed="1"/>
-    <w:lsdException w:name="Strong" w:uiPriority="22" w:qFormat="1"/>
-    <w:lsdException w:name="Emphasis" w:uiPriority="20" w:qFormat="1"/>
-    <w:lsdException w:name="Document Map" w:semiHidden="1" w:unhideWhenUsed="1"/>
-    <w:lsdException w:name="Plain Text" w:semiHidden="1" w:unhideWhenUsed="1"/>
-    <w:lsdException w:name="E-mail Signature" w:semiHidden="1" w:unhideWhenUsed="1"/>
-    <w:lsdException w:name="HTML Top of Form" w:semiHidden="1" w:unhideWhenUsed="1"/>
-    <w:lsdException w:name="HTML Bottom of Form" w:semiHidden="1" w:unhideWhenUsed="1"/>
-    <w:lsdException w:name="Normal (Web)" w:semiHidden="1" w:unhideWhenUsed="1"/>
-    <w:lsdException w:name="HTML Acronym" w:semiHidden="1" w:unhideWhenUsed="1"/>
-    <w:lsdException w:name="HTML Address" w:semiHidden="1" w:unhideWhenUsed="1"/>
-    <w:lsdException w:name="HTML Cite" w:semiHidden="1" w:unhideWhenUsed="1"/>
-    <w:lsdException w:name="HTML Code" w:semiHidden="1" w:unhideWhenUsed="1"/>
-    <w:lsdException w:name="HTML Definition" w:semiHidden="1" w:unhideWhenUsed="1"/>
-    <w:lsdException w:name="HTML Keyboard" w:semiHidden="1" w:unhideWhenUsed="1"/>
-    <w:lsdException w:name="HTML Preformatted" w:semiHidden="1" w:unhideWhenUsed="1"/>
-    <w:lsdException w:name="HTML Sample" w:semiHidden="1" w:unhideWhenUsed="1"/>
-    <w:lsdException w:name="HTML Typewriter" w:semiHidden="1" w:unhideWhenUsed="1"/>
-    <w:lsdException w:name="HTML Variable" w:semiHidden="1" w:unhideWhenUsed="1"/>
-    <w:lsdException w:name="Normal Table" w:semiHidden="1" w:unhideWhenUsed="1"/>
-    <w:lsdException w:name="annotation subject" w:semiHidden="1" w:unhideWhenUsed="1"/>
-    <w:lsdException w:name="No List" w:semiHidden="1" w:unhideWhenUsed="1"/>
-    <w:lsdException w:name="Outline List 1" w:semiHidden="1" w:unhideWhenUsed="1"/>
-    <w:lsdException w:name="Outline List 2" w:semiHidden="1" w:unhideWhenUsed="1"/>
-    <w:lsdException w:name="Outline List 3" w:semiHidden="1" w:unhideWhenUsed="1"/>
-    <w:lsdException w:name="Table Simple 1" w:semiHidden="1" w:unhideWhenUsed="1"/>
-    <w:lsdException w:name="Table Simple 2" w:semiHidden="1" w:unhideWhenUsed="1"/>
-    <w:lsdException w:name="Table Simple 3" w:semiHidden="1" w:unhideWhenUsed="1"/>
-    <w:lsdException w:name="Table Classic 1" w:semiHidden="1" w:unhideWhenUsed="1"/>
-    <w:lsdException w:name="Table Classic 2" w:semiHidden="1" w:unhideWhenUsed="1"/>
-    <w:lsdException w:name="Table Classic 3" w:semiHidden="1" w:unhideWhenUsed="1"/>
-    <w:lsdException w:name="Table Classic 4" w:semiHidden="1" w:unhideWhenUsed="1"/>
-    <w:lsdException w:name="Table Colorful 1" w:semiHidden="1" w:unhideWhenUsed="1"/>
-    <w:lsdException w:name="Table Colorful 2" w:semiHidden="1" w:unhideWhenUsed="1"/>
-    <w:lsdException w:name="Table Colorful 3" w:semiHidden="1" w:unhideWhenUsed="1"/>
-    <w:lsdException w:name="Table Columns 1" w:semiHidden="1" w:unhideWhenUsed="1"/>
-    <w:lsdException w:name="Table Columns 2" w:semiHidden="1" w:unhideWhenUsed="1"/>
-    <w:lsdException w:name="Table Columns 3" w:semiHidden="1" w:unhideWhenUsed="1"/>
-    <w:lsdException w:name="Table Columns 4" w:semiHidden="1" w:unhideWhenUsed="1"/>
-    <w:lsdException w:name="Table Columns 5" w:semiHidden="1" w:unhideWhenUsed="1"/>
-    <w:lsdException w:name="Table Grid 1" w:semiHidden="1" w:unhideWhenUsed="1"/>
-    <w:lsdException w:name="Table Grid 2" w:semiHidden="1" w:unhideWhenUsed="1"/>
-    <w:lsdException w:name="Table Grid 3" w:semiHidden="1" w:unhideWhenUsed="1"/>
-    <w:lsdException w:name="Table Grid 4" w:semiHidden="1" w:unhideWhenUsed="1"/>
-    <w:lsdException w:name="Table Grid 5" w:semiHidden="1" w:unhideWhenUsed="1"/>
-    <w:lsdException w:name="Table Grid 6" w:semiHidden="1" w:unhideWhenUsed="1"/>
-    <w:lsdException w:name="Table Grid 7" w:semiHidden="1" w:unhideWhenUsed="1"/>
-    <w:lsdException w:name="Table Grid 8" w:semiHidden="1" w:unhideWhenUsed="1"/>
-    <w:lsdException w:name="Table List 1" w:semiHidden="1" w:unhideWhenUsed="1"/>
-    <w:lsdException w:name="Table List 2" w:semiHidden="1" w:unhideWhenUsed="1"/>
-    <w:lsdException w:name="Table List 3" w:semiHidden="1" w:unhideWhenUsed="1"/>
-    <w:lsdException w:name="Table List 4" w:semiHidden="1" w:unhideWhenUsed="1"/>
-    <w:lsdException w:name="Table List 5" w:semiHidden="1" w:unhideWhenUsed="1"/>
-    <w:lsdException w:name="Table List 6" w:semiHidden="1" w:unhideWhenUsed="1"/>
-    <w:lsdException w:name="Table List 7" w:semiHidden="1" w:unhideWhenUsed="1"/>
-    <w:lsdException w:name="Table List 8" w:semiHidden="1" w:unhideWhenUsed="1"/>
-    <w:lsdException w:name="Table 3D effects 1" w:semiHidden="1" w:unhideWhenUsed="1"/>
-    <w:lsdException w:name="Table 3D effects 2" w:semiHidden="1" w:unhideWhenUsed="1"/>
-    <w:lsdException w:name="Table 3D effects 3" w:semiHidden="1" w:unhideWhenUsed="1"/>
-    <w:lsdException w:name="Table Contemporary" w:semiHidden="1" w:unhideWhenUsed="1"/>
-    <w:lsdException w:name="Table Elegant" w:semiHidden="1" w:unhideWhenUsed="1"/>
-    <w:lsdException w:name="Table Professional" w:semiHidden="1" w:unhideWhenUsed="1"/>
-    <w:lsdException w:name="Table Subtle 1" w:semiHidden="1" w:unhideWhenUsed="1"/>
-    <w:lsdException w:name="Table Subtle 2" w:semiHidden="1" w:unhideWhenUsed="1"/>
-    <w:lsdException w:name="Table Web 1" w:semiHidden="1" w:unhideWhenUsed="1"/>
-    <w:lsdException w:name="Table Web 2" w:semiHidden="1" w:unhideWhenUsed="1"/>
-    <w:lsdException w:name="Table Web 3" w:semiHidden="1" w:unhideWhenUsed="1"/>
-    <w:lsdException w:name="Balloon Text" w:semiHidden="1" w:unhideWhenUsed="1"/>
-    <w:lsdException w:name="Table Grid" w:uiPriority="59"/>
-    <w:lsdException w:name="Table Theme" w:semiHidden="1" w:unhideWhenUsed="1"/>
-    <w:lsdException w:name="Placeholder Text" w:semiHidden="1"/>
-    <w:lsdException w:name="No Spacing" w:uiPriority="1" w:qFormat="1"/>
-    <w:lsdException w:name="Light Shading" w:uiPriority="60"/>
-    <w:lsdException w:name="Light List" w:uiPriority="61"/>
-    <w:lsdException w:name="Light Grid" w:uiPriority="62"/>
-    <w:lsdException w:name="Medium Shading 1" w:uiPriority="63"/>
-    <w:lsdException w:name="Medium Shading 2" w:uiPriority="64"/>
-    <w:lsdException w:name="Medium List 1" w:uiPriority="65"/>
-    <w:lsdException w:name="Medium List 2" w:uiPriority="66"/>
-    <w:lsdException w:name="Medium Grid 1" w:uiPriority="67"/>
-    <w:lsdException w:name="Medium Grid 2" w:uiPriority="68"/>
-    <w:lsdException w:name="Medium Grid 3" w:uiPriority="69"/>
-    <w:lsdException w:name="Dark List" w:uiPriority="70"/>
-    <w:lsdException w:name="Colorful Shading" w:uiPriority="71"/>
-    <w:lsdException w:name="Colorful List" w:uiPriority="72"/>
-    <w:lsdException w:name="Colorful Grid" w:uiPriority="73"/>
-    <w:lsdException w:name="Light Shading Accent 1" w:uiPriority="60"/>
-    <w:lsdException w:name="Light List Accent 1" w:uiPriority="61"/>
-    <w:lsdException w:name="Light Grid Accent 1" w:uiPriority="62"/>
-    <w:lsdException w:name="Medium Shading 1 Accent 1" w:uiPriority="63"/>
-    <w:lsdException w:name="Medium Shading 2 Accent 1" w:uiPriority="64"/>
-    <w:lsdException w:name="Medium List 1 Accent 1" w:uiPriority="65"/>
-    <w:lsdException w:name="Revision" w:semiHidden="1"/>
-    <w:lsdException w:name="List Paragraph" w:uiPriority="34" w:qFormat="1"/>
-    <w:lsdException w:name="Quote" w:uiPriority="29" w:qFormat="1"/>
-    <w:lsdException w:name="Intense Quote" w:uiPriority="30" w:qFormat="1"/>
-    <w:lsdException w:name="Medium List 2 Accent 1" w:uiPriority="66"/>
-    <w:lsdException w:name="Medium Grid 1 Accent 1" w:uiPriority="67"/>
-    <w:lsdException w:name="Medium Grid 2 Accent 1" w:uiPriority="68"/>
-    <w:lsdException w:name="Medium Grid 3 Accent 1" w:uiPriority="69"/>
-    <w:lsdException w:name="Dark List Accent 1" w:uiPriority="70"/>
-    <w:lsdException w:name="Colorful Shading Accent 1" w:uiPriority="71"/>
-    <w:lsdException w:name="Colorful List Accent 1" w:uiPriority="72"/>
-    <w:lsdException w:name="Colorful Grid Accent 1" w:uiPriority="73"/>
-    <w:lsdException w:name="Light Shading Accent 2" w:uiPriority="60"/>
-    <w:lsdException w:name="Light List Accent 2" w:uiPriority="61"/>
-    <w:lsdException w:name="Light Grid Accent 2" w:uiPriority="62"/>
-    <w:lsdException w:name="Medium Shading 1 Accent 2" w:uiPriority="63"/>
-    <w:lsdException w:name="Medium Shading 2 Accent 2" w:uiPriority="64"/>
-    <w:lsdException w:name="Medium List 1 Accent 2" w:uiPriority="65"/>
-    <w:lsdException w:name="Medium List 2 Accent 2" w:uiPriority="66"/>
-    <w:lsdException w:name="Medium Grid 1 Accent 2" w:uiPriority="67"/>
-    <w:lsdException w:name="Medium Grid 2 Accent 2" w:uiPriority="68"/>
-    <w:lsdException w:name="Medium Grid 3 Accent 2" w:uiPriority="69"/>
-    <w:lsdException w:name="Dark List Accent 2" w:uiPriority="70"/>
-    <w:lsdException w:name="Colorful Shading Accent 2" w:uiPriority="71"/>
-    <w:lsdException w:name="Colorful List Accent 2" w:uiPriority="72"/>
-    <w:lsdException w:name="Colorful Grid Accent 2" w:uiPriority="73"/>
-    <w:lsdException w:name="Light Shading Accent 3" w:uiPriority="60"/>
-    <w:lsdException w:name="Light List Accent 3" w:uiPriority="61"/>
-    <w:lsdException w:name="Light Grid Accent 3" w:uiPriority="62"/>
-    <w:lsdException w:name="Medium Shading 1 Accent 3" w:uiPriority="63"/>
-    <w:lsdException w:name="Medium Shading 2 Accent 3" w:uiPriority="64"/>
-    <w:lsdException w:name="Medium List 1 Accent 3" w:uiPriority="65"/>
-    <w:lsdException w:name="Medium List 2 Accent 3" w:uiPriority="66"/>
-    <w:lsdException w:name="Medium Grid 1 Accent 3" w:uiPriority="67"/>
-    <w:lsdException w:name="Medium Grid 2 Accent 3" w:uiPriority="68"/>
-    <w:lsdException w:name="Medium Grid 3 Accent 3" w:uiPriority="69"/>
-    <w:lsdException w:name="Dark List Accent 3" w:uiPriority="70"/>
-    <w:lsdException w:name="Colorful Shading Accent 3" w:uiPriority="71"/>
-    <w:lsdException w:name="Colorful List Accent 3" w:uiPriority="72"/>
-    <w:lsdException w:name="Colorful Grid Accent 3" w:uiPriority="73"/>
-    <w:lsdException w:name="Light Shading Accent 4" w:uiPriority="60"/>
-    <w:lsdException w:name="Light List Accent 4" w:uiPriority="61"/>
-    <w:lsdException w:name="Light Grid Accent 4" w:uiPriority="62"/>
-    <w:lsdException w:name="Medium Shading 1 Accent 4" w:uiPriority="63"/>
-    <w:lsdException w:name="Medium Shading 2 Accent 4" w:uiPriority="64"/>
-    <w:lsdException w:name="Medium List 1 Accent 4" w:uiPriority="65"/>
-    <w:lsdException w:name="Medium List 2 Accent 4" w:uiPriority="66"/>
-    <w:lsdException w:name="Medium Grid 1 Accent 4" w:uiPriority="67"/>
-    <w:lsdException w:name="Medium Grid 2 Accent 4" w:uiPriority="68"/>
-    <w:lsdException w:name="Medium Grid 3 Accent 4" w:uiPriority="69"/>
-    <w:lsdException w:name="Dark List Accent 4" w:uiPriority="70"/>
-    <w:lsdException w:name="Colorful Shading Accent 4" w:uiPriority="71"/>
-    <w:lsdException w:name="Colorful List Accent 4" w:uiPriority="72"/>
-    <w:lsdException w:name="Colorful Grid Accent 4" w:uiPriority="73"/>
-    <w:lsdException w:name="Light Shading Accent 5" w:uiPriority="60"/>
-    <w:lsdException w:name="Light List Accent 5" w:uiPriority="61"/>
-    <w:lsdException w:name="Light Grid Accent 5" w:uiPriority="62"/>
-    <w:lsdException w:name="Medium Shading 1 Accent 5" w:uiPriority="63"/>
-    <w:lsdException w:name="Medium Shading 2 Accent 5" w:uiPriority="64"/>
-    <w:lsdException w:name="Medium List 1 Accent 5" w:uiPriority="65"/>
-    <w:lsdException w:name="Medium List 2 Accent 5" w:uiPriority="66"/>
-    <w:lsdException w:name="Medium Grid 1 Accent 5" w:uiPriority="67"/>
-    <w:lsdException w:name="Medium Grid 2 Accent 5" w:uiPriority="68"/>
-    <w:lsdException w:name="Medium Grid 3 Accent 5" w:uiPriority="69"/>
-    <w:lsdException w:name="Dark List Accent 5" w:uiPriority="70"/>
-    <w:lsdException w:name="Colorful Shading Accent 5" w:uiPriority="71"/>
-    <w:lsdException w:name="Colorful List Accent 5" w:uiPriority="72"/>
-    <w:lsdException w:name="Colorful Grid Accent 5" w:uiPriority="73"/>
-    <w:lsdException w:name="Light Shading Accent 6" w:uiPriority="60"/>
-    <w:lsdException w:name="Light List Accent 6" w:uiPriority="61"/>
-    <w:lsdException w:name="Light Grid Accent 6" w:uiPriority="62"/>
-    <w:lsdException w:name="Medium Shading 1 Accent 6" w:uiPriority="63"/>
-    <w:lsdException w:name="Medium Shading 2 Accent 6" w:uiPriority="64"/>
-    <w:lsdException w:name="Medium List 1 Accent 6" w:uiPriority="65"/>
-    <w:lsdException w:name="Medium List 2 Accent 6" w:uiPriority="66"/>
-    <w:lsdException w:name="Medium Grid 1 Accent 6" w:uiPriority="67"/>
-    <w:lsdException w:name="Medium Grid 2 Accent 6" w:uiPriority="68"/>
-    <w:lsdException w:name="Medium Grid 3 Accent 6" w:uiPriority="69"/>
-    <w:lsdException w:name="Dark List Accent 6" w:uiPriority="70"/>
-    <w:lsdException w:name="Colorful Shading Accent 6" w:uiPriority="71"/>
-    <w:lsdException w:name="Colorful List Accent 6" w:uiPriority="72"/>
-    <w:lsdException w:name="Colorful Grid Accent 6" w:uiPriority="73"/>
-    <w:lsdException w:name="Subtle Emphasis" w:uiPriority="19" w:qFormat="1"/>
-    <w:lsdException w:name="Intense Emphasis" w:uiPriority="21" w:qFormat="1"/>
-    <w:lsdException w:name="Subtle Reference" w:uiPriority="31" w:qFormat="1"/>
-    <w:lsdException w:name="Intense Reference" w:uiPriority="32" w:qFormat="1"/>
-    <w:lsdException w:name="Book Title" w:uiPriority="33" w:qFormat="1"/>
-    <w:lsdException w:name="Bibliography" w:semiHidden="1" w:uiPriority="37" w:unhideWhenUsed="1"/>
-    <w:lsdException w:name="TOC Heading" w:semiHidden="1" w:uiPriority="39" w:unhideWhenUsed="1" w:qFormat="1"/>
-    <w:lsdException w:name="Grid Table Light" w:semiHidden="1" w:unhideWhenUsed="1"/>
-    <w:lsdException w:name="Grid Table 1 Light" w:semiHidden="1" w:unhideWhenUsed="1"/>
-    <w:lsdException w:name="Grid Table 2" w:semiHidden="1" w:unhideWhenUsed="1"/>
-    <w:lsdException w:name="Grid Table 3" w:semiHidden="1" w:unhideWhenUsed="1"/>
-    <w:lsdException w:name="Grid Table 4" w:uiPriority="49"/>
-    <w:lsdException w:name="Grid Table 5 Dark" w:uiPriority="50"/>
-    <w:lsdException w:name="Grid Table 6 Colorful" w:uiPriority="51"/>
-    <w:lsdException w:name="Grid Table 7 Colorful" w:uiPriority="52"/>
-    <w:lsdException w:name="Grid Table 1 Light Accent 1" w:uiPriority="46"/>
-    <w:lsdException w:name="Grid Table 2 Accent 1" w:uiPriority="47"/>
-    <w:lsdException w:name="Grid Table 3 Accent 1" w:uiPriority="48"/>
-    <w:lsdException w:name="Grid Table 4 Accent 1" w:uiPriority="49"/>
-    <w:lsdException w:name="Grid Table 5 Dark Accent 1" w:uiPriority="50"/>
-    <w:lsdException w:name="Grid Table 6 Colorful Accent 1" w:uiPriority="51"/>
-    <w:lsdException w:name="Grid Table 7 Colorful Accent 1" w:uiPriority="52"/>
-    <w:lsdException w:name="Grid Table 1 Light Accent 2" w:uiPriority="46"/>
-    <w:lsdException w:name="Grid Table 2 Accent 2" w:uiPriority="47"/>
-    <w:lsdException w:name="Grid Table 3 Accent 2" w:uiPriority="48"/>
-    <w:lsdException w:name="Grid Table 4 Accent 2" w:uiPriority="49"/>
-    <w:lsdException w:name="Grid Table 5 Dark Accent 2" w:uiPriority="50"/>
-    <w:lsdException w:name="Grid Table 6 Colorful Accent 2" w:uiPriority="51"/>
-    <w:lsdException w:name="Grid Table 7 Colorful Accent 2" w:uiPriority="52"/>
-    <w:lsdException w:name="Grid Table 1 Light Accent 3" w:uiPriority="46"/>
-    <w:lsdException w:name="Grid Table 2 Accent 3" w:uiPriority="47"/>
-    <w:lsdException w:name="Grid Table 3 Accent 3" w:uiPriority="48"/>
-    <w:lsdException w:name="Grid Table 4 Accent 3" w:uiPriority="49"/>
-    <w:lsdException w:name="Grid Table 5 Dark Accent 3" w:uiPriority="50"/>
-    <w:lsdException w:name="Grid Table 6 Colorful Accent 3" w:uiPriority="51"/>
-    <w:lsdException w:name="Grid Table 7 Colorful Accent 3" w:uiPriority="52"/>
-    <w:lsdException w:name="Grid Table 1 Light Accent 4" w:uiPriority="46"/>
-    <w:lsdException w:name="Grid Table 2 Accent 4" w:uiPriority="47"/>
-    <w:lsdException w:name="Grid Table 3 Accent 4" w:uiPriority="48"/>
-    <w:lsdException w:name="Grid Table 4 Accent 4" w:uiPriority="49"/>
-    <w:lsdException w:name="Grid Table 5 Dark Accent 4" w:uiPriority="50"/>
-    <w:lsdException w:name="Grid Table 6 Colorful Accent 4" w:uiPriority="51"/>
-    <w:lsdException w:name="Grid Table 7 Colorful Accent 4" w:uiPriority="52"/>
-    <w:lsdException w:name="Grid Table 1 Light Accent 5" w:uiPriority="46"/>
-    <w:lsdException w:name="Grid Table 2 Accent 5" w:uiPriority="47"/>
-    <w:lsdException w:name="Grid Table 3 Accent 5" w:uiPriority="48"/>
-    <w:lsdException w:name="Grid Table 4 Accent 5" w:uiPriority="49"/>
-    <w:lsdException w:name="Grid Table 5 Dark Accent 5" w:uiPriority="50"/>
-    <w:lsdException w:name="Grid Table 6 Colorful Accent 5" w:uiPriority="51"/>
-    <w:lsdException w:name="Grid Table 7 Colorful Accent 5" w:uiPriority="52"/>
-    <w:lsdException w:name="Grid Table 1 Light Accent 6" w:uiPriority="46"/>
-    <w:lsdException w:name="Grid Table 2 Accent 6" w:uiPriority="47"/>
-    <w:lsdException w:name="Grid Table 3 Accent 6" w:uiPriority="48"/>
-    <w:lsdException w:name="Grid Table 4 Accent 6" w:uiPriority="49"/>
-    <w:lsdException w:name="Grid Table 5 Dark Accent 6" w:uiPriority="50"/>
-    <w:lsdException w:name="Grid Table 6 Colorful Accent 6" w:uiPriority="51"/>
-    <w:lsdException w:name="Grid Table 7 Colorful Accent 6" w:uiPriority="52"/>
-    <w:lsdException w:name="List Table 1 Light" w:uiPriority="46"/>
-    <w:lsdException w:name="List Table 2" w:uiPriority="47"/>
-    <w:lsdException w:name="List Table 3" w:uiPriority="48"/>
-    <w:lsdException w:name="List Table 4" w:uiPriority="49"/>
-    <w:lsdException w:name="List Table 5 Dark" w:uiPriority="50"/>
-    <w:lsdException w:name="List Table 6 Colorful" w:uiPriority="51"/>
-    <w:lsdException w:name="List Table 7 Colorful" w:uiPriority="52"/>
-    <w:lsdException w:name="List Table 1 Light Accent 1" w:uiPriority="46"/>
-    <w:lsdException w:name="List Table 2 Accent 1" w:uiPriority="47"/>
-    <w:lsdException w:name="List Table 3 Accent 1" w:uiPriority="48"/>
-    <w:lsdException w:name="List Table 4 Accent 1" w:uiPriority="49"/>
-    <w:lsdException w:name="List Table 5 Dark Accent 1" w:uiPriority="50"/>
-    <w:lsdException w:name="List Table 6 Colorful Accent 1" w:uiPriority="51"/>
-    <w:lsdException w:name="List Table 7 Colorful Accent 1" w:uiPriority="52"/>
-    <w:lsdException w:name="List Table 1 Light Accent 2" w:uiPriority="46"/>
-    <w:lsdException w:name="List Table 2 Accent 2" w:uiPriority="47"/>
-    <w:lsdException w:name="List Table 3 Accent 2" w:uiPriority="48"/>
-    <w:lsdException w:name="List Table 4 Accent 2" w:uiPriority="49"/>
-    <w:lsdException w:name="List Table 5 Dark Accent 2" w:uiPriority="50"/>
-    <w:lsdException w:name="List Table 6 Colorful Accent 2" w:uiPriority="51"/>
-    <w:lsdException w:name="List Table 7 Colorful Accent 2" w:uiPriority="52"/>
-    <w:lsdException w:name="List Table 1 Light Accent 3" w:uiPriority="46"/>
-    <w:lsdException w:name="List Table 2 Accent 3" w:uiPriority="47"/>
-    <w:lsdException w:name="List Table 3 Accent 3" w:uiPriority="48"/>
-    <w:lsdException w:name="List Table 4 Accent 3" w:uiPriority="49"/>
-    <w:lsdException w:name="List Table 5 Dark Accent 3" w:uiPriority="50"/>
-    <w:lsdException w:name="List Table 6 Colorful Accent 3" w:uiPriority="51"/>
-    <w:lsdException w:name="List Table 7 Colorful Accent 3" w:uiPriority="52"/>
-    <w:lsdException w:name="List Table 1 Light Accent 4" w:uiPriority="46"/>
-    <w:lsdException w:name="List Table 2 Accent 4" w:uiPriority="47"/>
-    <w:lsdException w:name="List Table 3 Accent 4" w:uiPriority="48"/>
-    <w:lsdException w:name="List Table 4 Accent 4" w:uiPriority="49"/>
-    <w:lsdException w:name="List Table 5 Dark Accent 4" w:uiPriority="50"/>
-    <w:lsdException w:name="List Table 6 Colorful Accent 4" w:uiPriority="51"/>
-    <w:lsdException w:name="List Table 7 Colorful Accent 4" w:uiPriority="52"/>
-    <w:lsdException w:name="List Table 1 Light Accent 5" w:uiPriority="46"/>
-    <w:lsdException w:name="List Table 2 Accent 5" w:uiPriority="47"/>
-    <w:lsdException w:name="List Table 3 Accent 5" w:uiPriority="48"/>
-    <w:lsdException w:name="List Table 4 Accent 5" w:uiPriority="49"/>
-    <w:lsdException w:name="List Table 5 Dark Accent 5" w:uiPriority="50"/>
-    <w:lsdException w:name="List Table 6 Colorful Accent 5" w:uiPriority="51"/>
-    <w:lsdException w:name="List Table 7 Colorful Accent 5" w:uiPriority="52"/>
-    <w:lsdException w:name="List Table 1 Light Accent 6" w:uiPriority="46"/>
-    <w:lsdException w:name="List Table 2 Accent 6" w:uiPriority="47"/>
-    <w:lsdException w:name="List Table 3 Accent 6" w:uiPriority="48"/>
-    <w:lsdException w:name="List Table 4 Accent 6" w:uiPriority="49"/>
-    <w:lsdException w:name="List Table 5 Dark Accent 6" w:uiPriority="50"/>
-    <w:lsdException w:name="List Table 6 Colorful Accent 6" w:uiPriority="51"/>
-    <w:lsdException w:name="List Table 7 Colorful Accent 6" w:uiPriority="52"/>
-    <w:lsdException w:name="Mention" w:semiHidden="1" w:unhideWhenUsed="1"/>
-    <w:lsdException w:name="Smart Hyperlink" w:semiHidden="1" w:unhideWhenUsed="1"/>
-    <w:lsdException w:name="Hashtag" w:semiHidden="1" w:unhideWhenUsed="1"/>
-    <w:lsdException w:name="Unresolved Mention" w:semiHidden="1" w:unhideWhenUsed="1"/>
+  <w:latentStyles w:defLockedState="0" w:defUIPriority="99" w:defSemiHidden="1" w:defUnhideWhenUsed="1" w:defQFormat="0" w:count="276">
+    <w:lsdException w:name="Normal" w:semiHidden="0" w:uiPriority="0" w:unhideWhenUsed="0" w:qFormat="1"/>
+    <w:lsdException w:name="heading 1" w:semiHidden="0" w:uiPriority="9" w:unhideWhenUsed="0" w:qFormat="1"/>
+    <w:lsdException w:name="heading 2" w:uiPriority="9" w:qFormat="1"/>
+    <w:lsdException w:name="heading 3" w:uiPriority="9" w:qFormat="1"/>
+    <w:lsdException w:name="heading 4" w:uiPriority="9" w:qFormat="1"/>
+    <w:lsdException w:name="heading 5" w:uiPriority="9" w:qFormat="1"/>
+    <w:lsdException w:name="heading 6" w:uiPriority="9" w:qFormat="1"/>
+    <w:lsdException w:name="heading 7" w:uiPriority="9" w:qFormat="1"/>
+    <w:lsdException w:name="heading 8" w:uiPriority="9" w:qFormat="1"/>
+    <w:lsdException w:name="heading 9" w:uiPriority="9" w:qFormat="1"/>
+    <w:lsdException w:name="toc 1" w:uiPriority="39"/>
+    <w:lsdException w:name="toc 2" w:uiPriority="39"/>
+    <w:lsdException w:name="toc 3" w:uiPriority="39"/>
+    <w:lsdException w:name="toc 4" w:uiPriority="39"/>
+    <w:lsdException w:name="toc 5" w:uiPriority="39"/>
+    <w:lsdException w:name="toc 6" w:uiPriority="39"/>
+    <w:lsdException w:name="toc 7" w:uiPriority="39"/>
+    <w:lsdException w:name="toc 8" w:uiPriority="39"/>
+    <w:lsdException w:name="toc 9" w:uiPriority="39"/>
+    <w:lsdException w:name="caption" w:uiPriority="35" w:qFormat="1"/>
+    <w:lsdException w:name="Title" w:semiHidden="0" w:uiPriority="10" w:unhideWhenUsed="0" w:qFormat="1"/>
+    <w:lsdException w:name="Default Paragraph Font" w:uiPriority="1"/>
+    <w:lsdException w:name="Subtitle" w:semiHidden="0" w:uiPriority="11" w:unhideWhenUsed="0" w:qFormat="1"/>
+    <w:lsdException w:name="Strong" w:semiHidden="0" w:uiPriority="22" w:unhideWhenUsed="0" w:qFormat="1"/>
+    <w:lsdException w:name="Emphasis" w:semiHidden="0" w:uiPriority="20" w:unhideWhenUsed="0" w:qFormat="1"/>
+    <w:lsdException w:name="Table Grid" w:semiHidden="0" w:uiPriority="59" w:unhideWhenUsed="0"/>
+    <w:lsdException w:name="Note Level 1" w:semiHidden="0" w:unhideWhenUsed="0"/>
+    <w:lsdException w:name="Note Level 2" w:semiHidden="0" w:unhideWhenUsed="0"/>
+    <w:lsdException w:name="Note Level 3" w:semiHidden="0" w:unhideWhenUsed="0"/>
+    <w:lsdException w:name="Note Level 4" w:semiHidden="0" w:unhideWhenUsed="0"/>
+    <w:lsdException w:name="Note Level 5" w:semiHidden="0" w:unhideWhenUsed="0"/>
+    <w:lsdException w:name="Note Level 6" w:semiHidden="0" w:unhideWhenUsed="0"/>
+    <w:lsdException w:name="Note Level 7" w:semiHidden="0" w:unhideWhenUsed="0"/>
+    <w:lsdException w:name="Note Level 8" w:semiHidden="0" w:unhideWhenUsed="0"/>
+    <w:lsdException w:name="Note Level 9" w:semiHidden="0" w:unhideWhenUsed="0"/>
+    <w:lsdException w:name="Placeholder Text" w:unhideWhenUsed="0"/>
+    <w:lsdException w:name="No Spacing" w:semiHidden="0" w:uiPriority="1" w:unhideWhenUsed="0" w:qFormat="1"/>
+    <w:lsdException w:name="Light Shading" w:semiHidden="0" w:uiPriority="60" w:unhideWhenUsed="0"/>
+    <w:lsdException w:name="Light List" w:semiHidden="0" w:uiPriority="61" w:unhideWhenUsed="0"/>
+    <w:lsdException w:name="Light Grid" w:semiHidden="0" w:uiPriority="62" w:unhideWhenUsed="0"/>
+    <w:lsdException w:name="Medium Shading 1" w:semiHidden="0" w:uiPriority="63" w:unhideWhenUsed="0"/>
+    <w:lsdException w:name="Medium Shading 2" w:semiHidden="0" w:uiPriority="64" w:unhideWhenUsed="0"/>
+    <w:lsdException w:name="Medium List 1" w:semiHidden="0" w:uiPriority="65" w:unhideWhenUsed="0"/>
+    <w:lsdException w:name="Medium List 2" w:semiHidden="0" w:uiPriority="66" w:unhideWhenUsed="0"/>
+    <w:lsdException w:name="Medium Grid 1" w:semiHidden="0" w:uiPriority="67" w:unhideWhenUsed="0"/>
+    <w:lsdException w:name="Medium Grid 2" w:semiHidden="0" w:uiPriority="68" w:unhideWhenUsed="0"/>
+    <w:lsdException w:name="Medium Grid 3" w:semiHidden="0" w:uiPriority="69" w:unhideWhenUsed="0"/>
+    <w:lsdException w:name="Dark List" w:semiHidden="0" w:uiPriority="70" w:unhideWhenUsed="0"/>
+    <w:lsdException w:name="Colorful Shading" w:semiHidden="0" w:uiPriority="71" w:unhideWhenUsed="0"/>
+    <w:lsdException w:name="Colorful List" w:semiHidden="0" w:uiPriority="72" w:unhideWhenUsed="0"/>
+    <w:lsdException w:name="Colorful Grid" w:semiHidden="0" w:uiPriority="73" w:unhideWhenUsed="0"/>
+    <w:lsdException w:name="Light Shading Accent 1" w:semiHidden="0" w:uiPriority="60" w:unhideWhenUsed="0"/>
+    <w:lsdException w:name="Light List Accent 1" w:semiHidden="0" w:uiPriority="61" w:unhideWhenUsed="0"/>
+    <w:lsdException w:name="Light Grid Accent 1" w:semiHidden="0" w:uiPriority="62" w:unhideWhenUsed="0"/>
+    <w:lsdException w:name="Medium Shading 1 Accent 1" w:semiHidden="0" w:uiPriority="63" w:unhideWhenUsed="0"/>
+    <w:lsdException w:name="Medium Shading 2 Accent 1" w:semiHidden="0" w:uiPriority="64" w:unhideWhenUsed="0"/>
+    <w:lsdException w:name="Medium List 1 Accent 1" w:semiHidden="0" w:uiPriority="65" w:unhideWhenUsed="0"/>
+    <w:lsdException w:name="Revision" w:unhideWhenUsed="0"/>
+    <w:lsdException w:name="List Paragraph" w:semiHidden="0" w:uiPriority="34" w:unhideWhenUsed="0" w:qFormat="1"/>
+    <w:lsdException w:name="Quote" w:semiHidden="0" w:uiPriority="29" w:unhideWhenUsed="0" w:qFormat="1"/>
+    <w:lsdException w:name="Intense Quote" w:semiHidden="0" w:uiPriority="30" w:unhideWhenUsed="0" w:qFormat="1"/>
+    <w:lsdException w:name="Medium List 2 Accent 1" w:semiHidden="0" w:uiPriority="66" w:unhideWhenUsed="0"/>
+    <w:lsdException w:name="Medium Grid 1 Accent 1" w:semiHidden="0" w:uiPriority="67" w:unhideWhenUsed="0"/>
+    <w:lsdException w:name="Medium Grid 2 Accent 1" w:semiHidden="0" w:uiPriority="68" w:unhideWhenUsed="0"/>
+    <w:lsdException w:name="Medium Grid 3 Accent 1" w:semiHidden="0" w:uiPriority="69" w:unhideWhenUsed="0"/>
+    <w:lsdException w:name="Dark List Accent 1" w:semiHidden="0" w:uiPriority="70" w:unhideWhenUsed="0"/>
+    <w:lsdException w:name="Colorful Shading Accent 1" w:semiHidden="0" w:uiPriority="71" w:unhideWhenUsed="0"/>
+    <w:lsdException w:name="Colorful List Accent 1" w:semiHidden="0" w:uiPriority="72" w:unhideWhenUsed="0"/>
+    <w:lsdException w:name="Colorful Grid Accent 1" w:semiHidden="0" w:uiPriority="73" w:unhideWhenUsed="0"/>
+    <w:lsdException w:name="Light Shading Accent 2" w:semiHidden="0" w:uiPriority="60" w:unhideWhenUsed="0"/>
+    <w:lsdException w:name="Light List Accent 2" w:semiHidden="0" w:uiPriority="61" w:unhideWhenUsed="0"/>
+    <w:lsdException w:name="Light Grid Accent 2" w:semiHidden="0" w:uiPriority="62" w:unhideWhenUsed="0"/>
+    <w:lsdException w:name="Medium Shading 1 Accent 2" w:semiHidden="0" w:uiPriority="63" w:unhideWhenUsed="0"/>
+    <w:lsdException w:name="Medium Shading 2 Accent 2" w:semiHidden="0" w:uiPriority="64" w:unhideWhenUsed="0"/>
+    <w:lsdException w:name="Medium List 1 Accent 2" w:semiHidden="0" w:uiPriority="65" w:unhideWhenUsed="0"/>
+    <w:lsdException w:name="Medium List 2 Accent 2" w:semiHidden="0" w:uiPriority="66" w:unhideWhenUsed="0"/>
+    <w:lsdException w:name="Medium Grid 1 Accent 2" w:semiHidden="0" w:uiPriority="67" w:unhideWhenUsed="0"/>
+    <w:lsdException w:name="Medium Grid 2 Accent 2" w:semiHidden="0" w:uiPriority="68" w:unhideWhenUsed="0"/>
+    <w:lsdException w:name="Medium Grid 3 Accent 2" w:semiHidden="0" w:uiPriority="69" w:unhideWhenUsed="0"/>
+    <w:lsdException w:name="Dark List Accent 2" w:semiHidden="0" w:uiPriority="70" w:unhideWhenUsed="0"/>
+    <w:lsdException w:name="Colorful Shading Accent 2" w:semiHidden="0" w:uiPriority="71" w:unhideWhenUsed="0"/>
+    <w:lsdException w:name="Colorful List Accent 2" w:semiHidden="0" w:uiPriority="72" w:unhideWhenUsed="0"/>
+    <w:lsdException w:name="Colorful Grid Accent 2" w:semiHidden="0" w:uiPriority="73" w:unhideWhenUsed="0"/>
+    <w:lsdException w:name="Light Shading Accent 3" w:semiHidden="0" w:uiPriority="60" w:unhideWhenUsed="0"/>
+    <w:lsdException w:name="Light List Accent 3" w:semiHidden="0" w:uiPriority="61" w:unhideWhenUsed="0"/>
+    <w:lsdException w:name="Light Grid Accent 3" w:semiHidden="0" w:uiPriority="62" w:unhideWhenUsed="0"/>
+    <w:lsdException w:name="Medium Shading 1 Accent 3" w:semiHidden="0" w:uiPriority="63" w:unhideWhenUsed="0"/>
+    <w:lsdException w:name="Medium Shading 2 Accent 3" w:semiHidden="0" w:uiPriority="64" w:unhideWhenUsed="0"/>
+    <w:lsdException w:name="Medium List 1 Accent 3" w:semiHidden="0" w:uiPriority="65" w:unhideWhenUsed="0"/>
+    <w:lsdException w:name="Medium List 2 Accent 3" w:semiHidden="0" w:uiPriority="66" w:unhideWhenUsed="0"/>
+    <w:lsdException w:name="Medium Grid 1 Accent 3" w:semiHidden="0" w:uiPriority="67" w:unhideWhenUsed="0"/>
+    <w:lsdException w:name="Medium Grid 2 Accent 3" w:semiHidden="0" w:uiPriority="68" w:unhideWhenUsed="0"/>
+    <w:lsdException w:name="Medium Grid 3 Accent 3" w:semiHidden="0" w:uiPriority="69" w:unhideWhenUsed="0"/>
+    <w:lsdException w:name="Dark List Accent 3" w:semiHidden="0" w:uiPriority="70" w:unhideWhenUsed="0"/>
+    <w:lsdException w:name="Colorful Shading Accent 3" w:semiHidden="0" w:uiPriority="71" w:unhideWhenUsed="0"/>
+    <w:lsdException w:name="Colorful List Accent 3" w:semiHidden="0" w:uiPriority="72" w:unhideWhenUsed="0"/>
+    <w:lsdException w:name="Colorful Grid Accent 3" w:semiHidden="0" w:uiPriority="73" w:unhideWhenUsed="0"/>
+    <w:lsdException w:name="Light Shading Accent 4" w:semiHidden="0" w:uiPriority="60" w:unhideWhenUsed="0"/>
+    <w:lsdException w:name="Light List Accent 4" w:semiHidden="0" w:uiPriority="61" w:unhideWhenUsed="0"/>
+    <w:lsdException w:name="Light Grid Accent 4" w:semiHidden="0" w:uiPriority="62" w:unhideWhenUsed="0"/>
+    <w:lsdException w:name="Medium Shading 1 Accent 4" w:semiHidden="0" w:uiPriority="63" w:unhideWhenUsed="0"/>
+    <w:lsdException w:name="Medium Shading 2 Accent 4" w:semiHidden="0" w:uiPriority="64" w:unhideWhenUsed="0"/>
+    <w:lsdException w:name="Medium List 1 Accent 4" w:semiHidden="0" w:uiPriority="65" w:unhideWhenUsed="0"/>
+    <w:lsdException w:name="Medium List 2 Accent 4" w:semiHidden="0" w:uiPriority="66" w:unhideWhenUsed="0"/>
+    <w:lsdException w:name="Medium Grid 1 Accent 4" w:semiHidden="0" w:uiPriority="67" w:unhideWhenUsed="0"/>
+    <w:lsdException w:name="Medium Grid 2 Accent 4" w:semiHidden="0" w:uiPriority="68" w:unhideWhenUsed="0"/>
+    <w:lsdException w:name="Medium Grid 3 Accent 4" w:semiHidden="0" w:uiPriority="69" w:unhideWhenUsed="0"/>
+    <w:lsdException w:name="Dark List Accent 4" w:semiHidden="0" w:uiPriority="70" w:unhideWhenUsed="0"/>
+    <w:lsdException w:name="Colorful Shading Accent 4" w:semiHidden="0" w:uiPriority="71" w:unhideWhenUsed="0"/>
+    <w:lsdException w:name="Colorful List Accent 4" w:semiHidden="0" w:uiPriority="72" w:unhideWhenUsed="0"/>
+    <w:lsdException w:name="Colorful Grid Accent 4" w:semiHidden="0" w:uiPriority="73" w:unhideWhenUsed="0"/>
+    <w:lsdException w:name="Light Shading Accent 5" w:semiHidden="0" w:uiPriority="60" w:unhideWhenUsed="0"/>
+    <w:lsdException w:name="Light List Accent 5" w:semiHidden="0" w:uiPriority="61" w:unhideWhenUsed="0"/>
+    <w:lsdException w:name="Light Grid Accent 5" w:semiHidden="0" w:uiPriority="62" w:unhideWhenUsed="0"/>
+    <w:lsdException w:name="Medium Shading 1 Accent 5" w:semiHidden="0" w:uiPriority="63" w:unhideWhenUsed="0"/>
+    <w:lsdException w:name="Medium Shading 2 Accent 5" w:semiHidden="0" w:uiPriority="64" w:unhideWhenUsed="0"/>
+    <w:lsdException w:name="Medium List 1 Accent 5" w:semiHidden="0" w:uiPriority="65" w:unhideWhenUsed="0"/>
+    <w:lsdException w:name="Medium List 2 Accent 5" w:semiHidden="0" w:uiPriority="66" w:unhideWhenUsed="0"/>
+    <w:lsdException w:name="Medium Grid 1 Accent 5" w:semiHidden="0" w:uiPriority="67" w:unhideWhenUsed="0"/>
+    <w:lsdException w:name="Medium Grid 2 Accent 5" w:semiHidden="0" w:uiPriority="68" w:unhideWhenUsed="0"/>
+    <w:lsdException w:name="Medium Grid 3 Accent 5" w:semiHidden="0" w:uiPriority="69" w:unhideWhenUsed="0"/>
+    <w:lsdException w:name="Dark List Accent 5" w:semiHidden="0" w:uiPriority="70" w:unhideWhenUsed="0"/>
+    <w:lsdException w:name="Colorful Shading Accent 5" w:semiHidden="0" w:uiPriority="71" w:unhideWhenUsed="0"/>
+    <w:lsdException w:name="Colorful List Accent 5" w:semiHidden="0" w:uiPriority="72" w:unhideWhenUsed="0"/>
+    <w:lsdException w:name="Colorful Grid Accent 5" w:semiHidden="0" w:uiPriority="73" w:unhideWhenUsed="0"/>
+    <w:lsdException w:name="Light Shading Accent 6" w:semiHidden="0" w:uiPriority="60" w:unhideWhenUsed="0"/>
+    <w:lsdException w:name="Light List Accent 6" w:semiHidden="0" w:uiPriority="61" w:unhideWhenUsed="0"/>
+    <w:lsdException w:name="Light Grid Accent 6" w:semiHidden="0" w:uiPriority="62" w:unhideWhenUsed="0"/>
+    <w:lsdException w:name="Medium Shading 1 Accent 6" w:semiHidden="0" w:uiPriority="63" w:unhideWhenUsed="0"/>
+    <w:lsdException w:name="Medium Shading 2 Accent 6" w:semiHidden="0" w:uiPriority="64" w:unhideWhenUsed="0"/>
+    <w:lsdException w:name="Medium List 1 Accent 6" w:semiHidden="0" w:uiPriority="65" w:unhideWhenUsed="0"/>
+    <w:lsdException w:name="Medium List 2 Accent 6" w:semiHidden="0" w:uiPriority="66" w:unhideWhenUsed="0"/>
+    <w:lsdException w:name="Medium Grid 1 Accent 6" w:semiHidden="0" w:uiPriority="67" w:unhideWhenUsed="0"/>
+    <w:lsdException w:name="Medium Grid 2 Accent 6" w:semiHidden="0" w:uiPriority="68" w:unhideWhenUsed="0"/>
+    <w:lsdException w:name="Medium Grid 3 Accent 6" w:semiHidden="0" w:uiPriority="69" w:unhideWhenUsed="0"/>
+    <w:lsdException w:name="Dark List Accent 6" w:semiHidden="0" w:uiPriority="70" w:unhideWhenUsed="0"/>
+    <w:lsdException w:name="Colorful Shading Accent 6" w:semiHidden="0" w:uiPriority="71" w:unhideWhenUsed="0"/>
+    <w:lsdException w:name="Colorful List Accent 6" w:semiHidden="0" w:uiPriority="72" w:unhideWhenUsed="0"/>
+    <w:lsdException w:name="Colorful Grid Accent 6" w:semiHidden="0" w:uiPriority="73" w:unhideWhenUsed="0"/>
+    <w:lsdException w:name="Subtle Emphasis" w:semiHidden="0" w:uiPriority="19" w:unhideWhenUsed="0" w:qFormat="1"/>
+    <w:lsdException w:name="Intense Emphasis" w:semiHidden="0" w:uiPriority="21" w:unhideWhenUsed="0" w:qFormat="1"/>
+    <w:lsdException w:name="Subtle Reference" w:semiHidden="0" w:uiPriority="31" w:unhideWhenUsed="0" w:qFormat="1"/>
+    <w:lsdException w:name="Intense Reference" w:semiHidden="0" w:uiPriority="32" w:unhideWhenUsed="0" w:qFormat="1"/>
+    <w:lsdException w:name="Book Title" w:semiHidden="0" w:uiPriority="33" w:unhideWhenUsed="0" w:qFormat="1"/>
+    <w:lsdException w:name="Bibliography" w:uiPriority="37"/>
+    <w:lsdException w:name="TOC Heading" w:uiPriority="39" w:qFormat="1"/>
+  </w:latentStyles>
+  <w:style w:type="paragraph" w:default="1" w:styleId="Normal">
+    <w:name w:val="Normal"/>
+    <w:qFormat/>
+  </w:style>
+  <w:style w:type="character" w:default="1" w:styleId="DefaultParagraphFont">
+    <w:name w:val="Default Paragraph Font"/>
+    <w:uiPriority w:val="1"/>
+    <w:semiHidden/>
+    <w:unhideWhenUsed/>
+  </w:style>
+  <w:style w:type="table" w:default="1" w:styleId="TableNormal">
+    <w:name w:val="Normal Table"/>
+    <w:uiPriority w:val="99"/>
+    <w:semiHidden/>
+    <w:unhideWhenUsed/>
+    <w:tblPr>
+      <w:tblInd w:w="0" w:type="dxa"/>
+      <w:tblCellMar>
+        <w:top w:w="0" w:type="dxa"/>
+        <w:left w:w="108" w:type="dxa"/>
+        <w:bottom w:w="0" w:type="dxa"/>
+        <w:right w:w="108" w:type="dxa"/>
+      </w:tblCellMar>
+    </w:tblPr>
+  </w:style>
+  <w:style w:type="numbering" w:default="1" w:styleId="NoList">
+    <w:name w:val="No List"/>
+    <w:uiPriority w:val="99"/>
+    <w:semiHidden/>
+    <w:unhideWhenUsed/>
+  </w:style>
+  <w:style w:type="paragraph" w:styleId="ListParagraph">
+    <w:name w:val="List Paragraph"/>
+    <w:basedOn w:val="Normal"/>
+    <w:uiPriority w:val="34"/>
+    <w:qFormat/>
+    <w:rsid w:val="000166F3"/>
+    <w:pPr>
+      <w:ind w:left="720"/>
+      <w:contextualSpacing/>
+    </w:pPr>
+  </w:style>
+</w:styles>
+</file>
+
+<file path=word/stylesWithEffects.xml><?xml version="1.0" encoding="utf-8"?>
+<w:styles xmlns:wpc="http://schemas.microsoft.com/office/word/2010/wordprocessingCanvas" xmlns:mo="http://schemas.microsoft.com/office/mac/office/2008/main" xmlns:mc="http://schemas.openxmlformats.org/markup-compatibility/2006" xmlns:mv="urn:schemas-microsoft-com:mac:vml" xmlns:o="urn:schemas-microsoft-com:office:office" xmlns:r="http://schemas.openxmlformats.org/officeDocument/2006/relationships" xmlns:m="http://schemas.openxmlformats.org/officeDocument/2006/math" xmlns:v="urn:schemas-microsoft-com:vml" xmlns:wp14="http://schemas.microsoft.com/office/word/2010/wordprocessingDrawing" xmlns:wp="http://schemas.openxmlformats.org/drawingml/2006/wordprocessingDrawing" xmlns:w10="urn:schemas-microsoft-com:office:word" xmlns:w="http://schemas.openxmlformats.org/wordprocessingml/2006/main" xmlns:w14="http://schemas.microsoft.com/office/word/2010/wordml" xmlns:wpg="http://schemas.microsoft.com/office/word/2010/wordprocessingGroup" xmlns:wpi="http://schemas.microsoft.com/office/word/2010/wordprocessingInk" xmlns:wne="http://schemas.microsoft.com/office/word/2006/wordml" xmlns:wps="http://schemas.microsoft.com/office/word/2010/wordprocessingShape" mc:Ignorable="w14 wp14">
+  <w:docDefaults>
+    <w:rPrDefault>
+      <w:rPr>
+        <w:rFonts w:asciiTheme="minorHAnsi" w:eastAsiaTheme="minorHAnsi" w:hAnsiTheme="minorHAnsi" w:cstheme="minorBidi"/>
+        <w:sz w:val="22"/>
+        <w:szCs w:val="22"/>
+        <w:lang w:val="en-AU" w:eastAsia="en-US" w:bidi="ar-SA"/>
+      </w:rPr>
+    </w:rPrDefault>
+    <w:pPrDefault>
+      <w:pPr>
+        <w:spacing w:after="200" w:line="276" w:lineRule="auto"/>
+      </w:pPr>
+    </w:pPrDefault>
+  </w:docDefaults>
+  <w:latentStyles w:defLockedState="0" w:defUIPriority="99" w:defSemiHidden="1" w:defUnhideWhenUsed="1" w:defQFormat="0" w:count="276">
+    <w:lsdException w:name="Normal" w:semiHidden="0" w:uiPriority="0" w:unhideWhenUsed="0" w:qFormat="1"/>
+    <w:lsdException w:name="heading 1" w:semiHidden="0" w:uiPriority="9" w:unhideWhenUsed="0" w:qFormat="1"/>
+    <w:lsdException w:name="heading 2" w:uiPriority="9" w:qFormat="1"/>
+    <w:lsdException w:name="heading 3" w:uiPriority="9" w:qFormat="1"/>
+    <w:lsdException w:name="heading 4" w:uiPriority="9" w:qFormat="1"/>
+    <w:lsdException w:name="heading 5" w:uiPriority="9" w:qFormat="1"/>
+    <w:lsdException w:name="heading 6" w:uiPriority="9" w:qFormat="1"/>
+    <w:lsdException w:name="heading 7" w:uiPriority="9" w:qFormat="1"/>
+    <w:lsdException w:name="heading 8" w:uiPriority="9" w:qFormat="1"/>
+    <w:lsdException w:name="heading 9" w:uiPriority="9" w:qFormat="1"/>
+    <w:lsdException w:name="toc 1" w:uiPriority="39"/>
+    <w:lsdException w:name="toc 2" w:uiPriority="39"/>
+    <w:lsdException w:name="toc 3" w:uiPriority="39"/>
+    <w:lsdException w:name="toc 4" w:uiPriority="39"/>
+    <w:lsdException w:name="toc 5" w:uiPriority="39"/>
+    <w:lsdException w:name="toc 6" w:uiPriority="39"/>
+    <w:lsdException w:name="toc 7" w:uiPriority="39"/>
+    <w:lsdException w:name="toc 8" w:uiPriority="39"/>
+    <w:lsdException w:name="toc 9" w:uiPriority="39"/>
+    <w:lsdException w:name="caption" w:uiPriority="35" w:qFormat="1"/>
+    <w:lsdException w:name="Title" w:semiHidden="0" w:uiPriority="10" w:unhideWhenUsed="0" w:qFormat="1"/>
+    <w:lsdException w:name="Default Paragraph Font" w:uiPriority="1"/>
+    <w:lsdException w:name="Subtitle" w:semiHidden="0" w:uiPriority="11" w:unhideWhenUsed="0" w:qFormat="1"/>
+    <w:lsdException w:name="Strong" w:semiHidden="0" w:uiPriority="22" w:unhideWhenUsed="0" w:qFormat="1"/>
+    <w:lsdException w:name="Emphasis" w:semiHidden="0" w:uiPriority="20" w:unhideWhenUsed="0" w:qFormat="1"/>
+    <w:lsdException w:name="Table Grid" w:semiHidden="0" w:uiPriority="59" w:unhideWhenUsed="0"/>
+    <w:lsdException w:name="Note Level 1" w:semiHidden="0" w:unhideWhenUsed="0"/>
+    <w:lsdException w:name="Note Level 2" w:semiHidden="0" w:unhideWhenUsed="0"/>
+    <w:lsdException w:name="Note Level 3" w:semiHidden="0" w:unhideWhenUsed="0"/>
+    <w:lsdException w:name="Note Level 4" w:semiHidden="0" w:unhideWhenUsed="0"/>
+    <w:lsdException w:name="Note Level 5" w:semiHidden="0" w:unhideWhenUsed="0"/>
+    <w:lsdException w:name="Note Level 6" w:semiHidden="0" w:unhideWhenUsed="0"/>
+    <w:lsdException w:name="Note Level 7" w:semiHidden="0" w:unhideWhenUsed="0"/>
+    <w:lsdException w:name="Note Level 8" w:semiHidden="0" w:unhideWhenUsed="0"/>
+    <w:lsdException w:name="Note Level 9" w:semiHidden="0" w:unhideWhenUsed="0"/>
+    <w:lsdException w:name="Placeholder Text" w:unhideWhenUsed="0"/>
+    <w:lsdException w:name="No Spacing" w:semiHidden="0" w:uiPriority="1" w:unhideWhenUsed="0" w:qFormat="1"/>
+    <w:lsdException w:name="Light Shading" w:semiHidden="0" w:uiPriority="60" w:unhideWhenUsed="0"/>
+    <w:lsdException w:name="Light List" w:semiHidden="0" w:uiPriority="61" w:unhideWhenUsed="0"/>
+    <w:lsdException w:name="Light Grid" w:semiHidden="0" w:uiPriority="62" w:unhideWhenUsed="0"/>
+    <w:lsdException w:name="Medium Shading 1" w:semiHidden="0" w:uiPriority="63" w:unhideWhenUsed="0"/>
+    <w:lsdException w:name="Medium Shading 2" w:semiHidden="0" w:uiPriority="64" w:unhideWhenUsed="0"/>
+    <w:lsdException w:name="Medium List 1" w:semiHidden="0" w:uiPriority="65" w:unhideWhenUsed="0"/>
+    <w:lsdException w:name="Medium List 2" w:semiHidden="0" w:uiPriority="66" w:unhideWhenUsed="0"/>
+    <w:lsdException w:name="Medium Grid 1" w:semiHidden="0" w:uiPriority="67" w:unhideWhenUsed="0"/>
+    <w:lsdException w:name="Medium Grid 2" w:semiHidden="0" w:uiPriority="68" w:unhideWhenUsed="0"/>
+    <w:lsdException w:name="Medium Grid 3" w:semiHidden="0" w:uiPriority="69" w:unhideWhenUsed="0"/>
+    <w:lsdException w:name="Dark List" w:semiHidden="0" w:uiPriority="70" w:unhideWhenUsed="0"/>
+    <w:lsdException w:name="Colorful Shading" w:semiHidden="0" w:uiPriority="71" w:unhideWhenUsed="0"/>
+    <w:lsdException w:name="Colorful List" w:semiHidden="0" w:uiPriority="72" w:unhideWhenUsed="0"/>
+    <w:lsdException w:name="Colorful Grid" w:semiHidden="0" w:uiPriority="73" w:unhideWhenUsed="0"/>
+    <w:lsdException w:name="Light Shading Accent 1" w:semiHidden="0" w:uiPriority="60" w:unhideWhenUsed="0"/>
+    <w:lsdException w:name="Light List Accent 1" w:semiHidden="0" w:uiPriority="61" w:unhideWhenUsed="0"/>
+    <w:lsdException w:name="Light Grid Accent 1" w:semiHidden="0" w:uiPriority="62" w:unhideWhenUsed="0"/>
+    <w:lsdException w:name="Medium Shading 1 Accent 1" w:semiHidden="0" w:uiPriority="63" w:unhideWhenUsed="0"/>
+    <w:lsdException w:name="Medium Shading 2 Accent 1" w:semiHidden="0" w:uiPriority="64" w:unhideWhenUsed="0"/>
+    <w:lsdException w:name="Medium List 1 Accent 1" w:semiHidden="0" w:uiPriority="65" w:unhideWhenUsed="0"/>
+    <w:lsdException w:name="Revision" w:unhideWhenUsed="0"/>
+    <w:lsdException w:name="List Paragraph" w:semiHidden="0" w:uiPriority="34" w:unhideWhenUsed="0" w:qFormat="1"/>
+    <w:lsdException w:name="Quote" w:semiHidden="0" w:uiPriority="29" w:unhideWhenUsed="0" w:qFormat="1"/>
+    <w:lsdException w:name="Intense Quote" w:semiHidden="0" w:uiPriority="30" w:unhideWhenUsed="0" w:qFormat="1"/>
+    <w:lsdException w:name="Medium List 2 Accent 1" w:semiHidden="0" w:uiPriority="66" w:unhideWhenUsed="0"/>
+    <w:lsdException w:name="Medium Grid 1 Accent 1" w:semiHidden="0" w:uiPriority="67" w:unhideWhenUsed="0"/>
+    <w:lsdException w:name="Medium Grid 2 Accent 1" w:semiHidden="0" w:uiPriority="68" w:unhideWhenUsed="0"/>
+    <w:lsdException w:name="Medium Grid 3 Accent 1" w:semiHidden="0" w:uiPriority="69" w:unhideWhenUsed="0"/>
+    <w:lsdException w:name="Dark List Accent 1" w:semiHidden="0" w:uiPriority="70" w:unhideWhenUsed="0"/>
+    <w:lsdException w:name="Colorful Shading Accent 1" w:semiHidden="0" w:uiPriority="71" w:unhideWhenUsed="0"/>
+    <w:lsdException w:name="Colorful List Accent 1" w:semiHidden="0" w:uiPriority="72" w:unhideWhenUsed="0"/>
+    <w:lsdException w:name="Colorful Grid Accent 1" w:semiHidden="0" w:uiPriority="73" w:unhideWhenUsed="0"/>
+    <w:lsdException w:name="Light Shading Accent 2" w:semiHidden="0" w:uiPriority="60" w:unhideWhenUsed="0"/>
+    <w:lsdException w:name="Light List Accent 2" w:semiHidden="0" w:uiPriority="61" w:unhideWhenUsed="0"/>
+    <w:lsdException w:name="Light Grid Accent 2" w:semiHidden="0" w:uiPriority="62" w:unhideWhenUsed="0"/>
+    <w:lsdException w:name="Medium Shading 1 Accent 2" w:semiHidden="0" w:uiPriority="63" w:unhideWhenUsed="0"/>
+    <w:lsdException w:name="Medium Shading 2 Accent 2" w:semiHidden="0" w:uiPriority="64" w:unhideWhenUsed="0"/>
+    <w:lsdException w:name="Medium List 1 Accent 2" w:semiHidden="0" w:uiPriority="65" w:unhideWhenUsed="0"/>
+    <w:lsdException w:name="Medium List 2 Accent 2" w:semiHidden="0" w:uiPriority="66" w:unhideWhenUsed="0"/>
+    <w:lsdException w:name="Medium Grid 1 Accent 2" w:semiHidden="0" w:uiPriority="67" w:unhideWhenUsed="0"/>
+    <w:lsdException w:name="Medium Grid 2 Accent 2" w:semiHidden="0" w:uiPriority="68" w:unhideWhenUsed="0"/>
+    <w:lsdException w:name="Medium Grid 3 Accent 2" w:semiHidden="0" w:uiPriority="69" w:unhideWhenUsed="0"/>
+    <w:lsdException w:name="Dark List Accent 2" w:semiHidden="0" w:uiPriority="70" w:unhideWhenUsed="0"/>
+    <w:lsdException w:name="Colorful Shading Accent 2" w:semiHidden="0" w:uiPriority="71" w:unhideWhenUsed="0"/>
+    <w:lsdException w:name="Colorful List Accent 2" w:semiHidden="0" w:uiPriority="72" w:unhideWhenUsed="0"/>
+    <w:lsdException w:name="Colorful Grid Accent 2" w:semiHidden="0" w:uiPriority="73" w:unhideWhenUsed="0"/>
+    <w:lsdException w:name="Light Shading Accent 3" w:semiHidden="0" w:uiPriority="60" w:unhideWhenUsed="0"/>
+    <w:lsdException w:name="Light List Accent 3" w:semiHidden="0" w:uiPriority="61" w:unhideWhenUsed="0"/>
+    <w:lsdException w:name="Light Grid Accent 3" w:semiHidden="0" w:uiPriority="62" w:unhideWhenUsed="0"/>
+    <w:lsdException w:name="Medium Shading 1 Accent 3" w:semiHidden="0" w:uiPriority="63" w:unhideWhenUsed="0"/>
+    <w:lsdException w:name="Medium Shading 2 Accent 3" w:semiHidden="0" w:uiPriority="64" w:unhideWhenUsed="0"/>
+    <w:lsdException w:name="Medium List 1 Accent 3" w:semiHidden="0" w:uiPriority="65" w:unhideWhenUsed="0"/>
+    <w:lsdException w:name="Medium List 2 Accent 3" w:semiHidden="0" w:uiPriority="66" w:unhideWhenUsed="0"/>
+    <w:lsdException w:name="Medium Grid 1 Accent 3" w:semiHidden="0" w:uiPriority="67" w:unhideWhenUsed="0"/>
+    <w:lsdException w:name="Medium Grid 2 Accent 3" w:semiHidden="0" w:uiPriority="68" w:unhideWhenUsed="0"/>
+    <w:lsdException w:name="Medium Grid 3 Accent 3" w:semiHidden="0" w:uiPriority="69" w:unhideWhenUsed="0"/>
+    <w:lsdException w:name="Dark List Accent 3" w:semiHidden="0" w:uiPriority="70" w:unhideWhenUsed="0"/>
+    <w:lsdException w:name="Colorful Shading Accent 3" w:semiHidden="0" w:uiPriority="71" w:unhideWhenUsed="0"/>
+    <w:lsdException w:name="Colorful List Accent 3" w:semiHidden="0" w:uiPriority="72" w:unhideWhenUsed="0"/>
+    <w:lsdException w:name="Colorful Grid Accent 3" w:semiHidden="0" w:uiPriority="73" w:unhideWhenUsed="0"/>
+    <w:lsdException w:name="Light Shading Accent 4" w:semiHidden="0" w:uiPriority="60" w:unhideWhenUsed="0"/>
+    <w:lsdException w:name="Light List Accent 4" w:semiHidden="0" w:uiPriority="61" w:unhideWhenUsed="0"/>
+    <w:lsdException w:name="Light Grid Accent 4" w:semiHidden="0" w:uiPriority="62" w:unhideWhenUsed="0"/>
+    <w:lsdException w:name="Medium Shading 1 Accent 4" w:semiHidden="0" w:uiPriority="63" w:unhideWhenUsed="0"/>
+    <w:lsdException w:name="Medium Shading 2 Accent 4" w:semiHidden="0" w:uiPriority="64" w:unhideWhenUsed="0"/>
+    <w:lsdException w:name="Medium List 1 Accent 4" w:semiHidden="0" w:uiPriority="65" w:unhideWhenUsed="0"/>
+    <w:lsdException w:name="Medium List 2 Accent 4" w:semiHidden="0" w:uiPriority="66" w:unhideWhenUsed="0"/>
+    <w:lsdException w:name="Medium Grid 1 Accent 4" w:semiHidden="0" w:uiPriority="67" w:unhideWhenUsed="0"/>
+    <w:lsdException w:name="Medium Grid 2 Accent 4" w:semiHidden="0" w:uiPriority="68" w:unhideWhenUsed="0"/>
+    <w:lsdException w:name="Medium Grid 3 Accent 4" w:semiHidden="0" w:uiPriority="69" w:unhideWhenUsed="0"/>
+    <w:lsdException w:name="Dark List Accent 4" w:semiHidden="0" w:uiPriority="70" w:unhideWhenUsed="0"/>
+    <w:lsdException w:name="Colorful Shading Accent 4" w:semiHidden="0" w:uiPriority="71" w:unhideWhenUsed="0"/>
+    <w:lsdException w:name="Colorful List Accent 4" w:semiHidden="0" w:uiPriority="72" w:unhideWhenUsed="0"/>
+    <w:lsdException w:name="Colorful Grid Accent 4" w:semiHidden="0" w:uiPriority="73" w:unhideWhenUsed="0"/>
+    <w:lsdException w:name="Light Shading Accent 5" w:semiHidden="0" w:uiPriority="60" w:unhideWhenUsed="0"/>
+    <w:lsdException w:name="Light List Accent 5" w:semiHidden="0" w:uiPriority="61" w:unhideWhenUsed="0"/>
+    <w:lsdException w:name="Light Grid Accent 5" w:semiHidden="0" w:uiPriority="62" w:unhideWhenUsed="0"/>
+    <w:lsdException w:name="Medium Shading 1 Accent 5" w:semiHidden="0" w:uiPriority="63" w:unhideWhenUsed="0"/>
+    <w:lsdException w:name="Medium Shading 2 Accent 5" w:semiHidden="0" w:uiPriority="64" w:unhideWhenUsed="0"/>
+    <w:lsdException w:name="Medium List 1 Accent 5" w:semiHidden="0" w:uiPriority="65" w:unhideWhenUsed="0"/>
+    <w:lsdException w:name="Medium List 2 Accent 5" w:semiHidden="0" w:uiPriority="66" w:unhideWhenUsed="0"/>
+    <w:lsdException w:name="Medium Grid 1 Accent 5" w:semiHidden="0" w:uiPriority="67" w:unhideWhenUsed="0"/>
+    <w:lsdException w:name="Medium Grid 2 Accent 5" w:semiHidden="0" w:uiPriority="68" w:unhideWhenUsed="0"/>
+    <w:lsdException w:name="Medium Grid 3 Accent 5" w:semiHidden="0" w:uiPriority="69" w:unhideWhenUsed="0"/>
+    <w:lsdException w:name="Dark List Accent 5" w:semiHidden="0" w:uiPriority="70" w:unhideWhenUsed="0"/>
+    <w:lsdException w:name="Colorful Shading Accent 5" w:semiHidden="0" w:uiPriority="71" w:unhideWhenUsed="0"/>
+    <w:lsdException w:name="Colorful List Accent 5" w:semiHidden="0" w:uiPriority="72" w:unhideWhenUsed="0"/>
+    <w:lsdException w:name="Colorful Grid Accent 5" w:semiHidden="0" w:uiPriority="73" w:unhideWhenUsed="0"/>
+    <w:lsdException w:name="Light Shading Accent 6" w:semiHidden="0" w:uiPriority="60" w:unhideWhenUsed="0"/>
+    <w:lsdException w:name="Light List Accent 6" w:semiHidden="0" w:uiPriority="61" w:unhideWhenUsed="0"/>
+    <w:lsdException w:name="Light Grid Accent 6" w:semiHidden="0" w:uiPriority="62" w:unhideWhenUsed="0"/>
+    <w:lsdException w:name="Medium Shading 1 Accent 6" w:semiHidden="0" w:uiPriority="63" w:unhideWhenUsed="0"/>
+    <w:lsdException w:name="Medium Shading 2 Accent 6" w:semiHidden="0" w:uiPriority="64" w:unhideWhenUsed="0"/>
+    <w:lsdException w:name="Medium List 1 Accent 6" w:semiHidden="0" w:uiPriority="65" w:unhideWhenUsed="0"/>
+    <w:lsdException w:name="Medium List 2 Accent 6" w:semiHidden="0" w:uiPriority="66" w:unhideWhenUsed="0"/>
+    <w:lsdException w:name="Medium Grid 1 Accent 6" w:semiHidden="0" w:uiPriority="67" w:unhideWhenUsed="0"/>
+    <w:lsdException w:name="Medium Grid 2 Accent 6" w:semiHidden="0" w:uiPriority="68" w:unhideWhenUsed="0"/>
+    <w:lsdException w:name="Medium Grid 3 Accent 6" w:semiHidden="0" w:uiPriority="69" w:unhideWhenUsed="0"/>
+    <w:lsdException w:name="Dark List Accent 6" w:semiHidden="0" w:uiPriority="70" w:unhideWhenUsed="0"/>
+    <w:lsdException w:name="Colorful Shading Accent 6" w:semiHidden="0" w:uiPriority="71" w:unhideWhenUsed="0"/>
+    <w:lsdException w:name="Colorful List Accent 6" w:semiHidden="0" w:uiPriority="72" w:unhideWhenUsed="0"/>
+    <w:lsdException w:name="Colorful Grid Accent 6" w:semiHidden="0" w:uiPriority="73" w:unhideWhenUsed="0"/>
+    <w:lsdException w:name="Subtle Emphasis" w:semiHidden="0" w:uiPriority="19" w:unhideWhenUsed="0" w:qFormat="1"/>
+    <w:lsdException w:name="Intense Emphasis" w:semiHidden="0" w:uiPriority="21" w:unhideWhenUsed="0" w:qFormat="1"/>
+    <w:lsdException w:name="Subtle Reference" w:semiHidden="0" w:uiPriority="31" w:unhideWhenUsed="0" w:qFormat="1"/>
+    <w:lsdException w:name="Intense Reference" w:semiHidden="0" w:uiPriority="32" w:unhideWhenUsed="0" w:qFormat="1"/>
+    <w:lsdException w:name="Book Title" w:semiHidden="0" w:uiPriority="33" w:unhideWhenUsed="0" w:qFormat="1"/>
+    <w:lsdException w:name="Bibliography" w:uiPriority="37"/>
+    <w:lsdException w:name="TOC Heading" w:uiPriority="39" w:qFormat="1"/>
   </w:latentStyles>
   <w:style w:type="paragraph" w:default="1" w:styleId="Normal">
     <w:name w:val="Normal"/>
@@ -10931,7 +11452,7 @@
 </file>
 
 <file path=customXml/itemProps1.xml><?xml version="1.0" encoding="utf-8"?>
-<ds:datastoreItem xmlns:ds="http://schemas.openxmlformats.org/officeDocument/2006/customXml" ds:itemID="{5B644849-B47C-49E6-9DA9-1AA83C3B4FE7}">
+<ds:datastoreItem xmlns:ds="http://schemas.openxmlformats.org/officeDocument/2006/customXml" ds:itemID="{67191B73-F83E-B945-B7A1-BAC850B28C0A}">
   <ds:schemaRefs>
     <ds:schemaRef ds:uri="http://schemas.openxmlformats.org/officeDocument/2006/bibliography"/>
   </ds:schemaRefs>

</xml_diff>

<commit_message>
more lit review comments
</commit_message>
<xml_diff>
--- a/Documents/Literature Planner 2017.docx
+++ b/Documents/Literature Planner 2017.docx
@@ -1,6 +1,6 @@
 
 <file path=word/document.xml><?xml version="1.0" encoding="utf-8"?>
-<w:document xmlns:wpc="http://schemas.microsoft.com/office/word/2010/wordprocessingCanvas" xmlns:cx="http://schemas.microsoft.com/office/drawing/2014/chartex" xmlns:cx1="http://schemas.microsoft.com/office/drawing/2015/9/8/chartex" xmlns:cx2="http://schemas.microsoft.com/office/drawing/2015/10/21/chartex" xmlns:cx3="http://schemas.microsoft.com/office/drawing/2016/5/9/chartex" xmlns:cx4="http://schemas.microsoft.com/office/drawing/2016/5/10/chartex" xmlns:cx5="http://schemas.microsoft.com/office/drawing/2016/5/11/chartex" xmlns:cx6="http://schemas.microsoft.com/office/drawing/2016/5/12/chartex" xmlns:cx7="http://schemas.microsoft.com/office/drawing/2016/5/13/chartex" xmlns:cx8="http://schemas.microsoft.com/office/drawing/2016/5/14/chartex" xmlns:mc="http://schemas.openxmlformats.org/markup-compatibility/2006" xmlns:aink="http://schemas.microsoft.com/office/drawing/2016/ink" xmlns:am3d="http://schemas.microsoft.com/office/drawing/2017/model3d" xmlns:o="urn:schemas-microsoft-com:office:office" xmlns:r="http://schemas.openxmlformats.org/officeDocument/2006/relationships" xmlns:m="http://schemas.openxmlformats.org/officeDocument/2006/math" xmlns:v="urn:schemas-microsoft-com:vml" xmlns:wp14="http://schemas.microsoft.com/office/word/2010/wordprocessingDrawing" xmlns:wp="http://schemas.openxmlformats.org/drawingml/2006/wordprocessingDrawing" xmlns:w10="urn:schemas-microsoft-com:office:word" xmlns:w="http://schemas.openxmlformats.org/wordprocessingml/2006/main" xmlns:w14="http://schemas.microsoft.com/office/word/2010/wordml" xmlns:w15="http://schemas.microsoft.com/office/word/2012/wordml" xmlns:w16cid="http://schemas.microsoft.com/office/word/2016/wordml/cid" xmlns:w16se="http://schemas.microsoft.com/office/word/2015/wordml/symex" xmlns:wpg="http://schemas.microsoft.com/office/word/2010/wordprocessingGroup" xmlns:wpi="http://schemas.microsoft.com/office/word/2010/wordprocessingInk" xmlns:wne="http://schemas.microsoft.com/office/word/2006/wordml" xmlns:wps="http://schemas.microsoft.com/office/word/2010/wordprocessingShape" mc:Ignorable="w14 w15 w16se w16cid wp14">
+<w:document xmlns:wpc="http://schemas.microsoft.com/office/word/2010/wordprocessingCanvas" xmlns:mo="http://schemas.microsoft.com/office/mac/office/2008/main" xmlns:mc="http://schemas.openxmlformats.org/markup-compatibility/2006" xmlns:mv="urn:schemas-microsoft-com:mac:vml" xmlns:o="urn:schemas-microsoft-com:office:office" xmlns:r="http://schemas.openxmlformats.org/officeDocument/2006/relationships" xmlns:m="http://schemas.openxmlformats.org/officeDocument/2006/math" xmlns:v="urn:schemas-microsoft-com:vml" xmlns:wp14="http://schemas.microsoft.com/office/word/2010/wordprocessingDrawing" xmlns:wp="http://schemas.openxmlformats.org/drawingml/2006/wordprocessingDrawing" xmlns:w10="urn:schemas-microsoft-com:office:word" xmlns:w="http://schemas.openxmlformats.org/wordprocessingml/2006/main" xmlns:w14="http://schemas.microsoft.com/office/word/2010/wordml" xmlns:wpg="http://schemas.microsoft.com/office/word/2010/wordprocessingGroup" xmlns:wpi="http://schemas.microsoft.com/office/word/2010/wordprocessingInk" xmlns:wne="http://schemas.microsoft.com/office/word/2006/wordml" xmlns:wps="http://schemas.microsoft.com/office/word/2010/wordprocessingShape" mc:Ignorable="w14 wp14">
   <w:body>
     <w:p>
       <w:pPr>
@@ -1266,8 +1266,6 @@
       <w:r>
         <w:t xml:space="preserve">Liu </w:t>
       </w:r>
-      <w:bookmarkStart w:id="0" w:name="_GoBack"/>
-      <w:bookmarkEnd w:id="0"/>
     </w:p>
     <w:p>
       <w:pPr>
@@ -4599,6 +4597,22 @@
       <w:r>
         <w:t xml:space="preserve"> </w:t>
       </w:r>
+      <w:r>
+        <w:t xml:space="preserve"> Le, Van Hoang, </w:t>
+      </w:r>
+      <w:proofErr w:type="spellStart"/>
+      <w:r>
+        <w:t>Wook</w:t>
+      </w:r>
+      <w:proofErr w:type="spellEnd"/>
+      <w:r>
+        <w:t xml:space="preserve"> </w:t>
+      </w:r>
+      <w:proofErr w:type="spellStart"/>
+      <w:r>
+        <w:t>Jeon</w:t>
+      </w:r>
+      <w:proofErr w:type="spellEnd"/>
     </w:p>
     <w:p>
       <w:pPr>
@@ -4617,6 +4631,9 @@
       <w:r>
         <w:t xml:space="preserve"> </w:t>
       </w:r>
+      <w:r>
+        <w:t>Advanced closed-loop control to improve the performance of hybrid stepper motors</w:t>
+      </w:r>
     </w:p>
     <w:p>
       <w:pPr>
@@ -4636,6 +4653,9 @@
         <w:t xml:space="preserve"> </w:t>
       </w:r>
       <w:r>
+        <w:t xml:space="preserve"> Journal</w:t>
+      </w:r>
+      <w:r>
         <w:tab/>
       </w:r>
       <w:r>
@@ -4678,6 +4698,9 @@
         <w:tab/>
       </w:r>
       <w:r>
+        <w:t>2017</w:t>
+      </w:r>
+      <w:r>
         <w:tab/>
       </w:r>
       <w:r>
@@ -4849,6 +4872,9 @@
       <w:r>
         <w:t xml:space="preserve"> </w:t>
       </w:r>
+      <w:r>
+        <w:t>Presents a closed-loop control for a stepper motor</w:t>
+      </w:r>
     </w:p>
     <w:p>
       <w:pPr>
@@ -4888,6 +4914,234 @@
     </w:p>
     <w:p>
       <w:pPr>
+        <w:pStyle w:val="ListParagraph"/>
+        <w:numPr>
+          <w:ilvl w:val="0"/>
+          <w:numId w:val="12"/>
+        </w:numPr>
+        <w:tabs>
+          <w:tab w:val="left" w:pos="993"/>
+        </w:tabs>
+        <w:spacing w:after="0"/>
+        <w:ind w:right="-23"/>
+      </w:pPr>
+      <w:r>
+        <w:t>Uses a PI current control method for current tracking</w:t>
+      </w:r>
+    </w:p>
+    <w:p>
+      <w:pPr>
+        <w:pStyle w:val="ListParagraph"/>
+        <w:numPr>
+          <w:ilvl w:val="0"/>
+          <w:numId w:val="12"/>
+        </w:numPr>
+        <w:tabs>
+          <w:tab w:val="left" w:pos="993"/>
+        </w:tabs>
+        <w:spacing w:after="0"/>
+        <w:ind w:right="-23"/>
+      </w:pPr>
+      <w:r>
+        <w:t>Able to remove resonance at low speed and reduce vibration at high speed</w:t>
+      </w:r>
+    </w:p>
+    <w:p>
+      <w:pPr>
+        <w:pStyle w:val="ListParagraph"/>
+        <w:numPr>
+          <w:ilvl w:val="0"/>
+          <w:numId w:val="12"/>
+        </w:numPr>
+        <w:tabs>
+          <w:tab w:val="left" w:pos="993"/>
+        </w:tabs>
+        <w:spacing w:after="0"/>
+        <w:ind w:right="-23"/>
+      </w:pPr>
+      <w:r>
+        <w:t>Key to improving performance is to reduce resonance at low speed and vibration at high speed</w:t>
+      </w:r>
+    </w:p>
+    <w:p>
+      <w:pPr>
+        <w:pStyle w:val="ListParagraph"/>
+        <w:numPr>
+          <w:ilvl w:val="0"/>
+          <w:numId w:val="12"/>
+        </w:numPr>
+        <w:tabs>
+          <w:tab w:val="left" w:pos="993"/>
+        </w:tabs>
+        <w:spacing w:after="0"/>
+        <w:ind w:right="-23"/>
+      </w:pPr>
+      <w:r>
+        <w:t>Problem is that only one is usually able to be solved at a time</w:t>
+      </w:r>
+    </w:p>
+    <w:p>
+      <w:pPr>
+        <w:pStyle w:val="ListParagraph"/>
+        <w:numPr>
+          <w:ilvl w:val="0"/>
+          <w:numId w:val="12"/>
+        </w:numPr>
+        <w:tabs>
+          <w:tab w:val="left" w:pos="993"/>
+        </w:tabs>
+        <w:spacing w:after="0"/>
+        <w:ind w:right="-23"/>
+      </w:pPr>
+      <w:r>
+        <w:t xml:space="preserve">Outlines </w:t>
+      </w:r>
+      <w:proofErr w:type="spellStart"/>
+      <w:r>
+        <w:t>intelegent</w:t>
+      </w:r>
+      <w:proofErr w:type="spellEnd"/>
+      <w:r>
+        <w:t xml:space="preserve"> control algorithms dampen resonance and vibration but generally require a high computing load</w:t>
+      </w:r>
+    </w:p>
+    <w:p>
+      <w:pPr>
+        <w:pStyle w:val="ListParagraph"/>
+        <w:numPr>
+          <w:ilvl w:val="0"/>
+          <w:numId w:val="12"/>
+        </w:numPr>
+        <w:tabs>
+          <w:tab w:val="left" w:pos="993"/>
+        </w:tabs>
+        <w:spacing w:after="0"/>
+        <w:ind w:right="-23"/>
+      </w:pPr>
+      <w:r>
+        <w:t>Provides effective method for dampening speed and eliminating resonance</w:t>
+      </w:r>
+    </w:p>
+    <w:p>
+      <w:pPr>
+        <w:pStyle w:val="ListParagraph"/>
+        <w:numPr>
+          <w:ilvl w:val="0"/>
+          <w:numId w:val="12"/>
+        </w:numPr>
+        <w:tabs>
+          <w:tab w:val="left" w:pos="993"/>
+        </w:tabs>
+        <w:spacing w:after="0"/>
+        <w:ind w:right="-23"/>
+      </w:pPr>
+      <w:r>
+        <w:t>PI controller used has a compensation gain component which is determined by the motor operating speed</w:t>
+      </w:r>
+      <w:r>
+        <w:t xml:space="preserve"> (formula in paper for </w:t>
+      </w:r>
+      <w:proofErr w:type="spellStart"/>
+      <w:r>
+        <w:t>Kc</w:t>
+      </w:r>
+      <w:proofErr w:type="spellEnd"/>
+      <w:r>
+        <w:t>)</w:t>
+      </w:r>
+      <w:bookmarkStart w:id="0" w:name="_GoBack"/>
+    </w:p>
+    <w:bookmarkEnd w:id="0"/>
+    <w:p>
+      <w:pPr>
+        <w:pStyle w:val="ListParagraph"/>
+        <w:numPr>
+          <w:ilvl w:val="0"/>
+          <w:numId w:val="12"/>
+        </w:numPr>
+        <w:tabs>
+          <w:tab w:val="left" w:pos="993"/>
+        </w:tabs>
+        <w:spacing w:after="0"/>
+        <w:ind w:right="-23"/>
+      </w:pPr>
+      <w:r>
+        <w:t>Speed of most stepper motors is up to 500k pulses per sec or 3000 rpm</w:t>
+      </w:r>
+    </w:p>
+    <w:p>
+      <w:pPr>
+        <w:pStyle w:val="ListParagraph"/>
+        <w:numPr>
+          <w:ilvl w:val="0"/>
+          <w:numId w:val="12"/>
+        </w:numPr>
+        <w:tabs>
+          <w:tab w:val="left" w:pos="993"/>
+        </w:tabs>
+        <w:spacing w:after="0"/>
+        <w:ind w:right="-23"/>
+      </w:pPr>
+      <w:r>
+        <w:t>Considers position error AND speed error in the control loop</w:t>
+      </w:r>
+    </w:p>
+    <w:p>
+      <w:pPr>
+        <w:pStyle w:val="ListParagraph"/>
+        <w:numPr>
+          <w:ilvl w:val="0"/>
+          <w:numId w:val="12"/>
+        </w:numPr>
+        <w:tabs>
+          <w:tab w:val="left" w:pos="993"/>
+        </w:tabs>
+        <w:spacing w:after="0"/>
+        <w:ind w:right="-23"/>
+      </w:pPr>
+      <w:r>
+        <w:t>Uses optical encoder</w:t>
+      </w:r>
+    </w:p>
+    <w:p>
+      <w:pPr>
+        <w:pStyle w:val="ListParagraph"/>
+        <w:numPr>
+          <w:ilvl w:val="0"/>
+          <w:numId w:val="12"/>
+        </w:numPr>
+        <w:tabs>
+          <w:tab w:val="left" w:pos="993"/>
+        </w:tabs>
+        <w:spacing w:after="0"/>
+        <w:ind w:right="-23"/>
+      </w:pPr>
+      <w:r>
+        <w:t>Proposed control method prevents stalling at higher step rates</w:t>
+      </w:r>
+      <w:r>
+        <w:t xml:space="preserve"> leading to increased speed and torque</w:t>
+      </w:r>
+    </w:p>
+    <w:p>
+      <w:pPr>
+        <w:pStyle w:val="ListParagraph"/>
+        <w:numPr>
+          <w:ilvl w:val="0"/>
+          <w:numId w:val="12"/>
+        </w:numPr>
+        <w:tabs>
+          <w:tab w:val="left" w:pos="993"/>
+        </w:tabs>
+        <w:spacing w:after="0"/>
+        <w:ind w:right="-23"/>
+      </w:pPr>
+      <w:r>
+        <w:t>Can potentially upgrade motor control systems by considering life identification to adapt for varying loads</w:t>
+      </w:r>
+    </w:p>
+    <w:p>
+      <w:pPr>
         <w:tabs>
           <w:tab w:val="left" w:pos="993"/>
         </w:tabs>
@@ -4906,6 +5160,54 @@
     </w:p>
     <w:p>
       <w:pPr>
+        <w:pStyle w:val="ListParagraph"/>
+        <w:numPr>
+          <w:ilvl w:val="0"/>
+          <w:numId w:val="13"/>
+        </w:numPr>
+        <w:tabs>
+          <w:tab w:val="left" w:pos="993"/>
+        </w:tabs>
+        <w:spacing w:after="0"/>
+        <w:ind w:right="-23"/>
+      </w:pPr>
+      <w:r>
+        <w:t>The damping method proposed requires an identification process for resonances</w:t>
+      </w:r>
+    </w:p>
+    <w:p>
+      <w:pPr>
+        <w:pStyle w:val="ListParagraph"/>
+        <w:numPr>
+          <w:ilvl w:val="0"/>
+          <w:numId w:val="13"/>
+        </w:numPr>
+        <w:tabs>
+          <w:tab w:val="left" w:pos="993"/>
+        </w:tabs>
+        <w:spacing w:after="0"/>
+        <w:ind w:right="-23"/>
+      </w:pPr>
+      <w:r>
+        <w:t>Damping method is limited to applications with varying loads</w:t>
+      </w:r>
+    </w:p>
+    <w:p>
+      <w:pPr>
+        <w:pStyle w:val="ListParagraph"/>
+        <w:numPr>
+          <w:ilvl w:val="0"/>
+          <w:numId w:val="13"/>
+        </w:numPr>
+        <w:tabs>
+          <w:tab w:val="left" w:pos="993"/>
+        </w:tabs>
+        <w:spacing w:after="0"/>
+        <w:ind w:right="-23"/>
+      </w:pPr>
+    </w:p>
+    <w:p>
+      <w:pPr>
         <w:tabs>
           <w:tab w:val="left" w:pos="993"/>
         </w:tabs>
@@ -5291,6 +5593,7 @@
           <w:b/>
           <w:color w:val="FF0000"/>
         </w:rPr>
+        <w:lastRenderedPageBreak/>
         <w:t>Reference Number:</w:t>
       </w:r>
       <w:r>
@@ -8928,8 +9231,8 @@
 </file>
 
 <file path=word/numbering.xml><?xml version="1.0" encoding="utf-8"?>
-<w:numbering xmlns:wpc="http://schemas.microsoft.com/office/word/2010/wordprocessingCanvas" xmlns:cx="http://schemas.microsoft.com/office/drawing/2014/chartex" xmlns:cx1="http://schemas.microsoft.com/office/drawing/2015/9/8/chartex" xmlns:cx2="http://schemas.microsoft.com/office/drawing/2015/10/21/chartex" xmlns:cx3="http://schemas.microsoft.com/office/drawing/2016/5/9/chartex" xmlns:cx4="http://schemas.microsoft.com/office/drawing/2016/5/10/chartex" xmlns:cx5="http://schemas.microsoft.com/office/drawing/2016/5/11/chartex" xmlns:cx6="http://schemas.microsoft.com/office/drawing/2016/5/12/chartex" xmlns:cx7="http://schemas.microsoft.com/office/drawing/2016/5/13/chartex" xmlns:cx8="http://schemas.microsoft.com/office/drawing/2016/5/14/chartex" xmlns:mc="http://schemas.openxmlformats.org/markup-compatibility/2006" xmlns:aink="http://schemas.microsoft.com/office/drawing/2016/ink" xmlns:am3d="http://schemas.microsoft.com/office/drawing/2017/model3d" xmlns:o="urn:schemas-microsoft-com:office:office" xmlns:r="http://schemas.openxmlformats.org/officeDocument/2006/relationships" xmlns:m="http://schemas.openxmlformats.org/officeDocument/2006/math" xmlns:v="urn:schemas-microsoft-com:vml" xmlns:wp14="http://schemas.microsoft.com/office/word/2010/wordprocessingDrawing" xmlns:wp="http://schemas.openxmlformats.org/drawingml/2006/wordprocessingDrawing" xmlns:w10="urn:schemas-microsoft-com:office:word" xmlns:w="http://schemas.openxmlformats.org/wordprocessingml/2006/main" xmlns:w14="http://schemas.microsoft.com/office/word/2010/wordml" xmlns:w15="http://schemas.microsoft.com/office/word/2012/wordml" xmlns:w16cid="http://schemas.microsoft.com/office/word/2016/wordml/cid" xmlns:w16se="http://schemas.microsoft.com/office/word/2015/wordml/symex" xmlns:wpg="http://schemas.microsoft.com/office/word/2010/wordprocessingGroup" xmlns:wpi="http://schemas.microsoft.com/office/word/2010/wordprocessingInk" xmlns:wne="http://schemas.microsoft.com/office/word/2006/wordml" xmlns:wps="http://schemas.microsoft.com/office/word/2010/wordprocessingShape" mc:Ignorable="w14 w15 w16se w16cid wp14">
-  <w:abstractNum w:abstractNumId="0" w15:restartNumberingAfterBreak="0">
+<w:numbering xmlns:wpc="http://schemas.microsoft.com/office/word/2010/wordprocessingCanvas" xmlns:mo="http://schemas.microsoft.com/office/mac/office/2008/main" xmlns:mc="http://schemas.openxmlformats.org/markup-compatibility/2006" xmlns:mv="urn:schemas-microsoft-com:mac:vml" xmlns:o="urn:schemas-microsoft-com:office:office" xmlns:r="http://schemas.openxmlformats.org/officeDocument/2006/relationships" xmlns:m="http://schemas.openxmlformats.org/officeDocument/2006/math" xmlns:v="urn:schemas-microsoft-com:vml" xmlns:wp14="http://schemas.microsoft.com/office/word/2010/wordprocessingDrawing" xmlns:wp="http://schemas.openxmlformats.org/drawingml/2006/wordprocessingDrawing" xmlns:w10="urn:schemas-microsoft-com:office:word" xmlns:w="http://schemas.openxmlformats.org/wordprocessingml/2006/main" xmlns:w14="http://schemas.microsoft.com/office/word/2010/wordml" xmlns:wpg="http://schemas.microsoft.com/office/word/2010/wordprocessingGroup" xmlns:wpi="http://schemas.microsoft.com/office/word/2010/wordprocessingInk" xmlns:wne="http://schemas.microsoft.com/office/word/2006/wordml" xmlns:wps="http://schemas.microsoft.com/office/word/2010/wordprocessingShape" mc:Ignorable="w14 wp14">
+  <w:abstractNum w:abstractNumId="0">
     <w:nsid w:val="036B4973"/>
     <w:multiLevelType w:val="hybridMultilevel"/>
     <w:tmpl w:val="0D58689C"/>
@@ -9042,7 +9345,7 @@
       </w:rPr>
     </w:lvl>
   </w:abstractNum>
-  <w:abstractNum w:abstractNumId="1" w15:restartNumberingAfterBreak="0">
+  <w:abstractNum w:abstractNumId="1">
     <w:nsid w:val="08734F6B"/>
     <w:multiLevelType w:val="hybridMultilevel"/>
     <w:tmpl w:val="047A2AF4"/>
@@ -9155,7 +9458,7 @@
       </w:rPr>
     </w:lvl>
   </w:abstractNum>
-  <w:abstractNum w:abstractNumId="2" w15:restartNumberingAfterBreak="0">
+  <w:abstractNum w:abstractNumId="2">
     <w:nsid w:val="189F32B8"/>
     <w:multiLevelType w:val="hybridMultilevel"/>
     <w:tmpl w:val="052A6446"/>
@@ -9268,7 +9571,7 @@
       </w:rPr>
     </w:lvl>
   </w:abstractNum>
-  <w:abstractNum w:abstractNumId="3" w15:restartNumberingAfterBreak="0">
+  <w:abstractNum w:abstractNumId="3">
     <w:nsid w:val="20EF3214"/>
     <w:multiLevelType w:val="hybridMultilevel"/>
     <w:tmpl w:val="31EE04E4"/>
@@ -9380,7 +9683,120 @@
       </w:rPr>
     </w:lvl>
   </w:abstractNum>
-  <w:abstractNum w:abstractNumId="4" w15:restartNumberingAfterBreak="0">
+  <w:abstractNum w:abstractNumId="4">
+    <w:nsid w:val="21B00FDC"/>
+    <w:multiLevelType w:val="hybridMultilevel"/>
+    <w:tmpl w:val="22E4E44C"/>
+    <w:lvl w:ilvl="0" w:tplc="04090001">
+      <w:start w:val="1"/>
+      <w:numFmt w:val="bullet"/>
+      <w:lvlText w:val=""/>
+      <w:lvlJc w:val="left"/>
+      <w:pPr>
+        <w:ind w:left="153" w:hanging="360"/>
+      </w:pPr>
+      <w:rPr>
+        <w:rFonts w:ascii="Symbol" w:hAnsi="Symbol" w:hint="default"/>
+      </w:rPr>
+    </w:lvl>
+    <w:lvl w:ilvl="1" w:tplc="04090003" w:tentative="1">
+      <w:start w:val="1"/>
+      <w:numFmt w:val="bullet"/>
+      <w:lvlText w:val="o"/>
+      <w:lvlJc w:val="left"/>
+      <w:pPr>
+        <w:ind w:left="873" w:hanging="360"/>
+      </w:pPr>
+      <w:rPr>
+        <w:rFonts w:ascii="Courier New" w:hAnsi="Courier New" w:hint="default"/>
+      </w:rPr>
+    </w:lvl>
+    <w:lvl w:ilvl="2" w:tplc="04090005" w:tentative="1">
+      <w:start w:val="1"/>
+      <w:numFmt w:val="bullet"/>
+      <w:lvlText w:val=""/>
+      <w:lvlJc w:val="left"/>
+      <w:pPr>
+        <w:ind w:left="1593" w:hanging="360"/>
+      </w:pPr>
+      <w:rPr>
+        <w:rFonts w:ascii="Wingdings" w:hAnsi="Wingdings" w:hint="default"/>
+      </w:rPr>
+    </w:lvl>
+    <w:lvl w:ilvl="3" w:tplc="04090001" w:tentative="1">
+      <w:start w:val="1"/>
+      <w:numFmt w:val="bullet"/>
+      <w:lvlText w:val=""/>
+      <w:lvlJc w:val="left"/>
+      <w:pPr>
+        <w:ind w:left="2313" w:hanging="360"/>
+      </w:pPr>
+      <w:rPr>
+        <w:rFonts w:ascii="Symbol" w:hAnsi="Symbol" w:hint="default"/>
+      </w:rPr>
+    </w:lvl>
+    <w:lvl w:ilvl="4" w:tplc="04090003" w:tentative="1">
+      <w:start w:val="1"/>
+      <w:numFmt w:val="bullet"/>
+      <w:lvlText w:val="o"/>
+      <w:lvlJc w:val="left"/>
+      <w:pPr>
+        <w:ind w:left="3033" w:hanging="360"/>
+      </w:pPr>
+      <w:rPr>
+        <w:rFonts w:ascii="Courier New" w:hAnsi="Courier New" w:hint="default"/>
+      </w:rPr>
+    </w:lvl>
+    <w:lvl w:ilvl="5" w:tplc="04090005" w:tentative="1">
+      <w:start w:val="1"/>
+      <w:numFmt w:val="bullet"/>
+      <w:lvlText w:val=""/>
+      <w:lvlJc w:val="left"/>
+      <w:pPr>
+        <w:ind w:left="3753" w:hanging="360"/>
+      </w:pPr>
+      <w:rPr>
+        <w:rFonts w:ascii="Wingdings" w:hAnsi="Wingdings" w:hint="default"/>
+      </w:rPr>
+    </w:lvl>
+    <w:lvl w:ilvl="6" w:tplc="04090001" w:tentative="1">
+      <w:start w:val="1"/>
+      <w:numFmt w:val="bullet"/>
+      <w:lvlText w:val=""/>
+      <w:lvlJc w:val="left"/>
+      <w:pPr>
+        <w:ind w:left="4473" w:hanging="360"/>
+      </w:pPr>
+      <w:rPr>
+        <w:rFonts w:ascii="Symbol" w:hAnsi="Symbol" w:hint="default"/>
+      </w:rPr>
+    </w:lvl>
+    <w:lvl w:ilvl="7" w:tplc="04090003" w:tentative="1">
+      <w:start w:val="1"/>
+      <w:numFmt w:val="bullet"/>
+      <w:lvlText w:val="o"/>
+      <w:lvlJc w:val="left"/>
+      <w:pPr>
+        <w:ind w:left="5193" w:hanging="360"/>
+      </w:pPr>
+      <w:rPr>
+        <w:rFonts w:ascii="Courier New" w:hAnsi="Courier New" w:hint="default"/>
+      </w:rPr>
+    </w:lvl>
+    <w:lvl w:ilvl="8" w:tplc="04090005" w:tentative="1">
+      <w:start w:val="1"/>
+      <w:numFmt w:val="bullet"/>
+      <w:lvlText w:val=""/>
+      <w:lvlJc w:val="left"/>
+      <w:pPr>
+        <w:ind w:left="5913" w:hanging="360"/>
+      </w:pPr>
+      <w:rPr>
+        <w:rFonts w:ascii="Wingdings" w:hAnsi="Wingdings" w:hint="default"/>
+      </w:rPr>
+    </w:lvl>
+  </w:abstractNum>
+  <w:abstractNum w:abstractNumId="5">
     <w:nsid w:val="2647276A"/>
     <w:multiLevelType w:val="hybridMultilevel"/>
     <w:tmpl w:val="91C48A4A"/>
@@ -9493,7 +9909,7 @@
       </w:rPr>
     </w:lvl>
   </w:abstractNum>
-  <w:abstractNum w:abstractNumId="5" w15:restartNumberingAfterBreak="0">
+  <w:abstractNum w:abstractNumId="6">
     <w:nsid w:val="28FE5130"/>
     <w:multiLevelType w:val="hybridMultilevel"/>
     <w:tmpl w:val="DD24601A"/>
@@ -9606,7 +10022,7 @@
       </w:rPr>
     </w:lvl>
   </w:abstractNum>
-  <w:abstractNum w:abstractNumId="6" w15:restartNumberingAfterBreak="0">
+  <w:abstractNum w:abstractNumId="7">
     <w:nsid w:val="38001389"/>
     <w:multiLevelType w:val="hybridMultilevel"/>
     <w:tmpl w:val="5E729258"/>
@@ -9719,7 +10135,7 @@
       </w:rPr>
     </w:lvl>
   </w:abstractNum>
-  <w:abstractNum w:abstractNumId="7" w15:restartNumberingAfterBreak="0">
+  <w:abstractNum w:abstractNumId="8">
     <w:nsid w:val="461F45D8"/>
     <w:multiLevelType w:val="hybridMultilevel"/>
     <w:tmpl w:val="66F2B5EA"/>
@@ -9832,7 +10248,120 @@
       </w:rPr>
     </w:lvl>
   </w:abstractNum>
-  <w:abstractNum w:abstractNumId="8" w15:restartNumberingAfterBreak="0">
+  <w:abstractNum w:abstractNumId="9">
+    <w:nsid w:val="49126ABF"/>
+    <w:multiLevelType w:val="hybridMultilevel"/>
+    <w:tmpl w:val="FB0CB80E"/>
+    <w:lvl w:ilvl="0" w:tplc="04090001">
+      <w:start w:val="1"/>
+      <w:numFmt w:val="bullet"/>
+      <w:lvlText w:val=""/>
+      <w:lvlJc w:val="left"/>
+      <w:pPr>
+        <w:ind w:left="153" w:hanging="360"/>
+      </w:pPr>
+      <w:rPr>
+        <w:rFonts w:ascii="Symbol" w:hAnsi="Symbol" w:hint="default"/>
+      </w:rPr>
+    </w:lvl>
+    <w:lvl w:ilvl="1" w:tplc="04090003" w:tentative="1">
+      <w:start w:val="1"/>
+      <w:numFmt w:val="bullet"/>
+      <w:lvlText w:val="o"/>
+      <w:lvlJc w:val="left"/>
+      <w:pPr>
+        <w:ind w:left="873" w:hanging="360"/>
+      </w:pPr>
+      <w:rPr>
+        <w:rFonts w:ascii="Courier New" w:hAnsi="Courier New" w:hint="default"/>
+      </w:rPr>
+    </w:lvl>
+    <w:lvl w:ilvl="2" w:tplc="04090005" w:tentative="1">
+      <w:start w:val="1"/>
+      <w:numFmt w:val="bullet"/>
+      <w:lvlText w:val=""/>
+      <w:lvlJc w:val="left"/>
+      <w:pPr>
+        <w:ind w:left="1593" w:hanging="360"/>
+      </w:pPr>
+      <w:rPr>
+        <w:rFonts w:ascii="Wingdings" w:hAnsi="Wingdings" w:hint="default"/>
+      </w:rPr>
+    </w:lvl>
+    <w:lvl w:ilvl="3" w:tplc="04090001" w:tentative="1">
+      <w:start w:val="1"/>
+      <w:numFmt w:val="bullet"/>
+      <w:lvlText w:val=""/>
+      <w:lvlJc w:val="left"/>
+      <w:pPr>
+        <w:ind w:left="2313" w:hanging="360"/>
+      </w:pPr>
+      <w:rPr>
+        <w:rFonts w:ascii="Symbol" w:hAnsi="Symbol" w:hint="default"/>
+      </w:rPr>
+    </w:lvl>
+    <w:lvl w:ilvl="4" w:tplc="04090003" w:tentative="1">
+      <w:start w:val="1"/>
+      <w:numFmt w:val="bullet"/>
+      <w:lvlText w:val="o"/>
+      <w:lvlJc w:val="left"/>
+      <w:pPr>
+        <w:ind w:left="3033" w:hanging="360"/>
+      </w:pPr>
+      <w:rPr>
+        <w:rFonts w:ascii="Courier New" w:hAnsi="Courier New" w:hint="default"/>
+      </w:rPr>
+    </w:lvl>
+    <w:lvl w:ilvl="5" w:tplc="04090005" w:tentative="1">
+      <w:start w:val="1"/>
+      <w:numFmt w:val="bullet"/>
+      <w:lvlText w:val=""/>
+      <w:lvlJc w:val="left"/>
+      <w:pPr>
+        <w:ind w:left="3753" w:hanging="360"/>
+      </w:pPr>
+      <w:rPr>
+        <w:rFonts w:ascii="Wingdings" w:hAnsi="Wingdings" w:hint="default"/>
+      </w:rPr>
+    </w:lvl>
+    <w:lvl w:ilvl="6" w:tplc="04090001" w:tentative="1">
+      <w:start w:val="1"/>
+      <w:numFmt w:val="bullet"/>
+      <w:lvlText w:val=""/>
+      <w:lvlJc w:val="left"/>
+      <w:pPr>
+        <w:ind w:left="4473" w:hanging="360"/>
+      </w:pPr>
+      <w:rPr>
+        <w:rFonts w:ascii="Symbol" w:hAnsi="Symbol" w:hint="default"/>
+      </w:rPr>
+    </w:lvl>
+    <w:lvl w:ilvl="7" w:tplc="04090003" w:tentative="1">
+      <w:start w:val="1"/>
+      <w:numFmt w:val="bullet"/>
+      <w:lvlText w:val="o"/>
+      <w:lvlJc w:val="left"/>
+      <w:pPr>
+        <w:ind w:left="5193" w:hanging="360"/>
+      </w:pPr>
+      <w:rPr>
+        <w:rFonts w:ascii="Courier New" w:hAnsi="Courier New" w:hint="default"/>
+      </w:rPr>
+    </w:lvl>
+    <w:lvl w:ilvl="8" w:tplc="04090005" w:tentative="1">
+      <w:start w:val="1"/>
+      <w:numFmt w:val="bullet"/>
+      <w:lvlText w:val=""/>
+      <w:lvlJc w:val="left"/>
+      <w:pPr>
+        <w:ind w:left="5913" w:hanging="360"/>
+      </w:pPr>
+      <w:rPr>
+        <w:rFonts w:ascii="Wingdings" w:hAnsi="Wingdings" w:hint="default"/>
+      </w:rPr>
+    </w:lvl>
+  </w:abstractNum>
+  <w:abstractNum w:abstractNumId="10">
     <w:nsid w:val="5ED67EE8"/>
     <w:multiLevelType w:val="hybridMultilevel"/>
     <w:tmpl w:val="CAF84392"/>
@@ -9945,7 +10474,7 @@
       </w:rPr>
     </w:lvl>
   </w:abstractNum>
-  <w:abstractNum w:abstractNumId="9" w15:restartNumberingAfterBreak="0">
+  <w:abstractNum w:abstractNumId="11">
     <w:nsid w:val="5FD376FA"/>
     <w:multiLevelType w:val="hybridMultilevel"/>
     <w:tmpl w:val="AE50C934"/>
@@ -10058,7 +10587,7 @@
       </w:rPr>
     </w:lvl>
   </w:abstractNum>
-  <w:abstractNum w:abstractNumId="10" w15:restartNumberingAfterBreak="0">
+  <w:abstractNum w:abstractNumId="12">
     <w:nsid w:val="62C43634"/>
     <w:multiLevelType w:val="hybridMultilevel"/>
     <w:tmpl w:val="466CFFE0"/>
@@ -10175,7 +10704,7 @@
     <w:abstractNumId w:val="3"/>
   </w:num>
   <w:num w:numId="2">
-    <w:abstractNumId w:val="9"/>
+    <w:abstractNumId w:val="11"/>
   </w:num>
   <w:num w:numId="3">
     <w:abstractNumId w:val="2"/>
@@ -10184,31 +10713,37 @@
     <w:abstractNumId w:val="0"/>
   </w:num>
   <w:num w:numId="5">
+    <w:abstractNumId w:val="6"/>
+  </w:num>
+  <w:num w:numId="6">
+    <w:abstractNumId w:val="12"/>
+  </w:num>
+  <w:num w:numId="7">
+    <w:abstractNumId w:val="8"/>
+  </w:num>
+  <w:num w:numId="8">
+    <w:abstractNumId w:val="7"/>
+  </w:num>
+  <w:num w:numId="9">
     <w:abstractNumId w:val="5"/>
   </w:num>
-  <w:num w:numId="6">
+  <w:num w:numId="10">
     <w:abstractNumId w:val="10"/>
-  </w:num>
-  <w:num w:numId="7">
-    <w:abstractNumId w:val="7"/>
-  </w:num>
-  <w:num w:numId="8">
-    <w:abstractNumId w:val="6"/>
-  </w:num>
-  <w:num w:numId="9">
-    <w:abstractNumId w:val="4"/>
-  </w:num>
-  <w:num w:numId="10">
-    <w:abstractNumId w:val="8"/>
   </w:num>
   <w:num w:numId="11">
     <w:abstractNumId w:val="1"/>
+  </w:num>
+  <w:num w:numId="12">
+    <w:abstractNumId w:val="4"/>
+  </w:num>
+  <w:num w:numId="13">
+    <w:abstractNumId w:val="9"/>
   </w:num>
 </w:numbering>
 </file>
 
 <file path=word/styles.xml><?xml version="1.0" encoding="utf-8"?>
-<w:styles xmlns:mc="http://schemas.openxmlformats.org/markup-compatibility/2006" xmlns:r="http://schemas.openxmlformats.org/officeDocument/2006/relationships" xmlns:w="http://schemas.openxmlformats.org/wordprocessingml/2006/main" xmlns:w14="http://schemas.microsoft.com/office/word/2010/wordml" xmlns:w15="http://schemas.microsoft.com/office/word/2012/wordml" xmlns:w16cid="http://schemas.microsoft.com/office/word/2016/wordml/cid" xmlns:w16se="http://schemas.microsoft.com/office/word/2015/wordml/symex" mc:Ignorable="w14 w15 w16se w16cid">
+<w:styles xmlns:mc="http://schemas.openxmlformats.org/markup-compatibility/2006" xmlns:r="http://schemas.openxmlformats.org/officeDocument/2006/relationships" xmlns:w="http://schemas.openxmlformats.org/wordprocessingml/2006/main" xmlns:w14="http://schemas.microsoft.com/office/word/2010/wordml" mc:Ignorable="w14">
   <w:docDefaults>
     <w:rPrDefault>
       <w:rPr>
@@ -10224,377 +10759,363 @@
       </w:pPr>
     </w:pPrDefault>
   </w:docDefaults>
-  <w:latentStyles w:defLockedState="0" w:defUIPriority="99" w:defSemiHidden="0" w:defUnhideWhenUsed="0" w:defQFormat="0" w:count="375">
-    <w:lsdException w:name="Normal" w:uiPriority="0" w:qFormat="1"/>
-    <w:lsdException w:name="heading 1" w:uiPriority="9" w:qFormat="1"/>
-    <w:lsdException w:name="heading 2" w:semiHidden="1" w:uiPriority="9" w:unhideWhenUsed="1" w:qFormat="1"/>
-    <w:lsdException w:name="heading 3" w:semiHidden="1" w:uiPriority="9" w:unhideWhenUsed="1" w:qFormat="1"/>
-    <w:lsdException w:name="heading 4" w:semiHidden="1" w:uiPriority="9" w:unhideWhenUsed="1" w:qFormat="1"/>
-    <w:lsdException w:name="heading 5" w:semiHidden="1" w:uiPriority="9" w:unhideWhenUsed="1" w:qFormat="1"/>
-    <w:lsdException w:name="heading 6" w:semiHidden="1" w:uiPriority="9" w:unhideWhenUsed="1" w:qFormat="1"/>
-    <w:lsdException w:name="heading 7" w:semiHidden="1" w:uiPriority="9" w:unhideWhenUsed="1" w:qFormat="1"/>
-    <w:lsdException w:name="heading 8" w:semiHidden="1" w:uiPriority="9" w:unhideWhenUsed="1" w:qFormat="1"/>
-    <w:lsdException w:name="heading 9" w:semiHidden="1" w:uiPriority="9" w:unhideWhenUsed="1" w:qFormat="1"/>
-    <w:lsdException w:name="index 1" w:semiHidden="1" w:unhideWhenUsed="1"/>
-    <w:lsdException w:name="index 2" w:semiHidden="1" w:unhideWhenUsed="1"/>
-    <w:lsdException w:name="index 3" w:semiHidden="1" w:unhideWhenUsed="1"/>
-    <w:lsdException w:name="index 4" w:semiHidden="1" w:unhideWhenUsed="1"/>
-    <w:lsdException w:name="index 5" w:semiHidden="1" w:unhideWhenUsed="1"/>
-    <w:lsdException w:name="index 6" w:semiHidden="1" w:unhideWhenUsed="1"/>
-    <w:lsdException w:name="index 7" w:semiHidden="1" w:unhideWhenUsed="1"/>
-    <w:lsdException w:name="index 8" w:semiHidden="1" w:unhideWhenUsed="1"/>
-    <w:lsdException w:name="index 9" w:semiHidden="1" w:unhideWhenUsed="1"/>
-    <w:lsdException w:name="toc 1" w:semiHidden="1" w:uiPriority="39" w:unhideWhenUsed="1"/>
-    <w:lsdException w:name="toc 2" w:semiHidden="1" w:uiPriority="39" w:unhideWhenUsed="1"/>
-    <w:lsdException w:name="toc 3" w:semiHidden="1" w:uiPriority="39" w:unhideWhenUsed="1"/>
-    <w:lsdException w:name="toc 4" w:semiHidden="1" w:uiPriority="39" w:unhideWhenUsed="1"/>
-    <w:lsdException w:name="toc 5" w:semiHidden="1" w:uiPriority="39" w:unhideWhenUsed="1"/>
-    <w:lsdException w:name="toc 6" w:semiHidden="1" w:uiPriority="39" w:unhideWhenUsed="1"/>
-    <w:lsdException w:name="toc 7" w:semiHidden="1" w:uiPriority="39" w:unhideWhenUsed="1"/>
-    <w:lsdException w:name="toc 8" w:semiHidden="1" w:uiPriority="39" w:unhideWhenUsed="1"/>
-    <w:lsdException w:name="toc 9" w:semiHidden="1" w:uiPriority="39" w:unhideWhenUsed="1"/>
-    <w:lsdException w:name="Normal Indent" w:semiHidden="1" w:unhideWhenUsed="1"/>
-    <w:lsdException w:name="footnote text" w:semiHidden="1" w:unhideWhenUsed="1"/>
-    <w:lsdException w:name="annotation text" w:semiHidden="1" w:unhideWhenUsed="1"/>
-    <w:lsdException w:name="header" w:semiHidden="1" w:unhideWhenUsed="1"/>
-    <w:lsdException w:name="footer" w:semiHidden="1" w:unhideWhenUsed="1"/>
-    <w:lsdException w:name="index heading" w:semiHidden="1" w:unhideWhenUsed="1"/>
-    <w:lsdException w:name="caption" w:semiHidden="1" w:uiPriority="35" w:unhideWhenUsed="1" w:qFormat="1"/>
-    <w:lsdException w:name="table of figures" w:semiHidden="1" w:unhideWhenUsed="1"/>
-    <w:lsdException w:name="envelope address" w:semiHidden="1" w:unhideWhenUsed="1"/>
-    <w:lsdException w:name="envelope return" w:semiHidden="1" w:unhideWhenUsed="1"/>
-    <w:lsdException w:name="footnote reference" w:semiHidden="1" w:unhideWhenUsed="1"/>
-    <w:lsdException w:name="annotation reference" w:semiHidden="1" w:unhideWhenUsed="1"/>
-    <w:lsdException w:name="line number" w:semiHidden="1" w:unhideWhenUsed="1"/>
-    <w:lsdException w:name="page number" w:semiHidden="1" w:unhideWhenUsed="1"/>
-    <w:lsdException w:name="endnote reference" w:semiHidden="1" w:unhideWhenUsed="1"/>
-    <w:lsdException w:name="endnote text" w:semiHidden="1" w:unhideWhenUsed="1"/>
-    <w:lsdException w:name="table of authorities" w:semiHidden="1" w:unhideWhenUsed="1"/>
-    <w:lsdException w:name="macro" w:semiHidden="1" w:unhideWhenUsed="1"/>
-    <w:lsdException w:name="toa heading" w:semiHidden="1" w:unhideWhenUsed="1"/>
-    <w:lsdException w:name="List" w:semiHidden="1" w:unhideWhenUsed="1"/>
-    <w:lsdException w:name="List Bullet" w:semiHidden="1" w:unhideWhenUsed="1"/>
-    <w:lsdException w:name="List Number" w:semiHidden="1" w:unhideWhenUsed="1"/>
-    <w:lsdException w:name="List 2" w:semiHidden="1" w:unhideWhenUsed="1"/>
-    <w:lsdException w:name="List 3" w:semiHidden="1" w:unhideWhenUsed="1"/>
-    <w:lsdException w:name="List 4" w:semiHidden="1" w:unhideWhenUsed="1"/>
-    <w:lsdException w:name="List 5" w:semiHidden="1" w:unhideWhenUsed="1"/>
-    <w:lsdException w:name="List Bullet 2" w:semiHidden="1" w:unhideWhenUsed="1"/>
-    <w:lsdException w:name="List Bullet 3" w:semiHidden="1" w:unhideWhenUsed="1"/>
-    <w:lsdException w:name="List Bullet 4" w:semiHidden="1" w:unhideWhenUsed="1"/>
-    <w:lsdException w:name="List Bullet 5" w:semiHidden="1" w:unhideWhenUsed="1"/>
-    <w:lsdException w:name="List Number 2" w:semiHidden="1" w:unhideWhenUsed="1"/>
-    <w:lsdException w:name="List Number 3" w:semiHidden="1" w:unhideWhenUsed="1"/>
-    <w:lsdException w:name="List Number 4" w:semiHidden="1" w:unhideWhenUsed="1"/>
-    <w:lsdException w:name="List Number 5" w:semiHidden="1" w:unhideWhenUsed="1"/>
-    <w:lsdException w:name="Title" w:uiPriority="10" w:qFormat="1"/>
-    <w:lsdException w:name="Closing" w:semiHidden="1" w:unhideWhenUsed="1"/>
-    <w:lsdException w:name="Signature" w:semiHidden="1" w:unhideWhenUsed="1"/>
-    <w:lsdException w:name="Default Paragraph Font" w:semiHidden="1" w:uiPriority="1" w:unhideWhenUsed="1"/>
-    <w:lsdException w:name="Body Text" w:semiHidden="1" w:unhideWhenUsed="1"/>
-    <w:lsdException w:name="Body Text Indent" w:semiHidden="1" w:unhideWhenUsed="1"/>
-    <w:lsdException w:name="List Continue" w:semiHidden="1" w:unhideWhenUsed="1"/>
-    <w:lsdException w:name="List Continue 2" w:semiHidden="1" w:unhideWhenUsed="1"/>
-    <w:lsdException w:name="List Continue 3" w:semiHidden="1" w:unhideWhenUsed="1"/>
-    <w:lsdException w:name="List Continue 4" w:semiHidden="1" w:unhideWhenUsed="1"/>
-    <w:lsdException w:name="List Continue 5" w:semiHidden="1" w:unhideWhenUsed="1"/>
-    <w:lsdException w:name="Message Header" w:semiHidden="1" w:unhideWhenUsed="1"/>
-    <w:lsdException w:name="Subtitle" w:uiPriority="11" w:qFormat="1"/>
-    <w:lsdException w:name="Salutation" w:semiHidden="1" w:unhideWhenUsed="1"/>
-    <w:lsdException w:name="Date" w:semiHidden="1" w:unhideWhenUsed="1"/>
-    <w:lsdException w:name="Body Text First Indent" w:semiHidden="1" w:unhideWhenUsed="1"/>
-    <w:lsdException w:name="Body Text First Indent 2" w:semiHidden="1" w:unhideWhenUsed="1"/>
-    <w:lsdException w:name="Note Heading" w:semiHidden="1" w:unhideWhenUsed="1"/>
-    <w:lsdException w:name="Body Text 2" w:semiHidden="1" w:unhideWhenUsed="1"/>
-    <w:lsdException w:name="Body Text 3" w:semiHidden="1" w:unhideWhenUsed="1"/>
-    <w:lsdException w:name="Body Text Indent 2" w:semiHidden="1" w:unhideWhenUsed="1"/>
-    <w:lsdException w:name="Body Text Indent 3" w:semiHidden="1" w:unhideWhenUsed="1"/>
-    <w:lsdException w:name="Block Text" w:semiHidden="1" w:unhideWhenUsed="1"/>
-    <w:lsdException w:name="Hyperlink" w:semiHidden="1" w:unhideWhenUsed="1"/>
-    <w:lsdException w:name="FollowedHyperlink" w:semiHidden="1" w:unhideWhenUsed="1"/>
-    <w:lsdException w:name="Strong" w:uiPriority="22" w:qFormat="1"/>
-    <w:lsdException w:name="Emphasis" w:uiPriority="20" w:qFormat="1"/>
-    <w:lsdException w:name="Document Map" w:semiHidden="1" w:unhideWhenUsed="1"/>
-    <w:lsdException w:name="Plain Text" w:semiHidden="1" w:unhideWhenUsed="1"/>
-    <w:lsdException w:name="E-mail Signature" w:semiHidden="1" w:unhideWhenUsed="1"/>
-    <w:lsdException w:name="HTML Top of Form" w:semiHidden="1" w:unhideWhenUsed="1"/>
-    <w:lsdException w:name="HTML Bottom of Form" w:semiHidden="1" w:unhideWhenUsed="1"/>
-    <w:lsdException w:name="Normal (Web)" w:semiHidden="1" w:unhideWhenUsed="1"/>
-    <w:lsdException w:name="HTML Acronym" w:semiHidden="1" w:unhideWhenUsed="1"/>
-    <w:lsdException w:name="HTML Address" w:semiHidden="1" w:unhideWhenUsed="1"/>
-    <w:lsdException w:name="HTML Cite" w:semiHidden="1" w:unhideWhenUsed="1"/>
-    <w:lsdException w:name="HTML Code" w:semiHidden="1" w:unhideWhenUsed="1"/>
-    <w:lsdException w:name="HTML Definition" w:semiHidden="1" w:unhideWhenUsed="1"/>
-    <w:lsdException w:name="HTML Keyboard" w:semiHidden="1" w:unhideWhenUsed="1"/>
-    <w:lsdException w:name="HTML Preformatted" w:semiHidden="1" w:unhideWhenUsed="1"/>
-    <w:lsdException w:name="HTML Sample" w:semiHidden="1" w:unhideWhenUsed="1"/>
-    <w:lsdException w:name="HTML Typewriter" w:semiHidden="1" w:unhideWhenUsed="1"/>
-    <w:lsdException w:name="HTML Variable" w:semiHidden="1" w:unhideWhenUsed="1"/>
-    <w:lsdException w:name="Normal Table" w:semiHidden="1" w:unhideWhenUsed="1"/>
-    <w:lsdException w:name="annotation subject" w:semiHidden="1" w:unhideWhenUsed="1"/>
-    <w:lsdException w:name="No List" w:semiHidden="1" w:unhideWhenUsed="1"/>
-    <w:lsdException w:name="Outline List 1" w:semiHidden="1" w:unhideWhenUsed="1"/>
-    <w:lsdException w:name="Outline List 2" w:semiHidden="1" w:unhideWhenUsed="1"/>
-    <w:lsdException w:name="Outline List 3" w:semiHidden="1" w:unhideWhenUsed="1"/>
-    <w:lsdException w:name="Table Simple 1" w:semiHidden="1" w:unhideWhenUsed="1"/>
-    <w:lsdException w:name="Table Simple 2" w:semiHidden="1" w:unhideWhenUsed="1"/>
-    <w:lsdException w:name="Table Simple 3" w:semiHidden="1" w:unhideWhenUsed="1"/>
-    <w:lsdException w:name="Table Classic 1" w:semiHidden="1" w:unhideWhenUsed="1"/>
-    <w:lsdException w:name="Table Classic 2" w:semiHidden="1" w:unhideWhenUsed="1"/>
-    <w:lsdException w:name="Table Classic 3" w:semiHidden="1" w:unhideWhenUsed="1"/>
-    <w:lsdException w:name="Table Classic 4" w:semiHidden="1" w:unhideWhenUsed="1"/>
-    <w:lsdException w:name="Table Colorful 1" w:semiHidden="1" w:unhideWhenUsed="1"/>
-    <w:lsdException w:name="Table Colorful 2" w:semiHidden="1" w:unhideWhenUsed="1"/>
-    <w:lsdException w:name="Table Colorful 3" w:semiHidden="1" w:unhideWhenUsed="1"/>
-    <w:lsdException w:name="Table Columns 1" w:semiHidden="1" w:unhideWhenUsed="1"/>
-    <w:lsdException w:name="Table Columns 2" w:semiHidden="1" w:unhideWhenUsed="1"/>
-    <w:lsdException w:name="Table Columns 3" w:semiHidden="1" w:unhideWhenUsed="1"/>
-    <w:lsdException w:name="Table Columns 4" w:semiHidden="1" w:unhideWhenUsed="1"/>
-    <w:lsdException w:name="Table Columns 5" w:semiHidden="1" w:unhideWhenUsed="1"/>
-    <w:lsdException w:name="Table Grid 1" w:semiHidden="1" w:unhideWhenUsed="1"/>
-    <w:lsdException w:name="Table Grid 2" w:semiHidden="1" w:unhideWhenUsed="1"/>
-    <w:lsdException w:name="Table Grid 3" w:semiHidden="1" w:unhideWhenUsed="1"/>
-    <w:lsdException w:name="Table Grid 4" w:semiHidden="1" w:unhideWhenUsed="1"/>
-    <w:lsdException w:name="Table Grid 5" w:semiHidden="1" w:unhideWhenUsed="1"/>
-    <w:lsdException w:name="Table Grid 6" w:semiHidden="1" w:unhideWhenUsed="1"/>
-    <w:lsdException w:name="Table Grid 7" w:semiHidden="1" w:unhideWhenUsed="1"/>
-    <w:lsdException w:name="Table Grid 8" w:semiHidden="1" w:unhideWhenUsed="1"/>
-    <w:lsdException w:name="Table List 1" w:semiHidden="1" w:unhideWhenUsed="1"/>
-    <w:lsdException w:name="Table List 2" w:semiHidden="1" w:unhideWhenUsed="1"/>
-    <w:lsdException w:name="Table List 3" w:semiHidden="1" w:unhideWhenUsed="1"/>
-    <w:lsdException w:name="Table List 4" w:semiHidden="1" w:unhideWhenUsed="1"/>
-    <w:lsdException w:name="Table List 5" w:semiHidden="1" w:unhideWhenUsed="1"/>
-    <w:lsdException w:name="Table List 6" w:semiHidden="1" w:unhideWhenUsed="1"/>
-    <w:lsdException w:name="Table List 7" w:semiHidden="1" w:unhideWhenUsed="1"/>
-    <w:lsdException w:name="Table List 8" w:semiHidden="1" w:unhideWhenUsed="1"/>
-    <w:lsdException w:name="Table 3D effects 1" w:semiHidden="1" w:unhideWhenUsed="1"/>
-    <w:lsdException w:name="Table 3D effects 2" w:semiHidden="1" w:unhideWhenUsed="1"/>
-    <w:lsdException w:name="Table 3D effects 3" w:semiHidden="1" w:unhideWhenUsed="1"/>
-    <w:lsdException w:name="Table Contemporary" w:semiHidden="1" w:unhideWhenUsed="1"/>
-    <w:lsdException w:name="Table Elegant" w:semiHidden="1" w:unhideWhenUsed="1"/>
-    <w:lsdException w:name="Table Professional" w:semiHidden="1" w:unhideWhenUsed="1"/>
-    <w:lsdException w:name="Table Subtle 1" w:semiHidden="1" w:unhideWhenUsed="1"/>
-    <w:lsdException w:name="Table Subtle 2" w:semiHidden="1" w:unhideWhenUsed="1"/>
-    <w:lsdException w:name="Table Web 1" w:semiHidden="1" w:unhideWhenUsed="1"/>
-    <w:lsdException w:name="Table Web 2" w:semiHidden="1" w:unhideWhenUsed="1"/>
-    <w:lsdException w:name="Table Web 3" w:semiHidden="1" w:unhideWhenUsed="1"/>
-    <w:lsdException w:name="Balloon Text" w:semiHidden="1" w:unhideWhenUsed="1"/>
-    <w:lsdException w:name="Table Grid" w:uiPriority="59"/>
-    <w:lsdException w:name="Table Theme" w:semiHidden="1" w:unhideWhenUsed="1"/>
-    <w:lsdException w:name="Placeholder Text" w:semiHidden="1"/>
-    <w:lsdException w:name="No Spacing" w:uiPriority="1" w:qFormat="1"/>
-    <w:lsdException w:name="Light Shading" w:uiPriority="60"/>
-    <w:lsdException w:name="Light List" w:uiPriority="61"/>
-    <w:lsdException w:name="Light Grid" w:uiPriority="62"/>
-    <w:lsdException w:name="Medium Shading 1" w:uiPriority="63"/>
-    <w:lsdException w:name="Medium Shading 2" w:uiPriority="64"/>
-    <w:lsdException w:name="Medium List 1" w:uiPriority="65"/>
-    <w:lsdException w:name="Medium List 2" w:uiPriority="66"/>
-    <w:lsdException w:name="Medium Grid 1" w:uiPriority="67"/>
-    <w:lsdException w:name="Medium Grid 2" w:uiPriority="68"/>
-    <w:lsdException w:name="Medium Grid 3" w:uiPriority="69"/>
-    <w:lsdException w:name="Dark List" w:uiPriority="70"/>
-    <w:lsdException w:name="Colorful Shading" w:uiPriority="71"/>
-    <w:lsdException w:name="Colorful List" w:uiPriority="72"/>
-    <w:lsdException w:name="Colorful Grid" w:uiPriority="73"/>
-    <w:lsdException w:name="Light Shading Accent 1" w:uiPriority="60"/>
-    <w:lsdException w:name="Light List Accent 1" w:uiPriority="61"/>
-    <w:lsdException w:name="Light Grid Accent 1" w:uiPriority="62"/>
-    <w:lsdException w:name="Medium Shading 1 Accent 1" w:uiPriority="63"/>
-    <w:lsdException w:name="Medium Shading 2 Accent 1" w:uiPriority="64"/>
-    <w:lsdException w:name="Medium List 1 Accent 1" w:uiPriority="65"/>
-    <w:lsdException w:name="Revision" w:semiHidden="1"/>
-    <w:lsdException w:name="List Paragraph" w:uiPriority="34" w:qFormat="1"/>
-    <w:lsdException w:name="Quote" w:uiPriority="29" w:qFormat="1"/>
-    <w:lsdException w:name="Intense Quote" w:uiPriority="30" w:qFormat="1"/>
-    <w:lsdException w:name="Medium List 2 Accent 1" w:uiPriority="66"/>
-    <w:lsdException w:name="Medium Grid 1 Accent 1" w:uiPriority="67"/>
-    <w:lsdException w:name="Medium Grid 2 Accent 1" w:uiPriority="68"/>
-    <w:lsdException w:name="Medium Grid 3 Accent 1" w:uiPriority="69"/>
-    <w:lsdException w:name="Dark List Accent 1" w:uiPriority="70"/>
-    <w:lsdException w:name="Colorful Shading Accent 1" w:uiPriority="71"/>
-    <w:lsdException w:name="Colorful List Accent 1" w:uiPriority="72"/>
-    <w:lsdException w:name="Colorful Grid Accent 1" w:uiPriority="73"/>
-    <w:lsdException w:name="Light Shading Accent 2" w:uiPriority="60"/>
-    <w:lsdException w:name="Light List Accent 2" w:uiPriority="61"/>
-    <w:lsdException w:name="Light Grid Accent 2" w:uiPriority="62"/>
-    <w:lsdException w:name="Medium Shading 1 Accent 2" w:uiPriority="63"/>
-    <w:lsdException w:name="Medium Shading 2 Accent 2" w:uiPriority="64"/>
-    <w:lsdException w:name="Medium List 1 Accent 2" w:uiPriority="65"/>
-    <w:lsdException w:name="Medium List 2 Accent 2" w:uiPriority="66"/>
-    <w:lsdException w:name="Medium Grid 1 Accent 2" w:uiPriority="67"/>
-    <w:lsdException w:name="Medium Grid 2 Accent 2" w:uiPriority="68"/>
-    <w:lsdException w:name="Medium Grid 3 Accent 2" w:uiPriority="69"/>
-    <w:lsdException w:name="Dark List Accent 2" w:uiPriority="70"/>
-    <w:lsdException w:name="Colorful Shading Accent 2" w:uiPriority="71"/>
-    <w:lsdException w:name="Colorful List Accent 2" w:uiPriority="72"/>
-    <w:lsdException w:name="Colorful Grid Accent 2" w:uiPriority="73"/>
-    <w:lsdException w:name="Light Shading Accent 3" w:uiPriority="60"/>
-    <w:lsdException w:name="Light List Accent 3" w:uiPriority="61"/>
-    <w:lsdException w:name="Light Grid Accent 3" w:uiPriority="62"/>
-    <w:lsdException w:name="Medium Shading 1 Accent 3" w:uiPriority="63"/>
-    <w:lsdException w:name="Medium Shading 2 Accent 3" w:uiPriority="64"/>
-    <w:lsdException w:name="Medium List 1 Accent 3" w:uiPriority="65"/>
-    <w:lsdException w:name="Medium List 2 Accent 3" w:uiPriority="66"/>
-    <w:lsdException w:name="Medium Grid 1 Accent 3" w:uiPriority="67"/>
-    <w:lsdException w:name="Medium Grid 2 Accent 3" w:uiPriority="68"/>
-    <w:lsdException w:name="Medium Grid 3 Accent 3" w:uiPriority="69"/>
-    <w:lsdException w:name="Dark List Accent 3" w:uiPriority="70"/>
-    <w:lsdException w:name="Colorful Shading Accent 3" w:uiPriority="71"/>
-    <w:lsdException w:name="Colorful List Accent 3" w:uiPriority="72"/>
-    <w:lsdException w:name="Colorful Grid Accent 3" w:uiPriority="73"/>
-    <w:lsdException w:name="Light Shading Accent 4" w:uiPriority="60"/>
-    <w:lsdException w:name="Light List Accent 4" w:uiPriority="61"/>
-    <w:lsdException w:name="Light Grid Accent 4" w:uiPriority="62"/>
-    <w:lsdException w:name="Medium Shading 1 Accent 4" w:uiPriority="63"/>
-    <w:lsdException w:name="Medium Shading 2 Accent 4" w:uiPriority="64"/>
-    <w:lsdException w:name="Medium List 1 Accent 4" w:uiPriority="65"/>
-    <w:lsdException w:name="Medium List 2 Accent 4" w:uiPriority="66"/>
-    <w:lsdException w:name="Medium Grid 1 Accent 4" w:uiPriority="67"/>
-    <w:lsdException w:name="Medium Grid 2 Accent 4" w:uiPriority="68"/>
-    <w:lsdException w:name="Medium Grid 3 Accent 4" w:uiPriority="69"/>
-    <w:lsdException w:name="Dark List Accent 4" w:uiPriority="70"/>
-    <w:lsdException w:name="Colorful Shading Accent 4" w:uiPriority="71"/>
-    <w:lsdException w:name="Colorful List Accent 4" w:uiPriority="72"/>
-    <w:lsdException w:name="Colorful Grid Accent 4" w:uiPriority="73"/>
-    <w:lsdException w:name="Light Shading Accent 5" w:uiPriority="60"/>
-    <w:lsdException w:name="Light List Accent 5" w:uiPriority="61"/>
-    <w:lsdException w:name="Light Grid Accent 5" w:uiPriority="62"/>
-    <w:lsdException w:name="Medium Shading 1 Accent 5" w:uiPriority="63"/>
-    <w:lsdException w:name="Medium Shading 2 Accent 5" w:uiPriority="64"/>
-    <w:lsdException w:name="Medium List 1 Accent 5" w:uiPriority="65"/>
-    <w:lsdException w:name="Medium List 2 Accent 5" w:uiPriority="66"/>
-    <w:lsdException w:name="Medium Grid 1 Accent 5" w:uiPriority="67"/>
-    <w:lsdException w:name="Medium Grid 2 Accent 5" w:uiPriority="68"/>
-    <w:lsdException w:name="Medium Grid 3 Accent 5" w:uiPriority="69"/>
-    <w:lsdException w:name="Dark List Accent 5" w:uiPriority="70"/>
-    <w:lsdException w:name="Colorful Shading Accent 5" w:uiPriority="71"/>
-    <w:lsdException w:name="Colorful List Accent 5" w:uiPriority="72"/>
-    <w:lsdException w:name="Colorful Grid Accent 5" w:uiPriority="73"/>
-    <w:lsdException w:name="Light Shading Accent 6" w:uiPriority="60"/>
-    <w:lsdException w:name="Light List Accent 6" w:uiPriority="61"/>
-    <w:lsdException w:name="Light Grid Accent 6" w:uiPriority="62"/>
-    <w:lsdException w:name="Medium Shading 1 Accent 6" w:uiPriority="63"/>
-    <w:lsdException w:name="Medium Shading 2 Accent 6" w:uiPriority="64"/>
-    <w:lsdException w:name="Medium List 1 Accent 6" w:uiPriority="65"/>
-    <w:lsdException w:name="Medium List 2 Accent 6" w:uiPriority="66"/>
-    <w:lsdException w:name="Medium Grid 1 Accent 6" w:uiPriority="67"/>
-    <w:lsdException w:name="Medium Grid 2 Accent 6" w:uiPriority="68"/>
-    <w:lsdException w:name="Medium Grid 3 Accent 6" w:uiPriority="69"/>
-    <w:lsdException w:name="Dark List Accent 6" w:uiPriority="70"/>
-    <w:lsdException w:name="Colorful Shading Accent 6" w:uiPriority="71"/>
-    <w:lsdException w:name="Colorful List Accent 6" w:uiPriority="72"/>
-    <w:lsdException w:name="Colorful Grid Accent 6" w:uiPriority="73"/>
-    <w:lsdException w:name="Subtle Emphasis" w:uiPriority="19" w:qFormat="1"/>
-    <w:lsdException w:name="Intense Emphasis" w:uiPriority="21" w:qFormat="1"/>
-    <w:lsdException w:name="Subtle Reference" w:uiPriority="31" w:qFormat="1"/>
-    <w:lsdException w:name="Intense Reference" w:uiPriority="32" w:qFormat="1"/>
-    <w:lsdException w:name="Book Title" w:uiPriority="33" w:qFormat="1"/>
-    <w:lsdException w:name="Bibliography" w:semiHidden="1" w:uiPriority="37" w:unhideWhenUsed="1"/>
-    <w:lsdException w:name="TOC Heading" w:semiHidden="1" w:uiPriority="39" w:unhideWhenUsed="1" w:qFormat="1"/>
-    <w:lsdException w:name="Grid Table Light" w:semiHidden="1" w:unhideWhenUsed="1"/>
-    <w:lsdException w:name="Grid Table 1 Light" w:semiHidden="1" w:unhideWhenUsed="1"/>
-    <w:lsdException w:name="Grid Table 2" w:semiHidden="1" w:unhideWhenUsed="1"/>
-    <w:lsdException w:name="Grid Table 3" w:semiHidden="1" w:unhideWhenUsed="1"/>
-    <w:lsdException w:name="Grid Table 4" w:uiPriority="49"/>
-    <w:lsdException w:name="Grid Table 5 Dark" w:uiPriority="50"/>
-    <w:lsdException w:name="Grid Table 6 Colorful" w:uiPriority="51"/>
-    <w:lsdException w:name="Grid Table 7 Colorful" w:uiPriority="52"/>
-    <w:lsdException w:name="Grid Table 1 Light Accent 1" w:uiPriority="46"/>
-    <w:lsdException w:name="Grid Table 2 Accent 1" w:uiPriority="47"/>
-    <w:lsdException w:name="Grid Table 3 Accent 1" w:uiPriority="48"/>
-    <w:lsdException w:name="Grid Table 4 Accent 1" w:uiPriority="49"/>
-    <w:lsdException w:name="Grid Table 5 Dark Accent 1" w:uiPriority="50"/>
-    <w:lsdException w:name="Grid Table 6 Colorful Accent 1" w:uiPriority="51"/>
-    <w:lsdException w:name="Grid Table 7 Colorful Accent 1" w:uiPriority="52"/>
-    <w:lsdException w:name="Grid Table 1 Light Accent 2" w:uiPriority="46"/>
-    <w:lsdException w:name="Grid Table 2 Accent 2" w:uiPriority="47"/>
-    <w:lsdException w:name="Grid Table 3 Accent 2" w:uiPriority="48"/>
-    <w:lsdException w:name="Grid Table 4 Accent 2" w:uiPriority="49"/>
-    <w:lsdException w:name="Grid Table 5 Dark Accent 2" w:uiPriority="50"/>
-    <w:lsdException w:name="Grid Table 6 Colorful Accent 2" w:uiPriority="51"/>
-    <w:lsdException w:name="Grid Table 7 Colorful Accent 2" w:uiPriority="52"/>
-    <w:lsdException w:name="Grid Table 1 Light Accent 3" w:uiPriority="46"/>
-    <w:lsdException w:name="Grid Table 2 Accent 3" w:uiPriority="47"/>
-    <w:lsdException w:name="Grid Table 3 Accent 3" w:uiPriority="48"/>
-    <w:lsdException w:name="Grid Table 4 Accent 3" w:uiPriority="49"/>
-    <w:lsdException w:name="Grid Table 5 Dark Accent 3" w:uiPriority="50"/>
-    <w:lsdException w:name="Grid Table 6 Colorful Accent 3" w:uiPriority="51"/>
-    <w:lsdException w:name="Grid Table 7 Colorful Accent 3" w:uiPriority="52"/>
-    <w:lsdException w:name="Grid Table 1 Light Accent 4" w:uiPriority="46"/>
-    <w:lsdException w:name="Grid Table 2 Accent 4" w:uiPriority="47"/>
-    <w:lsdException w:name="Grid Table 3 Accent 4" w:uiPriority="48"/>
-    <w:lsdException w:name="Grid Table 4 Accent 4" w:uiPriority="49"/>
-    <w:lsdException w:name="Grid Table 5 Dark Accent 4" w:uiPriority="50"/>
-    <w:lsdException w:name="Grid Table 6 Colorful Accent 4" w:uiPriority="51"/>
-    <w:lsdException w:name="Grid Table 7 Colorful Accent 4" w:uiPriority="52"/>
-    <w:lsdException w:name="Grid Table 1 Light Accent 5" w:uiPriority="46"/>
-    <w:lsdException w:name="Grid Table 2 Accent 5" w:uiPriority="47"/>
-    <w:lsdException w:name="Grid Table 3 Accent 5" w:uiPriority="48"/>
-    <w:lsdException w:name="Grid Table 4 Accent 5" w:uiPriority="49"/>
-    <w:lsdException w:name="Grid Table 5 Dark Accent 5" w:uiPriority="50"/>
-    <w:lsdException w:name="Grid Table 6 Colorful Accent 5" w:uiPriority="51"/>
-    <w:lsdException w:name="Grid Table 7 Colorful Accent 5" w:uiPriority="52"/>
-    <w:lsdException w:name="Grid Table 1 Light Accent 6" w:uiPriority="46"/>
-    <w:lsdException w:name="Grid Table 2 Accent 6" w:uiPriority="47"/>
-    <w:lsdException w:name="Grid Table 3 Accent 6" w:uiPriority="48"/>
-    <w:lsdException w:name="Grid Table 4 Accent 6" w:uiPriority="49"/>
-    <w:lsdException w:name="Grid Table 5 Dark Accent 6" w:uiPriority="50"/>
-    <w:lsdException w:name="Grid Table 6 Colorful Accent 6" w:uiPriority="51"/>
-    <w:lsdException w:name="Grid Table 7 Colorful Accent 6" w:uiPriority="52"/>
-    <w:lsdException w:name="List Table 1 Light" w:uiPriority="46"/>
-    <w:lsdException w:name="List Table 2" w:uiPriority="47"/>
-    <w:lsdException w:name="List Table 3" w:uiPriority="48"/>
-    <w:lsdException w:name="List Table 4" w:uiPriority="49"/>
-    <w:lsdException w:name="List Table 5 Dark" w:uiPriority="50"/>
-    <w:lsdException w:name="List Table 6 Colorful" w:uiPriority="51"/>
-    <w:lsdException w:name="List Table 7 Colorful" w:uiPriority="52"/>
-    <w:lsdException w:name="List Table 1 Light Accent 1" w:uiPriority="46"/>
-    <w:lsdException w:name="List Table 2 Accent 1" w:uiPriority="47"/>
-    <w:lsdException w:name="List Table 3 Accent 1" w:uiPriority="48"/>
-    <w:lsdException w:name="List Table 4 Accent 1" w:uiPriority="49"/>
-    <w:lsdException w:name="List Table 5 Dark Accent 1" w:uiPriority="50"/>
-    <w:lsdException w:name="List Table 6 Colorful Accent 1" w:uiPriority="51"/>
-    <w:lsdException w:name="List Table 7 Colorful Accent 1" w:uiPriority="52"/>
-    <w:lsdException w:name="List Table 1 Light Accent 2" w:uiPriority="46"/>
-    <w:lsdException w:name="List Table 2 Accent 2" w:uiPriority="47"/>
-    <w:lsdException w:name="List Table 3 Accent 2" w:uiPriority="48"/>
-    <w:lsdException w:name="List Table 4 Accent 2" w:uiPriority="49"/>
-    <w:lsdException w:name="List Table 5 Dark Accent 2" w:uiPriority="50"/>
-    <w:lsdException w:name="List Table 6 Colorful Accent 2" w:uiPriority="51"/>
-    <w:lsdException w:name="List Table 7 Colorful Accent 2" w:uiPriority="52"/>
-    <w:lsdException w:name="List Table 1 Light Accent 3" w:uiPriority="46"/>
-    <w:lsdException w:name="List Table 2 Accent 3" w:uiPriority="47"/>
-    <w:lsdException w:name="List Table 3 Accent 3" w:uiPriority="48"/>
-    <w:lsdException w:name="List Table 4 Accent 3" w:uiPriority="49"/>
-    <w:lsdException w:name="List Table 5 Dark Accent 3" w:uiPriority="50"/>
-    <w:lsdException w:name="List Table 6 Colorful Accent 3" w:uiPriority="51"/>
-    <w:lsdException w:name="List Table 7 Colorful Accent 3" w:uiPriority="52"/>
-    <w:lsdException w:name="List Table 1 Light Accent 4" w:uiPriority="46"/>
-    <w:lsdException w:name="List Table 2 Accent 4" w:uiPriority="47"/>
-    <w:lsdException w:name="List Table 3 Accent 4" w:uiPriority="48"/>
-    <w:lsdException w:name="List Table 4 Accent 4" w:uiPriority="49"/>
-    <w:lsdException w:name="List Table 5 Dark Accent 4" w:uiPriority="50"/>
-    <w:lsdException w:name="List Table 6 Colorful Accent 4" w:uiPriority="51"/>
-    <w:lsdException w:name="List Table 7 Colorful Accent 4" w:uiPriority="52"/>
-    <w:lsdException w:name="List Table 1 Light Accent 5" w:uiPriority="46"/>
-    <w:lsdException w:name="List Table 2 Accent 5" w:uiPriority="47"/>
-    <w:lsdException w:name="List Table 3 Accent 5" w:uiPriority="48"/>
-    <w:lsdException w:name="List Table 4 Accent 5" w:uiPriority="49"/>
-    <w:lsdException w:name="List Table 5 Dark Accent 5" w:uiPriority="50"/>
-    <w:lsdException w:name="List Table 6 Colorful Accent 5" w:uiPriority="51"/>
-    <w:lsdException w:name="List Table 7 Colorful Accent 5" w:uiPriority="52"/>
-    <w:lsdException w:name="List Table 1 Light Accent 6" w:uiPriority="46"/>
-    <w:lsdException w:name="List Table 2 Accent 6" w:uiPriority="47"/>
-    <w:lsdException w:name="List Table 3 Accent 6" w:uiPriority="48"/>
-    <w:lsdException w:name="List Table 4 Accent 6" w:uiPriority="49"/>
-    <w:lsdException w:name="List Table 5 Dark Accent 6" w:uiPriority="50"/>
-    <w:lsdException w:name="List Table 6 Colorful Accent 6" w:uiPriority="51"/>
-    <w:lsdException w:name="List Table 7 Colorful Accent 6" w:uiPriority="52"/>
-    <w:lsdException w:name="Mention" w:semiHidden="1" w:unhideWhenUsed="1"/>
-    <w:lsdException w:name="Smart Hyperlink" w:semiHidden="1" w:unhideWhenUsed="1"/>
-    <w:lsdException w:name="Hashtag" w:semiHidden="1" w:unhideWhenUsed="1"/>
-    <w:lsdException w:name="Unresolved Mention" w:semiHidden="1" w:unhideWhenUsed="1"/>
+  <w:latentStyles w:defLockedState="0" w:defUIPriority="99" w:defSemiHidden="1" w:defUnhideWhenUsed="1" w:defQFormat="0" w:count="276">
+    <w:lsdException w:name="Normal" w:semiHidden="0" w:uiPriority="0" w:unhideWhenUsed="0" w:qFormat="1"/>
+    <w:lsdException w:name="heading 1" w:semiHidden="0" w:uiPriority="9" w:unhideWhenUsed="0" w:qFormat="1"/>
+    <w:lsdException w:name="heading 2" w:uiPriority="9" w:qFormat="1"/>
+    <w:lsdException w:name="heading 3" w:uiPriority="9" w:qFormat="1"/>
+    <w:lsdException w:name="heading 4" w:uiPriority="9" w:qFormat="1"/>
+    <w:lsdException w:name="heading 5" w:uiPriority="9" w:qFormat="1"/>
+    <w:lsdException w:name="heading 6" w:uiPriority="9" w:qFormat="1"/>
+    <w:lsdException w:name="heading 7" w:uiPriority="9" w:qFormat="1"/>
+    <w:lsdException w:name="heading 8" w:uiPriority="9" w:qFormat="1"/>
+    <w:lsdException w:name="heading 9" w:uiPriority="9" w:qFormat="1"/>
+    <w:lsdException w:name="toc 1" w:uiPriority="39"/>
+    <w:lsdException w:name="toc 2" w:uiPriority="39"/>
+    <w:lsdException w:name="toc 3" w:uiPriority="39"/>
+    <w:lsdException w:name="toc 4" w:uiPriority="39"/>
+    <w:lsdException w:name="toc 5" w:uiPriority="39"/>
+    <w:lsdException w:name="toc 6" w:uiPriority="39"/>
+    <w:lsdException w:name="toc 7" w:uiPriority="39"/>
+    <w:lsdException w:name="toc 8" w:uiPriority="39"/>
+    <w:lsdException w:name="toc 9" w:uiPriority="39"/>
+    <w:lsdException w:name="caption" w:uiPriority="35" w:qFormat="1"/>
+    <w:lsdException w:name="Title" w:semiHidden="0" w:uiPriority="10" w:unhideWhenUsed="0" w:qFormat="1"/>
+    <w:lsdException w:name="Default Paragraph Font" w:uiPriority="1"/>
+    <w:lsdException w:name="Subtitle" w:semiHidden="0" w:uiPriority="11" w:unhideWhenUsed="0" w:qFormat="1"/>
+    <w:lsdException w:name="Strong" w:semiHidden="0" w:uiPriority="22" w:unhideWhenUsed="0" w:qFormat="1"/>
+    <w:lsdException w:name="Emphasis" w:semiHidden="0" w:uiPriority="20" w:unhideWhenUsed="0" w:qFormat="1"/>
+    <w:lsdException w:name="Table Grid" w:semiHidden="0" w:uiPriority="59" w:unhideWhenUsed="0"/>
+    <w:lsdException w:name="Note Level 1" w:semiHidden="0" w:unhideWhenUsed="0"/>
+    <w:lsdException w:name="Note Level 2" w:semiHidden="0" w:unhideWhenUsed="0"/>
+    <w:lsdException w:name="Note Level 3" w:semiHidden="0" w:unhideWhenUsed="0"/>
+    <w:lsdException w:name="Note Level 4" w:semiHidden="0" w:unhideWhenUsed="0"/>
+    <w:lsdException w:name="Note Level 5" w:semiHidden="0" w:unhideWhenUsed="0"/>
+    <w:lsdException w:name="Note Level 6" w:semiHidden="0" w:unhideWhenUsed="0"/>
+    <w:lsdException w:name="Note Level 7" w:semiHidden="0" w:unhideWhenUsed="0"/>
+    <w:lsdException w:name="Note Level 8" w:semiHidden="0" w:unhideWhenUsed="0"/>
+    <w:lsdException w:name="Note Level 9" w:semiHidden="0" w:unhideWhenUsed="0"/>
+    <w:lsdException w:name="Placeholder Text" w:unhideWhenUsed="0"/>
+    <w:lsdException w:name="No Spacing" w:semiHidden="0" w:uiPriority="1" w:unhideWhenUsed="0" w:qFormat="1"/>
+    <w:lsdException w:name="Light Shading" w:semiHidden="0" w:uiPriority="60" w:unhideWhenUsed="0"/>
+    <w:lsdException w:name="Light List" w:semiHidden="0" w:uiPriority="61" w:unhideWhenUsed="0"/>
+    <w:lsdException w:name="Light Grid" w:semiHidden="0" w:uiPriority="62" w:unhideWhenUsed="0"/>
+    <w:lsdException w:name="Medium Shading 1" w:semiHidden="0" w:uiPriority="63" w:unhideWhenUsed="0"/>
+    <w:lsdException w:name="Medium Shading 2" w:semiHidden="0" w:uiPriority="64" w:unhideWhenUsed="0"/>
+    <w:lsdException w:name="Medium List 1" w:semiHidden="0" w:uiPriority="65" w:unhideWhenUsed="0"/>
+    <w:lsdException w:name="Medium List 2" w:semiHidden="0" w:uiPriority="66" w:unhideWhenUsed="0"/>
+    <w:lsdException w:name="Medium Grid 1" w:semiHidden="0" w:uiPriority="67" w:unhideWhenUsed="0"/>
+    <w:lsdException w:name="Medium Grid 2" w:semiHidden="0" w:uiPriority="68" w:unhideWhenUsed="0"/>
+    <w:lsdException w:name="Medium Grid 3" w:semiHidden="0" w:uiPriority="69" w:unhideWhenUsed="0"/>
+    <w:lsdException w:name="Dark List" w:semiHidden="0" w:uiPriority="70" w:unhideWhenUsed="0"/>
+    <w:lsdException w:name="Colorful Shading" w:semiHidden="0" w:uiPriority="71" w:unhideWhenUsed="0"/>
+    <w:lsdException w:name="Colorful List" w:semiHidden="0" w:uiPriority="72" w:unhideWhenUsed="0"/>
+    <w:lsdException w:name="Colorful Grid" w:semiHidden="0" w:uiPriority="73" w:unhideWhenUsed="0"/>
+    <w:lsdException w:name="Light Shading Accent 1" w:semiHidden="0" w:uiPriority="60" w:unhideWhenUsed="0"/>
+    <w:lsdException w:name="Light List Accent 1" w:semiHidden="0" w:uiPriority="61" w:unhideWhenUsed="0"/>
+    <w:lsdException w:name="Light Grid Accent 1" w:semiHidden="0" w:uiPriority="62" w:unhideWhenUsed="0"/>
+    <w:lsdException w:name="Medium Shading 1 Accent 1" w:semiHidden="0" w:uiPriority="63" w:unhideWhenUsed="0"/>
+    <w:lsdException w:name="Medium Shading 2 Accent 1" w:semiHidden="0" w:uiPriority="64" w:unhideWhenUsed="0"/>
+    <w:lsdException w:name="Medium List 1 Accent 1" w:semiHidden="0" w:uiPriority="65" w:unhideWhenUsed="0"/>
+    <w:lsdException w:name="Revision" w:unhideWhenUsed="0"/>
+    <w:lsdException w:name="List Paragraph" w:semiHidden="0" w:uiPriority="34" w:unhideWhenUsed="0" w:qFormat="1"/>
+    <w:lsdException w:name="Quote" w:semiHidden="0" w:uiPriority="29" w:unhideWhenUsed="0" w:qFormat="1"/>
+    <w:lsdException w:name="Intense Quote" w:semiHidden="0" w:uiPriority="30" w:unhideWhenUsed="0" w:qFormat="1"/>
+    <w:lsdException w:name="Medium List 2 Accent 1" w:semiHidden="0" w:uiPriority="66" w:unhideWhenUsed="0"/>
+    <w:lsdException w:name="Medium Grid 1 Accent 1" w:semiHidden="0" w:uiPriority="67" w:unhideWhenUsed="0"/>
+    <w:lsdException w:name="Medium Grid 2 Accent 1" w:semiHidden="0" w:uiPriority="68" w:unhideWhenUsed="0"/>
+    <w:lsdException w:name="Medium Grid 3 Accent 1" w:semiHidden="0" w:uiPriority="69" w:unhideWhenUsed="0"/>
+    <w:lsdException w:name="Dark List Accent 1" w:semiHidden="0" w:uiPriority="70" w:unhideWhenUsed="0"/>
+    <w:lsdException w:name="Colorful Shading Accent 1" w:semiHidden="0" w:uiPriority="71" w:unhideWhenUsed="0"/>
+    <w:lsdException w:name="Colorful List Accent 1" w:semiHidden="0" w:uiPriority="72" w:unhideWhenUsed="0"/>
+    <w:lsdException w:name="Colorful Grid Accent 1" w:semiHidden="0" w:uiPriority="73" w:unhideWhenUsed="0"/>
+    <w:lsdException w:name="Light Shading Accent 2" w:semiHidden="0" w:uiPriority="60" w:unhideWhenUsed="0"/>
+    <w:lsdException w:name="Light List Accent 2" w:semiHidden="0" w:uiPriority="61" w:unhideWhenUsed="0"/>
+    <w:lsdException w:name="Light Grid Accent 2" w:semiHidden="0" w:uiPriority="62" w:unhideWhenUsed="0"/>
+    <w:lsdException w:name="Medium Shading 1 Accent 2" w:semiHidden="0" w:uiPriority="63" w:unhideWhenUsed="0"/>
+    <w:lsdException w:name="Medium Shading 2 Accent 2" w:semiHidden="0" w:uiPriority="64" w:unhideWhenUsed="0"/>
+    <w:lsdException w:name="Medium List 1 Accent 2" w:semiHidden="0" w:uiPriority="65" w:unhideWhenUsed="0"/>
+    <w:lsdException w:name="Medium List 2 Accent 2" w:semiHidden="0" w:uiPriority="66" w:unhideWhenUsed="0"/>
+    <w:lsdException w:name="Medium Grid 1 Accent 2" w:semiHidden="0" w:uiPriority="67" w:unhideWhenUsed="0"/>
+    <w:lsdException w:name="Medium Grid 2 Accent 2" w:semiHidden="0" w:uiPriority="68" w:unhideWhenUsed="0"/>
+    <w:lsdException w:name="Medium Grid 3 Accent 2" w:semiHidden="0" w:uiPriority="69" w:unhideWhenUsed="0"/>
+    <w:lsdException w:name="Dark List Accent 2" w:semiHidden="0" w:uiPriority="70" w:unhideWhenUsed="0"/>
+    <w:lsdException w:name="Colorful Shading Accent 2" w:semiHidden="0" w:uiPriority="71" w:unhideWhenUsed="0"/>
+    <w:lsdException w:name="Colorful List Accent 2" w:semiHidden="0" w:uiPriority="72" w:unhideWhenUsed="0"/>
+    <w:lsdException w:name="Colorful Grid Accent 2" w:semiHidden="0" w:uiPriority="73" w:unhideWhenUsed="0"/>
+    <w:lsdException w:name="Light Shading Accent 3" w:semiHidden="0" w:uiPriority="60" w:unhideWhenUsed="0"/>
+    <w:lsdException w:name="Light List Accent 3" w:semiHidden="0" w:uiPriority="61" w:unhideWhenUsed="0"/>
+    <w:lsdException w:name="Light Grid Accent 3" w:semiHidden="0" w:uiPriority="62" w:unhideWhenUsed="0"/>
+    <w:lsdException w:name="Medium Shading 1 Accent 3" w:semiHidden="0" w:uiPriority="63" w:unhideWhenUsed="0"/>
+    <w:lsdException w:name="Medium Shading 2 Accent 3" w:semiHidden="0" w:uiPriority="64" w:unhideWhenUsed="0"/>
+    <w:lsdException w:name="Medium List 1 Accent 3" w:semiHidden="0" w:uiPriority="65" w:unhideWhenUsed="0"/>
+    <w:lsdException w:name="Medium List 2 Accent 3" w:semiHidden="0" w:uiPriority="66" w:unhideWhenUsed="0"/>
+    <w:lsdException w:name="Medium Grid 1 Accent 3" w:semiHidden="0" w:uiPriority="67" w:unhideWhenUsed="0"/>
+    <w:lsdException w:name="Medium Grid 2 Accent 3" w:semiHidden="0" w:uiPriority="68" w:unhideWhenUsed="0"/>
+    <w:lsdException w:name="Medium Grid 3 Accent 3" w:semiHidden="0" w:uiPriority="69" w:unhideWhenUsed="0"/>
+    <w:lsdException w:name="Dark List Accent 3" w:semiHidden="0" w:uiPriority="70" w:unhideWhenUsed="0"/>
+    <w:lsdException w:name="Colorful Shading Accent 3" w:semiHidden="0" w:uiPriority="71" w:unhideWhenUsed="0"/>
+    <w:lsdException w:name="Colorful List Accent 3" w:semiHidden="0" w:uiPriority="72" w:unhideWhenUsed="0"/>
+    <w:lsdException w:name="Colorful Grid Accent 3" w:semiHidden="0" w:uiPriority="73" w:unhideWhenUsed="0"/>
+    <w:lsdException w:name="Light Shading Accent 4" w:semiHidden="0" w:uiPriority="60" w:unhideWhenUsed="0"/>
+    <w:lsdException w:name="Light List Accent 4" w:semiHidden="0" w:uiPriority="61" w:unhideWhenUsed="0"/>
+    <w:lsdException w:name="Light Grid Accent 4" w:semiHidden="0" w:uiPriority="62" w:unhideWhenUsed="0"/>
+    <w:lsdException w:name="Medium Shading 1 Accent 4" w:semiHidden="0" w:uiPriority="63" w:unhideWhenUsed="0"/>
+    <w:lsdException w:name="Medium Shading 2 Accent 4" w:semiHidden="0" w:uiPriority="64" w:unhideWhenUsed="0"/>
+    <w:lsdException w:name="Medium List 1 Accent 4" w:semiHidden="0" w:uiPriority="65" w:unhideWhenUsed="0"/>
+    <w:lsdException w:name="Medium List 2 Accent 4" w:semiHidden="0" w:uiPriority="66" w:unhideWhenUsed="0"/>
+    <w:lsdException w:name="Medium Grid 1 Accent 4" w:semiHidden="0" w:uiPriority="67" w:unhideWhenUsed="0"/>
+    <w:lsdException w:name="Medium Grid 2 Accent 4" w:semiHidden="0" w:uiPriority="68" w:unhideWhenUsed="0"/>
+    <w:lsdException w:name="Medium Grid 3 Accent 4" w:semiHidden="0" w:uiPriority="69" w:unhideWhenUsed="0"/>
+    <w:lsdException w:name="Dark List Accent 4" w:semiHidden="0" w:uiPriority="70" w:unhideWhenUsed="0"/>
+    <w:lsdException w:name="Colorful Shading Accent 4" w:semiHidden="0" w:uiPriority="71" w:unhideWhenUsed="0"/>
+    <w:lsdException w:name="Colorful List Accent 4" w:semiHidden="0" w:uiPriority="72" w:unhideWhenUsed="0"/>
+    <w:lsdException w:name="Colorful Grid Accent 4" w:semiHidden="0" w:uiPriority="73" w:unhideWhenUsed="0"/>
+    <w:lsdException w:name="Light Shading Accent 5" w:semiHidden="0" w:uiPriority="60" w:unhideWhenUsed="0"/>
+    <w:lsdException w:name="Light List Accent 5" w:semiHidden="0" w:uiPriority="61" w:unhideWhenUsed="0"/>
+    <w:lsdException w:name="Light Grid Accent 5" w:semiHidden="0" w:uiPriority="62" w:unhideWhenUsed="0"/>
+    <w:lsdException w:name="Medium Shading 1 Accent 5" w:semiHidden="0" w:uiPriority="63" w:unhideWhenUsed="0"/>
+    <w:lsdException w:name="Medium Shading 2 Accent 5" w:semiHidden="0" w:uiPriority="64" w:unhideWhenUsed="0"/>
+    <w:lsdException w:name="Medium List 1 Accent 5" w:semiHidden="0" w:uiPriority="65" w:unhideWhenUsed="0"/>
+    <w:lsdException w:name="Medium List 2 Accent 5" w:semiHidden="0" w:uiPriority="66" w:unhideWhenUsed="0"/>
+    <w:lsdException w:name="Medium Grid 1 Accent 5" w:semiHidden="0" w:uiPriority="67" w:unhideWhenUsed="0"/>
+    <w:lsdException w:name="Medium Grid 2 Accent 5" w:semiHidden="0" w:uiPriority="68" w:unhideWhenUsed="0"/>
+    <w:lsdException w:name="Medium Grid 3 Accent 5" w:semiHidden="0" w:uiPriority="69" w:unhideWhenUsed="0"/>
+    <w:lsdException w:name="Dark List Accent 5" w:semiHidden="0" w:uiPriority="70" w:unhideWhenUsed="0"/>
+    <w:lsdException w:name="Colorful Shading Accent 5" w:semiHidden="0" w:uiPriority="71" w:unhideWhenUsed="0"/>
+    <w:lsdException w:name="Colorful List Accent 5" w:semiHidden="0" w:uiPriority="72" w:unhideWhenUsed="0"/>
+    <w:lsdException w:name="Colorful Grid Accent 5" w:semiHidden="0" w:uiPriority="73" w:unhideWhenUsed="0"/>
+    <w:lsdException w:name="Light Shading Accent 6" w:semiHidden="0" w:uiPriority="60" w:unhideWhenUsed="0"/>
+    <w:lsdException w:name="Light List Accent 6" w:semiHidden="0" w:uiPriority="61" w:unhideWhenUsed="0"/>
+    <w:lsdException w:name="Light Grid Accent 6" w:semiHidden="0" w:uiPriority="62" w:unhideWhenUsed="0"/>
+    <w:lsdException w:name="Medium Shading 1 Accent 6" w:semiHidden="0" w:uiPriority="63" w:unhideWhenUsed="0"/>
+    <w:lsdException w:name="Medium Shading 2 Accent 6" w:semiHidden="0" w:uiPriority="64" w:unhideWhenUsed="0"/>
+    <w:lsdException w:name="Medium List 1 Accent 6" w:semiHidden="0" w:uiPriority="65" w:unhideWhenUsed="0"/>
+    <w:lsdException w:name="Medium List 2 Accent 6" w:semiHidden="0" w:uiPriority="66" w:unhideWhenUsed="0"/>
+    <w:lsdException w:name="Medium Grid 1 Accent 6" w:semiHidden="0" w:uiPriority="67" w:unhideWhenUsed="0"/>
+    <w:lsdException w:name="Medium Grid 2 Accent 6" w:semiHidden="0" w:uiPriority="68" w:unhideWhenUsed="0"/>
+    <w:lsdException w:name="Medium Grid 3 Accent 6" w:semiHidden="0" w:uiPriority="69" w:unhideWhenUsed="0"/>
+    <w:lsdException w:name="Dark List Accent 6" w:semiHidden="0" w:uiPriority="70" w:unhideWhenUsed="0"/>
+    <w:lsdException w:name="Colorful Shading Accent 6" w:semiHidden="0" w:uiPriority="71" w:unhideWhenUsed="0"/>
+    <w:lsdException w:name="Colorful List Accent 6" w:semiHidden="0" w:uiPriority="72" w:unhideWhenUsed="0"/>
+    <w:lsdException w:name="Colorful Grid Accent 6" w:semiHidden="0" w:uiPriority="73" w:unhideWhenUsed="0"/>
+    <w:lsdException w:name="Subtle Emphasis" w:semiHidden="0" w:uiPriority="19" w:unhideWhenUsed="0" w:qFormat="1"/>
+    <w:lsdException w:name="Intense Emphasis" w:semiHidden="0" w:uiPriority="21" w:unhideWhenUsed="0" w:qFormat="1"/>
+    <w:lsdException w:name="Subtle Reference" w:semiHidden="0" w:uiPriority="31" w:unhideWhenUsed="0" w:qFormat="1"/>
+    <w:lsdException w:name="Intense Reference" w:semiHidden="0" w:uiPriority="32" w:unhideWhenUsed="0" w:qFormat="1"/>
+    <w:lsdException w:name="Book Title" w:semiHidden="0" w:uiPriority="33" w:unhideWhenUsed="0" w:qFormat="1"/>
+    <w:lsdException w:name="Bibliography" w:uiPriority="37"/>
+    <w:lsdException w:name="TOC Heading" w:uiPriority="39" w:qFormat="1"/>
+  </w:latentStyles>
+  <w:style w:type="paragraph" w:default="1" w:styleId="Normal">
+    <w:name w:val="Normal"/>
+    <w:qFormat/>
+  </w:style>
+  <w:style w:type="character" w:default="1" w:styleId="DefaultParagraphFont">
+    <w:name w:val="Default Paragraph Font"/>
+    <w:uiPriority w:val="1"/>
+    <w:semiHidden/>
+    <w:unhideWhenUsed/>
+  </w:style>
+  <w:style w:type="table" w:default="1" w:styleId="TableNormal">
+    <w:name w:val="Normal Table"/>
+    <w:uiPriority w:val="99"/>
+    <w:semiHidden/>
+    <w:unhideWhenUsed/>
+    <w:tblPr>
+      <w:tblInd w:w="0" w:type="dxa"/>
+      <w:tblCellMar>
+        <w:top w:w="0" w:type="dxa"/>
+        <w:left w:w="108" w:type="dxa"/>
+        <w:bottom w:w="0" w:type="dxa"/>
+        <w:right w:w="108" w:type="dxa"/>
+      </w:tblCellMar>
+    </w:tblPr>
+  </w:style>
+  <w:style w:type="numbering" w:default="1" w:styleId="NoList">
+    <w:name w:val="No List"/>
+    <w:uiPriority w:val="99"/>
+    <w:semiHidden/>
+    <w:unhideWhenUsed/>
+  </w:style>
+  <w:style w:type="paragraph" w:styleId="ListParagraph">
+    <w:name w:val="List Paragraph"/>
+    <w:basedOn w:val="Normal"/>
+    <w:uiPriority w:val="34"/>
+    <w:qFormat/>
+    <w:rsid w:val="000166F3"/>
+    <w:pPr>
+      <w:ind w:left="720"/>
+      <w:contextualSpacing/>
+    </w:pPr>
+  </w:style>
+</w:styles>
+</file>
+
+<file path=word/stylesWithEffects.xml><?xml version="1.0" encoding="utf-8"?>
+<w:styles xmlns:wpc="http://schemas.microsoft.com/office/word/2010/wordprocessingCanvas" xmlns:mo="http://schemas.microsoft.com/office/mac/office/2008/main" xmlns:mc="http://schemas.openxmlformats.org/markup-compatibility/2006" xmlns:mv="urn:schemas-microsoft-com:mac:vml" xmlns:o="urn:schemas-microsoft-com:office:office" xmlns:r="http://schemas.openxmlformats.org/officeDocument/2006/relationships" xmlns:m="http://schemas.openxmlformats.org/officeDocument/2006/math" xmlns:v="urn:schemas-microsoft-com:vml" xmlns:wp14="http://schemas.microsoft.com/office/word/2010/wordprocessingDrawing" xmlns:wp="http://schemas.openxmlformats.org/drawingml/2006/wordprocessingDrawing" xmlns:w10="urn:schemas-microsoft-com:office:word" xmlns:w="http://schemas.openxmlformats.org/wordprocessingml/2006/main" xmlns:w14="http://schemas.microsoft.com/office/word/2010/wordml" xmlns:wpg="http://schemas.microsoft.com/office/word/2010/wordprocessingGroup" xmlns:wpi="http://schemas.microsoft.com/office/word/2010/wordprocessingInk" xmlns:wne="http://schemas.microsoft.com/office/word/2006/wordml" xmlns:wps="http://schemas.microsoft.com/office/word/2010/wordprocessingShape" mc:Ignorable="w14 wp14">
+  <w:docDefaults>
+    <w:rPrDefault>
+      <w:rPr>
+        <w:rFonts w:asciiTheme="minorHAnsi" w:eastAsiaTheme="minorHAnsi" w:hAnsiTheme="minorHAnsi" w:cstheme="minorBidi"/>
+        <w:sz w:val="22"/>
+        <w:szCs w:val="22"/>
+        <w:lang w:val="en-AU" w:eastAsia="en-US" w:bidi="ar-SA"/>
+      </w:rPr>
+    </w:rPrDefault>
+    <w:pPrDefault>
+      <w:pPr>
+        <w:spacing w:after="200" w:line="276" w:lineRule="auto"/>
+      </w:pPr>
+    </w:pPrDefault>
+  </w:docDefaults>
+  <w:latentStyles w:defLockedState="0" w:defUIPriority="99" w:defSemiHidden="1" w:defUnhideWhenUsed="1" w:defQFormat="0" w:count="276">
+    <w:lsdException w:name="Normal" w:semiHidden="0" w:uiPriority="0" w:unhideWhenUsed="0" w:qFormat="1"/>
+    <w:lsdException w:name="heading 1" w:semiHidden="0" w:uiPriority="9" w:unhideWhenUsed="0" w:qFormat="1"/>
+    <w:lsdException w:name="heading 2" w:uiPriority="9" w:qFormat="1"/>
+    <w:lsdException w:name="heading 3" w:uiPriority="9" w:qFormat="1"/>
+    <w:lsdException w:name="heading 4" w:uiPriority="9" w:qFormat="1"/>
+    <w:lsdException w:name="heading 5" w:uiPriority="9" w:qFormat="1"/>
+    <w:lsdException w:name="heading 6" w:uiPriority="9" w:qFormat="1"/>
+    <w:lsdException w:name="heading 7" w:uiPriority="9" w:qFormat="1"/>
+    <w:lsdException w:name="heading 8" w:uiPriority="9" w:qFormat="1"/>
+    <w:lsdException w:name="heading 9" w:uiPriority="9" w:qFormat="1"/>
+    <w:lsdException w:name="toc 1" w:uiPriority="39"/>
+    <w:lsdException w:name="toc 2" w:uiPriority="39"/>
+    <w:lsdException w:name="toc 3" w:uiPriority="39"/>
+    <w:lsdException w:name="toc 4" w:uiPriority="39"/>
+    <w:lsdException w:name="toc 5" w:uiPriority="39"/>
+    <w:lsdException w:name="toc 6" w:uiPriority="39"/>
+    <w:lsdException w:name="toc 7" w:uiPriority="39"/>
+    <w:lsdException w:name="toc 8" w:uiPriority="39"/>
+    <w:lsdException w:name="toc 9" w:uiPriority="39"/>
+    <w:lsdException w:name="caption" w:uiPriority="35" w:qFormat="1"/>
+    <w:lsdException w:name="Title" w:semiHidden="0" w:uiPriority="10" w:unhideWhenUsed="0" w:qFormat="1"/>
+    <w:lsdException w:name="Default Paragraph Font" w:uiPriority="1"/>
+    <w:lsdException w:name="Subtitle" w:semiHidden="0" w:uiPriority="11" w:unhideWhenUsed="0" w:qFormat="1"/>
+    <w:lsdException w:name="Strong" w:semiHidden="0" w:uiPriority="22" w:unhideWhenUsed="0" w:qFormat="1"/>
+    <w:lsdException w:name="Emphasis" w:semiHidden="0" w:uiPriority="20" w:unhideWhenUsed="0" w:qFormat="1"/>
+    <w:lsdException w:name="Table Grid" w:semiHidden="0" w:uiPriority="59" w:unhideWhenUsed="0"/>
+    <w:lsdException w:name="Note Level 1" w:semiHidden="0" w:unhideWhenUsed="0"/>
+    <w:lsdException w:name="Note Level 2" w:semiHidden="0" w:unhideWhenUsed="0"/>
+    <w:lsdException w:name="Note Level 3" w:semiHidden="0" w:unhideWhenUsed="0"/>
+    <w:lsdException w:name="Note Level 4" w:semiHidden="0" w:unhideWhenUsed="0"/>
+    <w:lsdException w:name="Note Level 5" w:semiHidden="0" w:unhideWhenUsed="0"/>
+    <w:lsdException w:name="Note Level 6" w:semiHidden="0" w:unhideWhenUsed="0"/>
+    <w:lsdException w:name="Note Level 7" w:semiHidden="0" w:unhideWhenUsed="0"/>
+    <w:lsdException w:name="Note Level 8" w:semiHidden="0" w:unhideWhenUsed="0"/>
+    <w:lsdException w:name="Note Level 9" w:semiHidden="0" w:unhideWhenUsed="0"/>
+    <w:lsdException w:name="Placeholder Text" w:unhideWhenUsed="0"/>
+    <w:lsdException w:name="No Spacing" w:semiHidden="0" w:uiPriority="1" w:unhideWhenUsed="0" w:qFormat="1"/>
+    <w:lsdException w:name="Light Shading" w:semiHidden="0" w:uiPriority="60" w:unhideWhenUsed="0"/>
+    <w:lsdException w:name="Light List" w:semiHidden="0" w:uiPriority="61" w:unhideWhenUsed="0"/>
+    <w:lsdException w:name="Light Grid" w:semiHidden="0" w:uiPriority="62" w:unhideWhenUsed="0"/>
+    <w:lsdException w:name="Medium Shading 1" w:semiHidden="0" w:uiPriority="63" w:unhideWhenUsed="0"/>
+    <w:lsdException w:name="Medium Shading 2" w:semiHidden="0" w:uiPriority="64" w:unhideWhenUsed="0"/>
+    <w:lsdException w:name="Medium List 1" w:semiHidden="0" w:uiPriority="65" w:unhideWhenUsed="0"/>
+    <w:lsdException w:name="Medium List 2" w:semiHidden="0" w:uiPriority="66" w:unhideWhenUsed="0"/>
+    <w:lsdException w:name="Medium Grid 1" w:semiHidden="0" w:uiPriority="67" w:unhideWhenUsed="0"/>
+    <w:lsdException w:name="Medium Grid 2" w:semiHidden="0" w:uiPriority="68" w:unhideWhenUsed="0"/>
+    <w:lsdException w:name="Medium Grid 3" w:semiHidden="0" w:uiPriority="69" w:unhideWhenUsed="0"/>
+    <w:lsdException w:name="Dark List" w:semiHidden="0" w:uiPriority="70" w:unhideWhenUsed="0"/>
+    <w:lsdException w:name="Colorful Shading" w:semiHidden="0" w:uiPriority="71" w:unhideWhenUsed="0"/>
+    <w:lsdException w:name="Colorful List" w:semiHidden="0" w:uiPriority="72" w:unhideWhenUsed="0"/>
+    <w:lsdException w:name="Colorful Grid" w:semiHidden="0" w:uiPriority="73" w:unhideWhenUsed="0"/>
+    <w:lsdException w:name="Light Shading Accent 1" w:semiHidden="0" w:uiPriority="60" w:unhideWhenUsed="0"/>
+    <w:lsdException w:name="Light List Accent 1" w:semiHidden="0" w:uiPriority="61" w:unhideWhenUsed="0"/>
+    <w:lsdException w:name="Light Grid Accent 1" w:semiHidden="0" w:uiPriority="62" w:unhideWhenUsed="0"/>
+    <w:lsdException w:name="Medium Shading 1 Accent 1" w:semiHidden="0" w:uiPriority="63" w:unhideWhenUsed="0"/>
+    <w:lsdException w:name="Medium Shading 2 Accent 1" w:semiHidden="0" w:uiPriority="64" w:unhideWhenUsed="0"/>
+    <w:lsdException w:name="Medium List 1 Accent 1" w:semiHidden="0" w:uiPriority="65" w:unhideWhenUsed="0"/>
+    <w:lsdException w:name="Revision" w:unhideWhenUsed="0"/>
+    <w:lsdException w:name="List Paragraph" w:semiHidden="0" w:uiPriority="34" w:unhideWhenUsed="0" w:qFormat="1"/>
+    <w:lsdException w:name="Quote" w:semiHidden="0" w:uiPriority="29" w:unhideWhenUsed="0" w:qFormat="1"/>
+    <w:lsdException w:name="Intense Quote" w:semiHidden="0" w:uiPriority="30" w:unhideWhenUsed="0" w:qFormat="1"/>
+    <w:lsdException w:name="Medium List 2 Accent 1" w:semiHidden="0" w:uiPriority="66" w:unhideWhenUsed="0"/>
+    <w:lsdException w:name="Medium Grid 1 Accent 1" w:semiHidden="0" w:uiPriority="67" w:unhideWhenUsed="0"/>
+    <w:lsdException w:name="Medium Grid 2 Accent 1" w:semiHidden="0" w:uiPriority="68" w:unhideWhenUsed="0"/>
+    <w:lsdException w:name="Medium Grid 3 Accent 1" w:semiHidden="0" w:uiPriority="69" w:unhideWhenUsed="0"/>
+    <w:lsdException w:name="Dark List Accent 1" w:semiHidden="0" w:uiPriority="70" w:unhideWhenUsed="0"/>
+    <w:lsdException w:name="Colorful Shading Accent 1" w:semiHidden="0" w:uiPriority="71" w:unhideWhenUsed="0"/>
+    <w:lsdException w:name="Colorful List Accent 1" w:semiHidden="0" w:uiPriority="72" w:unhideWhenUsed="0"/>
+    <w:lsdException w:name="Colorful Grid Accent 1" w:semiHidden="0" w:uiPriority="73" w:unhideWhenUsed="0"/>
+    <w:lsdException w:name="Light Shading Accent 2" w:semiHidden="0" w:uiPriority="60" w:unhideWhenUsed="0"/>
+    <w:lsdException w:name="Light List Accent 2" w:semiHidden="0" w:uiPriority="61" w:unhideWhenUsed="0"/>
+    <w:lsdException w:name="Light Grid Accent 2" w:semiHidden="0" w:uiPriority="62" w:unhideWhenUsed="0"/>
+    <w:lsdException w:name="Medium Shading 1 Accent 2" w:semiHidden="0" w:uiPriority="63" w:unhideWhenUsed="0"/>
+    <w:lsdException w:name="Medium Shading 2 Accent 2" w:semiHidden="0" w:uiPriority="64" w:unhideWhenUsed="0"/>
+    <w:lsdException w:name="Medium List 1 Accent 2" w:semiHidden="0" w:uiPriority="65" w:unhideWhenUsed="0"/>
+    <w:lsdException w:name="Medium List 2 Accent 2" w:semiHidden="0" w:uiPriority="66" w:unhideWhenUsed="0"/>
+    <w:lsdException w:name="Medium Grid 1 Accent 2" w:semiHidden="0" w:uiPriority="67" w:unhideWhenUsed="0"/>
+    <w:lsdException w:name="Medium Grid 2 Accent 2" w:semiHidden="0" w:uiPriority="68" w:unhideWhenUsed="0"/>
+    <w:lsdException w:name="Medium Grid 3 Accent 2" w:semiHidden="0" w:uiPriority="69" w:unhideWhenUsed="0"/>
+    <w:lsdException w:name="Dark List Accent 2" w:semiHidden="0" w:uiPriority="70" w:unhideWhenUsed="0"/>
+    <w:lsdException w:name="Colorful Shading Accent 2" w:semiHidden="0" w:uiPriority="71" w:unhideWhenUsed="0"/>
+    <w:lsdException w:name="Colorful List Accent 2" w:semiHidden="0" w:uiPriority="72" w:unhideWhenUsed="0"/>
+    <w:lsdException w:name="Colorful Grid Accent 2" w:semiHidden="0" w:uiPriority="73" w:unhideWhenUsed="0"/>
+    <w:lsdException w:name="Light Shading Accent 3" w:semiHidden="0" w:uiPriority="60" w:unhideWhenUsed="0"/>
+    <w:lsdException w:name="Light List Accent 3" w:semiHidden="0" w:uiPriority="61" w:unhideWhenUsed="0"/>
+    <w:lsdException w:name="Light Grid Accent 3" w:semiHidden="0" w:uiPriority="62" w:unhideWhenUsed="0"/>
+    <w:lsdException w:name="Medium Shading 1 Accent 3" w:semiHidden="0" w:uiPriority="63" w:unhideWhenUsed="0"/>
+    <w:lsdException w:name="Medium Shading 2 Accent 3" w:semiHidden="0" w:uiPriority="64" w:unhideWhenUsed="0"/>
+    <w:lsdException w:name="Medium List 1 Accent 3" w:semiHidden="0" w:uiPriority="65" w:unhideWhenUsed="0"/>
+    <w:lsdException w:name="Medium List 2 Accent 3" w:semiHidden="0" w:uiPriority="66" w:unhideWhenUsed="0"/>
+    <w:lsdException w:name="Medium Grid 1 Accent 3" w:semiHidden="0" w:uiPriority="67" w:unhideWhenUsed="0"/>
+    <w:lsdException w:name="Medium Grid 2 Accent 3" w:semiHidden="0" w:uiPriority="68" w:unhideWhenUsed="0"/>
+    <w:lsdException w:name="Medium Grid 3 Accent 3" w:semiHidden="0" w:uiPriority="69" w:unhideWhenUsed="0"/>
+    <w:lsdException w:name="Dark List Accent 3" w:semiHidden="0" w:uiPriority="70" w:unhideWhenUsed="0"/>
+    <w:lsdException w:name="Colorful Shading Accent 3" w:semiHidden="0" w:uiPriority="71" w:unhideWhenUsed="0"/>
+    <w:lsdException w:name="Colorful List Accent 3" w:semiHidden="0" w:uiPriority="72" w:unhideWhenUsed="0"/>
+    <w:lsdException w:name="Colorful Grid Accent 3" w:semiHidden="0" w:uiPriority="73" w:unhideWhenUsed="0"/>
+    <w:lsdException w:name="Light Shading Accent 4" w:semiHidden="0" w:uiPriority="60" w:unhideWhenUsed="0"/>
+    <w:lsdException w:name="Light List Accent 4" w:semiHidden="0" w:uiPriority="61" w:unhideWhenUsed="0"/>
+    <w:lsdException w:name="Light Grid Accent 4" w:semiHidden="0" w:uiPriority="62" w:unhideWhenUsed="0"/>
+    <w:lsdException w:name="Medium Shading 1 Accent 4" w:semiHidden="0" w:uiPriority="63" w:unhideWhenUsed="0"/>
+    <w:lsdException w:name="Medium Shading 2 Accent 4" w:semiHidden="0" w:uiPriority="64" w:unhideWhenUsed="0"/>
+    <w:lsdException w:name="Medium List 1 Accent 4" w:semiHidden="0" w:uiPriority="65" w:unhideWhenUsed="0"/>
+    <w:lsdException w:name="Medium List 2 Accent 4" w:semiHidden="0" w:uiPriority="66" w:unhideWhenUsed="0"/>
+    <w:lsdException w:name="Medium Grid 1 Accent 4" w:semiHidden="0" w:uiPriority="67" w:unhideWhenUsed="0"/>
+    <w:lsdException w:name="Medium Grid 2 Accent 4" w:semiHidden="0" w:uiPriority="68" w:unhideWhenUsed="0"/>
+    <w:lsdException w:name="Medium Grid 3 Accent 4" w:semiHidden="0" w:uiPriority="69" w:unhideWhenUsed="0"/>
+    <w:lsdException w:name="Dark List Accent 4" w:semiHidden="0" w:uiPriority="70" w:unhideWhenUsed="0"/>
+    <w:lsdException w:name="Colorful Shading Accent 4" w:semiHidden="0" w:uiPriority="71" w:unhideWhenUsed="0"/>
+    <w:lsdException w:name="Colorful List Accent 4" w:semiHidden="0" w:uiPriority="72" w:unhideWhenUsed="0"/>
+    <w:lsdException w:name="Colorful Grid Accent 4" w:semiHidden="0" w:uiPriority="73" w:unhideWhenUsed="0"/>
+    <w:lsdException w:name="Light Shading Accent 5" w:semiHidden="0" w:uiPriority="60" w:unhideWhenUsed="0"/>
+    <w:lsdException w:name="Light List Accent 5" w:semiHidden="0" w:uiPriority="61" w:unhideWhenUsed="0"/>
+    <w:lsdException w:name="Light Grid Accent 5" w:semiHidden="0" w:uiPriority="62" w:unhideWhenUsed="0"/>
+    <w:lsdException w:name="Medium Shading 1 Accent 5" w:semiHidden="0" w:uiPriority="63" w:unhideWhenUsed="0"/>
+    <w:lsdException w:name="Medium Shading 2 Accent 5" w:semiHidden="0" w:uiPriority="64" w:unhideWhenUsed="0"/>
+    <w:lsdException w:name="Medium List 1 Accent 5" w:semiHidden="0" w:uiPriority="65" w:unhideWhenUsed="0"/>
+    <w:lsdException w:name="Medium List 2 Accent 5" w:semiHidden="0" w:uiPriority="66" w:unhideWhenUsed="0"/>
+    <w:lsdException w:name="Medium Grid 1 Accent 5" w:semiHidden="0" w:uiPriority="67" w:unhideWhenUsed="0"/>
+    <w:lsdException w:name="Medium Grid 2 Accent 5" w:semiHidden="0" w:uiPriority="68" w:unhideWhenUsed="0"/>
+    <w:lsdException w:name="Medium Grid 3 Accent 5" w:semiHidden="0" w:uiPriority="69" w:unhideWhenUsed="0"/>
+    <w:lsdException w:name="Dark List Accent 5" w:semiHidden="0" w:uiPriority="70" w:unhideWhenUsed="0"/>
+    <w:lsdException w:name="Colorful Shading Accent 5" w:semiHidden="0" w:uiPriority="71" w:unhideWhenUsed="0"/>
+    <w:lsdException w:name="Colorful List Accent 5" w:semiHidden="0" w:uiPriority="72" w:unhideWhenUsed="0"/>
+    <w:lsdException w:name="Colorful Grid Accent 5" w:semiHidden="0" w:uiPriority="73" w:unhideWhenUsed="0"/>
+    <w:lsdException w:name="Light Shading Accent 6" w:semiHidden="0" w:uiPriority="60" w:unhideWhenUsed="0"/>
+    <w:lsdException w:name="Light List Accent 6" w:semiHidden="0" w:uiPriority="61" w:unhideWhenUsed="0"/>
+    <w:lsdException w:name="Light Grid Accent 6" w:semiHidden="0" w:uiPriority="62" w:unhideWhenUsed="0"/>
+    <w:lsdException w:name="Medium Shading 1 Accent 6" w:semiHidden="0" w:uiPriority="63" w:unhideWhenUsed="0"/>
+    <w:lsdException w:name="Medium Shading 2 Accent 6" w:semiHidden="0" w:uiPriority="64" w:unhideWhenUsed="0"/>
+    <w:lsdException w:name="Medium List 1 Accent 6" w:semiHidden="0" w:uiPriority="65" w:unhideWhenUsed="0"/>
+    <w:lsdException w:name="Medium List 2 Accent 6" w:semiHidden="0" w:uiPriority="66" w:unhideWhenUsed="0"/>
+    <w:lsdException w:name="Medium Grid 1 Accent 6" w:semiHidden="0" w:uiPriority="67" w:unhideWhenUsed="0"/>
+    <w:lsdException w:name="Medium Grid 2 Accent 6" w:semiHidden="0" w:uiPriority="68" w:unhideWhenUsed="0"/>
+    <w:lsdException w:name="Medium Grid 3 Accent 6" w:semiHidden="0" w:uiPriority="69" w:unhideWhenUsed="0"/>
+    <w:lsdException w:name="Dark List Accent 6" w:semiHidden="0" w:uiPriority="70" w:unhideWhenUsed="0"/>
+    <w:lsdException w:name="Colorful Shading Accent 6" w:semiHidden="0" w:uiPriority="71" w:unhideWhenUsed="0"/>
+    <w:lsdException w:name="Colorful List Accent 6" w:semiHidden="0" w:uiPriority="72" w:unhideWhenUsed="0"/>
+    <w:lsdException w:name="Colorful Grid Accent 6" w:semiHidden="0" w:uiPriority="73" w:unhideWhenUsed="0"/>
+    <w:lsdException w:name="Subtle Emphasis" w:semiHidden="0" w:uiPriority="19" w:unhideWhenUsed="0" w:qFormat="1"/>
+    <w:lsdException w:name="Intense Emphasis" w:semiHidden="0" w:uiPriority="21" w:unhideWhenUsed="0" w:qFormat="1"/>
+    <w:lsdException w:name="Subtle Reference" w:semiHidden="0" w:uiPriority="31" w:unhideWhenUsed="0" w:qFormat="1"/>
+    <w:lsdException w:name="Intense Reference" w:semiHidden="0" w:uiPriority="32" w:unhideWhenUsed="0" w:qFormat="1"/>
+    <w:lsdException w:name="Book Title" w:semiHidden="0" w:uiPriority="33" w:unhideWhenUsed="0" w:qFormat="1"/>
+    <w:lsdException w:name="Bibliography" w:uiPriority="37"/>
+    <w:lsdException w:name="TOC Heading" w:uiPriority="39" w:qFormat="1"/>
   </w:latentStyles>
   <w:style w:type="paragraph" w:default="1" w:styleId="Normal">
     <w:name w:val="Normal"/>
@@ -10931,7 +11452,7 @@
 </file>
 
 <file path=customXml/itemProps1.xml><?xml version="1.0" encoding="utf-8"?>
-<ds:datastoreItem xmlns:ds="http://schemas.openxmlformats.org/officeDocument/2006/customXml" ds:itemID="{5B644849-B47C-49E6-9DA9-1AA83C3B4FE7}">
+<ds:datastoreItem xmlns:ds="http://schemas.openxmlformats.org/officeDocument/2006/customXml" ds:itemID="{67191B73-F83E-B945-B7A1-BAC850B28C0A}">
   <ds:schemaRefs>
     <ds:schemaRef ds:uri="http://schemas.openxmlformats.org/officeDocument/2006/bibliography"/>
   </ds:schemaRefs>

</xml_diff>